<commit_message>
Adição de erros no formato do metodo
</commit_message>
<xml_diff>
--- a/Testes/RelatórioNac1Governanca.docx
+++ b/Testes/RelatórioNac1Governanca.docx
@@ -4,26 +4,11 @@
   <w:body>
     <w:p>
       <w:r>
-        <w:t xml:space="preserve">Nome: Anderson </w:t>
-      </w:r>
-      <w:proofErr w:type="spellStart"/>
-      <w:r>
-        <w:t>Yukio</w:t>
-      </w:r>
-      <w:proofErr w:type="spellEnd"/>
-      <w:r>
-        <w:t xml:space="preserve"> Mori</w:t>
+        <w:t>Nome: Anderson Yukio Mori</w:t>
       </w:r>
       <w:r>
         <w:br/>
-      </w:r>
-      <w:proofErr w:type="spellStart"/>
-      <w:r>
-        <w:t>Rm</w:t>
-      </w:r>
-      <w:proofErr w:type="spellEnd"/>
-      <w:r>
-        <w:t>: 80553</w:t>
+        <w:t>Rm: 80553</w:t>
       </w:r>
     </w:p>
     <w:p/>
@@ -44,7 +29,6 @@
           <w:szCs w:val="20"/>
         </w:rPr>
       </w:pPr>
-      <w:proofErr w:type="spellStart"/>
       <w:r>
         <w:rPr>
           <w:rFonts w:ascii="Consolas" w:hAnsi="Consolas" w:cs="Consolas"/>
@@ -56,7 +40,6 @@
         </w:rPr>
         <w:t>import</w:t>
       </w:r>
-      <w:proofErr w:type="spellEnd"/>
       <w:r>
         <w:rPr>
           <w:rFonts w:ascii="Consolas" w:hAnsi="Consolas" w:cs="Consolas"/>
@@ -66,7 +49,6 @@
         </w:rPr>
         <w:t xml:space="preserve"> </w:t>
       </w:r>
-      <w:proofErr w:type="spellStart"/>
       <w:r>
         <w:rPr>
           <w:rFonts w:ascii="Consolas" w:hAnsi="Consolas" w:cs="Consolas"/>
@@ -78,65 +60,41 @@
         </w:rPr>
         <w:t>static</w:t>
       </w:r>
-      <w:proofErr w:type="spellEnd"/>
-      <w:r>
-        <w:rPr>
-          <w:rFonts w:ascii="Consolas" w:hAnsi="Consolas" w:cs="Consolas"/>
-          <w:color w:val="000000"/>
-          <w:sz w:val="20"/>
-          <w:szCs w:val="20"/>
-        </w:rPr>
-        <w:t xml:space="preserve"> </w:t>
-      </w:r>
-      <w:proofErr w:type="spellStart"/>
-      <w:proofErr w:type="gramStart"/>
-      <w:r>
-        <w:rPr>
-          <w:rFonts w:ascii="Consolas" w:hAnsi="Consolas" w:cs="Consolas"/>
-          <w:color w:val="000000"/>
-          <w:sz w:val="20"/>
-          <w:szCs w:val="20"/>
-        </w:rPr>
-        <w:t>org.junit.jupiter.api.Assertions</w:t>
-      </w:r>
-      <w:proofErr w:type="spellEnd"/>
-      <w:proofErr w:type="gramEnd"/>
-      <w:r>
-        <w:rPr>
-          <w:rFonts w:ascii="Consolas" w:hAnsi="Consolas" w:cs="Consolas"/>
-          <w:color w:val="000000"/>
-          <w:sz w:val="20"/>
-          <w:szCs w:val="20"/>
-        </w:rPr>
-        <w:t>.*;</w:t>
-      </w:r>
-    </w:p>
-    <w:p>
-      <w:pPr>
-        <w:autoSpaceDE w:val="0"/>
-        <w:autoSpaceDN w:val="0"/>
-        <w:adjustRightInd w:val="0"/>
-        <w:spacing w:after="0" w:line="240" w:lineRule="auto"/>
-        <w:rPr>
-          <w:rFonts w:ascii="Consolas" w:hAnsi="Consolas" w:cs="Consolas"/>
-          <w:sz w:val="20"/>
-          <w:szCs w:val="20"/>
-        </w:rPr>
-      </w:pPr>
-    </w:p>
-    <w:p>
-      <w:pPr>
-        <w:autoSpaceDE w:val="0"/>
-        <w:autoSpaceDN w:val="0"/>
-        <w:adjustRightInd w:val="0"/>
-        <w:spacing w:after="0" w:line="240" w:lineRule="auto"/>
-        <w:rPr>
-          <w:rFonts w:ascii="Consolas" w:hAnsi="Consolas" w:cs="Consolas"/>
-          <w:sz w:val="20"/>
-          <w:szCs w:val="20"/>
-        </w:rPr>
-      </w:pPr>
-      <w:proofErr w:type="spellStart"/>
+      <w:r>
+        <w:rPr>
+          <w:rFonts w:ascii="Consolas" w:hAnsi="Consolas" w:cs="Consolas"/>
+          <w:color w:val="000000"/>
+          <w:sz w:val="20"/>
+          <w:szCs w:val="20"/>
+        </w:rPr>
+        <w:t xml:space="preserve"> org.junit.jupiter.api.Assertions.*;</w:t>
+      </w:r>
+    </w:p>
+    <w:p>
+      <w:pPr>
+        <w:autoSpaceDE w:val="0"/>
+        <w:autoSpaceDN w:val="0"/>
+        <w:adjustRightInd w:val="0"/>
+        <w:spacing w:after="0" w:line="240" w:lineRule="auto"/>
+        <w:rPr>
+          <w:rFonts w:ascii="Consolas" w:hAnsi="Consolas" w:cs="Consolas"/>
+          <w:sz w:val="20"/>
+          <w:szCs w:val="20"/>
+        </w:rPr>
+      </w:pPr>
+    </w:p>
+    <w:p>
+      <w:pPr>
+        <w:autoSpaceDE w:val="0"/>
+        <w:autoSpaceDN w:val="0"/>
+        <w:adjustRightInd w:val="0"/>
+        <w:spacing w:after="0" w:line="240" w:lineRule="auto"/>
+        <w:rPr>
+          <w:rFonts w:ascii="Consolas" w:hAnsi="Consolas" w:cs="Consolas"/>
+          <w:sz w:val="20"/>
+          <w:szCs w:val="20"/>
+        </w:rPr>
+      </w:pPr>
       <w:r>
         <w:rPr>
           <w:rFonts w:ascii="Consolas" w:hAnsi="Consolas" w:cs="Consolas"/>
@@ -148,61 +106,28 @@
         </w:rPr>
         <w:t>import</w:t>
       </w:r>
-      <w:proofErr w:type="spellEnd"/>
-      <w:r>
-        <w:rPr>
-          <w:rFonts w:ascii="Consolas" w:hAnsi="Consolas" w:cs="Consolas"/>
-          <w:color w:val="000000"/>
-          <w:sz w:val="20"/>
-          <w:szCs w:val="20"/>
-        </w:rPr>
-        <w:t xml:space="preserve"> </w:t>
-      </w:r>
-      <w:proofErr w:type="spellStart"/>
-      <w:proofErr w:type="gramStart"/>
-      <w:r>
-        <w:rPr>
-          <w:rFonts w:ascii="Consolas" w:hAnsi="Consolas" w:cs="Consolas"/>
-          <w:color w:val="000000"/>
-          <w:sz w:val="20"/>
-          <w:szCs w:val="20"/>
-        </w:rPr>
-        <w:t>org.junit</w:t>
-      </w:r>
-      <w:proofErr w:type="gramEnd"/>
-      <w:r>
-        <w:rPr>
-          <w:rFonts w:ascii="Consolas" w:hAnsi="Consolas" w:cs="Consolas"/>
-          <w:color w:val="000000"/>
-          <w:sz w:val="20"/>
-          <w:szCs w:val="20"/>
-        </w:rPr>
-        <w:t>.Assert</w:t>
-      </w:r>
-      <w:proofErr w:type="spellEnd"/>
-      <w:r>
-        <w:rPr>
-          <w:rFonts w:ascii="Consolas" w:hAnsi="Consolas" w:cs="Consolas"/>
-          <w:color w:val="000000"/>
-          <w:sz w:val="20"/>
-          <w:szCs w:val="20"/>
-        </w:rPr>
-        <w:t>;</w:t>
-      </w:r>
-    </w:p>
-    <w:p>
-      <w:pPr>
-        <w:autoSpaceDE w:val="0"/>
-        <w:autoSpaceDN w:val="0"/>
-        <w:adjustRightInd w:val="0"/>
-        <w:spacing w:after="0" w:line="240" w:lineRule="auto"/>
-        <w:rPr>
-          <w:rFonts w:ascii="Consolas" w:hAnsi="Consolas" w:cs="Consolas"/>
-          <w:sz w:val="20"/>
-          <w:szCs w:val="20"/>
-        </w:rPr>
-      </w:pPr>
-      <w:proofErr w:type="spellStart"/>
+      <w:r>
+        <w:rPr>
+          <w:rFonts w:ascii="Consolas" w:hAnsi="Consolas" w:cs="Consolas"/>
+          <w:color w:val="000000"/>
+          <w:sz w:val="20"/>
+          <w:szCs w:val="20"/>
+        </w:rPr>
+        <w:t xml:space="preserve"> org.junit.Assert;</w:t>
+      </w:r>
+    </w:p>
+    <w:p>
+      <w:pPr>
+        <w:autoSpaceDE w:val="0"/>
+        <w:autoSpaceDN w:val="0"/>
+        <w:adjustRightInd w:val="0"/>
+        <w:spacing w:after="0" w:line="240" w:lineRule="auto"/>
+        <w:rPr>
+          <w:rFonts w:ascii="Consolas" w:hAnsi="Consolas" w:cs="Consolas"/>
+          <w:sz w:val="20"/>
+          <w:szCs w:val="20"/>
+        </w:rPr>
+      </w:pPr>
       <w:r>
         <w:rPr>
           <w:rFonts w:ascii="Consolas" w:hAnsi="Consolas" w:cs="Consolas"/>
@@ -214,65 +139,41 @@
         </w:rPr>
         <w:t>import</w:t>
       </w:r>
-      <w:proofErr w:type="spellEnd"/>
-      <w:r>
-        <w:rPr>
-          <w:rFonts w:ascii="Consolas" w:hAnsi="Consolas" w:cs="Consolas"/>
-          <w:color w:val="000000"/>
-          <w:sz w:val="20"/>
-          <w:szCs w:val="20"/>
-        </w:rPr>
-        <w:t xml:space="preserve"> </w:t>
-      </w:r>
-      <w:proofErr w:type="spellStart"/>
-      <w:proofErr w:type="gramStart"/>
-      <w:r>
-        <w:rPr>
-          <w:rFonts w:ascii="Consolas" w:hAnsi="Consolas" w:cs="Consolas"/>
-          <w:color w:val="000000"/>
-          <w:sz w:val="20"/>
-          <w:szCs w:val="20"/>
-        </w:rPr>
-        <w:t>org.junit.jupiter.api.Test</w:t>
-      </w:r>
-      <w:proofErr w:type="spellEnd"/>
-      <w:proofErr w:type="gramEnd"/>
-      <w:r>
-        <w:rPr>
-          <w:rFonts w:ascii="Consolas" w:hAnsi="Consolas" w:cs="Consolas"/>
-          <w:color w:val="000000"/>
-          <w:sz w:val="20"/>
-          <w:szCs w:val="20"/>
-        </w:rPr>
-        <w:t>;</w:t>
-      </w:r>
-    </w:p>
-    <w:p>
-      <w:pPr>
-        <w:autoSpaceDE w:val="0"/>
-        <w:autoSpaceDN w:val="0"/>
-        <w:adjustRightInd w:val="0"/>
-        <w:spacing w:after="0" w:line="240" w:lineRule="auto"/>
-        <w:rPr>
-          <w:rFonts w:ascii="Consolas" w:hAnsi="Consolas" w:cs="Consolas"/>
-          <w:sz w:val="20"/>
-          <w:szCs w:val="20"/>
-        </w:rPr>
-      </w:pPr>
-    </w:p>
-    <w:p>
-      <w:pPr>
-        <w:autoSpaceDE w:val="0"/>
-        <w:autoSpaceDN w:val="0"/>
-        <w:adjustRightInd w:val="0"/>
-        <w:spacing w:after="0" w:line="240" w:lineRule="auto"/>
-        <w:rPr>
-          <w:rFonts w:ascii="Consolas" w:hAnsi="Consolas" w:cs="Consolas"/>
-          <w:sz w:val="20"/>
-          <w:szCs w:val="20"/>
-        </w:rPr>
-      </w:pPr>
-      <w:proofErr w:type="spellStart"/>
+      <w:r>
+        <w:rPr>
+          <w:rFonts w:ascii="Consolas" w:hAnsi="Consolas" w:cs="Consolas"/>
+          <w:color w:val="000000"/>
+          <w:sz w:val="20"/>
+          <w:szCs w:val="20"/>
+        </w:rPr>
+        <w:t xml:space="preserve"> org.junit.jupiter.api.Test;</w:t>
+      </w:r>
+    </w:p>
+    <w:p>
+      <w:pPr>
+        <w:autoSpaceDE w:val="0"/>
+        <w:autoSpaceDN w:val="0"/>
+        <w:adjustRightInd w:val="0"/>
+        <w:spacing w:after="0" w:line="240" w:lineRule="auto"/>
+        <w:rPr>
+          <w:rFonts w:ascii="Consolas" w:hAnsi="Consolas" w:cs="Consolas"/>
+          <w:sz w:val="20"/>
+          <w:szCs w:val="20"/>
+        </w:rPr>
+      </w:pPr>
+    </w:p>
+    <w:p>
+      <w:pPr>
+        <w:autoSpaceDE w:val="0"/>
+        <w:autoSpaceDN w:val="0"/>
+        <w:adjustRightInd w:val="0"/>
+        <w:spacing w:after="0" w:line="240" w:lineRule="auto"/>
+        <w:rPr>
+          <w:rFonts w:ascii="Consolas" w:hAnsi="Consolas" w:cs="Consolas"/>
+          <w:sz w:val="20"/>
+          <w:szCs w:val="20"/>
+        </w:rPr>
+      </w:pPr>
       <w:r>
         <w:rPr>
           <w:rFonts w:ascii="Consolas" w:hAnsi="Consolas" w:cs="Consolas"/>
@@ -284,35 +185,14 @@
         </w:rPr>
         <w:t>class</w:t>
       </w:r>
-      <w:proofErr w:type="spellEnd"/>
-      <w:r>
-        <w:rPr>
-          <w:rFonts w:ascii="Consolas" w:hAnsi="Consolas" w:cs="Consolas"/>
-          <w:color w:val="000000"/>
-          <w:sz w:val="20"/>
-          <w:szCs w:val="20"/>
-        </w:rPr>
-        <w:t xml:space="preserve"> </w:t>
-      </w:r>
-      <w:proofErr w:type="spellStart"/>
-      <w:r>
-        <w:rPr>
-          <w:rFonts w:ascii="Consolas" w:hAnsi="Consolas" w:cs="Consolas"/>
-          <w:color w:val="000000"/>
-          <w:sz w:val="20"/>
-          <w:szCs w:val="20"/>
-        </w:rPr>
-        <w:t>JulgamentoPrisioneiroTest</w:t>
-      </w:r>
-      <w:proofErr w:type="spellEnd"/>
-      <w:r>
-        <w:rPr>
-          <w:rFonts w:ascii="Consolas" w:hAnsi="Consolas" w:cs="Consolas"/>
-          <w:color w:val="000000"/>
-          <w:sz w:val="20"/>
-          <w:szCs w:val="20"/>
-        </w:rPr>
-        <w:t xml:space="preserve"> {</w:t>
+      <w:r>
+        <w:rPr>
+          <w:rFonts w:ascii="Consolas" w:hAnsi="Consolas" w:cs="Consolas"/>
+          <w:color w:val="000000"/>
+          <w:sz w:val="20"/>
+          <w:szCs w:val="20"/>
+        </w:rPr>
+        <w:t xml:space="preserve"> JulgamentoPrisioneiroTest {</w:t>
       </w:r>
     </w:p>
     <w:p>
@@ -380,7 +260,6 @@
         </w:rPr>
         <w:tab/>
       </w:r>
-      <w:proofErr w:type="spellStart"/>
       <w:r>
         <w:rPr>
           <w:rFonts w:ascii="Consolas" w:hAnsi="Consolas" w:cs="Consolas"/>
@@ -392,7 +271,210 @@
         </w:rPr>
         <w:t>void</w:t>
       </w:r>
-      <w:proofErr w:type="spellEnd"/>
+      <w:r>
+        <w:rPr>
+          <w:rFonts w:ascii="Consolas" w:hAnsi="Consolas" w:cs="Consolas"/>
+          <w:color w:val="000000"/>
+          <w:sz w:val="20"/>
+          <w:szCs w:val="20"/>
+        </w:rPr>
+        <w:t xml:space="preserve"> testCalculaPenaCondenacaoMutua() {</w:t>
+      </w:r>
+    </w:p>
+    <w:p>
+      <w:pPr>
+        <w:autoSpaceDE w:val="0"/>
+        <w:autoSpaceDN w:val="0"/>
+        <w:adjustRightInd w:val="0"/>
+        <w:spacing w:after="0" w:line="240" w:lineRule="auto"/>
+        <w:rPr>
+          <w:rFonts w:ascii="Consolas" w:hAnsi="Consolas" w:cs="Consolas"/>
+          <w:sz w:val="20"/>
+          <w:szCs w:val="20"/>
+        </w:rPr>
+      </w:pPr>
+      <w:r>
+        <w:rPr>
+          <w:rFonts w:ascii="Consolas" w:hAnsi="Consolas" w:cs="Consolas"/>
+          <w:color w:val="000000"/>
+          <w:sz w:val="20"/>
+          <w:szCs w:val="20"/>
+        </w:rPr>
+        <w:tab/>
+      </w:r>
+      <w:r>
+        <w:rPr>
+          <w:rFonts w:ascii="Consolas" w:hAnsi="Consolas" w:cs="Consolas"/>
+          <w:color w:val="000000"/>
+          <w:sz w:val="20"/>
+          <w:szCs w:val="20"/>
+        </w:rPr>
+        <w:tab/>
+        <w:t xml:space="preserve">String </w:t>
+      </w:r>
+      <w:r>
+        <w:rPr>
+          <w:rFonts w:ascii="Consolas" w:hAnsi="Consolas" w:cs="Consolas"/>
+          <w:color w:val="6A3E3E"/>
+          <w:sz w:val="20"/>
+          <w:szCs w:val="20"/>
+        </w:rPr>
+        <w:t>repostaSuspeitoA</w:t>
+      </w:r>
+      <w:r>
+        <w:rPr>
+          <w:rFonts w:ascii="Consolas" w:hAnsi="Consolas" w:cs="Consolas"/>
+          <w:color w:val="000000"/>
+          <w:sz w:val="20"/>
+          <w:szCs w:val="20"/>
+        </w:rPr>
+        <w:t xml:space="preserve"> = </w:t>
+      </w:r>
+      <w:r>
+        <w:rPr>
+          <w:rFonts w:ascii="Consolas" w:hAnsi="Consolas" w:cs="Consolas"/>
+          <w:color w:val="2A00FF"/>
+          <w:sz w:val="20"/>
+          <w:szCs w:val="20"/>
+        </w:rPr>
+        <w:t>"Culpado"</w:t>
+      </w:r>
+      <w:r>
+        <w:rPr>
+          <w:rFonts w:ascii="Consolas" w:hAnsi="Consolas" w:cs="Consolas"/>
+          <w:color w:val="000000"/>
+          <w:sz w:val="20"/>
+          <w:szCs w:val="20"/>
+        </w:rPr>
+        <w:t>;</w:t>
+      </w:r>
+    </w:p>
+    <w:p>
+      <w:pPr>
+        <w:autoSpaceDE w:val="0"/>
+        <w:autoSpaceDN w:val="0"/>
+        <w:adjustRightInd w:val="0"/>
+        <w:spacing w:after="0" w:line="240" w:lineRule="auto"/>
+        <w:rPr>
+          <w:rFonts w:ascii="Consolas" w:hAnsi="Consolas" w:cs="Consolas"/>
+          <w:sz w:val="20"/>
+          <w:szCs w:val="20"/>
+        </w:rPr>
+      </w:pPr>
+      <w:r>
+        <w:rPr>
+          <w:rFonts w:ascii="Consolas" w:hAnsi="Consolas" w:cs="Consolas"/>
+          <w:color w:val="000000"/>
+          <w:sz w:val="20"/>
+          <w:szCs w:val="20"/>
+        </w:rPr>
+        <w:tab/>
+      </w:r>
+      <w:r>
+        <w:rPr>
+          <w:rFonts w:ascii="Consolas" w:hAnsi="Consolas" w:cs="Consolas"/>
+          <w:color w:val="000000"/>
+          <w:sz w:val="20"/>
+          <w:szCs w:val="20"/>
+        </w:rPr>
+        <w:tab/>
+        <w:t xml:space="preserve">String </w:t>
+      </w:r>
+      <w:r>
+        <w:rPr>
+          <w:rFonts w:ascii="Consolas" w:hAnsi="Consolas" w:cs="Consolas"/>
+          <w:color w:val="6A3E3E"/>
+          <w:sz w:val="20"/>
+          <w:szCs w:val="20"/>
+        </w:rPr>
+        <w:t>repostaSuspeitoB</w:t>
+      </w:r>
+      <w:r>
+        <w:rPr>
+          <w:rFonts w:ascii="Consolas" w:hAnsi="Consolas" w:cs="Consolas"/>
+          <w:color w:val="000000"/>
+          <w:sz w:val="20"/>
+          <w:szCs w:val="20"/>
+        </w:rPr>
+        <w:t xml:space="preserve"> = </w:t>
+      </w:r>
+      <w:r>
+        <w:rPr>
+          <w:rFonts w:ascii="Consolas" w:hAnsi="Consolas" w:cs="Consolas"/>
+          <w:color w:val="2A00FF"/>
+          <w:sz w:val="20"/>
+          <w:szCs w:val="20"/>
+        </w:rPr>
+        <w:t>"Culpado"</w:t>
+      </w:r>
+      <w:r>
+        <w:rPr>
+          <w:rFonts w:ascii="Consolas" w:hAnsi="Consolas" w:cs="Consolas"/>
+          <w:color w:val="000000"/>
+          <w:sz w:val="20"/>
+          <w:szCs w:val="20"/>
+        </w:rPr>
+        <w:t>;</w:t>
+      </w:r>
+      <w:r>
+        <w:rPr>
+          <w:rFonts w:ascii="Consolas" w:hAnsi="Consolas" w:cs="Consolas"/>
+          <w:color w:val="000000"/>
+          <w:sz w:val="20"/>
+          <w:szCs w:val="20"/>
+        </w:rPr>
+        <w:tab/>
+      </w:r>
+      <w:r>
+        <w:rPr>
+          <w:rFonts w:ascii="Consolas" w:hAnsi="Consolas" w:cs="Consolas"/>
+          <w:color w:val="000000"/>
+          <w:sz w:val="20"/>
+          <w:szCs w:val="20"/>
+        </w:rPr>
+        <w:tab/>
+      </w:r>
+    </w:p>
+    <w:p>
+      <w:pPr>
+        <w:autoSpaceDE w:val="0"/>
+        <w:autoSpaceDN w:val="0"/>
+        <w:adjustRightInd w:val="0"/>
+        <w:spacing w:after="0" w:line="240" w:lineRule="auto"/>
+        <w:rPr>
+          <w:rFonts w:ascii="Consolas" w:hAnsi="Consolas" w:cs="Consolas"/>
+          <w:sz w:val="20"/>
+          <w:szCs w:val="20"/>
+        </w:rPr>
+      </w:pPr>
+      <w:r>
+        <w:rPr>
+          <w:rFonts w:ascii="Consolas" w:hAnsi="Consolas" w:cs="Consolas"/>
+          <w:color w:val="000000"/>
+          <w:sz w:val="20"/>
+          <w:szCs w:val="20"/>
+        </w:rPr>
+        <w:tab/>
+      </w:r>
+      <w:r>
+        <w:rPr>
+          <w:rFonts w:ascii="Consolas" w:hAnsi="Consolas" w:cs="Consolas"/>
+          <w:color w:val="000000"/>
+          <w:sz w:val="20"/>
+          <w:szCs w:val="20"/>
+        </w:rPr>
+        <w:tab/>
+      </w:r>
+      <w:r>
+        <w:rPr>
+          <w:rFonts w:ascii="Consolas" w:hAnsi="Consolas" w:cs="Consolas"/>
+          <w:color w:val="000000"/>
+          <w:sz w:val="20"/>
+          <w:szCs w:val="20"/>
+          <w:shd w:val="clear" w:color="auto" w:fill="D4D4D4"/>
+        </w:rPr>
+        <w:t>JulgamentoPrisioneiro</w:t>
+      </w:r>
       <w:r>
         <w:rPr>
           <w:rFonts w:ascii="Consolas" w:hAnsi="Consolas" w:cs="Consolas"/>
@@ -402,89 +484,6 @@
         </w:rPr>
         <w:t xml:space="preserve"> </w:t>
       </w:r>
-      <w:proofErr w:type="spellStart"/>
-      <w:proofErr w:type="gramStart"/>
-      <w:r>
-        <w:rPr>
-          <w:rFonts w:ascii="Consolas" w:hAnsi="Consolas" w:cs="Consolas"/>
-          <w:color w:val="000000"/>
-          <w:sz w:val="20"/>
-          <w:szCs w:val="20"/>
-        </w:rPr>
-        <w:t>testCalculaPenaCondenacaoMutua</w:t>
-      </w:r>
-      <w:proofErr w:type="spellEnd"/>
-      <w:r>
-        <w:rPr>
-          <w:rFonts w:ascii="Consolas" w:hAnsi="Consolas" w:cs="Consolas"/>
-          <w:color w:val="000000"/>
-          <w:sz w:val="20"/>
-          <w:szCs w:val="20"/>
-        </w:rPr>
-        <w:t>(</w:t>
-      </w:r>
-      <w:proofErr w:type="gramEnd"/>
-      <w:r>
-        <w:rPr>
-          <w:rFonts w:ascii="Consolas" w:hAnsi="Consolas" w:cs="Consolas"/>
-          <w:color w:val="000000"/>
-          <w:sz w:val="20"/>
-          <w:szCs w:val="20"/>
-        </w:rPr>
-        <w:t>) {</w:t>
-      </w:r>
-    </w:p>
-    <w:p>
-      <w:pPr>
-        <w:autoSpaceDE w:val="0"/>
-        <w:autoSpaceDN w:val="0"/>
-        <w:adjustRightInd w:val="0"/>
-        <w:spacing w:after="0" w:line="240" w:lineRule="auto"/>
-        <w:rPr>
-          <w:rFonts w:ascii="Consolas" w:hAnsi="Consolas" w:cs="Consolas"/>
-          <w:sz w:val="20"/>
-          <w:szCs w:val="20"/>
-        </w:rPr>
-      </w:pPr>
-      <w:r>
-        <w:rPr>
-          <w:rFonts w:ascii="Consolas" w:hAnsi="Consolas" w:cs="Consolas"/>
-          <w:color w:val="000000"/>
-          <w:sz w:val="20"/>
-          <w:szCs w:val="20"/>
-        </w:rPr>
-        <w:tab/>
-      </w:r>
-      <w:r>
-        <w:rPr>
-          <w:rFonts w:ascii="Consolas" w:hAnsi="Consolas" w:cs="Consolas"/>
-          <w:color w:val="000000"/>
-          <w:sz w:val="20"/>
-          <w:szCs w:val="20"/>
-        </w:rPr>
-        <w:tab/>
-      </w:r>
-      <w:proofErr w:type="spellStart"/>
-      <w:r>
-        <w:rPr>
-          <w:rFonts w:ascii="Consolas" w:hAnsi="Consolas" w:cs="Consolas"/>
-          <w:color w:val="000000"/>
-          <w:sz w:val="20"/>
-          <w:szCs w:val="20"/>
-        </w:rPr>
-        <w:t>String</w:t>
-      </w:r>
-      <w:proofErr w:type="spellEnd"/>
-      <w:r>
-        <w:rPr>
-          <w:rFonts w:ascii="Consolas" w:hAnsi="Consolas" w:cs="Consolas"/>
-          <w:color w:val="000000"/>
-          <w:sz w:val="20"/>
-          <w:szCs w:val="20"/>
-        </w:rPr>
-        <w:t xml:space="preserve"> </w:t>
-      </w:r>
-      <w:proofErr w:type="spellStart"/>
       <w:r>
         <w:rPr>
           <w:rFonts w:ascii="Consolas" w:hAnsi="Consolas" w:cs="Consolas"/>
@@ -492,206 +491,8 @@
           <w:sz w:val="20"/>
           <w:szCs w:val="20"/>
         </w:rPr>
-        <w:t>repostaSuspeitoA</w:t>
-      </w:r>
-      <w:proofErr w:type="spellEnd"/>
-      <w:r>
-        <w:rPr>
-          <w:rFonts w:ascii="Consolas" w:hAnsi="Consolas" w:cs="Consolas"/>
-          <w:color w:val="000000"/>
-          <w:sz w:val="20"/>
-          <w:szCs w:val="20"/>
-        </w:rPr>
-        <w:t xml:space="preserve"> = </w:t>
-      </w:r>
-      <w:r>
-        <w:rPr>
-          <w:rFonts w:ascii="Consolas" w:hAnsi="Consolas" w:cs="Consolas"/>
-          <w:color w:val="2A00FF"/>
-          <w:sz w:val="20"/>
-          <w:szCs w:val="20"/>
-        </w:rPr>
-        <w:t>"Culpado"</w:t>
-      </w:r>
-      <w:r>
-        <w:rPr>
-          <w:rFonts w:ascii="Consolas" w:hAnsi="Consolas" w:cs="Consolas"/>
-          <w:color w:val="000000"/>
-          <w:sz w:val="20"/>
-          <w:szCs w:val="20"/>
-        </w:rPr>
-        <w:t>;</w:t>
-      </w:r>
-    </w:p>
-    <w:p>
-      <w:pPr>
-        <w:autoSpaceDE w:val="0"/>
-        <w:autoSpaceDN w:val="0"/>
-        <w:adjustRightInd w:val="0"/>
-        <w:spacing w:after="0" w:line="240" w:lineRule="auto"/>
-        <w:rPr>
-          <w:rFonts w:ascii="Consolas" w:hAnsi="Consolas" w:cs="Consolas"/>
-          <w:sz w:val="20"/>
-          <w:szCs w:val="20"/>
-        </w:rPr>
-      </w:pPr>
-      <w:r>
-        <w:rPr>
-          <w:rFonts w:ascii="Consolas" w:hAnsi="Consolas" w:cs="Consolas"/>
-          <w:color w:val="000000"/>
-          <w:sz w:val="20"/>
-          <w:szCs w:val="20"/>
-        </w:rPr>
-        <w:tab/>
-      </w:r>
-      <w:r>
-        <w:rPr>
-          <w:rFonts w:ascii="Consolas" w:hAnsi="Consolas" w:cs="Consolas"/>
-          <w:color w:val="000000"/>
-          <w:sz w:val="20"/>
-          <w:szCs w:val="20"/>
-        </w:rPr>
-        <w:tab/>
-      </w:r>
-      <w:proofErr w:type="spellStart"/>
-      <w:r>
-        <w:rPr>
-          <w:rFonts w:ascii="Consolas" w:hAnsi="Consolas" w:cs="Consolas"/>
-          <w:color w:val="000000"/>
-          <w:sz w:val="20"/>
-          <w:szCs w:val="20"/>
-        </w:rPr>
-        <w:t>String</w:t>
-      </w:r>
-      <w:proofErr w:type="spellEnd"/>
-      <w:r>
-        <w:rPr>
-          <w:rFonts w:ascii="Consolas" w:hAnsi="Consolas" w:cs="Consolas"/>
-          <w:color w:val="000000"/>
-          <w:sz w:val="20"/>
-          <w:szCs w:val="20"/>
-        </w:rPr>
-        <w:t xml:space="preserve"> </w:t>
-      </w:r>
-      <w:proofErr w:type="spellStart"/>
-      <w:r>
-        <w:rPr>
-          <w:rFonts w:ascii="Consolas" w:hAnsi="Consolas" w:cs="Consolas"/>
-          <w:color w:val="6A3E3E"/>
-          <w:sz w:val="20"/>
-          <w:szCs w:val="20"/>
-        </w:rPr>
-        <w:t>repostaSuspeitoB</w:t>
-      </w:r>
-      <w:proofErr w:type="spellEnd"/>
-      <w:r>
-        <w:rPr>
-          <w:rFonts w:ascii="Consolas" w:hAnsi="Consolas" w:cs="Consolas"/>
-          <w:color w:val="000000"/>
-          <w:sz w:val="20"/>
-          <w:szCs w:val="20"/>
-        </w:rPr>
-        <w:t xml:space="preserve"> = </w:t>
-      </w:r>
-      <w:r>
-        <w:rPr>
-          <w:rFonts w:ascii="Consolas" w:hAnsi="Consolas" w:cs="Consolas"/>
-          <w:color w:val="2A00FF"/>
-          <w:sz w:val="20"/>
-          <w:szCs w:val="20"/>
-        </w:rPr>
-        <w:t>"Culpado"</w:t>
-      </w:r>
-      <w:r>
-        <w:rPr>
-          <w:rFonts w:ascii="Consolas" w:hAnsi="Consolas" w:cs="Consolas"/>
-          <w:color w:val="000000"/>
-          <w:sz w:val="20"/>
-          <w:szCs w:val="20"/>
-        </w:rPr>
-        <w:t>;</w:t>
-      </w:r>
-      <w:r>
-        <w:rPr>
-          <w:rFonts w:ascii="Consolas" w:hAnsi="Consolas" w:cs="Consolas"/>
-          <w:color w:val="000000"/>
-          <w:sz w:val="20"/>
-          <w:szCs w:val="20"/>
-        </w:rPr>
-        <w:tab/>
-      </w:r>
-      <w:r>
-        <w:rPr>
-          <w:rFonts w:ascii="Consolas" w:hAnsi="Consolas" w:cs="Consolas"/>
-          <w:color w:val="000000"/>
-          <w:sz w:val="20"/>
-          <w:szCs w:val="20"/>
-        </w:rPr>
-        <w:tab/>
-      </w:r>
-    </w:p>
-    <w:p>
-      <w:pPr>
-        <w:autoSpaceDE w:val="0"/>
-        <w:autoSpaceDN w:val="0"/>
-        <w:adjustRightInd w:val="0"/>
-        <w:spacing w:after="0" w:line="240" w:lineRule="auto"/>
-        <w:rPr>
-          <w:rFonts w:ascii="Consolas" w:hAnsi="Consolas" w:cs="Consolas"/>
-          <w:sz w:val="20"/>
-          <w:szCs w:val="20"/>
-        </w:rPr>
-      </w:pPr>
-      <w:r>
-        <w:rPr>
-          <w:rFonts w:ascii="Consolas" w:hAnsi="Consolas" w:cs="Consolas"/>
-          <w:color w:val="000000"/>
-          <w:sz w:val="20"/>
-          <w:szCs w:val="20"/>
-        </w:rPr>
-        <w:tab/>
-      </w:r>
-      <w:r>
-        <w:rPr>
-          <w:rFonts w:ascii="Consolas" w:hAnsi="Consolas" w:cs="Consolas"/>
-          <w:color w:val="000000"/>
-          <w:sz w:val="20"/>
-          <w:szCs w:val="20"/>
-        </w:rPr>
-        <w:tab/>
-      </w:r>
-      <w:proofErr w:type="spellStart"/>
-      <w:r>
-        <w:rPr>
-          <w:rFonts w:ascii="Consolas" w:hAnsi="Consolas" w:cs="Consolas"/>
-          <w:color w:val="000000"/>
-          <w:sz w:val="20"/>
-          <w:szCs w:val="20"/>
-          <w:shd w:val="clear" w:color="auto" w:fill="D4D4D4"/>
-        </w:rPr>
-        <w:t>JulgamentoPrisioneiro</w:t>
-      </w:r>
-      <w:proofErr w:type="spellEnd"/>
-      <w:r>
-        <w:rPr>
-          <w:rFonts w:ascii="Consolas" w:hAnsi="Consolas" w:cs="Consolas"/>
-          <w:color w:val="000000"/>
-          <w:sz w:val="20"/>
-          <w:szCs w:val="20"/>
-        </w:rPr>
-        <w:t xml:space="preserve"> </w:t>
-      </w:r>
-      <w:proofErr w:type="spellStart"/>
-      <w:r>
-        <w:rPr>
-          <w:rFonts w:ascii="Consolas" w:hAnsi="Consolas" w:cs="Consolas"/>
-          <w:color w:val="6A3E3E"/>
-          <w:sz w:val="20"/>
-          <w:szCs w:val="20"/>
-        </w:rPr>
         <w:t>dp</w:t>
       </w:r>
-      <w:proofErr w:type="spellEnd"/>
       <w:r>
         <w:rPr>
           <w:rFonts w:ascii="Consolas" w:hAnsi="Consolas" w:cs="Consolas"/>
@@ -721,8 +522,6 @@
         </w:rPr>
         <w:t xml:space="preserve"> </w:t>
       </w:r>
-      <w:proofErr w:type="spellStart"/>
-      <w:proofErr w:type="gramStart"/>
       <w:r>
         <w:rPr>
           <w:rFonts w:ascii="Consolas" w:hAnsi="Consolas" w:cs="Consolas"/>
@@ -733,89 +532,77 @@
         </w:rPr>
         <w:t>JulgamentoPrisioneiro</w:t>
       </w:r>
-      <w:proofErr w:type="spellEnd"/>
-      <w:r>
-        <w:rPr>
-          <w:rFonts w:ascii="Consolas" w:hAnsi="Consolas" w:cs="Consolas"/>
-          <w:color w:val="000000"/>
-          <w:sz w:val="20"/>
-          <w:szCs w:val="20"/>
-        </w:rPr>
-        <w:t>(</w:t>
-      </w:r>
-      <w:proofErr w:type="gramEnd"/>
-      <w:r>
-        <w:rPr>
-          <w:rFonts w:ascii="Consolas" w:hAnsi="Consolas" w:cs="Consolas"/>
-          <w:color w:val="000000"/>
-          <w:sz w:val="20"/>
-          <w:szCs w:val="20"/>
-        </w:rPr>
-        <w:t>);</w:t>
-      </w:r>
-    </w:p>
-    <w:p>
-      <w:pPr>
-        <w:autoSpaceDE w:val="0"/>
-        <w:autoSpaceDN w:val="0"/>
-        <w:adjustRightInd w:val="0"/>
-        <w:spacing w:after="0" w:line="240" w:lineRule="auto"/>
-        <w:rPr>
-          <w:rFonts w:ascii="Consolas" w:hAnsi="Consolas" w:cs="Consolas"/>
-          <w:sz w:val="20"/>
-          <w:szCs w:val="20"/>
-        </w:rPr>
-      </w:pPr>
-      <w:r>
-        <w:rPr>
-          <w:rFonts w:ascii="Consolas" w:hAnsi="Consolas" w:cs="Consolas"/>
-          <w:color w:val="000000"/>
-          <w:sz w:val="20"/>
-          <w:szCs w:val="20"/>
-        </w:rPr>
-        <w:tab/>
-      </w:r>
-      <w:r>
-        <w:rPr>
-          <w:rFonts w:ascii="Consolas" w:hAnsi="Consolas" w:cs="Consolas"/>
-          <w:color w:val="000000"/>
-          <w:sz w:val="20"/>
-          <w:szCs w:val="20"/>
-        </w:rPr>
-        <w:tab/>
-      </w:r>
-    </w:p>
-    <w:p>
-      <w:pPr>
-        <w:autoSpaceDE w:val="0"/>
-        <w:autoSpaceDN w:val="0"/>
-        <w:adjustRightInd w:val="0"/>
-        <w:spacing w:after="0" w:line="240" w:lineRule="auto"/>
-        <w:rPr>
-          <w:rFonts w:ascii="Consolas" w:hAnsi="Consolas" w:cs="Consolas"/>
-          <w:sz w:val="20"/>
-          <w:szCs w:val="20"/>
-        </w:rPr>
-      </w:pPr>
-      <w:r>
-        <w:rPr>
-          <w:rFonts w:ascii="Consolas" w:hAnsi="Consolas" w:cs="Consolas"/>
-          <w:color w:val="000000"/>
-          <w:sz w:val="20"/>
-          <w:szCs w:val="20"/>
-        </w:rPr>
-        <w:tab/>
-      </w:r>
-      <w:r>
-        <w:rPr>
-          <w:rFonts w:ascii="Consolas" w:hAnsi="Consolas" w:cs="Consolas"/>
-          <w:color w:val="000000"/>
-          <w:sz w:val="20"/>
-          <w:szCs w:val="20"/>
-        </w:rPr>
-        <w:tab/>
-      </w:r>
-      <w:proofErr w:type="spellStart"/>
+      <w:r>
+        <w:rPr>
+          <w:rFonts w:ascii="Consolas" w:hAnsi="Consolas" w:cs="Consolas"/>
+          <w:color w:val="000000"/>
+          <w:sz w:val="20"/>
+          <w:szCs w:val="20"/>
+        </w:rPr>
+        <w:t>();</w:t>
+      </w:r>
+    </w:p>
+    <w:p>
+      <w:pPr>
+        <w:autoSpaceDE w:val="0"/>
+        <w:autoSpaceDN w:val="0"/>
+        <w:adjustRightInd w:val="0"/>
+        <w:spacing w:after="0" w:line="240" w:lineRule="auto"/>
+        <w:rPr>
+          <w:rFonts w:ascii="Consolas" w:hAnsi="Consolas" w:cs="Consolas"/>
+          <w:sz w:val="20"/>
+          <w:szCs w:val="20"/>
+        </w:rPr>
+      </w:pPr>
+      <w:r>
+        <w:rPr>
+          <w:rFonts w:ascii="Consolas" w:hAnsi="Consolas" w:cs="Consolas"/>
+          <w:color w:val="000000"/>
+          <w:sz w:val="20"/>
+          <w:szCs w:val="20"/>
+        </w:rPr>
+        <w:tab/>
+      </w:r>
+      <w:r>
+        <w:rPr>
+          <w:rFonts w:ascii="Consolas" w:hAnsi="Consolas" w:cs="Consolas"/>
+          <w:color w:val="000000"/>
+          <w:sz w:val="20"/>
+          <w:szCs w:val="20"/>
+        </w:rPr>
+        <w:tab/>
+      </w:r>
+    </w:p>
+    <w:p>
+      <w:pPr>
+        <w:autoSpaceDE w:val="0"/>
+        <w:autoSpaceDN w:val="0"/>
+        <w:adjustRightInd w:val="0"/>
+        <w:spacing w:after="0" w:line="240" w:lineRule="auto"/>
+        <w:rPr>
+          <w:rFonts w:ascii="Consolas" w:hAnsi="Consolas" w:cs="Consolas"/>
+          <w:sz w:val="20"/>
+          <w:szCs w:val="20"/>
+        </w:rPr>
+      </w:pPr>
+      <w:r>
+        <w:rPr>
+          <w:rFonts w:ascii="Consolas" w:hAnsi="Consolas" w:cs="Consolas"/>
+          <w:color w:val="000000"/>
+          <w:sz w:val="20"/>
+          <w:szCs w:val="20"/>
+        </w:rPr>
+        <w:tab/>
+      </w:r>
+      <w:r>
+        <w:rPr>
+          <w:rFonts w:ascii="Consolas" w:hAnsi="Consolas" w:cs="Consolas"/>
+          <w:color w:val="000000"/>
+          <w:sz w:val="20"/>
+          <w:szCs w:val="20"/>
+        </w:rPr>
+        <w:tab/>
+      </w:r>
       <w:r>
         <w:rPr>
           <w:rFonts w:ascii="Consolas" w:hAnsi="Consolas" w:cs="Consolas"/>
@@ -827,7 +614,6 @@
         </w:rPr>
         <w:t>int</w:t>
       </w:r>
-      <w:proofErr w:type="spellEnd"/>
       <w:r>
         <w:rPr>
           <w:rFonts w:ascii="Consolas" w:hAnsi="Consolas" w:cs="Consolas"/>
@@ -837,7 +623,6 @@
         </w:rPr>
         <w:t xml:space="preserve"> </w:t>
       </w:r>
-      <w:proofErr w:type="spellStart"/>
       <w:r>
         <w:rPr>
           <w:rFonts w:ascii="Consolas" w:hAnsi="Consolas" w:cs="Consolas"/>
@@ -847,7 +632,6 @@
         </w:rPr>
         <w:t>ResultadoReal</w:t>
       </w:r>
-      <w:proofErr w:type="spellEnd"/>
       <w:r>
         <w:rPr>
           <w:rFonts w:ascii="Consolas" w:hAnsi="Consolas" w:cs="Consolas"/>
@@ -857,8 +641,6 @@
         </w:rPr>
         <w:t xml:space="preserve"> = </w:t>
       </w:r>
-      <w:proofErr w:type="spellStart"/>
-      <w:proofErr w:type="gramStart"/>
       <w:r>
         <w:rPr>
           <w:rFonts w:ascii="Consolas" w:hAnsi="Consolas" w:cs="Consolas"/>
@@ -887,8 +669,6 @@
         </w:rPr>
         <w:t>calculaPena</w:t>
       </w:r>
-      <w:proofErr w:type="spellEnd"/>
-      <w:proofErr w:type="gramEnd"/>
       <w:r>
         <w:rPr>
           <w:rFonts w:ascii="Consolas" w:hAnsi="Consolas" w:cs="Consolas"/>
@@ -898,7 +678,6 @@
         </w:rPr>
         <w:t>(</w:t>
       </w:r>
-      <w:proofErr w:type="spellStart"/>
       <w:r>
         <w:rPr>
           <w:rFonts w:ascii="Consolas" w:hAnsi="Consolas" w:cs="Consolas"/>
@@ -908,7 +687,6 @@
         </w:rPr>
         <w:t>repostaSuspeitoA</w:t>
       </w:r>
-      <w:proofErr w:type="spellEnd"/>
       <w:r>
         <w:rPr>
           <w:rFonts w:ascii="Consolas" w:hAnsi="Consolas" w:cs="Consolas"/>
@@ -918,7 +696,6 @@
         </w:rPr>
         <w:t xml:space="preserve">, </w:t>
       </w:r>
-      <w:proofErr w:type="spellStart"/>
       <w:r>
         <w:rPr>
           <w:rFonts w:ascii="Consolas" w:hAnsi="Consolas" w:cs="Consolas"/>
@@ -928,7 +705,6 @@
         </w:rPr>
         <w:t>repostaSuspeitoB</w:t>
       </w:r>
-      <w:proofErr w:type="spellEnd"/>
       <w:r>
         <w:rPr>
           <w:rFonts w:ascii="Consolas" w:hAnsi="Consolas" w:cs="Consolas"/>
@@ -1012,15 +788,6 @@
           <w:szCs w:val="20"/>
         </w:rPr>
         <w:tab/>
-      </w:r>
-      <w:proofErr w:type="spellStart"/>
-      <w:r>
-        <w:rPr>
-          <w:rFonts w:ascii="Consolas" w:hAnsi="Consolas" w:cs="Consolas"/>
-          <w:color w:val="000000"/>
-          <w:sz w:val="20"/>
-          <w:szCs w:val="20"/>
-        </w:rPr>
         <w:t>Assert.</w:t>
       </w:r>
       <w:r>
@@ -1034,7 +801,6 @@
         </w:rPr>
         <w:t>assertEquals</w:t>
       </w:r>
-      <w:proofErr w:type="spellEnd"/>
       <w:r>
         <w:rPr>
           <w:rFonts w:ascii="Consolas" w:hAnsi="Consolas" w:cs="Consolas"/>
@@ -1044,7 +810,6 @@
         </w:rPr>
         <w:t xml:space="preserve">(5, </w:t>
       </w:r>
-      <w:proofErr w:type="spellStart"/>
       <w:r>
         <w:rPr>
           <w:rFonts w:ascii="Consolas" w:hAnsi="Consolas" w:cs="Consolas"/>
@@ -1054,7 +819,6 @@
         </w:rPr>
         <w:t>ResultadoReal</w:t>
       </w:r>
-      <w:proofErr w:type="spellEnd"/>
       <w:r>
         <w:rPr>
           <w:rFonts w:ascii="Consolas" w:hAnsi="Consolas" w:cs="Consolas"/>
@@ -1153,7 +917,6 @@
         </w:rPr>
         <w:tab/>
       </w:r>
-      <w:proofErr w:type="spellStart"/>
       <w:r>
         <w:rPr>
           <w:rFonts w:ascii="Consolas" w:hAnsi="Consolas" w:cs="Consolas"/>
@@ -1165,7 +928,210 @@
         </w:rPr>
         <w:t>void</w:t>
       </w:r>
-      <w:proofErr w:type="spellEnd"/>
+      <w:r>
+        <w:rPr>
+          <w:rFonts w:ascii="Consolas" w:hAnsi="Consolas" w:cs="Consolas"/>
+          <w:color w:val="000000"/>
+          <w:sz w:val="20"/>
+          <w:szCs w:val="20"/>
+        </w:rPr>
+        <w:t xml:space="preserve"> testCalculaPenaCondenacaoIndividual() {</w:t>
+      </w:r>
+    </w:p>
+    <w:p>
+      <w:pPr>
+        <w:autoSpaceDE w:val="0"/>
+        <w:autoSpaceDN w:val="0"/>
+        <w:adjustRightInd w:val="0"/>
+        <w:spacing w:after="0" w:line="240" w:lineRule="auto"/>
+        <w:rPr>
+          <w:rFonts w:ascii="Consolas" w:hAnsi="Consolas" w:cs="Consolas"/>
+          <w:sz w:val="20"/>
+          <w:szCs w:val="20"/>
+        </w:rPr>
+      </w:pPr>
+      <w:r>
+        <w:rPr>
+          <w:rFonts w:ascii="Consolas" w:hAnsi="Consolas" w:cs="Consolas"/>
+          <w:color w:val="000000"/>
+          <w:sz w:val="20"/>
+          <w:szCs w:val="20"/>
+        </w:rPr>
+        <w:tab/>
+      </w:r>
+      <w:r>
+        <w:rPr>
+          <w:rFonts w:ascii="Consolas" w:hAnsi="Consolas" w:cs="Consolas"/>
+          <w:color w:val="000000"/>
+          <w:sz w:val="20"/>
+          <w:szCs w:val="20"/>
+        </w:rPr>
+        <w:tab/>
+        <w:t xml:space="preserve">String </w:t>
+      </w:r>
+      <w:r>
+        <w:rPr>
+          <w:rFonts w:ascii="Consolas" w:hAnsi="Consolas" w:cs="Consolas"/>
+          <w:color w:val="6A3E3E"/>
+          <w:sz w:val="20"/>
+          <w:szCs w:val="20"/>
+        </w:rPr>
+        <w:t>repostaSuspeitoA</w:t>
+      </w:r>
+      <w:r>
+        <w:rPr>
+          <w:rFonts w:ascii="Consolas" w:hAnsi="Consolas" w:cs="Consolas"/>
+          <w:color w:val="000000"/>
+          <w:sz w:val="20"/>
+          <w:szCs w:val="20"/>
+        </w:rPr>
+        <w:t xml:space="preserve"> = </w:t>
+      </w:r>
+      <w:r>
+        <w:rPr>
+          <w:rFonts w:ascii="Consolas" w:hAnsi="Consolas" w:cs="Consolas"/>
+          <w:color w:val="2A00FF"/>
+          <w:sz w:val="20"/>
+          <w:szCs w:val="20"/>
+        </w:rPr>
+        <w:t>"Culpado"</w:t>
+      </w:r>
+      <w:r>
+        <w:rPr>
+          <w:rFonts w:ascii="Consolas" w:hAnsi="Consolas" w:cs="Consolas"/>
+          <w:color w:val="000000"/>
+          <w:sz w:val="20"/>
+          <w:szCs w:val="20"/>
+        </w:rPr>
+        <w:t>;</w:t>
+      </w:r>
+    </w:p>
+    <w:p>
+      <w:pPr>
+        <w:autoSpaceDE w:val="0"/>
+        <w:autoSpaceDN w:val="0"/>
+        <w:adjustRightInd w:val="0"/>
+        <w:spacing w:after="0" w:line="240" w:lineRule="auto"/>
+        <w:rPr>
+          <w:rFonts w:ascii="Consolas" w:hAnsi="Consolas" w:cs="Consolas"/>
+          <w:sz w:val="20"/>
+          <w:szCs w:val="20"/>
+        </w:rPr>
+      </w:pPr>
+      <w:r>
+        <w:rPr>
+          <w:rFonts w:ascii="Consolas" w:hAnsi="Consolas" w:cs="Consolas"/>
+          <w:color w:val="000000"/>
+          <w:sz w:val="20"/>
+          <w:szCs w:val="20"/>
+        </w:rPr>
+        <w:tab/>
+      </w:r>
+      <w:r>
+        <w:rPr>
+          <w:rFonts w:ascii="Consolas" w:hAnsi="Consolas" w:cs="Consolas"/>
+          <w:color w:val="000000"/>
+          <w:sz w:val="20"/>
+          <w:szCs w:val="20"/>
+        </w:rPr>
+        <w:tab/>
+        <w:t xml:space="preserve">String </w:t>
+      </w:r>
+      <w:r>
+        <w:rPr>
+          <w:rFonts w:ascii="Consolas" w:hAnsi="Consolas" w:cs="Consolas"/>
+          <w:color w:val="6A3E3E"/>
+          <w:sz w:val="20"/>
+          <w:szCs w:val="20"/>
+        </w:rPr>
+        <w:t>repostaSuspeitoB</w:t>
+      </w:r>
+      <w:r>
+        <w:rPr>
+          <w:rFonts w:ascii="Consolas" w:hAnsi="Consolas" w:cs="Consolas"/>
+          <w:color w:val="000000"/>
+          <w:sz w:val="20"/>
+          <w:szCs w:val="20"/>
+        </w:rPr>
+        <w:t xml:space="preserve"> = </w:t>
+      </w:r>
+      <w:r>
+        <w:rPr>
+          <w:rFonts w:ascii="Consolas" w:hAnsi="Consolas" w:cs="Consolas"/>
+          <w:color w:val="2A00FF"/>
+          <w:sz w:val="20"/>
+          <w:szCs w:val="20"/>
+        </w:rPr>
+        <w:t>""</w:t>
+      </w:r>
+      <w:r>
+        <w:rPr>
+          <w:rFonts w:ascii="Consolas" w:hAnsi="Consolas" w:cs="Consolas"/>
+          <w:color w:val="000000"/>
+          <w:sz w:val="20"/>
+          <w:szCs w:val="20"/>
+        </w:rPr>
+        <w:t>;</w:t>
+      </w:r>
+      <w:r>
+        <w:rPr>
+          <w:rFonts w:ascii="Consolas" w:hAnsi="Consolas" w:cs="Consolas"/>
+          <w:color w:val="000000"/>
+          <w:sz w:val="20"/>
+          <w:szCs w:val="20"/>
+        </w:rPr>
+        <w:tab/>
+      </w:r>
+      <w:r>
+        <w:rPr>
+          <w:rFonts w:ascii="Consolas" w:hAnsi="Consolas" w:cs="Consolas"/>
+          <w:color w:val="000000"/>
+          <w:sz w:val="20"/>
+          <w:szCs w:val="20"/>
+        </w:rPr>
+        <w:tab/>
+      </w:r>
+    </w:p>
+    <w:p>
+      <w:pPr>
+        <w:autoSpaceDE w:val="0"/>
+        <w:autoSpaceDN w:val="0"/>
+        <w:adjustRightInd w:val="0"/>
+        <w:spacing w:after="0" w:line="240" w:lineRule="auto"/>
+        <w:rPr>
+          <w:rFonts w:ascii="Consolas" w:hAnsi="Consolas" w:cs="Consolas"/>
+          <w:sz w:val="20"/>
+          <w:szCs w:val="20"/>
+        </w:rPr>
+      </w:pPr>
+      <w:r>
+        <w:rPr>
+          <w:rFonts w:ascii="Consolas" w:hAnsi="Consolas" w:cs="Consolas"/>
+          <w:color w:val="000000"/>
+          <w:sz w:val="20"/>
+          <w:szCs w:val="20"/>
+        </w:rPr>
+        <w:tab/>
+      </w:r>
+      <w:r>
+        <w:rPr>
+          <w:rFonts w:ascii="Consolas" w:hAnsi="Consolas" w:cs="Consolas"/>
+          <w:color w:val="000000"/>
+          <w:sz w:val="20"/>
+          <w:szCs w:val="20"/>
+        </w:rPr>
+        <w:tab/>
+      </w:r>
+      <w:r>
+        <w:rPr>
+          <w:rFonts w:ascii="Consolas" w:hAnsi="Consolas" w:cs="Consolas"/>
+          <w:color w:val="000000"/>
+          <w:sz w:val="20"/>
+          <w:szCs w:val="20"/>
+          <w:shd w:val="clear" w:color="auto" w:fill="D4D4D4"/>
+        </w:rPr>
+        <w:t>JulgamentoPrisioneiro</w:t>
+      </w:r>
       <w:r>
         <w:rPr>
           <w:rFonts w:ascii="Consolas" w:hAnsi="Consolas" w:cs="Consolas"/>
@@ -1175,89 +1141,6 @@
         </w:rPr>
         <w:t xml:space="preserve"> </w:t>
       </w:r>
-      <w:proofErr w:type="spellStart"/>
-      <w:proofErr w:type="gramStart"/>
-      <w:r>
-        <w:rPr>
-          <w:rFonts w:ascii="Consolas" w:hAnsi="Consolas" w:cs="Consolas"/>
-          <w:color w:val="000000"/>
-          <w:sz w:val="20"/>
-          <w:szCs w:val="20"/>
-        </w:rPr>
-        <w:t>testCalculaPenaCondenacaoIndividual</w:t>
-      </w:r>
-      <w:proofErr w:type="spellEnd"/>
-      <w:r>
-        <w:rPr>
-          <w:rFonts w:ascii="Consolas" w:hAnsi="Consolas" w:cs="Consolas"/>
-          <w:color w:val="000000"/>
-          <w:sz w:val="20"/>
-          <w:szCs w:val="20"/>
-        </w:rPr>
-        <w:t>(</w:t>
-      </w:r>
-      <w:proofErr w:type="gramEnd"/>
-      <w:r>
-        <w:rPr>
-          <w:rFonts w:ascii="Consolas" w:hAnsi="Consolas" w:cs="Consolas"/>
-          <w:color w:val="000000"/>
-          <w:sz w:val="20"/>
-          <w:szCs w:val="20"/>
-        </w:rPr>
-        <w:t>) {</w:t>
-      </w:r>
-    </w:p>
-    <w:p>
-      <w:pPr>
-        <w:autoSpaceDE w:val="0"/>
-        <w:autoSpaceDN w:val="0"/>
-        <w:adjustRightInd w:val="0"/>
-        <w:spacing w:after="0" w:line="240" w:lineRule="auto"/>
-        <w:rPr>
-          <w:rFonts w:ascii="Consolas" w:hAnsi="Consolas" w:cs="Consolas"/>
-          <w:sz w:val="20"/>
-          <w:szCs w:val="20"/>
-        </w:rPr>
-      </w:pPr>
-      <w:r>
-        <w:rPr>
-          <w:rFonts w:ascii="Consolas" w:hAnsi="Consolas" w:cs="Consolas"/>
-          <w:color w:val="000000"/>
-          <w:sz w:val="20"/>
-          <w:szCs w:val="20"/>
-        </w:rPr>
-        <w:tab/>
-      </w:r>
-      <w:r>
-        <w:rPr>
-          <w:rFonts w:ascii="Consolas" w:hAnsi="Consolas" w:cs="Consolas"/>
-          <w:color w:val="000000"/>
-          <w:sz w:val="20"/>
-          <w:szCs w:val="20"/>
-        </w:rPr>
-        <w:tab/>
-      </w:r>
-      <w:proofErr w:type="spellStart"/>
-      <w:r>
-        <w:rPr>
-          <w:rFonts w:ascii="Consolas" w:hAnsi="Consolas" w:cs="Consolas"/>
-          <w:color w:val="000000"/>
-          <w:sz w:val="20"/>
-          <w:szCs w:val="20"/>
-        </w:rPr>
-        <w:t>String</w:t>
-      </w:r>
-      <w:proofErr w:type="spellEnd"/>
-      <w:r>
-        <w:rPr>
-          <w:rFonts w:ascii="Consolas" w:hAnsi="Consolas" w:cs="Consolas"/>
-          <w:color w:val="000000"/>
-          <w:sz w:val="20"/>
-          <w:szCs w:val="20"/>
-        </w:rPr>
-        <w:t xml:space="preserve"> </w:t>
-      </w:r>
-      <w:proofErr w:type="spellStart"/>
       <w:r>
         <w:rPr>
           <w:rFonts w:ascii="Consolas" w:hAnsi="Consolas" w:cs="Consolas"/>
@@ -1265,206 +1148,8 @@
           <w:sz w:val="20"/>
           <w:szCs w:val="20"/>
         </w:rPr>
-        <w:t>repostaSuspeitoA</w:t>
-      </w:r>
-      <w:proofErr w:type="spellEnd"/>
-      <w:r>
-        <w:rPr>
-          <w:rFonts w:ascii="Consolas" w:hAnsi="Consolas" w:cs="Consolas"/>
-          <w:color w:val="000000"/>
-          <w:sz w:val="20"/>
-          <w:szCs w:val="20"/>
-        </w:rPr>
-        <w:t xml:space="preserve"> = </w:t>
-      </w:r>
-      <w:r>
-        <w:rPr>
-          <w:rFonts w:ascii="Consolas" w:hAnsi="Consolas" w:cs="Consolas"/>
-          <w:color w:val="2A00FF"/>
-          <w:sz w:val="20"/>
-          <w:szCs w:val="20"/>
-        </w:rPr>
-        <w:t>"Culpado"</w:t>
-      </w:r>
-      <w:r>
-        <w:rPr>
-          <w:rFonts w:ascii="Consolas" w:hAnsi="Consolas" w:cs="Consolas"/>
-          <w:color w:val="000000"/>
-          <w:sz w:val="20"/>
-          <w:szCs w:val="20"/>
-        </w:rPr>
-        <w:t>;</w:t>
-      </w:r>
-    </w:p>
-    <w:p>
-      <w:pPr>
-        <w:autoSpaceDE w:val="0"/>
-        <w:autoSpaceDN w:val="0"/>
-        <w:adjustRightInd w:val="0"/>
-        <w:spacing w:after="0" w:line="240" w:lineRule="auto"/>
-        <w:rPr>
-          <w:rFonts w:ascii="Consolas" w:hAnsi="Consolas" w:cs="Consolas"/>
-          <w:sz w:val="20"/>
-          <w:szCs w:val="20"/>
-        </w:rPr>
-      </w:pPr>
-      <w:r>
-        <w:rPr>
-          <w:rFonts w:ascii="Consolas" w:hAnsi="Consolas" w:cs="Consolas"/>
-          <w:color w:val="000000"/>
-          <w:sz w:val="20"/>
-          <w:szCs w:val="20"/>
-        </w:rPr>
-        <w:tab/>
-      </w:r>
-      <w:r>
-        <w:rPr>
-          <w:rFonts w:ascii="Consolas" w:hAnsi="Consolas" w:cs="Consolas"/>
-          <w:color w:val="000000"/>
-          <w:sz w:val="20"/>
-          <w:szCs w:val="20"/>
-        </w:rPr>
-        <w:tab/>
-      </w:r>
-      <w:proofErr w:type="spellStart"/>
-      <w:r>
-        <w:rPr>
-          <w:rFonts w:ascii="Consolas" w:hAnsi="Consolas" w:cs="Consolas"/>
-          <w:color w:val="000000"/>
-          <w:sz w:val="20"/>
-          <w:szCs w:val="20"/>
-        </w:rPr>
-        <w:t>String</w:t>
-      </w:r>
-      <w:proofErr w:type="spellEnd"/>
-      <w:r>
-        <w:rPr>
-          <w:rFonts w:ascii="Consolas" w:hAnsi="Consolas" w:cs="Consolas"/>
-          <w:color w:val="000000"/>
-          <w:sz w:val="20"/>
-          <w:szCs w:val="20"/>
-        </w:rPr>
-        <w:t xml:space="preserve"> </w:t>
-      </w:r>
-      <w:proofErr w:type="spellStart"/>
-      <w:r>
-        <w:rPr>
-          <w:rFonts w:ascii="Consolas" w:hAnsi="Consolas" w:cs="Consolas"/>
-          <w:color w:val="6A3E3E"/>
-          <w:sz w:val="20"/>
-          <w:szCs w:val="20"/>
-        </w:rPr>
-        <w:t>repostaSuspeitoB</w:t>
-      </w:r>
-      <w:proofErr w:type="spellEnd"/>
-      <w:r>
-        <w:rPr>
-          <w:rFonts w:ascii="Consolas" w:hAnsi="Consolas" w:cs="Consolas"/>
-          <w:color w:val="000000"/>
-          <w:sz w:val="20"/>
-          <w:szCs w:val="20"/>
-        </w:rPr>
-        <w:t xml:space="preserve"> = </w:t>
-      </w:r>
-      <w:r>
-        <w:rPr>
-          <w:rFonts w:ascii="Consolas" w:hAnsi="Consolas" w:cs="Consolas"/>
-          <w:color w:val="2A00FF"/>
-          <w:sz w:val="20"/>
-          <w:szCs w:val="20"/>
-        </w:rPr>
-        <w:t>""</w:t>
-      </w:r>
-      <w:r>
-        <w:rPr>
-          <w:rFonts w:ascii="Consolas" w:hAnsi="Consolas" w:cs="Consolas"/>
-          <w:color w:val="000000"/>
-          <w:sz w:val="20"/>
-          <w:szCs w:val="20"/>
-        </w:rPr>
-        <w:t>;</w:t>
-      </w:r>
-      <w:r>
-        <w:rPr>
-          <w:rFonts w:ascii="Consolas" w:hAnsi="Consolas" w:cs="Consolas"/>
-          <w:color w:val="000000"/>
-          <w:sz w:val="20"/>
-          <w:szCs w:val="20"/>
-        </w:rPr>
-        <w:tab/>
-      </w:r>
-      <w:r>
-        <w:rPr>
-          <w:rFonts w:ascii="Consolas" w:hAnsi="Consolas" w:cs="Consolas"/>
-          <w:color w:val="000000"/>
-          <w:sz w:val="20"/>
-          <w:szCs w:val="20"/>
-        </w:rPr>
-        <w:tab/>
-      </w:r>
-    </w:p>
-    <w:p>
-      <w:pPr>
-        <w:autoSpaceDE w:val="0"/>
-        <w:autoSpaceDN w:val="0"/>
-        <w:adjustRightInd w:val="0"/>
-        <w:spacing w:after="0" w:line="240" w:lineRule="auto"/>
-        <w:rPr>
-          <w:rFonts w:ascii="Consolas" w:hAnsi="Consolas" w:cs="Consolas"/>
-          <w:sz w:val="20"/>
-          <w:szCs w:val="20"/>
-        </w:rPr>
-      </w:pPr>
-      <w:r>
-        <w:rPr>
-          <w:rFonts w:ascii="Consolas" w:hAnsi="Consolas" w:cs="Consolas"/>
-          <w:color w:val="000000"/>
-          <w:sz w:val="20"/>
-          <w:szCs w:val="20"/>
-        </w:rPr>
-        <w:tab/>
-      </w:r>
-      <w:r>
-        <w:rPr>
-          <w:rFonts w:ascii="Consolas" w:hAnsi="Consolas" w:cs="Consolas"/>
-          <w:color w:val="000000"/>
-          <w:sz w:val="20"/>
-          <w:szCs w:val="20"/>
-        </w:rPr>
-        <w:tab/>
-      </w:r>
-      <w:proofErr w:type="spellStart"/>
-      <w:r>
-        <w:rPr>
-          <w:rFonts w:ascii="Consolas" w:hAnsi="Consolas" w:cs="Consolas"/>
-          <w:color w:val="000000"/>
-          <w:sz w:val="20"/>
-          <w:szCs w:val="20"/>
-          <w:shd w:val="clear" w:color="auto" w:fill="D4D4D4"/>
-        </w:rPr>
-        <w:t>JulgamentoPrisioneiro</w:t>
-      </w:r>
-      <w:proofErr w:type="spellEnd"/>
-      <w:r>
-        <w:rPr>
-          <w:rFonts w:ascii="Consolas" w:hAnsi="Consolas" w:cs="Consolas"/>
-          <w:color w:val="000000"/>
-          <w:sz w:val="20"/>
-          <w:szCs w:val="20"/>
-        </w:rPr>
-        <w:t xml:space="preserve"> </w:t>
-      </w:r>
-      <w:proofErr w:type="spellStart"/>
-      <w:r>
-        <w:rPr>
-          <w:rFonts w:ascii="Consolas" w:hAnsi="Consolas" w:cs="Consolas"/>
-          <w:color w:val="6A3E3E"/>
-          <w:sz w:val="20"/>
-          <w:szCs w:val="20"/>
-        </w:rPr>
         <w:t>dp</w:t>
       </w:r>
-      <w:proofErr w:type="spellEnd"/>
       <w:r>
         <w:rPr>
           <w:rFonts w:ascii="Consolas" w:hAnsi="Consolas" w:cs="Consolas"/>
@@ -1494,8 +1179,6 @@
         </w:rPr>
         <w:t xml:space="preserve"> </w:t>
       </w:r>
-      <w:proofErr w:type="spellStart"/>
-      <w:proofErr w:type="gramStart"/>
       <w:r>
         <w:rPr>
           <w:rFonts w:ascii="Consolas" w:hAnsi="Consolas" w:cs="Consolas"/>
@@ -1506,89 +1189,77 @@
         </w:rPr>
         <w:t>JulgamentoPrisioneiro</w:t>
       </w:r>
-      <w:proofErr w:type="spellEnd"/>
-      <w:r>
-        <w:rPr>
-          <w:rFonts w:ascii="Consolas" w:hAnsi="Consolas" w:cs="Consolas"/>
-          <w:color w:val="000000"/>
-          <w:sz w:val="20"/>
-          <w:szCs w:val="20"/>
-        </w:rPr>
-        <w:t>(</w:t>
-      </w:r>
-      <w:proofErr w:type="gramEnd"/>
-      <w:r>
-        <w:rPr>
-          <w:rFonts w:ascii="Consolas" w:hAnsi="Consolas" w:cs="Consolas"/>
-          <w:color w:val="000000"/>
-          <w:sz w:val="20"/>
-          <w:szCs w:val="20"/>
-        </w:rPr>
-        <w:t>);</w:t>
-      </w:r>
-    </w:p>
-    <w:p>
-      <w:pPr>
-        <w:autoSpaceDE w:val="0"/>
-        <w:autoSpaceDN w:val="0"/>
-        <w:adjustRightInd w:val="0"/>
-        <w:spacing w:after="0" w:line="240" w:lineRule="auto"/>
-        <w:rPr>
-          <w:rFonts w:ascii="Consolas" w:hAnsi="Consolas" w:cs="Consolas"/>
-          <w:sz w:val="20"/>
-          <w:szCs w:val="20"/>
-        </w:rPr>
-      </w:pPr>
-      <w:r>
-        <w:rPr>
-          <w:rFonts w:ascii="Consolas" w:hAnsi="Consolas" w:cs="Consolas"/>
-          <w:color w:val="000000"/>
-          <w:sz w:val="20"/>
-          <w:szCs w:val="20"/>
-        </w:rPr>
-        <w:tab/>
-      </w:r>
-      <w:r>
-        <w:rPr>
-          <w:rFonts w:ascii="Consolas" w:hAnsi="Consolas" w:cs="Consolas"/>
-          <w:color w:val="000000"/>
-          <w:sz w:val="20"/>
-          <w:szCs w:val="20"/>
-        </w:rPr>
-        <w:tab/>
-      </w:r>
-    </w:p>
-    <w:p>
-      <w:pPr>
-        <w:autoSpaceDE w:val="0"/>
-        <w:autoSpaceDN w:val="0"/>
-        <w:adjustRightInd w:val="0"/>
-        <w:spacing w:after="0" w:line="240" w:lineRule="auto"/>
-        <w:rPr>
-          <w:rFonts w:ascii="Consolas" w:hAnsi="Consolas" w:cs="Consolas"/>
-          <w:sz w:val="20"/>
-          <w:szCs w:val="20"/>
-        </w:rPr>
-      </w:pPr>
-      <w:r>
-        <w:rPr>
-          <w:rFonts w:ascii="Consolas" w:hAnsi="Consolas" w:cs="Consolas"/>
-          <w:color w:val="000000"/>
-          <w:sz w:val="20"/>
-          <w:szCs w:val="20"/>
-        </w:rPr>
-        <w:tab/>
-      </w:r>
-      <w:r>
-        <w:rPr>
-          <w:rFonts w:ascii="Consolas" w:hAnsi="Consolas" w:cs="Consolas"/>
-          <w:color w:val="000000"/>
-          <w:sz w:val="20"/>
-          <w:szCs w:val="20"/>
-        </w:rPr>
-        <w:tab/>
-      </w:r>
-      <w:proofErr w:type="spellStart"/>
+      <w:r>
+        <w:rPr>
+          <w:rFonts w:ascii="Consolas" w:hAnsi="Consolas" w:cs="Consolas"/>
+          <w:color w:val="000000"/>
+          <w:sz w:val="20"/>
+          <w:szCs w:val="20"/>
+        </w:rPr>
+        <w:t>();</w:t>
+      </w:r>
+    </w:p>
+    <w:p>
+      <w:pPr>
+        <w:autoSpaceDE w:val="0"/>
+        <w:autoSpaceDN w:val="0"/>
+        <w:adjustRightInd w:val="0"/>
+        <w:spacing w:after="0" w:line="240" w:lineRule="auto"/>
+        <w:rPr>
+          <w:rFonts w:ascii="Consolas" w:hAnsi="Consolas" w:cs="Consolas"/>
+          <w:sz w:val="20"/>
+          <w:szCs w:val="20"/>
+        </w:rPr>
+      </w:pPr>
+      <w:r>
+        <w:rPr>
+          <w:rFonts w:ascii="Consolas" w:hAnsi="Consolas" w:cs="Consolas"/>
+          <w:color w:val="000000"/>
+          <w:sz w:val="20"/>
+          <w:szCs w:val="20"/>
+        </w:rPr>
+        <w:tab/>
+      </w:r>
+      <w:r>
+        <w:rPr>
+          <w:rFonts w:ascii="Consolas" w:hAnsi="Consolas" w:cs="Consolas"/>
+          <w:color w:val="000000"/>
+          <w:sz w:val="20"/>
+          <w:szCs w:val="20"/>
+        </w:rPr>
+        <w:tab/>
+      </w:r>
+    </w:p>
+    <w:p>
+      <w:pPr>
+        <w:autoSpaceDE w:val="0"/>
+        <w:autoSpaceDN w:val="0"/>
+        <w:adjustRightInd w:val="0"/>
+        <w:spacing w:after="0" w:line="240" w:lineRule="auto"/>
+        <w:rPr>
+          <w:rFonts w:ascii="Consolas" w:hAnsi="Consolas" w:cs="Consolas"/>
+          <w:sz w:val="20"/>
+          <w:szCs w:val="20"/>
+        </w:rPr>
+      </w:pPr>
+      <w:r>
+        <w:rPr>
+          <w:rFonts w:ascii="Consolas" w:hAnsi="Consolas" w:cs="Consolas"/>
+          <w:color w:val="000000"/>
+          <w:sz w:val="20"/>
+          <w:szCs w:val="20"/>
+        </w:rPr>
+        <w:tab/>
+      </w:r>
+      <w:r>
+        <w:rPr>
+          <w:rFonts w:ascii="Consolas" w:hAnsi="Consolas" w:cs="Consolas"/>
+          <w:color w:val="000000"/>
+          <w:sz w:val="20"/>
+          <w:szCs w:val="20"/>
+        </w:rPr>
+        <w:tab/>
+      </w:r>
       <w:r>
         <w:rPr>
           <w:rFonts w:ascii="Consolas" w:hAnsi="Consolas" w:cs="Consolas"/>
@@ -1600,7 +1271,6 @@
         </w:rPr>
         <w:t>int</w:t>
       </w:r>
-      <w:proofErr w:type="spellEnd"/>
       <w:r>
         <w:rPr>
           <w:rFonts w:ascii="Consolas" w:hAnsi="Consolas" w:cs="Consolas"/>
@@ -1610,7 +1280,6 @@
         </w:rPr>
         <w:t xml:space="preserve"> </w:t>
       </w:r>
-      <w:proofErr w:type="spellStart"/>
       <w:r>
         <w:rPr>
           <w:rFonts w:ascii="Consolas" w:hAnsi="Consolas" w:cs="Consolas"/>
@@ -1620,7 +1289,6 @@
         </w:rPr>
         <w:t>ResultadoReal</w:t>
       </w:r>
-      <w:proofErr w:type="spellEnd"/>
       <w:r>
         <w:rPr>
           <w:rFonts w:ascii="Consolas" w:hAnsi="Consolas" w:cs="Consolas"/>
@@ -1630,8 +1298,6 @@
         </w:rPr>
         <w:t xml:space="preserve"> = </w:t>
       </w:r>
-      <w:proofErr w:type="spellStart"/>
-      <w:proofErr w:type="gramStart"/>
       <w:r>
         <w:rPr>
           <w:rFonts w:ascii="Consolas" w:hAnsi="Consolas" w:cs="Consolas"/>
@@ -1660,8 +1326,6 @@
         </w:rPr>
         <w:t>calculaPena</w:t>
       </w:r>
-      <w:proofErr w:type="spellEnd"/>
-      <w:proofErr w:type="gramEnd"/>
       <w:r>
         <w:rPr>
           <w:rFonts w:ascii="Consolas" w:hAnsi="Consolas" w:cs="Consolas"/>
@@ -1671,7 +1335,6 @@
         </w:rPr>
         <w:t>(</w:t>
       </w:r>
-      <w:proofErr w:type="spellStart"/>
       <w:r>
         <w:rPr>
           <w:rFonts w:ascii="Consolas" w:hAnsi="Consolas" w:cs="Consolas"/>
@@ -1681,7 +1344,6 @@
         </w:rPr>
         <w:t>repostaSuspeitoA</w:t>
       </w:r>
-      <w:proofErr w:type="spellEnd"/>
       <w:r>
         <w:rPr>
           <w:rFonts w:ascii="Consolas" w:hAnsi="Consolas" w:cs="Consolas"/>
@@ -1691,7 +1353,6 @@
         </w:rPr>
         <w:t xml:space="preserve">, </w:t>
       </w:r>
-      <w:proofErr w:type="spellStart"/>
       <w:r>
         <w:rPr>
           <w:rFonts w:ascii="Consolas" w:hAnsi="Consolas" w:cs="Consolas"/>
@@ -1701,7 +1362,6 @@
         </w:rPr>
         <w:t>repostaSuspeitoB</w:t>
       </w:r>
-      <w:proofErr w:type="spellEnd"/>
       <w:r>
         <w:rPr>
           <w:rFonts w:ascii="Consolas" w:hAnsi="Consolas" w:cs="Consolas"/>
@@ -1785,15 +1445,6 @@
           <w:szCs w:val="20"/>
         </w:rPr>
         <w:tab/>
-      </w:r>
-      <w:proofErr w:type="spellStart"/>
-      <w:r>
-        <w:rPr>
-          <w:rFonts w:ascii="Consolas" w:hAnsi="Consolas" w:cs="Consolas"/>
-          <w:color w:val="000000"/>
-          <w:sz w:val="20"/>
-          <w:szCs w:val="20"/>
-        </w:rPr>
         <w:t>Assert.</w:t>
       </w:r>
       <w:r>
@@ -1807,7 +1458,6 @@
         </w:rPr>
         <w:t>assertEquals</w:t>
       </w:r>
-      <w:proofErr w:type="spellEnd"/>
       <w:r>
         <w:rPr>
           <w:rFonts w:ascii="Consolas" w:hAnsi="Consolas" w:cs="Consolas"/>
@@ -1817,7 +1467,6 @@
         </w:rPr>
         <w:t xml:space="preserve">(10, </w:t>
       </w:r>
-      <w:proofErr w:type="spellStart"/>
       <w:r>
         <w:rPr>
           <w:rFonts w:ascii="Consolas" w:hAnsi="Consolas" w:cs="Consolas"/>
@@ -1827,7 +1476,6 @@
         </w:rPr>
         <w:t>ResultadoReal</w:t>
       </w:r>
-      <w:proofErr w:type="spellEnd"/>
       <w:r>
         <w:rPr>
           <w:rFonts w:ascii="Consolas" w:hAnsi="Consolas" w:cs="Consolas"/>
@@ -1926,7 +1574,6 @@
         </w:rPr>
         <w:tab/>
       </w:r>
-      <w:proofErr w:type="spellStart"/>
       <w:r>
         <w:rPr>
           <w:rFonts w:ascii="Consolas" w:hAnsi="Consolas" w:cs="Consolas"/>
@@ -1938,7 +1585,210 @@
         </w:rPr>
         <w:t>void</w:t>
       </w:r>
-      <w:proofErr w:type="spellEnd"/>
+      <w:r>
+        <w:rPr>
+          <w:rFonts w:ascii="Consolas" w:hAnsi="Consolas" w:cs="Consolas"/>
+          <w:color w:val="000000"/>
+          <w:sz w:val="20"/>
+          <w:szCs w:val="20"/>
+        </w:rPr>
+        <w:t xml:space="preserve"> testCalculaPenaCondenacaoCumplices() {</w:t>
+      </w:r>
+    </w:p>
+    <w:p>
+      <w:pPr>
+        <w:autoSpaceDE w:val="0"/>
+        <w:autoSpaceDN w:val="0"/>
+        <w:adjustRightInd w:val="0"/>
+        <w:spacing w:after="0" w:line="240" w:lineRule="auto"/>
+        <w:rPr>
+          <w:rFonts w:ascii="Consolas" w:hAnsi="Consolas" w:cs="Consolas"/>
+          <w:sz w:val="20"/>
+          <w:szCs w:val="20"/>
+        </w:rPr>
+      </w:pPr>
+      <w:r>
+        <w:rPr>
+          <w:rFonts w:ascii="Consolas" w:hAnsi="Consolas" w:cs="Consolas"/>
+          <w:color w:val="000000"/>
+          <w:sz w:val="20"/>
+          <w:szCs w:val="20"/>
+        </w:rPr>
+        <w:tab/>
+      </w:r>
+      <w:r>
+        <w:rPr>
+          <w:rFonts w:ascii="Consolas" w:hAnsi="Consolas" w:cs="Consolas"/>
+          <w:color w:val="000000"/>
+          <w:sz w:val="20"/>
+          <w:szCs w:val="20"/>
+        </w:rPr>
+        <w:tab/>
+        <w:t xml:space="preserve">String </w:t>
+      </w:r>
+      <w:r>
+        <w:rPr>
+          <w:rFonts w:ascii="Consolas" w:hAnsi="Consolas" w:cs="Consolas"/>
+          <w:color w:val="6A3E3E"/>
+          <w:sz w:val="20"/>
+          <w:szCs w:val="20"/>
+        </w:rPr>
+        <w:t>repostaSuspeitoA</w:t>
+      </w:r>
+      <w:r>
+        <w:rPr>
+          <w:rFonts w:ascii="Consolas" w:hAnsi="Consolas" w:cs="Consolas"/>
+          <w:color w:val="000000"/>
+          <w:sz w:val="20"/>
+          <w:szCs w:val="20"/>
+        </w:rPr>
+        <w:t xml:space="preserve"> = </w:t>
+      </w:r>
+      <w:r>
+        <w:rPr>
+          <w:rFonts w:ascii="Consolas" w:hAnsi="Consolas" w:cs="Consolas"/>
+          <w:color w:val="2A00FF"/>
+          <w:sz w:val="20"/>
+          <w:szCs w:val="20"/>
+        </w:rPr>
+        <w:t>""</w:t>
+      </w:r>
+      <w:r>
+        <w:rPr>
+          <w:rFonts w:ascii="Consolas" w:hAnsi="Consolas" w:cs="Consolas"/>
+          <w:color w:val="000000"/>
+          <w:sz w:val="20"/>
+          <w:szCs w:val="20"/>
+        </w:rPr>
+        <w:t>;</w:t>
+      </w:r>
+    </w:p>
+    <w:p>
+      <w:pPr>
+        <w:autoSpaceDE w:val="0"/>
+        <w:autoSpaceDN w:val="0"/>
+        <w:adjustRightInd w:val="0"/>
+        <w:spacing w:after="0" w:line="240" w:lineRule="auto"/>
+        <w:rPr>
+          <w:rFonts w:ascii="Consolas" w:hAnsi="Consolas" w:cs="Consolas"/>
+          <w:sz w:val="20"/>
+          <w:szCs w:val="20"/>
+        </w:rPr>
+      </w:pPr>
+      <w:r>
+        <w:rPr>
+          <w:rFonts w:ascii="Consolas" w:hAnsi="Consolas" w:cs="Consolas"/>
+          <w:color w:val="000000"/>
+          <w:sz w:val="20"/>
+          <w:szCs w:val="20"/>
+        </w:rPr>
+        <w:tab/>
+      </w:r>
+      <w:r>
+        <w:rPr>
+          <w:rFonts w:ascii="Consolas" w:hAnsi="Consolas" w:cs="Consolas"/>
+          <w:color w:val="000000"/>
+          <w:sz w:val="20"/>
+          <w:szCs w:val="20"/>
+        </w:rPr>
+        <w:tab/>
+        <w:t xml:space="preserve">String </w:t>
+      </w:r>
+      <w:r>
+        <w:rPr>
+          <w:rFonts w:ascii="Consolas" w:hAnsi="Consolas" w:cs="Consolas"/>
+          <w:color w:val="6A3E3E"/>
+          <w:sz w:val="20"/>
+          <w:szCs w:val="20"/>
+        </w:rPr>
+        <w:t>repostaSuspeitoB</w:t>
+      </w:r>
+      <w:r>
+        <w:rPr>
+          <w:rFonts w:ascii="Consolas" w:hAnsi="Consolas" w:cs="Consolas"/>
+          <w:color w:val="000000"/>
+          <w:sz w:val="20"/>
+          <w:szCs w:val="20"/>
+        </w:rPr>
+        <w:t xml:space="preserve"> = </w:t>
+      </w:r>
+      <w:r>
+        <w:rPr>
+          <w:rFonts w:ascii="Consolas" w:hAnsi="Consolas" w:cs="Consolas"/>
+          <w:color w:val="2A00FF"/>
+          <w:sz w:val="20"/>
+          <w:szCs w:val="20"/>
+        </w:rPr>
+        <w:t>"Culpado"</w:t>
+      </w:r>
+      <w:r>
+        <w:rPr>
+          <w:rFonts w:ascii="Consolas" w:hAnsi="Consolas" w:cs="Consolas"/>
+          <w:color w:val="000000"/>
+          <w:sz w:val="20"/>
+          <w:szCs w:val="20"/>
+        </w:rPr>
+        <w:t>;</w:t>
+      </w:r>
+      <w:r>
+        <w:rPr>
+          <w:rFonts w:ascii="Consolas" w:hAnsi="Consolas" w:cs="Consolas"/>
+          <w:color w:val="000000"/>
+          <w:sz w:val="20"/>
+          <w:szCs w:val="20"/>
+        </w:rPr>
+        <w:tab/>
+      </w:r>
+      <w:r>
+        <w:rPr>
+          <w:rFonts w:ascii="Consolas" w:hAnsi="Consolas" w:cs="Consolas"/>
+          <w:color w:val="000000"/>
+          <w:sz w:val="20"/>
+          <w:szCs w:val="20"/>
+        </w:rPr>
+        <w:tab/>
+      </w:r>
+    </w:p>
+    <w:p>
+      <w:pPr>
+        <w:autoSpaceDE w:val="0"/>
+        <w:autoSpaceDN w:val="0"/>
+        <w:adjustRightInd w:val="0"/>
+        <w:spacing w:after="0" w:line="240" w:lineRule="auto"/>
+        <w:rPr>
+          <w:rFonts w:ascii="Consolas" w:hAnsi="Consolas" w:cs="Consolas"/>
+          <w:sz w:val="20"/>
+          <w:szCs w:val="20"/>
+        </w:rPr>
+      </w:pPr>
+      <w:r>
+        <w:rPr>
+          <w:rFonts w:ascii="Consolas" w:hAnsi="Consolas" w:cs="Consolas"/>
+          <w:color w:val="000000"/>
+          <w:sz w:val="20"/>
+          <w:szCs w:val="20"/>
+        </w:rPr>
+        <w:tab/>
+      </w:r>
+      <w:r>
+        <w:rPr>
+          <w:rFonts w:ascii="Consolas" w:hAnsi="Consolas" w:cs="Consolas"/>
+          <w:color w:val="000000"/>
+          <w:sz w:val="20"/>
+          <w:szCs w:val="20"/>
+        </w:rPr>
+        <w:tab/>
+      </w:r>
+      <w:r>
+        <w:rPr>
+          <w:rFonts w:ascii="Consolas" w:hAnsi="Consolas" w:cs="Consolas"/>
+          <w:color w:val="000000"/>
+          <w:sz w:val="20"/>
+          <w:szCs w:val="20"/>
+          <w:shd w:val="clear" w:color="auto" w:fill="D4D4D4"/>
+        </w:rPr>
+        <w:t>JulgamentoPrisioneiro</w:t>
+      </w:r>
       <w:r>
         <w:rPr>
           <w:rFonts w:ascii="Consolas" w:hAnsi="Consolas" w:cs="Consolas"/>
@@ -1948,89 +1798,6 @@
         </w:rPr>
         <w:t xml:space="preserve"> </w:t>
       </w:r>
-      <w:proofErr w:type="spellStart"/>
-      <w:proofErr w:type="gramStart"/>
-      <w:r>
-        <w:rPr>
-          <w:rFonts w:ascii="Consolas" w:hAnsi="Consolas" w:cs="Consolas"/>
-          <w:color w:val="000000"/>
-          <w:sz w:val="20"/>
-          <w:szCs w:val="20"/>
-        </w:rPr>
-        <w:t>testCalculaPenaCondenacaoCumplices</w:t>
-      </w:r>
-      <w:proofErr w:type="spellEnd"/>
-      <w:r>
-        <w:rPr>
-          <w:rFonts w:ascii="Consolas" w:hAnsi="Consolas" w:cs="Consolas"/>
-          <w:color w:val="000000"/>
-          <w:sz w:val="20"/>
-          <w:szCs w:val="20"/>
-        </w:rPr>
-        <w:t>(</w:t>
-      </w:r>
-      <w:proofErr w:type="gramEnd"/>
-      <w:r>
-        <w:rPr>
-          <w:rFonts w:ascii="Consolas" w:hAnsi="Consolas" w:cs="Consolas"/>
-          <w:color w:val="000000"/>
-          <w:sz w:val="20"/>
-          <w:szCs w:val="20"/>
-        </w:rPr>
-        <w:t>) {</w:t>
-      </w:r>
-    </w:p>
-    <w:p>
-      <w:pPr>
-        <w:autoSpaceDE w:val="0"/>
-        <w:autoSpaceDN w:val="0"/>
-        <w:adjustRightInd w:val="0"/>
-        <w:spacing w:after="0" w:line="240" w:lineRule="auto"/>
-        <w:rPr>
-          <w:rFonts w:ascii="Consolas" w:hAnsi="Consolas" w:cs="Consolas"/>
-          <w:sz w:val="20"/>
-          <w:szCs w:val="20"/>
-        </w:rPr>
-      </w:pPr>
-      <w:r>
-        <w:rPr>
-          <w:rFonts w:ascii="Consolas" w:hAnsi="Consolas" w:cs="Consolas"/>
-          <w:color w:val="000000"/>
-          <w:sz w:val="20"/>
-          <w:szCs w:val="20"/>
-        </w:rPr>
-        <w:tab/>
-      </w:r>
-      <w:r>
-        <w:rPr>
-          <w:rFonts w:ascii="Consolas" w:hAnsi="Consolas" w:cs="Consolas"/>
-          <w:color w:val="000000"/>
-          <w:sz w:val="20"/>
-          <w:szCs w:val="20"/>
-        </w:rPr>
-        <w:tab/>
-      </w:r>
-      <w:proofErr w:type="spellStart"/>
-      <w:r>
-        <w:rPr>
-          <w:rFonts w:ascii="Consolas" w:hAnsi="Consolas" w:cs="Consolas"/>
-          <w:color w:val="000000"/>
-          <w:sz w:val="20"/>
-          <w:szCs w:val="20"/>
-        </w:rPr>
-        <w:t>String</w:t>
-      </w:r>
-      <w:proofErr w:type="spellEnd"/>
-      <w:r>
-        <w:rPr>
-          <w:rFonts w:ascii="Consolas" w:hAnsi="Consolas" w:cs="Consolas"/>
-          <w:color w:val="000000"/>
-          <w:sz w:val="20"/>
-          <w:szCs w:val="20"/>
-        </w:rPr>
-        <w:t xml:space="preserve"> </w:t>
-      </w:r>
-      <w:proofErr w:type="spellStart"/>
       <w:r>
         <w:rPr>
           <w:rFonts w:ascii="Consolas" w:hAnsi="Consolas" w:cs="Consolas"/>
@@ -2038,206 +1805,8 @@
           <w:sz w:val="20"/>
           <w:szCs w:val="20"/>
         </w:rPr>
-        <w:t>repostaSuspeitoA</w:t>
-      </w:r>
-      <w:proofErr w:type="spellEnd"/>
-      <w:r>
-        <w:rPr>
-          <w:rFonts w:ascii="Consolas" w:hAnsi="Consolas" w:cs="Consolas"/>
-          <w:color w:val="000000"/>
-          <w:sz w:val="20"/>
-          <w:szCs w:val="20"/>
-        </w:rPr>
-        <w:t xml:space="preserve"> = </w:t>
-      </w:r>
-      <w:r>
-        <w:rPr>
-          <w:rFonts w:ascii="Consolas" w:hAnsi="Consolas" w:cs="Consolas"/>
-          <w:color w:val="2A00FF"/>
-          <w:sz w:val="20"/>
-          <w:szCs w:val="20"/>
-        </w:rPr>
-        <w:t>""</w:t>
-      </w:r>
-      <w:r>
-        <w:rPr>
-          <w:rFonts w:ascii="Consolas" w:hAnsi="Consolas" w:cs="Consolas"/>
-          <w:color w:val="000000"/>
-          <w:sz w:val="20"/>
-          <w:szCs w:val="20"/>
-        </w:rPr>
-        <w:t>;</w:t>
-      </w:r>
-    </w:p>
-    <w:p>
-      <w:pPr>
-        <w:autoSpaceDE w:val="0"/>
-        <w:autoSpaceDN w:val="0"/>
-        <w:adjustRightInd w:val="0"/>
-        <w:spacing w:after="0" w:line="240" w:lineRule="auto"/>
-        <w:rPr>
-          <w:rFonts w:ascii="Consolas" w:hAnsi="Consolas" w:cs="Consolas"/>
-          <w:sz w:val="20"/>
-          <w:szCs w:val="20"/>
-        </w:rPr>
-      </w:pPr>
-      <w:r>
-        <w:rPr>
-          <w:rFonts w:ascii="Consolas" w:hAnsi="Consolas" w:cs="Consolas"/>
-          <w:color w:val="000000"/>
-          <w:sz w:val="20"/>
-          <w:szCs w:val="20"/>
-        </w:rPr>
-        <w:tab/>
-      </w:r>
-      <w:r>
-        <w:rPr>
-          <w:rFonts w:ascii="Consolas" w:hAnsi="Consolas" w:cs="Consolas"/>
-          <w:color w:val="000000"/>
-          <w:sz w:val="20"/>
-          <w:szCs w:val="20"/>
-        </w:rPr>
-        <w:tab/>
-      </w:r>
-      <w:proofErr w:type="spellStart"/>
-      <w:r>
-        <w:rPr>
-          <w:rFonts w:ascii="Consolas" w:hAnsi="Consolas" w:cs="Consolas"/>
-          <w:color w:val="000000"/>
-          <w:sz w:val="20"/>
-          <w:szCs w:val="20"/>
-        </w:rPr>
-        <w:t>String</w:t>
-      </w:r>
-      <w:proofErr w:type="spellEnd"/>
-      <w:r>
-        <w:rPr>
-          <w:rFonts w:ascii="Consolas" w:hAnsi="Consolas" w:cs="Consolas"/>
-          <w:color w:val="000000"/>
-          <w:sz w:val="20"/>
-          <w:szCs w:val="20"/>
-        </w:rPr>
-        <w:t xml:space="preserve"> </w:t>
-      </w:r>
-      <w:proofErr w:type="spellStart"/>
-      <w:r>
-        <w:rPr>
-          <w:rFonts w:ascii="Consolas" w:hAnsi="Consolas" w:cs="Consolas"/>
-          <w:color w:val="6A3E3E"/>
-          <w:sz w:val="20"/>
-          <w:szCs w:val="20"/>
-        </w:rPr>
-        <w:t>repostaSuspeitoB</w:t>
-      </w:r>
-      <w:proofErr w:type="spellEnd"/>
-      <w:r>
-        <w:rPr>
-          <w:rFonts w:ascii="Consolas" w:hAnsi="Consolas" w:cs="Consolas"/>
-          <w:color w:val="000000"/>
-          <w:sz w:val="20"/>
-          <w:szCs w:val="20"/>
-        </w:rPr>
-        <w:t xml:space="preserve"> = </w:t>
-      </w:r>
-      <w:r>
-        <w:rPr>
-          <w:rFonts w:ascii="Consolas" w:hAnsi="Consolas" w:cs="Consolas"/>
-          <w:color w:val="2A00FF"/>
-          <w:sz w:val="20"/>
-          <w:szCs w:val="20"/>
-        </w:rPr>
-        <w:t>"Culpado"</w:t>
-      </w:r>
-      <w:r>
-        <w:rPr>
-          <w:rFonts w:ascii="Consolas" w:hAnsi="Consolas" w:cs="Consolas"/>
-          <w:color w:val="000000"/>
-          <w:sz w:val="20"/>
-          <w:szCs w:val="20"/>
-        </w:rPr>
-        <w:t>;</w:t>
-      </w:r>
-      <w:r>
-        <w:rPr>
-          <w:rFonts w:ascii="Consolas" w:hAnsi="Consolas" w:cs="Consolas"/>
-          <w:color w:val="000000"/>
-          <w:sz w:val="20"/>
-          <w:szCs w:val="20"/>
-        </w:rPr>
-        <w:tab/>
-      </w:r>
-      <w:r>
-        <w:rPr>
-          <w:rFonts w:ascii="Consolas" w:hAnsi="Consolas" w:cs="Consolas"/>
-          <w:color w:val="000000"/>
-          <w:sz w:val="20"/>
-          <w:szCs w:val="20"/>
-        </w:rPr>
-        <w:tab/>
-      </w:r>
-    </w:p>
-    <w:p>
-      <w:pPr>
-        <w:autoSpaceDE w:val="0"/>
-        <w:autoSpaceDN w:val="0"/>
-        <w:adjustRightInd w:val="0"/>
-        <w:spacing w:after="0" w:line="240" w:lineRule="auto"/>
-        <w:rPr>
-          <w:rFonts w:ascii="Consolas" w:hAnsi="Consolas" w:cs="Consolas"/>
-          <w:sz w:val="20"/>
-          <w:szCs w:val="20"/>
-        </w:rPr>
-      </w:pPr>
-      <w:r>
-        <w:rPr>
-          <w:rFonts w:ascii="Consolas" w:hAnsi="Consolas" w:cs="Consolas"/>
-          <w:color w:val="000000"/>
-          <w:sz w:val="20"/>
-          <w:szCs w:val="20"/>
-        </w:rPr>
-        <w:tab/>
-      </w:r>
-      <w:r>
-        <w:rPr>
-          <w:rFonts w:ascii="Consolas" w:hAnsi="Consolas" w:cs="Consolas"/>
-          <w:color w:val="000000"/>
-          <w:sz w:val="20"/>
-          <w:szCs w:val="20"/>
-        </w:rPr>
-        <w:tab/>
-      </w:r>
-      <w:proofErr w:type="spellStart"/>
-      <w:r>
-        <w:rPr>
-          <w:rFonts w:ascii="Consolas" w:hAnsi="Consolas" w:cs="Consolas"/>
-          <w:color w:val="000000"/>
-          <w:sz w:val="20"/>
-          <w:szCs w:val="20"/>
-          <w:shd w:val="clear" w:color="auto" w:fill="D4D4D4"/>
-        </w:rPr>
-        <w:t>JulgamentoPrisioneiro</w:t>
-      </w:r>
-      <w:proofErr w:type="spellEnd"/>
-      <w:r>
-        <w:rPr>
-          <w:rFonts w:ascii="Consolas" w:hAnsi="Consolas" w:cs="Consolas"/>
-          <w:color w:val="000000"/>
-          <w:sz w:val="20"/>
-          <w:szCs w:val="20"/>
-        </w:rPr>
-        <w:t xml:space="preserve"> </w:t>
-      </w:r>
-      <w:proofErr w:type="spellStart"/>
-      <w:r>
-        <w:rPr>
-          <w:rFonts w:ascii="Consolas" w:hAnsi="Consolas" w:cs="Consolas"/>
-          <w:color w:val="6A3E3E"/>
-          <w:sz w:val="20"/>
-          <w:szCs w:val="20"/>
-        </w:rPr>
         <w:t>dp</w:t>
       </w:r>
-      <w:proofErr w:type="spellEnd"/>
       <w:r>
         <w:rPr>
           <w:rFonts w:ascii="Consolas" w:hAnsi="Consolas" w:cs="Consolas"/>
@@ -2267,8 +1836,6 @@
         </w:rPr>
         <w:t xml:space="preserve"> </w:t>
       </w:r>
-      <w:proofErr w:type="spellStart"/>
-      <w:proofErr w:type="gramStart"/>
       <w:r>
         <w:rPr>
           <w:rFonts w:ascii="Consolas" w:hAnsi="Consolas" w:cs="Consolas"/>
@@ -2279,89 +1846,77 @@
         </w:rPr>
         <w:t>JulgamentoPrisioneiro</w:t>
       </w:r>
-      <w:proofErr w:type="spellEnd"/>
-      <w:r>
-        <w:rPr>
-          <w:rFonts w:ascii="Consolas" w:hAnsi="Consolas" w:cs="Consolas"/>
-          <w:color w:val="000000"/>
-          <w:sz w:val="20"/>
-          <w:szCs w:val="20"/>
-        </w:rPr>
-        <w:t>(</w:t>
-      </w:r>
-      <w:proofErr w:type="gramEnd"/>
-      <w:r>
-        <w:rPr>
-          <w:rFonts w:ascii="Consolas" w:hAnsi="Consolas" w:cs="Consolas"/>
-          <w:color w:val="000000"/>
-          <w:sz w:val="20"/>
-          <w:szCs w:val="20"/>
-        </w:rPr>
-        <w:t>);</w:t>
-      </w:r>
-    </w:p>
-    <w:p>
-      <w:pPr>
-        <w:autoSpaceDE w:val="0"/>
-        <w:autoSpaceDN w:val="0"/>
-        <w:adjustRightInd w:val="0"/>
-        <w:spacing w:after="0" w:line="240" w:lineRule="auto"/>
-        <w:rPr>
-          <w:rFonts w:ascii="Consolas" w:hAnsi="Consolas" w:cs="Consolas"/>
-          <w:sz w:val="20"/>
-          <w:szCs w:val="20"/>
-        </w:rPr>
-      </w:pPr>
-      <w:r>
-        <w:rPr>
-          <w:rFonts w:ascii="Consolas" w:hAnsi="Consolas" w:cs="Consolas"/>
-          <w:color w:val="000000"/>
-          <w:sz w:val="20"/>
-          <w:szCs w:val="20"/>
-        </w:rPr>
-        <w:tab/>
-      </w:r>
-      <w:r>
-        <w:rPr>
-          <w:rFonts w:ascii="Consolas" w:hAnsi="Consolas" w:cs="Consolas"/>
-          <w:color w:val="000000"/>
-          <w:sz w:val="20"/>
-          <w:szCs w:val="20"/>
-        </w:rPr>
-        <w:tab/>
-      </w:r>
-    </w:p>
-    <w:p>
-      <w:pPr>
-        <w:autoSpaceDE w:val="0"/>
-        <w:autoSpaceDN w:val="0"/>
-        <w:adjustRightInd w:val="0"/>
-        <w:spacing w:after="0" w:line="240" w:lineRule="auto"/>
-        <w:rPr>
-          <w:rFonts w:ascii="Consolas" w:hAnsi="Consolas" w:cs="Consolas"/>
-          <w:sz w:val="20"/>
-          <w:szCs w:val="20"/>
-        </w:rPr>
-      </w:pPr>
-      <w:r>
-        <w:rPr>
-          <w:rFonts w:ascii="Consolas" w:hAnsi="Consolas" w:cs="Consolas"/>
-          <w:color w:val="000000"/>
-          <w:sz w:val="20"/>
-          <w:szCs w:val="20"/>
-        </w:rPr>
-        <w:tab/>
-      </w:r>
-      <w:r>
-        <w:rPr>
-          <w:rFonts w:ascii="Consolas" w:hAnsi="Consolas" w:cs="Consolas"/>
-          <w:color w:val="000000"/>
-          <w:sz w:val="20"/>
-          <w:szCs w:val="20"/>
-        </w:rPr>
-        <w:tab/>
-      </w:r>
-      <w:proofErr w:type="spellStart"/>
+      <w:r>
+        <w:rPr>
+          <w:rFonts w:ascii="Consolas" w:hAnsi="Consolas" w:cs="Consolas"/>
+          <w:color w:val="000000"/>
+          <w:sz w:val="20"/>
+          <w:szCs w:val="20"/>
+        </w:rPr>
+        <w:t>();</w:t>
+      </w:r>
+    </w:p>
+    <w:p>
+      <w:pPr>
+        <w:autoSpaceDE w:val="0"/>
+        <w:autoSpaceDN w:val="0"/>
+        <w:adjustRightInd w:val="0"/>
+        <w:spacing w:after="0" w:line="240" w:lineRule="auto"/>
+        <w:rPr>
+          <w:rFonts w:ascii="Consolas" w:hAnsi="Consolas" w:cs="Consolas"/>
+          <w:sz w:val="20"/>
+          <w:szCs w:val="20"/>
+        </w:rPr>
+      </w:pPr>
+      <w:r>
+        <w:rPr>
+          <w:rFonts w:ascii="Consolas" w:hAnsi="Consolas" w:cs="Consolas"/>
+          <w:color w:val="000000"/>
+          <w:sz w:val="20"/>
+          <w:szCs w:val="20"/>
+        </w:rPr>
+        <w:tab/>
+      </w:r>
+      <w:r>
+        <w:rPr>
+          <w:rFonts w:ascii="Consolas" w:hAnsi="Consolas" w:cs="Consolas"/>
+          <w:color w:val="000000"/>
+          <w:sz w:val="20"/>
+          <w:szCs w:val="20"/>
+        </w:rPr>
+        <w:tab/>
+      </w:r>
+    </w:p>
+    <w:p>
+      <w:pPr>
+        <w:autoSpaceDE w:val="0"/>
+        <w:autoSpaceDN w:val="0"/>
+        <w:adjustRightInd w:val="0"/>
+        <w:spacing w:after="0" w:line="240" w:lineRule="auto"/>
+        <w:rPr>
+          <w:rFonts w:ascii="Consolas" w:hAnsi="Consolas" w:cs="Consolas"/>
+          <w:sz w:val="20"/>
+          <w:szCs w:val="20"/>
+        </w:rPr>
+      </w:pPr>
+      <w:r>
+        <w:rPr>
+          <w:rFonts w:ascii="Consolas" w:hAnsi="Consolas" w:cs="Consolas"/>
+          <w:color w:val="000000"/>
+          <w:sz w:val="20"/>
+          <w:szCs w:val="20"/>
+        </w:rPr>
+        <w:tab/>
+      </w:r>
+      <w:r>
+        <w:rPr>
+          <w:rFonts w:ascii="Consolas" w:hAnsi="Consolas" w:cs="Consolas"/>
+          <w:color w:val="000000"/>
+          <w:sz w:val="20"/>
+          <w:szCs w:val="20"/>
+        </w:rPr>
+        <w:tab/>
+      </w:r>
       <w:r>
         <w:rPr>
           <w:rFonts w:ascii="Consolas" w:hAnsi="Consolas" w:cs="Consolas"/>
@@ -2373,7 +1928,6 @@
         </w:rPr>
         <w:t>int</w:t>
       </w:r>
-      <w:proofErr w:type="spellEnd"/>
       <w:r>
         <w:rPr>
           <w:rFonts w:ascii="Consolas" w:hAnsi="Consolas" w:cs="Consolas"/>
@@ -2383,7 +1937,6 @@
         </w:rPr>
         <w:t xml:space="preserve"> </w:t>
       </w:r>
-      <w:proofErr w:type="spellStart"/>
       <w:r>
         <w:rPr>
           <w:rFonts w:ascii="Consolas" w:hAnsi="Consolas" w:cs="Consolas"/>
@@ -2393,7 +1946,6 @@
         </w:rPr>
         <w:t>ResultadoReal</w:t>
       </w:r>
-      <w:proofErr w:type="spellEnd"/>
       <w:r>
         <w:rPr>
           <w:rFonts w:ascii="Consolas" w:hAnsi="Consolas" w:cs="Consolas"/>
@@ -2403,8 +1955,6 @@
         </w:rPr>
         <w:t xml:space="preserve"> = </w:t>
       </w:r>
-      <w:proofErr w:type="spellStart"/>
-      <w:proofErr w:type="gramStart"/>
       <w:r>
         <w:rPr>
           <w:rFonts w:ascii="Consolas" w:hAnsi="Consolas" w:cs="Consolas"/>
@@ -2433,8 +1983,6 @@
         </w:rPr>
         <w:t>calculaPena</w:t>
       </w:r>
-      <w:proofErr w:type="spellEnd"/>
-      <w:proofErr w:type="gramEnd"/>
       <w:r>
         <w:rPr>
           <w:rFonts w:ascii="Consolas" w:hAnsi="Consolas" w:cs="Consolas"/>
@@ -2444,7 +1992,6 @@
         </w:rPr>
         <w:t>(</w:t>
       </w:r>
-      <w:proofErr w:type="spellStart"/>
       <w:r>
         <w:rPr>
           <w:rFonts w:ascii="Consolas" w:hAnsi="Consolas" w:cs="Consolas"/>
@@ -2454,7 +2001,6 @@
         </w:rPr>
         <w:t>repostaSuspeitoA</w:t>
       </w:r>
-      <w:proofErr w:type="spellEnd"/>
       <w:r>
         <w:rPr>
           <w:rFonts w:ascii="Consolas" w:hAnsi="Consolas" w:cs="Consolas"/>
@@ -2464,7 +2010,6 @@
         </w:rPr>
         <w:t xml:space="preserve">, </w:t>
       </w:r>
-      <w:proofErr w:type="spellStart"/>
       <w:r>
         <w:rPr>
           <w:rFonts w:ascii="Consolas" w:hAnsi="Consolas" w:cs="Consolas"/>
@@ -2474,7 +2019,6 @@
         </w:rPr>
         <w:t>repostaSuspeitoB</w:t>
       </w:r>
-      <w:proofErr w:type="spellEnd"/>
       <w:r>
         <w:rPr>
           <w:rFonts w:ascii="Consolas" w:hAnsi="Consolas" w:cs="Consolas"/>
@@ -2558,15 +2102,6 @@
           <w:szCs w:val="20"/>
         </w:rPr>
         <w:tab/>
-      </w:r>
-      <w:proofErr w:type="spellStart"/>
-      <w:r>
-        <w:rPr>
-          <w:rFonts w:ascii="Consolas" w:hAnsi="Consolas" w:cs="Consolas"/>
-          <w:color w:val="000000"/>
-          <w:sz w:val="20"/>
-          <w:szCs w:val="20"/>
-        </w:rPr>
         <w:t>Assert.</w:t>
       </w:r>
       <w:r>
@@ -2580,7 +2115,6 @@
         </w:rPr>
         <w:t>assertEquals</w:t>
       </w:r>
-      <w:proofErr w:type="spellEnd"/>
       <w:r>
         <w:rPr>
           <w:rFonts w:ascii="Consolas" w:hAnsi="Consolas" w:cs="Consolas"/>
@@ -2590,7 +2124,6 @@
         </w:rPr>
         <w:t xml:space="preserve">(1, </w:t>
       </w:r>
-      <w:proofErr w:type="spellStart"/>
       <w:r>
         <w:rPr>
           <w:rFonts w:ascii="Consolas" w:hAnsi="Consolas" w:cs="Consolas"/>
@@ -2600,7 +2133,6 @@
         </w:rPr>
         <w:t>ResultadoReal</w:t>
       </w:r>
-      <w:proofErr w:type="spellEnd"/>
       <w:r>
         <w:rPr>
           <w:rFonts w:ascii="Consolas" w:hAnsi="Consolas" w:cs="Consolas"/>
@@ -2699,7 +2231,6 @@
         </w:rPr>
         <w:tab/>
       </w:r>
-      <w:proofErr w:type="spellStart"/>
       <w:r>
         <w:rPr>
           <w:rFonts w:ascii="Consolas" w:hAnsi="Consolas" w:cs="Consolas"/>
@@ -2711,7 +2242,210 @@
         </w:rPr>
         <w:t>void</w:t>
       </w:r>
-      <w:proofErr w:type="spellEnd"/>
+      <w:r>
+        <w:rPr>
+          <w:rFonts w:ascii="Consolas" w:hAnsi="Consolas" w:cs="Consolas"/>
+          <w:color w:val="000000"/>
+          <w:sz w:val="20"/>
+          <w:szCs w:val="20"/>
+        </w:rPr>
+        <w:t xml:space="preserve"> testCalculaPenaInocencia() {</w:t>
+      </w:r>
+    </w:p>
+    <w:p>
+      <w:pPr>
+        <w:autoSpaceDE w:val="0"/>
+        <w:autoSpaceDN w:val="0"/>
+        <w:adjustRightInd w:val="0"/>
+        <w:spacing w:after="0" w:line="240" w:lineRule="auto"/>
+        <w:rPr>
+          <w:rFonts w:ascii="Consolas" w:hAnsi="Consolas" w:cs="Consolas"/>
+          <w:sz w:val="20"/>
+          <w:szCs w:val="20"/>
+        </w:rPr>
+      </w:pPr>
+      <w:r>
+        <w:rPr>
+          <w:rFonts w:ascii="Consolas" w:hAnsi="Consolas" w:cs="Consolas"/>
+          <w:color w:val="000000"/>
+          <w:sz w:val="20"/>
+          <w:szCs w:val="20"/>
+        </w:rPr>
+        <w:tab/>
+      </w:r>
+      <w:r>
+        <w:rPr>
+          <w:rFonts w:ascii="Consolas" w:hAnsi="Consolas" w:cs="Consolas"/>
+          <w:color w:val="000000"/>
+          <w:sz w:val="20"/>
+          <w:szCs w:val="20"/>
+        </w:rPr>
+        <w:tab/>
+        <w:t xml:space="preserve">String </w:t>
+      </w:r>
+      <w:r>
+        <w:rPr>
+          <w:rFonts w:ascii="Consolas" w:hAnsi="Consolas" w:cs="Consolas"/>
+          <w:color w:val="6A3E3E"/>
+          <w:sz w:val="20"/>
+          <w:szCs w:val="20"/>
+        </w:rPr>
+        <w:t>repostaSuspeitoA</w:t>
+      </w:r>
+      <w:r>
+        <w:rPr>
+          <w:rFonts w:ascii="Consolas" w:hAnsi="Consolas" w:cs="Consolas"/>
+          <w:color w:val="000000"/>
+          <w:sz w:val="20"/>
+          <w:szCs w:val="20"/>
+        </w:rPr>
+        <w:t xml:space="preserve"> = </w:t>
+      </w:r>
+      <w:r>
+        <w:rPr>
+          <w:rFonts w:ascii="Consolas" w:hAnsi="Consolas" w:cs="Consolas"/>
+          <w:color w:val="2A00FF"/>
+          <w:sz w:val="20"/>
+          <w:szCs w:val="20"/>
+        </w:rPr>
+        <w:t>""</w:t>
+      </w:r>
+      <w:r>
+        <w:rPr>
+          <w:rFonts w:ascii="Consolas" w:hAnsi="Consolas" w:cs="Consolas"/>
+          <w:color w:val="000000"/>
+          <w:sz w:val="20"/>
+          <w:szCs w:val="20"/>
+        </w:rPr>
+        <w:t>;</w:t>
+      </w:r>
+    </w:p>
+    <w:p>
+      <w:pPr>
+        <w:autoSpaceDE w:val="0"/>
+        <w:autoSpaceDN w:val="0"/>
+        <w:adjustRightInd w:val="0"/>
+        <w:spacing w:after="0" w:line="240" w:lineRule="auto"/>
+        <w:rPr>
+          <w:rFonts w:ascii="Consolas" w:hAnsi="Consolas" w:cs="Consolas"/>
+          <w:sz w:val="20"/>
+          <w:szCs w:val="20"/>
+        </w:rPr>
+      </w:pPr>
+      <w:r>
+        <w:rPr>
+          <w:rFonts w:ascii="Consolas" w:hAnsi="Consolas" w:cs="Consolas"/>
+          <w:color w:val="000000"/>
+          <w:sz w:val="20"/>
+          <w:szCs w:val="20"/>
+        </w:rPr>
+        <w:tab/>
+      </w:r>
+      <w:r>
+        <w:rPr>
+          <w:rFonts w:ascii="Consolas" w:hAnsi="Consolas" w:cs="Consolas"/>
+          <w:color w:val="000000"/>
+          <w:sz w:val="20"/>
+          <w:szCs w:val="20"/>
+        </w:rPr>
+        <w:tab/>
+        <w:t xml:space="preserve">String </w:t>
+      </w:r>
+      <w:r>
+        <w:rPr>
+          <w:rFonts w:ascii="Consolas" w:hAnsi="Consolas" w:cs="Consolas"/>
+          <w:color w:val="6A3E3E"/>
+          <w:sz w:val="20"/>
+          <w:szCs w:val="20"/>
+        </w:rPr>
+        <w:t>repostaSuspeitoB</w:t>
+      </w:r>
+      <w:r>
+        <w:rPr>
+          <w:rFonts w:ascii="Consolas" w:hAnsi="Consolas" w:cs="Consolas"/>
+          <w:color w:val="000000"/>
+          <w:sz w:val="20"/>
+          <w:szCs w:val="20"/>
+        </w:rPr>
+        <w:t xml:space="preserve"> = </w:t>
+      </w:r>
+      <w:r>
+        <w:rPr>
+          <w:rFonts w:ascii="Consolas" w:hAnsi="Consolas" w:cs="Consolas"/>
+          <w:color w:val="2A00FF"/>
+          <w:sz w:val="20"/>
+          <w:szCs w:val="20"/>
+        </w:rPr>
+        <w:t>""</w:t>
+      </w:r>
+      <w:r>
+        <w:rPr>
+          <w:rFonts w:ascii="Consolas" w:hAnsi="Consolas" w:cs="Consolas"/>
+          <w:color w:val="000000"/>
+          <w:sz w:val="20"/>
+          <w:szCs w:val="20"/>
+        </w:rPr>
+        <w:t>;</w:t>
+      </w:r>
+      <w:r>
+        <w:rPr>
+          <w:rFonts w:ascii="Consolas" w:hAnsi="Consolas" w:cs="Consolas"/>
+          <w:color w:val="000000"/>
+          <w:sz w:val="20"/>
+          <w:szCs w:val="20"/>
+        </w:rPr>
+        <w:tab/>
+      </w:r>
+      <w:r>
+        <w:rPr>
+          <w:rFonts w:ascii="Consolas" w:hAnsi="Consolas" w:cs="Consolas"/>
+          <w:color w:val="000000"/>
+          <w:sz w:val="20"/>
+          <w:szCs w:val="20"/>
+        </w:rPr>
+        <w:tab/>
+      </w:r>
+    </w:p>
+    <w:p>
+      <w:pPr>
+        <w:autoSpaceDE w:val="0"/>
+        <w:autoSpaceDN w:val="0"/>
+        <w:adjustRightInd w:val="0"/>
+        <w:spacing w:after="0" w:line="240" w:lineRule="auto"/>
+        <w:rPr>
+          <w:rFonts w:ascii="Consolas" w:hAnsi="Consolas" w:cs="Consolas"/>
+          <w:sz w:val="20"/>
+          <w:szCs w:val="20"/>
+        </w:rPr>
+      </w:pPr>
+      <w:r>
+        <w:rPr>
+          <w:rFonts w:ascii="Consolas" w:hAnsi="Consolas" w:cs="Consolas"/>
+          <w:color w:val="000000"/>
+          <w:sz w:val="20"/>
+          <w:szCs w:val="20"/>
+        </w:rPr>
+        <w:tab/>
+      </w:r>
+      <w:r>
+        <w:rPr>
+          <w:rFonts w:ascii="Consolas" w:hAnsi="Consolas" w:cs="Consolas"/>
+          <w:color w:val="000000"/>
+          <w:sz w:val="20"/>
+          <w:szCs w:val="20"/>
+        </w:rPr>
+        <w:tab/>
+      </w:r>
+      <w:r>
+        <w:rPr>
+          <w:rFonts w:ascii="Consolas" w:hAnsi="Consolas" w:cs="Consolas"/>
+          <w:color w:val="000000"/>
+          <w:sz w:val="20"/>
+          <w:szCs w:val="20"/>
+          <w:shd w:val="clear" w:color="auto" w:fill="D4D4D4"/>
+        </w:rPr>
+        <w:t>JulgamentoPrisioneiro</w:t>
+      </w:r>
       <w:r>
         <w:rPr>
           <w:rFonts w:ascii="Consolas" w:hAnsi="Consolas" w:cs="Consolas"/>
@@ -2721,89 +2455,6 @@
         </w:rPr>
         <w:t xml:space="preserve"> </w:t>
       </w:r>
-      <w:proofErr w:type="spellStart"/>
-      <w:proofErr w:type="gramStart"/>
-      <w:r>
-        <w:rPr>
-          <w:rFonts w:ascii="Consolas" w:hAnsi="Consolas" w:cs="Consolas"/>
-          <w:color w:val="000000"/>
-          <w:sz w:val="20"/>
-          <w:szCs w:val="20"/>
-        </w:rPr>
-        <w:t>testCalculaPenaInocencia</w:t>
-      </w:r>
-      <w:proofErr w:type="spellEnd"/>
-      <w:r>
-        <w:rPr>
-          <w:rFonts w:ascii="Consolas" w:hAnsi="Consolas" w:cs="Consolas"/>
-          <w:color w:val="000000"/>
-          <w:sz w:val="20"/>
-          <w:szCs w:val="20"/>
-        </w:rPr>
-        <w:t>(</w:t>
-      </w:r>
-      <w:proofErr w:type="gramEnd"/>
-      <w:r>
-        <w:rPr>
-          <w:rFonts w:ascii="Consolas" w:hAnsi="Consolas" w:cs="Consolas"/>
-          <w:color w:val="000000"/>
-          <w:sz w:val="20"/>
-          <w:szCs w:val="20"/>
-        </w:rPr>
-        <w:t>) {</w:t>
-      </w:r>
-    </w:p>
-    <w:p>
-      <w:pPr>
-        <w:autoSpaceDE w:val="0"/>
-        <w:autoSpaceDN w:val="0"/>
-        <w:adjustRightInd w:val="0"/>
-        <w:spacing w:after="0" w:line="240" w:lineRule="auto"/>
-        <w:rPr>
-          <w:rFonts w:ascii="Consolas" w:hAnsi="Consolas" w:cs="Consolas"/>
-          <w:sz w:val="20"/>
-          <w:szCs w:val="20"/>
-        </w:rPr>
-      </w:pPr>
-      <w:r>
-        <w:rPr>
-          <w:rFonts w:ascii="Consolas" w:hAnsi="Consolas" w:cs="Consolas"/>
-          <w:color w:val="000000"/>
-          <w:sz w:val="20"/>
-          <w:szCs w:val="20"/>
-        </w:rPr>
-        <w:tab/>
-      </w:r>
-      <w:r>
-        <w:rPr>
-          <w:rFonts w:ascii="Consolas" w:hAnsi="Consolas" w:cs="Consolas"/>
-          <w:color w:val="000000"/>
-          <w:sz w:val="20"/>
-          <w:szCs w:val="20"/>
-        </w:rPr>
-        <w:tab/>
-      </w:r>
-      <w:proofErr w:type="spellStart"/>
-      <w:r>
-        <w:rPr>
-          <w:rFonts w:ascii="Consolas" w:hAnsi="Consolas" w:cs="Consolas"/>
-          <w:color w:val="000000"/>
-          <w:sz w:val="20"/>
-          <w:szCs w:val="20"/>
-        </w:rPr>
-        <w:t>String</w:t>
-      </w:r>
-      <w:proofErr w:type="spellEnd"/>
-      <w:r>
-        <w:rPr>
-          <w:rFonts w:ascii="Consolas" w:hAnsi="Consolas" w:cs="Consolas"/>
-          <w:color w:val="000000"/>
-          <w:sz w:val="20"/>
-          <w:szCs w:val="20"/>
-        </w:rPr>
-        <w:t xml:space="preserve"> </w:t>
-      </w:r>
-      <w:proofErr w:type="spellStart"/>
       <w:r>
         <w:rPr>
           <w:rFonts w:ascii="Consolas" w:hAnsi="Consolas" w:cs="Consolas"/>
@@ -2811,206 +2462,8 @@
           <w:sz w:val="20"/>
           <w:szCs w:val="20"/>
         </w:rPr>
-        <w:t>repostaSuspeitoA</w:t>
-      </w:r>
-      <w:proofErr w:type="spellEnd"/>
-      <w:r>
-        <w:rPr>
-          <w:rFonts w:ascii="Consolas" w:hAnsi="Consolas" w:cs="Consolas"/>
-          <w:color w:val="000000"/>
-          <w:sz w:val="20"/>
-          <w:szCs w:val="20"/>
-        </w:rPr>
-        <w:t xml:space="preserve"> = </w:t>
-      </w:r>
-      <w:r>
-        <w:rPr>
-          <w:rFonts w:ascii="Consolas" w:hAnsi="Consolas" w:cs="Consolas"/>
-          <w:color w:val="2A00FF"/>
-          <w:sz w:val="20"/>
-          <w:szCs w:val="20"/>
-        </w:rPr>
-        <w:t>""</w:t>
-      </w:r>
-      <w:r>
-        <w:rPr>
-          <w:rFonts w:ascii="Consolas" w:hAnsi="Consolas" w:cs="Consolas"/>
-          <w:color w:val="000000"/>
-          <w:sz w:val="20"/>
-          <w:szCs w:val="20"/>
-        </w:rPr>
-        <w:t>;</w:t>
-      </w:r>
-    </w:p>
-    <w:p>
-      <w:pPr>
-        <w:autoSpaceDE w:val="0"/>
-        <w:autoSpaceDN w:val="0"/>
-        <w:adjustRightInd w:val="0"/>
-        <w:spacing w:after="0" w:line="240" w:lineRule="auto"/>
-        <w:rPr>
-          <w:rFonts w:ascii="Consolas" w:hAnsi="Consolas" w:cs="Consolas"/>
-          <w:sz w:val="20"/>
-          <w:szCs w:val="20"/>
-        </w:rPr>
-      </w:pPr>
-      <w:r>
-        <w:rPr>
-          <w:rFonts w:ascii="Consolas" w:hAnsi="Consolas" w:cs="Consolas"/>
-          <w:color w:val="000000"/>
-          <w:sz w:val="20"/>
-          <w:szCs w:val="20"/>
-        </w:rPr>
-        <w:tab/>
-      </w:r>
-      <w:r>
-        <w:rPr>
-          <w:rFonts w:ascii="Consolas" w:hAnsi="Consolas" w:cs="Consolas"/>
-          <w:color w:val="000000"/>
-          <w:sz w:val="20"/>
-          <w:szCs w:val="20"/>
-        </w:rPr>
-        <w:tab/>
-      </w:r>
-      <w:proofErr w:type="spellStart"/>
-      <w:r>
-        <w:rPr>
-          <w:rFonts w:ascii="Consolas" w:hAnsi="Consolas" w:cs="Consolas"/>
-          <w:color w:val="000000"/>
-          <w:sz w:val="20"/>
-          <w:szCs w:val="20"/>
-        </w:rPr>
-        <w:t>String</w:t>
-      </w:r>
-      <w:proofErr w:type="spellEnd"/>
-      <w:r>
-        <w:rPr>
-          <w:rFonts w:ascii="Consolas" w:hAnsi="Consolas" w:cs="Consolas"/>
-          <w:color w:val="000000"/>
-          <w:sz w:val="20"/>
-          <w:szCs w:val="20"/>
-        </w:rPr>
-        <w:t xml:space="preserve"> </w:t>
-      </w:r>
-      <w:proofErr w:type="spellStart"/>
-      <w:r>
-        <w:rPr>
-          <w:rFonts w:ascii="Consolas" w:hAnsi="Consolas" w:cs="Consolas"/>
-          <w:color w:val="6A3E3E"/>
-          <w:sz w:val="20"/>
-          <w:szCs w:val="20"/>
-        </w:rPr>
-        <w:t>repostaSuspeitoB</w:t>
-      </w:r>
-      <w:proofErr w:type="spellEnd"/>
-      <w:r>
-        <w:rPr>
-          <w:rFonts w:ascii="Consolas" w:hAnsi="Consolas" w:cs="Consolas"/>
-          <w:color w:val="000000"/>
-          <w:sz w:val="20"/>
-          <w:szCs w:val="20"/>
-        </w:rPr>
-        <w:t xml:space="preserve"> = </w:t>
-      </w:r>
-      <w:r>
-        <w:rPr>
-          <w:rFonts w:ascii="Consolas" w:hAnsi="Consolas" w:cs="Consolas"/>
-          <w:color w:val="2A00FF"/>
-          <w:sz w:val="20"/>
-          <w:szCs w:val="20"/>
-        </w:rPr>
-        <w:t>""</w:t>
-      </w:r>
-      <w:r>
-        <w:rPr>
-          <w:rFonts w:ascii="Consolas" w:hAnsi="Consolas" w:cs="Consolas"/>
-          <w:color w:val="000000"/>
-          <w:sz w:val="20"/>
-          <w:szCs w:val="20"/>
-        </w:rPr>
-        <w:t>;</w:t>
-      </w:r>
-      <w:r>
-        <w:rPr>
-          <w:rFonts w:ascii="Consolas" w:hAnsi="Consolas" w:cs="Consolas"/>
-          <w:color w:val="000000"/>
-          <w:sz w:val="20"/>
-          <w:szCs w:val="20"/>
-        </w:rPr>
-        <w:tab/>
-      </w:r>
-      <w:r>
-        <w:rPr>
-          <w:rFonts w:ascii="Consolas" w:hAnsi="Consolas" w:cs="Consolas"/>
-          <w:color w:val="000000"/>
-          <w:sz w:val="20"/>
-          <w:szCs w:val="20"/>
-        </w:rPr>
-        <w:tab/>
-      </w:r>
-    </w:p>
-    <w:p>
-      <w:pPr>
-        <w:autoSpaceDE w:val="0"/>
-        <w:autoSpaceDN w:val="0"/>
-        <w:adjustRightInd w:val="0"/>
-        <w:spacing w:after="0" w:line="240" w:lineRule="auto"/>
-        <w:rPr>
-          <w:rFonts w:ascii="Consolas" w:hAnsi="Consolas" w:cs="Consolas"/>
-          <w:sz w:val="20"/>
-          <w:szCs w:val="20"/>
-        </w:rPr>
-      </w:pPr>
-      <w:r>
-        <w:rPr>
-          <w:rFonts w:ascii="Consolas" w:hAnsi="Consolas" w:cs="Consolas"/>
-          <w:color w:val="000000"/>
-          <w:sz w:val="20"/>
-          <w:szCs w:val="20"/>
-        </w:rPr>
-        <w:tab/>
-      </w:r>
-      <w:r>
-        <w:rPr>
-          <w:rFonts w:ascii="Consolas" w:hAnsi="Consolas" w:cs="Consolas"/>
-          <w:color w:val="000000"/>
-          <w:sz w:val="20"/>
-          <w:szCs w:val="20"/>
-        </w:rPr>
-        <w:tab/>
-      </w:r>
-      <w:proofErr w:type="spellStart"/>
-      <w:r>
-        <w:rPr>
-          <w:rFonts w:ascii="Consolas" w:hAnsi="Consolas" w:cs="Consolas"/>
-          <w:color w:val="000000"/>
-          <w:sz w:val="20"/>
-          <w:szCs w:val="20"/>
-          <w:shd w:val="clear" w:color="auto" w:fill="D4D4D4"/>
-        </w:rPr>
-        <w:t>JulgamentoPrisioneiro</w:t>
-      </w:r>
-      <w:proofErr w:type="spellEnd"/>
-      <w:r>
-        <w:rPr>
-          <w:rFonts w:ascii="Consolas" w:hAnsi="Consolas" w:cs="Consolas"/>
-          <w:color w:val="000000"/>
-          <w:sz w:val="20"/>
-          <w:szCs w:val="20"/>
-        </w:rPr>
-        <w:t xml:space="preserve"> </w:t>
-      </w:r>
-      <w:proofErr w:type="spellStart"/>
-      <w:r>
-        <w:rPr>
-          <w:rFonts w:ascii="Consolas" w:hAnsi="Consolas" w:cs="Consolas"/>
-          <w:color w:val="6A3E3E"/>
-          <w:sz w:val="20"/>
-          <w:szCs w:val="20"/>
-        </w:rPr>
         <w:t>dp</w:t>
       </w:r>
-      <w:proofErr w:type="spellEnd"/>
       <w:r>
         <w:rPr>
           <w:rFonts w:ascii="Consolas" w:hAnsi="Consolas" w:cs="Consolas"/>
@@ -3040,8 +2493,6 @@
         </w:rPr>
         <w:t xml:space="preserve"> </w:t>
       </w:r>
-      <w:proofErr w:type="spellStart"/>
-      <w:proofErr w:type="gramStart"/>
       <w:r>
         <w:rPr>
           <w:rFonts w:ascii="Consolas" w:hAnsi="Consolas" w:cs="Consolas"/>
@@ -3052,25 +2503,14 @@
         </w:rPr>
         <w:t>JulgamentoPrisioneiro</w:t>
       </w:r>
-      <w:proofErr w:type="spellEnd"/>
-      <w:r>
-        <w:rPr>
-          <w:rFonts w:ascii="Consolas" w:hAnsi="Consolas" w:cs="Consolas"/>
-          <w:color w:val="000000"/>
-          <w:sz w:val="20"/>
-          <w:szCs w:val="20"/>
-        </w:rPr>
-        <w:t>(</w:t>
-      </w:r>
-      <w:proofErr w:type="gramEnd"/>
-      <w:r>
-        <w:rPr>
-          <w:rFonts w:ascii="Consolas" w:hAnsi="Consolas" w:cs="Consolas"/>
-          <w:color w:val="000000"/>
-          <w:sz w:val="20"/>
-          <w:szCs w:val="20"/>
-        </w:rPr>
-        <w:t>);</w:t>
+      <w:r>
+        <w:rPr>
+          <w:rFonts w:ascii="Consolas" w:hAnsi="Consolas" w:cs="Consolas"/>
+          <w:color w:val="000000"/>
+          <w:sz w:val="20"/>
+          <w:szCs w:val="20"/>
+        </w:rPr>
+        <w:t>();</w:t>
       </w:r>
     </w:p>
     <w:p>
@@ -3135,7 +2575,6 @@
         </w:rPr>
         <w:tab/>
       </w:r>
-      <w:proofErr w:type="spellStart"/>
       <w:r>
         <w:rPr>
           <w:rFonts w:ascii="Consolas" w:hAnsi="Consolas" w:cs="Consolas"/>
@@ -3147,7 +2586,6 @@
         </w:rPr>
         <w:t>int</w:t>
       </w:r>
-      <w:proofErr w:type="spellEnd"/>
       <w:r>
         <w:rPr>
           <w:rFonts w:ascii="Consolas" w:hAnsi="Consolas" w:cs="Consolas"/>
@@ -3157,7 +2595,6 @@
         </w:rPr>
         <w:t xml:space="preserve"> </w:t>
       </w:r>
-      <w:proofErr w:type="spellStart"/>
       <w:r>
         <w:rPr>
           <w:rFonts w:ascii="Consolas" w:hAnsi="Consolas" w:cs="Consolas"/>
@@ -3167,7 +2604,6 @@
         </w:rPr>
         <w:t>ResultadoReal</w:t>
       </w:r>
-      <w:proofErr w:type="spellEnd"/>
       <w:r>
         <w:rPr>
           <w:rFonts w:ascii="Consolas" w:hAnsi="Consolas" w:cs="Consolas"/>
@@ -3177,8 +2613,6 @@
         </w:rPr>
         <w:t xml:space="preserve"> = </w:t>
       </w:r>
-      <w:proofErr w:type="spellStart"/>
-      <w:proofErr w:type="gramStart"/>
       <w:r>
         <w:rPr>
           <w:rFonts w:ascii="Consolas" w:hAnsi="Consolas" w:cs="Consolas"/>
@@ -3207,8 +2641,6 @@
         </w:rPr>
         <w:t>calculaPena</w:t>
       </w:r>
-      <w:proofErr w:type="spellEnd"/>
-      <w:proofErr w:type="gramEnd"/>
       <w:r>
         <w:rPr>
           <w:rFonts w:ascii="Consolas" w:hAnsi="Consolas" w:cs="Consolas"/>
@@ -3218,7 +2650,6 @@
         </w:rPr>
         <w:t>(</w:t>
       </w:r>
-      <w:proofErr w:type="spellStart"/>
       <w:r>
         <w:rPr>
           <w:rFonts w:ascii="Consolas" w:hAnsi="Consolas" w:cs="Consolas"/>
@@ -3228,7 +2659,6 @@
         </w:rPr>
         <w:t>repostaSuspeitoA</w:t>
       </w:r>
-      <w:proofErr w:type="spellEnd"/>
       <w:r>
         <w:rPr>
           <w:rFonts w:ascii="Consolas" w:hAnsi="Consolas" w:cs="Consolas"/>
@@ -3238,7 +2668,6 @@
         </w:rPr>
         <w:t xml:space="preserve">, </w:t>
       </w:r>
-      <w:proofErr w:type="spellStart"/>
       <w:r>
         <w:rPr>
           <w:rFonts w:ascii="Consolas" w:hAnsi="Consolas" w:cs="Consolas"/>
@@ -3248,7 +2677,6 @@
         </w:rPr>
         <w:t>repostaSuspeitoB</w:t>
       </w:r>
-      <w:proofErr w:type="spellEnd"/>
       <w:r>
         <w:rPr>
           <w:rFonts w:ascii="Consolas" w:hAnsi="Consolas" w:cs="Consolas"/>
@@ -3332,15 +2760,6 @@
           <w:szCs w:val="20"/>
         </w:rPr>
         <w:tab/>
-      </w:r>
-      <w:proofErr w:type="spellStart"/>
-      <w:r>
-        <w:rPr>
-          <w:rFonts w:ascii="Consolas" w:hAnsi="Consolas" w:cs="Consolas"/>
-          <w:color w:val="000000"/>
-          <w:sz w:val="20"/>
-          <w:szCs w:val="20"/>
-        </w:rPr>
         <w:t>Assert.</w:t>
       </w:r>
       <w:r>
@@ -3354,7 +2773,6 @@
         </w:rPr>
         <w:t>assertEquals</w:t>
       </w:r>
-      <w:proofErr w:type="spellEnd"/>
       <w:r>
         <w:rPr>
           <w:rFonts w:ascii="Consolas" w:hAnsi="Consolas" w:cs="Consolas"/>
@@ -3364,7 +2782,6 @@
         </w:rPr>
         <w:t xml:space="preserve">(0, </w:t>
       </w:r>
-      <w:proofErr w:type="spellStart"/>
       <w:r>
         <w:rPr>
           <w:rFonts w:ascii="Consolas" w:hAnsi="Consolas" w:cs="Consolas"/>
@@ -3374,7 +2791,6 @@
         </w:rPr>
         <w:t>ResultadoReal</w:t>
       </w:r>
-      <w:proofErr w:type="spellEnd"/>
       <w:r>
         <w:rPr>
           <w:rFonts w:ascii="Consolas" w:hAnsi="Consolas" w:cs="Consolas"/>
@@ -3449,6 +2865,17 @@
           <w:u w:val="single"/>
         </w:rPr>
       </w:pPr>
+    </w:p>
+    <w:p>
+      <w:r>
+        <w:t>2</w:t>
+      </w:r>
+      <w:r>
+        <w:t xml:space="preserve">° </w:t>
+      </w:r>
+      <w:r>
+        <w:t>Tipo de  variáveis de entrada no método calculaPena da classe JulgamentoPrisioneiro incorretas</w:t>
+      </w:r>
     </w:p>
     <w:p>
       <w:pPr>

</xml_diff>

<commit_message>
Correção de erro na entrada do metodo
</commit_message>
<xml_diff>
--- a/Testes/RelatórioNac1Governanca.docx
+++ b/Testes/RelatórioNac1Governanca.docx
@@ -2880,9 +2880,115 @@
     <w:p>
       <w:pPr>
         <w:rPr>
-          <w:u w:val="single"/>
-        </w:rPr>
-      </w:pPr>
+          <w:rFonts w:ascii="Consolas" w:hAnsi="Consolas" w:cs="Consolas"/>
+          <w:color w:val="000000"/>
+          <w:sz w:val="20"/>
+          <w:szCs w:val="20"/>
+          <w:shd w:val="clear" w:color="auto" w:fill="E8F2FE"/>
+        </w:rPr>
+      </w:pPr>
+      <w:r>
+        <w:t xml:space="preserve">Correção: </w:t>
+      </w:r>
+      <w:r>
+        <w:rPr>
+          <w:rFonts w:ascii="Consolas" w:hAnsi="Consolas" w:cs="Consolas"/>
+          <w:b/>
+          <w:bCs/>
+          <w:color w:val="7F0055"/>
+          <w:sz w:val="20"/>
+          <w:szCs w:val="20"/>
+          <w:shd w:val="clear" w:color="auto" w:fill="E8F2FE"/>
+        </w:rPr>
+        <w:t>public</w:t>
+      </w:r>
+      <w:r>
+        <w:rPr>
+          <w:rFonts w:ascii="Consolas" w:hAnsi="Consolas" w:cs="Consolas"/>
+          <w:color w:val="000000"/>
+          <w:sz w:val="20"/>
+          <w:szCs w:val="20"/>
+          <w:shd w:val="clear" w:color="auto" w:fill="E8F2FE"/>
+        </w:rPr>
+        <w:t xml:space="preserve"> </w:t>
+      </w:r>
+      <w:r>
+        <w:rPr>
+          <w:rFonts w:ascii="Consolas" w:hAnsi="Consolas" w:cs="Consolas"/>
+          <w:b/>
+          <w:bCs/>
+          <w:color w:val="7F0055"/>
+          <w:sz w:val="20"/>
+          <w:szCs w:val="20"/>
+          <w:shd w:val="clear" w:color="auto" w:fill="E8F2FE"/>
+        </w:rPr>
+        <w:t>int</w:t>
+      </w:r>
+      <w:r>
+        <w:rPr>
+          <w:rFonts w:ascii="Consolas" w:hAnsi="Consolas" w:cs="Consolas"/>
+          <w:color w:val="000000"/>
+          <w:sz w:val="20"/>
+          <w:szCs w:val="20"/>
+          <w:shd w:val="clear" w:color="auto" w:fill="E8F2FE"/>
+        </w:rPr>
+        <w:t xml:space="preserve"> calculaPena(String </w:t>
+      </w:r>
+      <w:r>
+        <w:rPr>
+          <w:rFonts w:ascii="Consolas" w:hAnsi="Consolas" w:cs="Consolas"/>
+          <w:color w:val="6A3E3E"/>
+          <w:sz w:val="20"/>
+          <w:szCs w:val="20"/>
+          <w:shd w:val="clear" w:color="auto" w:fill="E8F2FE"/>
+        </w:rPr>
+        <w:t>respostaPrisioneiroA</w:t>
+      </w:r>
+      <w:r>
+        <w:rPr>
+          <w:rFonts w:ascii="Consolas" w:hAnsi="Consolas" w:cs="Consolas"/>
+          <w:color w:val="000000"/>
+          <w:sz w:val="20"/>
+          <w:szCs w:val="20"/>
+          <w:shd w:val="clear" w:color="auto" w:fill="E8F2FE"/>
+        </w:rPr>
+        <w:t xml:space="preserve">, String </w:t>
+      </w:r>
+      <w:r>
+        <w:rPr>
+          <w:rFonts w:ascii="Consolas" w:hAnsi="Consolas" w:cs="Consolas"/>
+          <w:color w:val="6A3E3E"/>
+          <w:sz w:val="20"/>
+          <w:szCs w:val="20"/>
+          <w:shd w:val="clear" w:color="auto" w:fill="F0D8A8"/>
+        </w:rPr>
+        <w:t>respostaPrisioneiroB</w:t>
+      </w:r>
+      <w:r>
+        <w:rPr>
+          <w:rFonts w:ascii="Consolas" w:hAnsi="Consolas" w:cs="Consolas"/>
+          <w:color w:val="000000"/>
+          <w:sz w:val="20"/>
+          <w:szCs w:val="20"/>
+          <w:shd w:val="clear" w:color="auto" w:fill="E8F2FE"/>
+        </w:rPr>
+        <w:t xml:space="preserve">) </w:t>
+      </w:r>
+      <w:r>
+        <w:rPr>
+          <w:rFonts w:ascii="Consolas" w:hAnsi="Consolas" w:cs="Consolas"/>
+          <w:color w:val="000000"/>
+          <w:sz w:val="20"/>
+          <w:szCs w:val="20"/>
+          <w:shd w:val="clear" w:color="auto" w:fill="E8F2FE"/>
+        </w:rPr>
+        <w:br/>
+      </w:r>
+    </w:p>
+    <w:p>
+      <w:r>
+        <w:t>Alterado o tipo de entrada</w:t>
+      </w:r>
     </w:p>
     <w:sectPr>
       <w:pgSz w:w="11906" w:h="16838"/>

</xml_diff>

<commit_message>
Erro na existência da classe Resposta
</commit_message>
<xml_diff>
--- a/Testes/RelatórioNac1Governanca.docx
+++ b/Testes/RelatórioNac1Governanca.docx
@@ -4,11 +4,26 @@
   <w:body>
     <w:p>
       <w:r>
-        <w:t>Nome: Anderson Yukio Mori</w:t>
+        <w:t xml:space="preserve">Nome: Anderson </w:t>
+      </w:r>
+      <w:proofErr w:type="spellStart"/>
+      <w:r>
+        <w:t>Yukio</w:t>
+      </w:r>
+      <w:proofErr w:type="spellEnd"/>
+      <w:r>
+        <w:t xml:space="preserve"> Mori</w:t>
       </w:r>
       <w:r>
         <w:br/>
-        <w:t>Rm: 80553</w:t>
+      </w:r>
+      <w:proofErr w:type="spellStart"/>
+      <w:r>
+        <w:t>Rm</w:t>
+      </w:r>
+      <w:proofErr w:type="spellEnd"/>
+      <w:r>
+        <w:t>: 80553</w:t>
       </w:r>
     </w:p>
     <w:p/>
@@ -29,6 +44,7 @@
           <w:szCs w:val="20"/>
         </w:rPr>
       </w:pPr>
+      <w:proofErr w:type="spellStart"/>
       <w:r>
         <w:rPr>
           <w:rFonts w:ascii="Consolas" w:hAnsi="Consolas" w:cs="Consolas"/>
@@ -40,6 +56,7 @@
         </w:rPr>
         <w:t>import</w:t>
       </w:r>
+      <w:proofErr w:type="spellEnd"/>
       <w:r>
         <w:rPr>
           <w:rFonts w:ascii="Consolas" w:hAnsi="Consolas" w:cs="Consolas"/>
@@ -49,6 +66,7 @@
         </w:rPr>
         <w:t xml:space="preserve"> </w:t>
       </w:r>
+      <w:proofErr w:type="spellStart"/>
       <w:r>
         <w:rPr>
           <w:rFonts w:ascii="Consolas" w:hAnsi="Consolas" w:cs="Consolas"/>
@@ -60,41 +78,65 @@
         </w:rPr>
         <w:t>static</w:t>
       </w:r>
-      <w:r>
-        <w:rPr>
-          <w:rFonts w:ascii="Consolas" w:hAnsi="Consolas" w:cs="Consolas"/>
-          <w:color w:val="000000"/>
-          <w:sz w:val="20"/>
-          <w:szCs w:val="20"/>
-        </w:rPr>
-        <w:t xml:space="preserve"> org.junit.jupiter.api.Assertions.*;</w:t>
-      </w:r>
-    </w:p>
-    <w:p>
-      <w:pPr>
-        <w:autoSpaceDE w:val="0"/>
-        <w:autoSpaceDN w:val="0"/>
-        <w:adjustRightInd w:val="0"/>
-        <w:spacing w:after="0" w:line="240" w:lineRule="auto"/>
-        <w:rPr>
-          <w:rFonts w:ascii="Consolas" w:hAnsi="Consolas" w:cs="Consolas"/>
-          <w:sz w:val="20"/>
-          <w:szCs w:val="20"/>
-        </w:rPr>
-      </w:pPr>
-    </w:p>
-    <w:p>
-      <w:pPr>
-        <w:autoSpaceDE w:val="0"/>
-        <w:autoSpaceDN w:val="0"/>
-        <w:adjustRightInd w:val="0"/>
-        <w:spacing w:after="0" w:line="240" w:lineRule="auto"/>
-        <w:rPr>
-          <w:rFonts w:ascii="Consolas" w:hAnsi="Consolas" w:cs="Consolas"/>
-          <w:sz w:val="20"/>
-          <w:szCs w:val="20"/>
-        </w:rPr>
-      </w:pPr>
+      <w:proofErr w:type="spellEnd"/>
+      <w:r>
+        <w:rPr>
+          <w:rFonts w:ascii="Consolas" w:hAnsi="Consolas" w:cs="Consolas"/>
+          <w:color w:val="000000"/>
+          <w:sz w:val="20"/>
+          <w:szCs w:val="20"/>
+        </w:rPr>
+        <w:t xml:space="preserve"> </w:t>
+      </w:r>
+      <w:proofErr w:type="spellStart"/>
+      <w:proofErr w:type="gramStart"/>
+      <w:r>
+        <w:rPr>
+          <w:rFonts w:ascii="Consolas" w:hAnsi="Consolas" w:cs="Consolas"/>
+          <w:color w:val="000000"/>
+          <w:sz w:val="20"/>
+          <w:szCs w:val="20"/>
+        </w:rPr>
+        <w:t>org.junit.jupiter.api.Assertions</w:t>
+      </w:r>
+      <w:proofErr w:type="spellEnd"/>
+      <w:proofErr w:type="gramEnd"/>
+      <w:r>
+        <w:rPr>
+          <w:rFonts w:ascii="Consolas" w:hAnsi="Consolas" w:cs="Consolas"/>
+          <w:color w:val="000000"/>
+          <w:sz w:val="20"/>
+          <w:szCs w:val="20"/>
+        </w:rPr>
+        <w:t>.*;</w:t>
+      </w:r>
+    </w:p>
+    <w:p>
+      <w:pPr>
+        <w:autoSpaceDE w:val="0"/>
+        <w:autoSpaceDN w:val="0"/>
+        <w:adjustRightInd w:val="0"/>
+        <w:spacing w:after="0" w:line="240" w:lineRule="auto"/>
+        <w:rPr>
+          <w:rFonts w:ascii="Consolas" w:hAnsi="Consolas" w:cs="Consolas"/>
+          <w:sz w:val="20"/>
+          <w:szCs w:val="20"/>
+        </w:rPr>
+      </w:pPr>
+    </w:p>
+    <w:p>
+      <w:pPr>
+        <w:autoSpaceDE w:val="0"/>
+        <w:autoSpaceDN w:val="0"/>
+        <w:adjustRightInd w:val="0"/>
+        <w:spacing w:after="0" w:line="240" w:lineRule="auto"/>
+        <w:rPr>
+          <w:rFonts w:ascii="Consolas" w:hAnsi="Consolas" w:cs="Consolas"/>
+          <w:sz w:val="20"/>
+          <w:szCs w:val="20"/>
+        </w:rPr>
+      </w:pPr>
+      <w:proofErr w:type="spellStart"/>
       <w:r>
         <w:rPr>
           <w:rFonts w:ascii="Consolas" w:hAnsi="Consolas" w:cs="Consolas"/>
@@ -106,28 +148,61 @@
         </w:rPr>
         <w:t>import</w:t>
       </w:r>
-      <w:r>
-        <w:rPr>
-          <w:rFonts w:ascii="Consolas" w:hAnsi="Consolas" w:cs="Consolas"/>
-          <w:color w:val="000000"/>
-          <w:sz w:val="20"/>
-          <w:szCs w:val="20"/>
-        </w:rPr>
-        <w:t xml:space="preserve"> org.junit.Assert;</w:t>
-      </w:r>
-    </w:p>
-    <w:p>
-      <w:pPr>
-        <w:autoSpaceDE w:val="0"/>
-        <w:autoSpaceDN w:val="0"/>
-        <w:adjustRightInd w:val="0"/>
-        <w:spacing w:after="0" w:line="240" w:lineRule="auto"/>
-        <w:rPr>
-          <w:rFonts w:ascii="Consolas" w:hAnsi="Consolas" w:cs="Consolas"/>
-          <w:sz w:val="20"/>
-          <w:szCs w:val="20"/>
-        </w:rPr>
-      </w:pPr>
+      <w:proofErr w:type="spellEnd"/>
+      <w:r>
+        <w:rPr>
+          <w:rFonts w:ascii="Consolas" w:hAnsi="Consolas" w:cs="Consolas"/>
+          <w:color w:val="000000"/>
+          <w:sz w:val="20"/>
+          <w:szCs w:val="20"/>
+        </w:rPr>
+        <w:t xml:space="preserve"> </w:t>
+      </w:r>
+      <w:proofErr w:type="spellStart"/>
+      <w:proofErr w:type="gramStart"/>
+      <w:r>
+        <w:rPr>
+          <w:rFonts w:ascii="Consolas" w:hAnsi="Consolas" w:cs="Consolas"/>
+          <w:color w:val="000000"/>
+          <w:sz w:val="20"/>
+          <w:szCs w:val="20"/>
+        </w:rPr>
+        <w:t>org.junit</w:t>
+      </w:r>
+      <w:proofErr w:type="gramEnd"/>
+      <w:r>
+        <w:rPr>
+          <w:rFonts w:ascii="Consolas" w:hAnsi="Consolas" w:cs="Consolas"/>
+          <w:color w:val="000000"/>
+          <w:sz w:val="20"/>
+          <w:szCs w:val="20"/>
+        </w:rPr>
+        <w:t>.Assert</w:t>
+      </w:r>
+      <w:proofErr w:type="spellEnd"/>
+      <w:r>
+        <w:rPr>
+          <w:rFonts w:ascii="Consolas" w:hAnsi="Consolas" w:cs="Consolas"/>
+          <w:color w:val="000000"/>
+          <w:sz w:val="20"/>
+          <w:szCs w:val="20"/>
+        </w:rPr>
+        <w:t>;</w:t>
+      </w:r>
+    </w:p>
+    <w:p>
+      <w:pPr>
+        <w:autoSpaceDE w:val="0"/>
+        <w:autoSpaceDN w:val="0"/>
+        <w:adjustRightInd w:val="0"/>
+        <w:spacing w:after="0" w:line="240" w:lineRule="auto"/>
+        <w:rPr>
+          <w:rFonts w:ascii="Consolas" w:hAnsi="Consolas" w:cs="Consolas"/>
+          <w:sz w:val="20"/>
+          <w:szCs w:val="20"/>
+        </w:rPr>
+      </w:pPr>
+      <w:proofErr w:type="spellStart"/>
       <w:r>
         <w:rPr>
           <w:rFonts w:ascii="Consolas" w:hAnsi="Consolas" w:cs="Consolas"/>
@@ -139,41 +214,65 @@
         </w:rPr>
         <w:t>import</w:t>
       </w:r>
-      <w:r>
-        <w:rPr>
-          <w:rFonts w:ascii="Consolas" w:hAnsi="Consolas" w:cs="Consolas"/>
-          <w:color w:val="000000"/>
-          <w:sz w:val="20"/>
-          <w:szCs w:val="20"/>
-        </w:rPr>
-        <w:t xml:space="preserve"> org.junit.jupiter.api.Test;</w:t>
-      </w:r>
-    </w:p>
-    <w:p>
-      <w:pPr>
-        <w:autoSpaceDE w:val="0"/>
-        <w:autoSpaceDN w:val="0"/>
-        <w:adjustRightInd w:val="0"/>
-        <w:spacing w:after="0" w:line="240" w:lineRule="auto"/>
-        <w:rPr>
-          <w:rFonts w:ascii="Consolas" w:hAnsi="Consolas" w:cs="Consolas"/>
-          <w:sz w:val="20"/>
-          <w:szCs w:val="20"/>
-        </w:rPr>
-      </w:pPr>
-    </w:p>
-    <w:p>
-      <w:pPr>
-        <w:autoSpaceDE w:val="0"/>
-        <w:autoSpaceDN w:val="0"/>
-        <w:adjustRightInd w:val="0"/>
-        <w:spacing w:after="0" w:line="240" w:lineRule="auto"/>
-        <w:rPr>
-          <w:rFonts w:ascii="Consolas" w:hAnsi="Consolas" w:cs="Consolas"/>
-          <w:sz w:val="20"/>
-          <w:szCs w:val="20"/>
-        </w:rPr>
-      </w:pPr>
+      <w:proofErr w:type="spellEnd"/>
+      <w:r>
+        <w:rPr>
+          <w:rFonts w:ascii="Consolas" w:hAnsi="Consolas" w:cs="Consolas"/>
+          <w:color w:val="000000"/>
+          <w:sz w:val="20"/>
+          <w:szCs w:val="20"/>
+        </w:rPr>
+        <w:t xml:space="preserve"> </w:t>
+      </w:r>
+      <w:proofErr w:type="spellStart"/>
+      <w:proofErr w:type="gramStart"/>
+      <w:r>
+        <w:rPr>
+          <w:rFonts w:ascii="Consolas" w:hAnsi="Consolas" w:cs="Consolas"/>
+          <w:color w:val="000000"/>
+          <w:sz w:val="20"/>
+          <w:szCs w:val="20"/>
+        </w:rPr>
+        <w:t>org.junit.jupiter.api.Test</w:t>
+      </w:r>
+      <w:proofErr w:type="spellEnd"/>
+      <w:proofErr w:type="gramEnd"/>
+      <w:r>
+        <w:rPr>
+          <w:rFonts w:ascii="Consolas" w:hAnsi="Consolas" w:cs="Consolas"/>
+          <w:color w:val="000000"/>
+          <w:sz w:val="20"/>
+          <w:szCs w:val="20"/>
+        </w:rPr>
+        <w:t>;</w:t>
+      </w:r>
+    </w:p>
+    <w:p>
+      <w:pPr>
+        <w:autoSpaceDE w:val="0"/>
+        <w:autoSpaceDN w:val="0"/>
+        <w:adjustRightInd w:val="0"/>
+        <w:spacing w:after="0" w:line="240" w:lineRule="auto"/>
+        <w:rPr>
+          <w:rFonts w:ascii="Consolas" w:hAnsi="Consolas" w:cs="Consolas"/>
+          <w:sz w:val="20"/>
+          <w:szCs w:val="20"/>
+        </w:rPr>
+      </w:pPr>
+    </w:p>
+    <w:p>
+      <w:pPr>
+        <w:autoSpaceDE w:val="0"/>
+        <w:autoSpaceDN w:val="0"/>
+        <w:adjustRightInd w:val="0"/>
+        <w:spacing w:after="0" w:line="240" w:lineRule="auto"/>
+        <w:rPr>
+          <w:rFonts w:ascii="Consolas" w:hAnsi="Consolas" w:cs="Consolas"/>
+          <w:sz w:val="20"/>
+          <w:szCs w:val="20"/>
+        </w:rPr>
+      </w:pPr>
+      <w:proofErr w:type="spellStart"/>
       <w:r>
         <w:rPr>
           <w:rFonts w:ascii="Consolas" w:hAnsi="Consolas" w:cs="Consolas"/>
@@ -185,14 +284,35 @@
         </w:rPr>
         <w:t>class</w:t>
       </w:r>
-      <w:r>
-        <w:rPr>
-          <w:rFonts w:ascii="Consolas" w:hAnsi="Consolas" w:cs="Consolas"/>
-          <w:color w:val="000000"/>
-          <w:sz w:val="20"/>
-          <w:szCs w:val="20"/>
-        </w:rPr>
-        <w:t xml:space="preserve"> JulgamentoPrisioneiroTest {</w:t>
+      <w:proofErr w:type="spellEnd"/>
+      <w:r>
+        <w:rPr>
+          <w:rFonts w:ascii="Consolas" w:hAnsi="Consolas" w:cs="Consolas"/>
+          <w:color w:val="000000"/>
+          <w:sz w:val="20"/>
+          <w:szCs w:val="20"/>
+        </w:rPr>
+        <w:t xml:space="preserve"> </w:t>
+      </w:r>
+      <w:proofErr w:type="spellStart"/>
+      <w:r>
+        <w:rPr>
+          <w:rFonts w:ascii="Consolas" w:hAnsi="Consolas" w:cs="Consolas"/>
+          <w:color w:val="000000"/>
+          <w:sz w:val="20"/>
+          <w:szCs w:val="20"/>
+        </w:rPr>
+        <w:t>JulgamentoPrisioneiroTest</w:t>
+      </w:r>
+      <w:proofErr w:type="spellEnd"/>
+      <w:r>
+        <w:rPr>
+          <w:rFonts w:ascii="Consolas" w:hAnsi="Consolas" w:cs="Consolas"/>
+          <w:color w:val="000000"/>
+          <w:sz w:val="20"/>
+          <w:szCs w:val="20"/>
+        </w:rPr>
+        <w:t xml:space="preserve"> {</w:t>
       </w:r>
     </w:p>
     <w:p>
@@ -260,6 +380,7 @@
         </w:rPr>
         <w:tab/>
       </w:r>
+      <w:proofErr w:type="spellStart"/>
       <w:r>
         <w:rPr>
           <w:rFonts w:ascii="Consolas" w:hAnsi="Consolas" w:cs="Consolas"/>
@@ -271,47 +392,99 @@
         </w:rPr>
         <w:t>void</w:t>
       </w:r>
-      <w:r>
-        <w:rPr>
-          <w:rFonts w:ascii="Consolas" w:hAnsi="Consolas" w:cs="Consolas"/>
-          <w:color w:val="000000"/>
-          <w:sz w:val="20"/>
-          <w:szCs w:val="20"/>
-        </w:rPr>
-        <w:t xml:space="preserve"> testCalculaPenaCondenacaoMutua() {</w:t>
-      </w:r>
-    </w:p>
-    <w:p>
-      <w:pPr>
-        <w:autoSpaceDE w:val="0"/>
-        <w:autoSpaceDN w:val="0"/>
-        <w:adjustRightInd w:val="0"/>
-        <w:spacing w:after="0" w:line="240" w:lineRule="auto"/>
-        <w:rPr>
-          <w:rFonts w:ascii="Consolas" w:hAnsi="Consolas" w:cs="Consolas"/>
-          <w:sz w:val="20"/>
-          <w:szCs w:val="20"/>
-        </w:rPr>
-      </w:pPr>
-      <w:r>
-        <w:rPr>
-          <w:rFonts w:ascii="Consolas" w:hAnsi="Consolas" w:cs="Consolas"/>
-          <w:color w:val="000000"/>
-          <w:sz w:val="20"/>
-          <w:szCs w:val="20"/>
-        </w:rPr>
-        <w:tab/>
-      </w:r>
-      <w:r>
-        <w:rPr>
-          <w:rFonts w:ascii="Consolas" w:hAnsi="Consolas" w:cs="Consolas"/>
-          <w:color w:val="000000"/>
-          <w:sz w:val="20"/>
-          <w:szCs w:val="20"/>
-        </w:rPr>
-        <w:tab/>
-        <w:t xml:space="preserve">String </w:t>
-      </w:r>
+      <w:proofErr w:type="spellEnd"/>
+      <w:r>
+        <w:rPr>
+          <w:rFonts w:ascii="Consolas" w:hAnsi="Consolas" w:cs="Consolas"/>
+          <w:color w:val="000000"/>
+          <w:sz w:val="20"/>
+          <w:szCs w:val="20"/>
+        </w:rPr>
+        <w:t xml:space="preserve"> </w:t>
+      </w:r>
+      <w:proofErr w:type="spellStart"/>
+      <w:proofErr w:type="gramStart"/>
+      <w:r>
+        <w:rPr>
+          <w:rFonts w:ascii="Consolas" w:hAnsi="Consolas" w:cs="Consolas"/>
+          <w:color w:val="000000"/>
+          <w:sz w:val="20"/>
+          <w:szCs w:val="20"/>
+        </w:rPr>
+        <w:t>testCalculaPenaCondenacaoMutua</w:t>
+      </w:r>
+      <w:proofErr w:type="spellEnd"/>
+      <w:r>
+        <w:rPr>
+          <w:rFonts w:ascii="Consolas" w:hAnsi="Consolas" w:cs="Consolas"/>
+          <w:color w:val="000000"/>
+          <w:sz w:val="20"/>
+          <w:szCs w:val="20"/>
+        </w:rPr>
+        <w:t>(</w:t>
+      </w:r>
+      <w:proofErr w:type="gramEnd"/>
+      <w:r>
+        <w:rPr>
+          <w:rFonts w:ascii="Consolas" w:hAnsi="Consolas" w:cs="Consolas"/>
+          <w:color w:val="000000"/>
+          <w:sz w:val="20"/>
+          <w:szCs w:val="20"/>
+        </w:rPr>
+        <w:t>) {</w:t>
+      </w:r>
+    </w:p>
+    <w:p>
+      <w:pPr>
+        <w:autoSpaceDE w:val="0"/>
+        <w:autoSpaceDN w:val="0"/>
+        <w:adjustRightInd w:val="0"/>
+        <w:spacing w:after="0" w:line="240" w:lineRule="auto"/>
+        <w:rPr>
+          <w:rFonts w:ascii="Consolas" w:hAnsi="Consolas" w:cs="Consolas"/>
+          <w:sz w:val="20"/>
+          <w:szCs w:val="20"/>
+        </w:rPr>
+      </w:pPr>
+      <w:r>
+        <w:rPr>
+          <w:rFonts w:ascii="Consolas" w:hAnsi="Consolas" w:cs="Consolas"/>
+          <w:color w:val="000000"/>
+          <w:sz w:val="20"/>
+          <w:szCs w:val="20"/>
+        </w:rPr>
+        <w:tab/>
+      </w:r>
+      <w:r>
+        <w:rPr>
+          <w:rFonts w:ascii="Consolas" w:hAnsi="Consolas" w:cs="Consolas"/>
+          <w:color w:val="000000"/>
+          <w:sz w:val="20"/>
+          <w:szCs w:val="20"/>
+        </w:rPr>
+        <w:tab/>
+      </w:r>
+      <w:proofErr w:type="spellStart"/>
+      <w:r>
+        <w:rPr>
+          <w:rFonts w:ascii="Consolas" w:hAnsi="Consolas" w:cs="Consolas"/>
+          <w:color w:val="000000"/>
+          <w:sz w:val="20"/>
+          <w:szCs w:val="20"/>
+        </w:rPr>
+        <w:t>String</w:t>
+      </w:r>
+      <w:proofErr w:type="spellEnd"/>
+      <w:r>
+        <w:rPr>
+          <w:rFonts w:ascii="Consolas" w:hAnsi="Consolas" w:cs="Consolas"/>
+          <w:color w:val="000000"/>
+          <w:sz w:val="20"/>
+          <w:szCs w:val="20"/>
+        </w:rPr>
+        <w:t xml:space="preserve"> </w:t>
+      </w:r>
+      <w:proofErr w:type="spellStart"/>
       <w:r>
         <w:rPr>
           <w:rFonts w:ascii="Consolas" w:hAnsi="Consolas" w:cs="Consolas"/>
@@ -321,6 +494,7 @@
         </w:rPr>
         <w:t>repostaSuspeitoA</w:t>
       </w:r>
+      <w:proofErr w:type="spellEnd"/>
       <w:r>
         <w:rPr>
           <w:rFonts w:ascii="Consolas" w:hAnsi="Consolas" w:cs="Consolas"/>
@@ -378,8 +552,28 @@
           <w:szCs w:val="20"/>
         </w:rPr>
         <w:tab/>
-        <w:t xml:space="preserve">String </w:t>
-      </w:r>
+      </w:r>
+      <w:proofErr w:type="spellStart"/>
+      <w:r>
+        <w:rPr>
+          <w:rFonts w:ascii="Consolas" w:hAnsi="Consolas" w:cs="Consolas"/>
+          <w:color w:val="000000"/>
+          <w:sz w:val="20"/>
+          <w:szCs w:val="20"/>
+        </w:rPr>
+        <w:t>String</w:t>
+      </w:r>
+      <w:proofErr w:type="spellEnd"/>
+      <w:r>
+        <w:rPr>
+          <w:rFonts w:ascii="Consolas" w:hAnsi="Consolas" w:cs="Consolas"/>
+          <w:color w:val="000000"/>
+          <w:sz w:val="20"/>
+          <w:szCs w:val="20"/>
+        </w:rPr>
+        <w:t xml:space="preserve"> </w:t>
+      </w:r>
+      <w:proofErr w:type="spellStart"/>
       <w:r>
         <w:rPr>
           <w:rFonts w:ascii="Consolas" w:hAnsi="Consolas" w:cs="Consolas"/>
@@ -389,6 +583,7 @@
         </w:rPr>
         <w:t>repostaSuspeitoB</w:t>
       </w:r>
+      <w:proofErr w:type="spellEnd"/>
       <w:r>
         <w:rPr>
           <w:rFonts w:ascii="Consolas" w:hAnsi="Consolas" w:cs="Consolas"/>
@@ -465,6 +660,7 @@
         </w:rPr>
         <w:tab/>
       </w:r>
+      <w:proofErr w:type="spellStart"/>
       <w:r>
         <w:rPr>
           <w:rFonts w:ascii="Consolas" w:hAnsi="Consolas" w:cs="Consolas"/>
@@ -475,6 +671,7 @@
         </w:rPr>
         <w:t>JulgamentoPrisioneiro</w:t>
       </w:r>
+      <w:proofErr w:type="spellEnd"/>
       <w:r>
         <w:rPr>
           <w:rFonts w:ascii="Consolas" w:hAnsi="Consolas" w:cs="Consolas"/>
@@ -484,6 +681,7 @@
         </w:rPr>
         <w:t xml:space="preserve"> </w:t>
       </w:r>
+      <w:proofErr w:type="spellStart"/>
       <w:r>
         <w:rPr>
           <w:rFonts w:ascii="Consolas" w:hAnsi="Consolas" w:cs="Consolas"/>
@@ -493,6 +691,7 @@
         </w:rPr>
         <w:t>dp</w:t>
       </w:r>
+      <w:proofErr w:type="spellEnd"/>
       <w:r>
         <w:rPr>
           <w:rFonts w:ascii="Consolas" w:hAnsi="Consolas" w:cs="Consolas"/>
@@ -522,6 +721,8 @@
         </w:rPr>
         <w:t xml:space="preserve"> </w:t>
       </w:r>
+      <w:proofErr w:type="spellStart"/>
+      <w:proofErr w:type="gramStart"/>
       <w:r>
         <w:rPr>
           <w:rFonts w:ascii="Consolas" w:hAnsi="Consolas" w:cs="Consolas"/>
@@ -532,77 +733,89 @@
         </w:rPr>
         <w:t>JulgamentoPrisioneiro</w:t>
       </w:r>
-      <w:r>
-        <w:rPr>
-          <w:rFonts w:ascii="Consolas" w:hAnsi="Consolas" w:cs="Consolas"/>
-          <w:color w:val="000000"/>
-          <w:sz w:val="20"/>
-          <w:szCs w:val="20"/>
-        </w:rPr>
-        <w:t>();</w:t>
-      </w:r>
-    </w:p>
-    <w:p>
-      <w:pPr>
-        <w:autoSpaceDE w:val="0"/>
-        <w:autoSpaceDN w:val="0"/>
-        <w:adjustRightInd w:val="0"/>
-        <w:spacing w:after="0" w:line="240" w:lineRule="auto"/>
-        <w:rPr>
-          <w:rFonts w:ascii="Consolas" w:hAnsi="Consolas" w:cs="Consolas"/>
-          <w:sz w:val="20"/>
-          <w:szCs w:val="20"/>
-        </w:rPr>
-      </w:pPr>
-      <w:r>
-        <w:rPr>
-          <w:rFonts w:ascii="Consolas" w:hAnsi="Consolas" w:cs="Consolas"/>
-          <w:color w:val="000000"/>
-          <w:sz w:val="20"/>
-          <w:szCs w:val="20"/>
-        </w:rPr>
-        <w:tab/>
-      </w:r>
-      <w:r>
-        <w:rPr>
-          <w:rFonts w:ascii="Consolas" w:hAnsi="Consolas" w:cs="Consolas"/>
-          <w:color w:val="000000"/>
-          <w:sz w:val="20"/>
-          <w:szCs w:val="20"/>
-        </w:rPr>
-        <w:tab/>
-      </w:r>
-    </w:p>
-    <w:p>
-      <w:pPr>
-        <w:autoSpaceDE w:val="0"/>
-        <w:autoSpaceDN w:val="0"/>
-        <w:adjustRightInd w:val="0"/>
-        <w:spacing w:after="0" w:line="240" w:lineRule="auto"/>
-        <w:rPr>
-          <w:rFonts w:ascii="Consolas" w:hAnsi="Consolas" w:cs="Consolas"/>
-          <w:sz w:val="20"/>
-          <w:szCs w:val="20"/>
-        </w:rPr>
-      </w:pPr>
-      <w:r>
-        <w:rPr>
-          <w:rFonts w:ascii="Consolas" w:hAnsi="Consolas" w:cs="Consolas"/>
-          <w:color w:val="000000"/>
-          <w:sz w:val="20"/>
-          <w:szCs w:val="20"/>
-        </w:rPr>
-        <w:tab/>
-      </w:r>
-      <w:r>
-        <w:rPr>
-          <w:rFonts w:ascii="Consolas" w:hAnsi="Consolas" w:cs="Consolas"/>
-          <w:color w:val="000000"/>
-          <w:sz w:val="20"/>
-          <w:szCs w:val="20"/>
-        </w:rPr>
-        <w:tab/>
-      </w:r>
+      <w:proofErr w:type="spellEnd"/>
+      <w:r>
+        <w:rPr>
+          <w:rFonts w:ascii="Consolas" w:hAnsi="Consolas" w:cs="Consolas"/>
+          <w:color w:val="000000"/>
+          <w:sz w:val="20"/>
+          <w:szCs w:val="20"/>
+        </w:rPr>
+        <w:t>(</w:t>
+      </w:r>
+      <w:proofErr w:type="gramEnd"/>
+      <w:r>
+        <w:rPr>
+          <w:rFonts w:ascii="Consolas" w:hAnsi="Consolas" w:cs="Consolas"/>
+          <w:color w:val="000000"/>
+          <w:sz w:val="20"/>
+          <w:szCs w:val="20"/>
+        </w:rPr>
+        <w:t>);</w:t>
+      </w:r>
+    </w:p>
+    <w:p>
+      <w:pPr>
+        <w:autoSpaceDE w:val="0"/>
+        <w:autoSpaceDN w:val="0"/>
+        <w:adjustRightInd w:val="0"/>
+        <w:spacing w:after="0" w:line="240" w:lineRule="auto"/>
+        <w:rPr>
+          <w:rFonts w:ascii="Consolas" w:hAnsi="Consolas" w:cs="Consolas"/>
+          <w:sz w:val="20"/>
+          <w:szCs w:val="20"/>
+        </w:rPr>
+      </w:pPr>
+      <w:r>
+        <w:rPr>
+          <w:rFonts w:ascii="Consolas" w:hAnsi="Consolas" w:cs="Consolas"/>
+          <w:color w:val="000000"/>
+          <w:sz w:val="20"/>
+          <w:szCs w:val="20"/>
+        </w:rPr>
+        <w:tab/>
+      </w:r>
+      <w:r>
+        <w:rPr>
+          <w:rFonts w:ascii="Consolas" w:hAnsi="Consolas" w:cs="Consolas"/>
+          <w:color w:val="000000"/>
+          <w:sz w:val="20"/>
+          <w:szCs w:val="20"/>
+        </w:rPr>
+        <w:tab/>
+      </w:r>
+    </w:p>
+    <w:p>
+      <w:pPr>
+        <w:autoSpaceDE w:val="0"/>
+        <w:autoSpaceDN w:val="0"/>
+        <w:adjustRightInd w:val="0"/>
+        <w:spacing w:after="0" w:line="240" w:lineRule="auto"/>
+        <w:rPr>
+          <w:rFonts w:ascii="Consolas" w:hAnsi="Consolas" w:cs="Consolas"/>
+          <w:sz w:val="20"/>
+          <w:szCs w:val="20"/>
+        </w:rPr>
+      </w:pPr>
+      <w:r>
+        <w:rPr>
+          <w:rFonts w:ascii="Consolas" w:hAnsi="Consolas" w:cs="Consolas"/>
+          <w:color w:val="000000"/>
+          <w:sz w:val="20"/>
+          <w:szCs w:val="20"/>
+        </w:rPr>
+        <w:tab/>
+      </w:r>
+      <w:r>
+        <w:rPr>
+          <w:rFonts w:ascii="Consolas" w:hAnsi="Consolas" w:cs="Consolas"/>
+          <w:color w:val="000000"/>
+          <w:sz w:val="20"/>
+          <w:szCs w:val="20"/>
+        </w:rPr>
+        <w:tab/>
+      </w:r>
+      <w:proofErr w:type="spellStart"/>
       <w:r>
         <w:rPr>
           <w:rFonts w:ascii="Consolas" w:hAnsi="Consolas" w:cs="Consolas"/>
@@ -614,6 +827,7 @@
         </w:rPr>
         <w:t>int</w:t>
       </w:r>
+      <w:proofErr w:type="spellEnd"/>
       <w:r>
         <w:rPr>
           <w:rFonts w:ascii="Consolas" w:hAnsi="Consolas" w:cs="Consolas"/>
@@ -623,6 +837,7 @@
         </w:rPr>
         <w:t xml:space="preserve"> </w:t>
       </w:r>
+      <w:proofErr w:type="spellStart"/>
       <w:r>
         <w:rPr>
           <w:rFonts w:ascii="Consolas" w:hAnsi="Consolas" w:cs="Consolas"/>
@@ -632,6 +847,7 @@
         </w:rPr>
         <w:t>ResultadoReal</w:t>
       </w:r>
+      <w:proofErr w:type="spellEnd"/>
       <w:r>
         <w:rPr>
           <w:rFonts w:ascii="Consolas" w:hAnsi="Consolas" w:cs="Consolas"/>
@@ -641,6 +857,8 @@
         </w:rPr>
         <w:t xml:space="preserve"> = </w:t>
       </w:r>
+      <w:proofErr w:type="spellStart"/>
+      <w:proofErr w:type="gramStart"/>
       <w:r>
         <w:rPr>
           <w:rFonts w:ascii="Consolas" w:hAnsi="Consolas" w:cs="Consolas"/>
@@ -669,6 +887,8 @@
         </w:rPr>
         <w:t>calculaPena</w:t>
       </w:r>
+      <w:proofErr w:type="spellEnd"/>
+      <w:proofErr w:type="gramEnd"/>
       <w:r>
         <w:rPr>
           <w:rFonts w:ascii="Consolas" w:hAnsi="Consolas" w:cs="Consolas"/>
@@ -678,6 +898,7 @@
         </w:rPr>
         <w:t>(</w:t>
       </w:r>
+      <w:proofErr w:type="spellStart"/>
       <w:r>
         <w:rPr>
           <w:rFonts w:ascii="Consolas" w:hAnsi="Consolas" w:cs="Consolas"/>
@@ -687,6 +908,7 @@
         </w:rPr>
         <w:t>repostaSuspeitoA</w:t>
       </w:r>
+      <w:proofErr w:type="spellEnd"/>
       <w:r>
         <w:rPr>
           <w:rFonts w:ascii="Consolas" w:hAnsi="Consolas" w:cs="Consolas"/>
@@ -696,6 +918,7 @@
         </w:rPr>
         <w:t xml:space="preserve">, </w:t>
       </w:r>
+      <w:proofErr w:type="spellStart"/>
       <w:r>
         <w:rPr>
           <w:rFonts w:ascii="Consolas" w:hAnsi="Consolas" w:cs="Consolas"/>
@@ -705,6 +928,7 @@
         </w:rPr>
         <w:t>repostaSuspeitoB</w:t>
       </w:r>
+      <w:proofErr w:type="spellEnd"/>
       <w:r>
         <w:rPr>
           <w:rFonts w:ascii="Consolas" w:hAnsi="Consolas" w:cs="Consolas"/>
@@ -788,6 +1012,15 @@
           <w:szCs w:val="20"/>
         </w:rPr>
         <w:tab/>
+      </w:r>
+      <w:proofErr w:type="spellStart"/>
+      <w:r>
+        <w:rPr>
+          <w:rFonts w:ascii="Consolas" w:hAnsi="Consolas" w:cs="Consolas"/>
+          <w:color w:val="000000"/>
+          <w:sz w:val="20"/>
+          <w:szCs w:val="20"/>
+        </w:rPr>
         <w:t>Assert.</w:t>
       </w:r>
       <w:r>
@@ -801,6 +1034,7 @@
         </w:rPr>
         <w:t>assertEquals</w:t>
       </w:r>
+      <w:proofErr w:type="spellEnd"/>
       <w:r>
         <w:rPr>
           <w:rFonts w:ascii="Consolas" w:hAnsi="Consolas" w:cs="Consolas"/>
@@ -810,6 +1044,7 @@
         </w:rPr>
         <w:t xml:space="preserve">(5, </w:t>
       </w:r>
+      <w:proofErr w:type="spellStart"/>
       <w:r>
         <w:rPr>
           <w:rFonts w:ascii="Consolas" w:hAnsi="Consolas" w:cs="Consolas"/>
@@ -819,6 +1054,7 @@
         </w:rPr>
         <w:t>ResultadoReal</w:t>
       </w:r>
+      <w:proofErr w:type="spellEnd"/>
       <w:r>
         <w:rPr>
           <w:rFonts w:ascii="Consolas" w:hAnsi="Consolas" w:cs="Consolas"/>
@@ -917,6 +1153,7 @@
         </w:rPr>
         <w:tab/>
       </w:r>
+      <w:proofErr w:type="spellStart"/>
       <w:r>
         <w:rPr>
           <w:rFonts w:ascii="Consolas" w:hAnsi="Consolas" w:cs="Consolas"/>
@@ -928,47 +1165,99 @@
         </w:rPr>
         <w:t>void</w:t>
       </w:r>
-      <w:r>
-        <w:rPr>
-          <w:rFonts w:ascii="Consolas" w:hAnsi="Consolas" w:cs="Consolas"/>
-          <w:color w:val="000000"/>
-          <w:sz w:val="20"/>
-          <w:szCs w:val="20"/>
-        </w:rPr>
-        <w:t xml:space="preserve"> testCalculaPenaCondenacaoIndividual() {</w:t>
-      </w:r>
-    </w:p>
-    <w:p>
-      <w:pPr>
-        <w:autoSpaceDE w:val="0"/>
-        <w:autoSpaceDN w:val="0"/>
-        <w:adjustRightInd w:val="0"/>
-        <w:spacing w:after="0" w:line="240" w:lineRule="auto"/>
-        <w:rPr>
-          <w:rFonts w:ascii="Consolas" w:hAnsi="Consolas" w:cs="Consolas"/>
-          <w:sz w:val="20"/>
-          <w:szCs w:val="20"/>
-        </w:rPr>
-      </w:pPr>
-      <w:r>
-        <w:rPr>
-          <w:rFonts w:ascii="Consolas" w:hAnsi="Consolas" w:cs="Consolas"/>
-          <w:color w:val="000000"/>
-          <w:sz w:val="20"/>
-          <w:szCs w:val="20"/>
-        </w:rPr>
-        <w:tab/>
-      </w:r>
-      <w:r>
-        <w:rPr>
-          <w:rFonts w:ascii="Consolas" w:hAnsi="Consolas" w:cs="Consolas"/>
-          <w:color w:val="000000"/>
-          <w:sz w:val="20"/>
-          <w:szCs w:val="20"/>
-        </w:rPr>
-        <w:tab/>
-        <w:t xml:space="preserve">String </w:t>
-      </w:r>
+      <w:proofErr w:type="spellEnd"/>
+      <w:r>
+        <w:rPr>
+          <w:rFonts w:ascii="Consolas" w:hAnsi="Consolas" w:cs="Consolas"/>
+          <w:color w:val="000000"/>
+          <w:sz w:val="20"/>
+          <w:szCs w:val="20"/>
+        </w:rPr>
+        <w:t xml:space="preserve"> </w:t>
+      </w:r>
+      <w:proofErr w:type="spellStart"/>
+      <w:proofErr w:type="gramStart"/>
+      <w:r>
+        <w:rPr>
+          <w:rFonts w:ascii="Consolas" w:hAnsi="Consolas" w:cs="Consolas"/>
+          <w:color w:val="000000"/>
+          <w:sz w:val="20"/>
+          <w:szCs w:val="20"/>
+        </w:rPr>
+        <w:t>testCalculaPenaCondenacaoIndividual</w:t>
+      </w:r>
+      <w:proofErr w:type="spellEnd"/>
+      <w:r>
+        <w:rPr>
+          <w:rFonts w:ascii="Consolas" w:hAnsi="Consolas" w:cs="Consolas"/>
+          <w:color w:val="000000"/>
+          <w:sz w:val="20"/>
+          <w:szCs w:val="20"/>
+        </w:rPr>
+        <w:t>(</w:t>
+      </w:r>
+      <w:proofErr w:type="gramEnd"/>
+      <w:r>
+        <w:rPr>
+          <w:rFonts w:ascii="Consolas" w:hAnsi="Consolas" w:cs="Consolas"/>
+          <w:color w:val="000000"/>
+          <w:sz w:val="20"/>
+          <w:szCs w:val="20"/>
+        </w:rPr>
+        <w:t>) {</w:t>
+      </w:r>
+    </w:p>
+    <w:p>
+      <w:pPr>
+        <w:autoSpaceDE w:val="0"/>
+        <w:autoSpaceDN w:val="0"/>
+        <w:adjustRightInd w:val="0"/>
+        <w:spacing w:after="0" w:line="240" w:lineRule="auto"/>
+        <w:rPr>
+          <w:rFonts w:ascii="Consolas" w:hAnsi="Consolas" w:cs="Consolas"/>
+          <w:sz w:val="20"/>
+          <w:szCs w:val="20"/>
+        </w:rPr>
+      </w:pPr>
+      <w:r>
+        <w:rPr>
+          <w:rFonts w:ascii="Consolas" w:hAnsi="Consolas" w:cs="Consolas"/>
+          <w:color w:val="000000"/>
+          <w:sz w:val="20"/>
+          <w:szCs w:val="20"/>
+        </w:rPr>
+        <w:tab/>
+      </w:r>
+      <w:r>
+        <w:rPr>
+          <w:rFonts w:ascii="Consolas" w:hAnsi="Consolas" w:cs="Consolas"/>
+          <w:color w:val="000000"/>
+          <w:sz w:val="20"/>
+          <w:szCs w:val="20"/>
+        </w:rPr>
+        <w:tab/>
+      </w:r>
+      <w:proofErr w:type="spellStart"/>
+      <w:r>
+        <w:rPr>
+          <w:rFonts w:ascii="Consolas" w:hAnsi="Consolas" w:cs="Consolas"/>
+          <w:color w:val="000000"/>
+          <w:sz w:val="20"/>
+          <w:szCs w:val="20"/>
+        </w:rPr>
+        <w:t>String</w:t>
+      </w:r>
+      <w:proofErr w:type="spellEnd"/>
+      <w:r>
+        <w:rPr>
+          <w:rFonts w:ascii="Consolas" w:hAnsi="Consolas" w:cs="Consolas"/>
+          <w:color w:val="000000"/>
+          <w:sz w:val="20"/>
+          <w:szCs w:val="20"/>
+        </w:rPr>
+        <w:t xml:space="preserve"> </w:t>
+      </w:r>
+      <w:proofErr w:type="spellStart"/>
       <w:r>
         <w:rPr>
           <w:rFonts w:ascii="Consolas" w:hAnsi="Consolas" w:cs="Consolas"/>
@@ -978,6 +1267,7 @@
         </w:rPr>
         <w:t>repostaSuspeitoA</w:t>
       </w:r>
+      <w:proofErr w:type="spellEnd"/>
       <w:r>
         <w:rPr>
           <w:rFonts w:ascii="Consolas" w:hAnsi="Consolas" w:cs="Consolas"/>
@@ -1035,8 +1325,28 @@
           <w:szCs w:val="20"/>
         </w:rPr>
         <w:tab/>
-        <w:t xml:space="preserve">String </w:t>
-      </w:r>
+      </w:r>
+      <w:proofErr w:type="spellStart"/>
+      <w:r>
+        <w:rPr>
+          <w:rFonts w:ascii="Consolas" w:hAnsi="Consolas" w:cs="Consolas"/>
+          <w:color w:val="000000"/>
+          <w:sz w:val="20"/>
+          <w:szCs w:val="20"/>
+        </w:rPr>
+        <w:t>String</w:t>
+      </w:r>
+      <w:proofErr w:type="spellEnd"/>
+      <w:r>
+        <w:rPr>
+          <w:rFonts w:ascii="Consolas" w:hAnsi="Consolas" w:cs="Consolas"/>
+          <w:color w:val="000000"/>
+          <w:sz w:val="20"/>
+          <w:szCs w:val="20"/>
+        </w:rPr>
+        <w:t xml:space="preserve"> </w:t>
+      </w:r>
+      <w:proofErr w:type="spellStart"/>
       <w:r>
         <w:rPr>
           <w:rFonts w:ascii="Consolas" w:hAnsi="Consolas" w:cs="Consolas"/>
@@ -1046,6 +1356,7 @@
         </w:rPr>
         <w:t>repostaSuspeitoB</w:t>
       </w:r>
+      <w:proofErr w:type="spellEnd"/>
       <w:r>
         <w:rPr>
           <w:rFonts w:ascii="Consolas" w:hAnsi="Consolas" w:cs="Consolas"/>
@@ -1122,6 +1433,7 @@
         </w:rPr>
         <w:tab/>
       </w:r>
+      <w:proofErr w:type="spellStart"/>
       <w:r>
         <w:rPr>
           <w:rFonts w:ascii="Consolas" w:hAnsi="Consolas" w:cs="Consolas"/>
@@ -1132,6 +1444,7 @@
         </w:rPr>
         <w:t>JulgamentoPrisioneiro</w:t>
       </w:r>
+      <w:proofErr w:type="spellEnd"/>
       <w:r>
         <w:rPr>
           <w:rFonts w:ascii="Consolas" w:hAnsi="Consolas" w:cs="Consolas"/>
@@ -1141,6 +1454,7 @@
         </w:rPr>
         <w:t xml:space="preserve"> </w:t>
       </w:r>
+      <w:proofErr w:type="spellStart"/>
       <w:r>
         <w:rPr>
           <w:rFonts w:ascii="Consolas" w:hAnsi="Consolas" w:cs="Consolas"/>
@@ -1150,6 +1464,7 @@
         </w:rPr>
         <w:t>dp</w:t>
       </w:r>
+      <w:proofErr w:type="spellEnd"/>
       <w:r>
         <w:rPr>
           <w:rFonts w:ascii="Consolas" w:hAnsi="Consolas" w:cs="Consolas"/>
@@ -1179,6 +1494,8 @@
         </w:rPr>
         <w:t xml:space="preserve"> </w:t>
       </w:r>
+      <w:proofErr w:type="spellStart"/>
+      <w:proofErr w:type="gramStart"/>
       <w:r>
         <w:rPr>
           <w:rFonts w:ascii="Consolas" w:hAnsi="Consolas" w:cs="Consolas"/>
@@ -1189,77 +1506,89 @@
         </w:rPr>
         <w:t>JulgamentoPrisioneiro</w:t>
       </w:r>
-      <w:r>
-        <w:rPr>
-          <w:rFonts w:ascii="Consolas" w:hAnsi="Consolas" w:cs="Consolas"/>
-          <w:color w:val="000000"/>
-          <w:sz w:val="20"/>
-          <w:szCs w:val="20"/>
-        </w:rPr>
-        <w:t>();</w:t>
-      </w:r>
-    </w:p>
-    <w:p>
-      <w:pPr>
-        <w:autoSpaceDE w:val="0"/>
-        <w:autoSpaceDN w:val="0"/>
-        <w:adjustRightInd w:val="0"/>
-        <w:spacing w:after="0" w:line="240" w:lineRule="auto"/>
-        <w:rPr>
-          <w:rFonts w:ascii="Consolas" w:hAnsi="Consolas" w:cs="Consolas"/>
-          <w:sz w:val="20"/>
-          <w:szCs w:val="20"/>
-        </w:rPr>
-      </w:pPr>
-      <w:r>
-        <w:rPr>
-          <w:rFonts w:ascii="Consolas" w:hAnsi="Consolas" w:cs="Consolas"/>
-          <w:color w:val="000000"/>
-          <w:sz w:val="20"/>
-          <w:szCs w:val="20"/>
-        </w:rPr>
-        <w:tab/>
-      </w:r>
-      <w:r>
-        <w:rPr>
-          <w:rFonts w:ascii="Consolas" w:hAnsi="Consolas" w:cs="Consolas"/>
-          <w:color w:val="000000"/>
-          <w:sz w:val="20"/>
-          <w:szCs w:val="20"/>
-        </w:rPr>
-        <w:tab/>
-      </w:r>
-    </w:p>
-    <w:p>
-      <w:pPr>
-        <w:autoSpaceDE w:val="0"/>
-        <w:autoSpaceDN w:val="0"/>
-        <w:adjustRightInd w:val="0"/>
-        <w:spacing w:after="0" w:line="240" w:lineRule="auto"/>
-        <w:rPr>
-          <w:rFonts w:ascii="Consolas" w:hAnsi="Consolas" w:cs="Consolas"/>
-          <w:sz w:val="20"/>
-          <w:szCs w:val="20"/>
-        </w:rPr>
-      </w:pPr>
-      <w:r>
-        <w:rPr>
-          <w:rFonts w:ascii="Consolas" w:hAnsi="Consolas" w:cs="Consolas"/>
-          <w:color w:val="000000"/>
-          <w:sz w:val="20"/>
-          <w:szCs w:val="20"/>
-        </w:rPr>
-        <w:tab/>
-      </w:r>
-      <w:r>
-        <w:rPr>
-          <w:rFonts w:ascii="Consolas" w:hAnsi="Consolas" w:cs="Consolas"/>
-          <w:color w:val="000000"/>
-          <w:sz w:val="20"/>
-          <w:szCs w:val="20"/>
-        </w:rPr>
-        <w:tab/>
-      </w:r>
+      <w:proofErr w:type="spellEnd"/>
+      <w:r>
+        <w:rPr>
+          <w:rFonts w:ascii="Consolas" w:hAnsi="Consolas" w:cs="Consolas"/>
+          <w:color w:val="000000"/>
+          <w:sz w:val="20"/>
+          <w:szCs w:val="20"/>
+        </w:rPr>
+        <w:t>(</w:t>
+      </w:r>
+      <w:proofErr w:type="gramEnd"/>
+      <w:r>
+        <w:rPr>
+          <w:rFonts w:ascii="Consolas" w:hAnsi="Consolas" w:cs="Consolas"/>
+          <w:color w:val="000000"/>
+          <w:sz w:val="20"/>
+          <w:szCs w:val="20"/>
+        </w:rPr>
+        <w:t>);</w:t>
+      </w:r>
+    </w:p>
+    <w:p>
+      <w:pPr>
+        <w:autoSpaceDE w:val="0"/>
+        <w:autoSpaceDN w:val="0"/>
+        <w:adjustRightInd w:val="0"/>
+        <w:spacing w:after="0" w:line="240" w:lineRule="auto"/>
+        <w:rPr>
+          <w:rFonts w:ascii="Consolas" w:hAnsi="Consolas" w:cs="Consolas"/>
+          <w:sz w:val="20"/>
+          <w:szCs w:val="20"/>
+        </w:rPr>
+      </w:pPr>
+      <w:r>
+        <w:rPr>
+          <w:rFonts w:ascii="Consolas" w:hAnsi="Consolas" w:cs="Consolas"/>
+          <w:color w:val="000000"/>
+          <w:sz w:val="20"/>
+          <w:szCs w:val="20"/>
+        </w:rPr>
+        <w:tab/>
+      </w:r>
+      <w:r>
+        <w:rPr>
+          <w:rFonts w:ascii="Consolas" w:hAnsi="Consolas" w:cs="Consolas"/>
+          <w:color w:val="000000"/>
+          <w:sz w:val="20"/>
+          <w:szCs w:val="20"/>
+        </w:rPr>
+        <w:tab/>
+      </w:r>
+    </w:p>
+    <w:p>
+      <w:pPr>
+        <w:autoSpaceDE w:val="0"/>
+        <w:autoSpaceDN w:val="0"/>
+        <w:adjustRightInd w:val="0"/>
+        <w:spacing w:after="0" w:line="240" w:lineRule="auto"/>
+        <w:rPr>
+          <w:rFonts w:ascii="Consolas" w:hAnsi="Consolas" w:cs="Consolas"/>
+          <w:sz w:val="20"/>
+          <w:szCs w:val="20"/>
+        </w:rPr>
+      </w:pPr>
+      <w:r>
+        <w:rPr>
+          <w:rFonts w:ascii="Consolas" w:hAnsi="Consolas" w:cs="Consolas"/>
+          <w:color w:val="000000"/>
+          <w:sz w:val="20"/>
+          <w:szCs w:val="20"/>
+        </w:rPr>
+        <w:tab/>
+      </w:r>
+      <w:r>
+        <w:rPr>
+          <w:rFonts w:ascii="Consolas" w:hAnsi="Consolas" w:cs="Consolas"/>
+          <w:color w:val="000000"/>
+          <w:sz w:val="20"/>
+          <w:szCs w:val="20"/>
+        </w:rPr>
+        <w:tab/>
+      </w:r>
+      <w:proofErr w:type="spellStart"/>
       <w:r>
         <w:rPr>
           <w:rFonts w:ascii="Consolas" w:hAnsi="Consolas" w:cs="Consolas"/>
@@ -1271,6 +1600,7 @@
         </w:rPr>
         <w:t>int</w:t>
       </w:r>
+      <w:proofErr w:type="spellEnd"/>
       <w:r>
         <w:rPr>
           <w:rFonts w:ascii="Consolas" w:hAnsi="Consolas" w:cs="Consolas"/>
@@ -1280,6 +1610,7 @@
         </w:rPr>
         <w:t xml:space="preserve"> </w:t>
       </w:r>
+      <w:proofErr w:type="spellStart"/>
       <w:r>
         <w:rPr>
           <w:rFonts w:ascii="Consolas" w:hAnsi="Consolas" w:cs="Consolas"/>
@@ -1289,6 +1620,7 @@
         </w:rPr>
         <w:t>ResultadoReal</w:t>
       </w:r>
+      <w:proofErr w:type="spellEnd"/>
       <w:r>
         <w:rPr>
           <w:rFonts w:ascii="Consolas" w:hAnsi="Consolas" w:cs="Consolas"/>
@@ -1298,6 +1630,8 @@
         </w:rPr>
         <w:t xml:space="preserve"> = </w:t>
       </w:r>
+      <w:proofErr w:type="spellStart"/>
+      <w:proofErr w:type="gramStart"/>
       <w:r>
         <w:rPr>
           <w:rFonts w:ascii="Consolas" w:hAnsi="Consolas" w:cs="Consolas"/>
@@ -1326,6 +1660,8 @@
         </w:rPr>
         <w:t>calculaPena</w:t>
       </w:r>
+      <w:proofErr w:type="spellEnd"/>
+      <w:proofErr w:type="gramEnd"/>
       <w:r>
         <w:rPr>
           <w:rFonts w:ascii="Consolas" w:hAnsi="Consolas" w:cs="Consolas"/>
@@ -1335,6 +1671,7 @@
         </w:rPr>
         <w:t>(</w:t>
       </w:r>
+      <w:proofErr w:type="spellStart"/>
       <w:r>
         <w:rPr>
           <w:rFonts w:ascii="Consolas" w:hAnsi="Consolas" w:cs="Consolas"/>
@@ -1344,6 +1681,7 @@
         </w:rPr>
         <w:t>repostaSuspeitoA</w:t>
       </w:r>
+      <w:proofErr w:type="spellEnd"/>
       <w:r>
         <w:rPr>
           <w:rFonts w:ascii="Consolas" w:hAnsi="Consolas" w:cs="Consolas"/>
@@ -1353,6 +1691,7 @@
         </w:rPr>
         <w:t xml:space="preserve">, </w:t>
       </w:r>
+      <w:proofErr w:type="spellStart"/>
       <w:r>
         <w:rPr>
           <w:rFonts w:ascii="Consolas" w:hAnsi="Consolas" w:cs="Consolas"/>
@@ -1362,6 +1701,7 @@
         </w:rPr>
         <w:t>repostaSuspeitoB</w:t>
       </w:r>
+      <w:proofErr w:type="spellEnd"/>
       <w:r>
         <w:rPr>
           <w:rFonts w:ascii="Consolas" w:hAnsi="Consolas" w:cs="Consolas"/>
@@ -1445,6 +1785,15 @@
           <w:szCs w:val="20"/>
         </w:rPr>
         <w:tab/>
+      </w:r>
+      <w:proofErr w:type="spellStart"/>
+      <w:r>
+        <w:rPr>
+          <w:rFonts w:ascii="Consolas" w:hAnsi="Consolas" w:cs="Consolas"/>
+          <w:color w:val="000000"/>
+          <w:sz w:val="20"/>
+          <w:szCs w:val="20"/>
+        </w:rPr>
         <w:t>Assert.</w:t>
       </w:r>
       <w:r>
@@ -1458,6 +1807,7 @@
         </w:rPr>
         <w:t>assertEquals</w:t>
       </w:r>
+      <w:proofErr w:type="spellEnd"/>
       <w:r>
         <w:rPr>
           <w:rFonts w:ascii="Consolas" w:hAnsi="Consolas" w:cs="Consolas"/>
@@ -1467,6 +1817,7 @@
         </w:rPr>
         <w:t xml:space="preserve">(10, </w:t>
       </w:r>
+      <w:proofErr w:type="spellStart"/>
       <w:r>
         <w:rPr>
           <w:rFonts w:ascii="Consolas" w:hAnsi="Consolas" w:cs="Consolas"/>
@@ -1476,6 +1827,7 @@
         </w:rPr>
         <w:t>ResultadoReal</w:t>
       </w:r>
+      <w:proofErr w:type="spellEnd"/>
       <w:r>
         <w:rPr>
           <w:rFonts w:ascii="Consolas" w:hAnsi="Consolas" w:cs="Consolas"/>
@@ -1574,6 +1926,7 @@
         </w:rPr>
         <w:tab/>
       </w:r>
+      <w:proofErr w:type="spellStart"/>
       <w:r>
         <w:rPr>
           <w:rFonts w:ascii="Consolas" w:hAnsi="Consolas" w:cs="Consolas"/>
@@ -1585,47 +1938,99 @@
         </w:rPr>
         <w:t>void</w:t>
       </w:r>
-      <w:r>
-        <w:rPr>
-          <w:rFonts w:ascii="Consolas" w:hAnsi="Consolas" w:cs="Consolas"/>
-          <w:color w:val="000000"/>
-          <w:sz w:val="20"/>
-          <w:szCs w:val="20"/>
-        </w:rPr>
-        <w:t xml:space="preserve"> testCalculaPenaCondenacaoCumplices() {</w:t>
-      </w:r>
-    </w:p>
-    <w:p>
-      <w:pPr>
-        <w:autoSpaceDE w:val="0"/>
-        <w:autoSpaceDN w:val="0"/>
-        <w:adjustRightInd w:val="0"/>
-        <w:spacing w:after="0" w:line="240" w:lineRule="auto"/>
-        <w:rPr>
-          <w:rFonts w:ascii="Consolas" w:hAnsi="Consolas" w:cs="Consolas"/>
-          <w:sz w:val="20"/>
-          <w:szCs w:val="20"/>
-        </w:rPr>
-      </w:pPr>
-      <w:r>
-        <w:rPr>
-          <w:rFonts w:ascii="Consolas" w:hAnsi="Consolas" w:cs="Consolas"/>
-          <w:color w:val="000000"/>
-          <w:sz w:val="20"/>
-          <w:szCs w:val="20"/>
-        </w:rPr>
-        <w:tab/>
-      </w:r>
-      <w:r>
-        <w:rPr>
-          <w:rFonts w:ascii="Consolas" w:hAnsi="Consolas" w:cs="Consolas"/>
-          <w:color w:val="000000"/>
-          <w:sz w:val="20"/>
-          <w:szCs w:val="20"/>
-        </w:rPr>
-        <w:tab/>
-        <w:t xml:space="preserve">String </w:t>
-      </w:r>
+      <w:proofErr w:type="spellEnd"/>
+      <w:r>
+        <w:rPr>
+          <w:rFonts w:ascii="Consolas" w:hAnsi="Consolas" w:cs="Consolas"/>
+          <w:color w:val="000000"/>
+          <w:sz w:val="20"/>
+          <w:szCs w:val="20"/>
+        </w:rPr>
+        <w:t xml:space="preserve"> </w:t>
+      </w:r>
+      <w:proofErr w:type="spellStart"/>
+      <w:proofErr w:type="gramStart"/>
+      <w:r>
+        <w:rPr>
+          <w:rFonts w:ascii="Consolas" w:hAnsi="Consolas" w:cs="Consolas"/>
+          <w:color w:val="000000"/>
+          <w:sz w:val="20"/>
+          <w:szCs w:val="20"/>
+        </w:rPr>
+        <w:t>testCalculaPenaCondenacaoCumplices</w:t>
+      </w:r>
+      <w:proofErr w:type="spellEnd"/>
+      <w:r>
+        <w:rPr>
+          <w:rFonts w:ascii="Consolas" w:hAnsi="Consolas" w:cs="Consolas"/>
+          <w:color w:val="000000"/>
+          <w:sz w:val="20"/>
+          <w:szCs w:val="20"/>
+        </w:rPr>
+        <w:t>(</w:t>
+      </w:r>
+      <w:proofErr w:type="gramEnd"/>
+      <w:r>
+        <w:rPr>
+          <w:rFonts w:ascii="Consolas" w:hAnsi="Consolas" w:cs="Consolas"/>
+          <w:color w:val="000000"/>
+          <w:sz w:val="20"/>
+          <w:szCs w:val="20"/>
+        </w:rPr>
+        <w:t>) {</w:t>
+      </w:r>
+    </w:p>
+    <w:p>
+      <w:pPr>
+        <w:autoSpaceDE w:val="0"/>
+        <w:autoSpaceDN w:val="0"/>
+        <w:adjustRightInd w:val="0"/>
+        <w:spacing w:after="0" w:line="240" w:lineRule="auto"/>
+        <w:rPr>
+          <w:rFonts w:ascii="Consolas" w:hAnsi="Consolas" w:cs="Consolas"/>
+          <w:sz w:val="20"/>
+          <w:szCs w:val="20"/>
+        </w:rPr>
+      </w:pPr>
+      <w:r>
+        <w:rPr>
+          <w:rFonts w:ascii="Consolas" w:hAnsi="Consolas" w:cs="Consolas"/>
+          <w:color w:val="000000"/>
+          <w:sz w:val="20"/>
+          <w:szCs w:val="20"/>
+        </w:rPr>
+        <w:tab/>
+      </w:r>
+      <w:r>
+        <w:rPr>
+          <w:rFonts w:ascii="Consolas" w:hAnsi="Consolas" w:cs="Consolas"/>
+          <w:color w:val="000000"/>
+          <w:sz w:val="20"/>
+          <w:szCs w:val="20"/>
+        </w:rPr>
+        <w:tab/>
+      </w:r>
+      <w:proofErr w:type="spellStart"/>
+      <w:r>
+        <w:rPr>
+          <w:rFonts w:ascii="Consolas" w:hAnsi="Consolas" w:cs="Consolas"/>
+          <w:color w:val="000000"/>
+          <w:sz w:val="20"/>
+          <w:szCs w:val="20"/>
+        </w:rPr>
+        <w:t>String</w:t>
+      </w:r>
+      <w:proofErr w:type="spellEnd"/>
+      <w:r>
+        <w:rPr>
+          <w:rFonts w:ascii="Consolas" w:hAnsi="Consolas" w:cs="Consolas"/>
+          <w:color w:val="000000"/>
+          <w:sz w:val="20"/>
+          <w:szCs w:val="20"/>
+        </w:rPr>
+        <w:t xml:space="preserve"> </w:t>
+      </w:r>
+      <w:proofErr w:type="spellStart"/>
       <w:r>
         <w:rPr>
           <w:rFonts w:ascii="Consolas" w:hAnsi="Consolas" w:cs="Consolas"/>
@@ -1635,6 +2040,7 @@
         </w:rPr>
         <w:t>repostaSuspeitoA</w:t>
       </w:r>
+      <w:proofErr w:type="spellEnd"/>
       <w:r>
         <w:rPr>
           <w:rFonts w:ascii="Consolas" w:hAnsi="Consolas" w:cs="Consolas"/>
@@ -1692,8 +2098,28 @@
           <w:szCs w:val="20"/>
         </w:rPr>
         <w:tab/>
-        <w:t xml:space="preserve">String </w:t>
-      </w:r>
+      </w:r>
+      <w:proofErr w:type="spellStart"/>
+      <w:r>
+        <w:rPr>
+          <w:rFonts w:ascii="Consolas" w:hAnsi="Consolas" w:cs="Consolas"/>
+          <w:color w:val="000000"/>
+          <w:sz w:val="20"/>
+          <w:szCs w:val="20"/>
+        </w:rPr>
+        <w:t>String</w:t>
+      </w:r>
+      <w:proofErr w:type="spellEnd"/>
+      <w:r>
+        <w:rPr>
+          <w:rFonts w:ascii="Consolas" w:hAnsi="Consolas" w:cs="Consolas"/>
+          <w:color w:val="000000"/>
+          <w:sz w:val="20"/>
+          <w:szCs w:val="20"/>
+        </w:rPr>
+        <w:t xml:space="preserve"> </w:t>
+      </w:r>
+      <w:proofErr w:type="spellStart"/>
       <w:r>
         <w:rPr>
           <w:rFonts w:ascii="Consolas" w:hAnsi="Consolas" w:cs="Consolas"/>
@@ -1703,6 +2129,7 @@
         </w:rPr>
         <w:t>repostaSuspeitoB</w:t>
       </w:r>
+      <w:proofErr w:type="spellEnd"/>
       <w:r>
         <w:rPr>
           <w:rFonts w:ascii="Consolas" w:hAnsi="Consolas" w:cs="Consolas"/>
@@ -1779,6 +2206,7 @@
         </w:rPr>
         <w:tab/>
       </w:r>
+      <w:proofErr w:type="spellStart"/>
       <w:r>
         <w:rPr>
           <w:rFonts w:ascii="Consolas" w:hAnsi="Consolas" w:cs="Consolas"/>
@@ -1789,6 +2217,7 @@
         </w:rPr>
         <w:t>JulgamentoPrisioneiro</w:t>
       </w:r>
+      <w:proofErr w:type="spellEnd"/>
       <w:r>
         <w:rPr>
           <w:rFonts w:ascii="Consolas" w:hAnsi="Consolas" w:cs="Consolas"/>
@@ -1798,6 +2227,7 @@
         </w:rPr>
         <w:t xml:space="preserve"> </w:t>
       </w:r>
+      <w:proofErr w:type="spellStart"/>
       <w:r>
         <w:rPr>
           <w:rFonts w:ascii="Consolas" w:hAnsi="Consolas" w:cs="Consolas"/>
@@ -1807,6 +2237,7 @@
         </w:rPr>
         <w:t>dp</w:t>
       </w:r>
+      <w:proofErr w:type="spellEnd"/>
       <w:r>
         <w:rPr>
           <w:rFonts w:ascii="Consolas" w:hAnsi="Consolas" w:cs="Consolas"/>
@@ -1836,6 +2267,8 @@
         </w:rPr>
         <w:t xml:space="preserve"> </w:t>
       </w:r>
+      <w:proofErr w:type="spellStart"/>
+      <w:proofErr w:type="gramStart"/>
       <w:r>
         <w:rPr>
           <w:rFonts w:ascii="Consolas" w:hAnsi="Consolas" w:cs="Consolas"/>
@@ -1846,77 +2279,89 @@
         </w:rPr>
         <w:t>JulgamentoPrisioneiro</w:t>
       </w:r>
-      <w:r>
-        <w:rPr>
-          <w:rFonts w:ascii="Consolas" w:hAnsi="Consolas" w:cs="Consolas"/>
-          <w:color w:val="000000"/>
-          <w:sz w:val="20"/>
-          <w:szCs w:val="20"/>
-        </w:rPr>
-        <w:t>();</w:t>
-      </w:r>
-    </w:p>
-    <w:p>
-      <w:pPr>
-        <w:autoSpaceDE w:val="0"/>
-        <w:autoSpaceDN w:val="0"/>
-        <w:adjustRightInd w:val="0"/>
-        <w:spacing w:after="0" w:line="240" w:lineRule="auto"/>
-        <w:rPr>
-          <w:rFonts w:ascii="Consolas" w:hAnsi="Consolas" w:cs="Consolas"/>
-          <w:sz w:val="20"/>
-          <w:szCs w:val="20"/>
-        </w:rPr>
-      </w:pPr>
-      <w:r>
-        <w:rPr>
-          <w:rFonts w:ascii="Consolas" w:hAnsi="Consolas" w:cs="Consolas"/>
-          <w:color w:val="000000"/>
-          <w:sz w:val="20"/>
-          <w:szCs w:val="20"/>
-        </w:rPr>
-        <w:tab/>
-      </w:r>
-      <w:r>
-        <w:rPr>
-          <w:rFonts w:ascii="Consolas" w:hAnsi="Consolas" w:cs="Consolas"/>
-          <w:color w:val="000000"/>
-          <w:sz w:val="20"/>
-          <w:szCs w:val="20"/>
-        </w:rPr>
-        <w:tab/>
-      </w:r>
-    </w:p>
-    <w:p>
-      <w:pPr>
-        <w:autoSpaceDE w:val="0"/>
-        <w:autoSpaceDN w:val="0"/>
-        <w:adjustRightInd w:val="0"/>
-        <w:spacing w:after="0" w:line="240" w:lineRule="auto"/>
-        <w:rPr>
-          <w:rFonts w:ascii="Consolas" w:hAnsi="Consolas" w:cs="Consolas"/>
-          <w:sz w:val="20"/>
-          <w:szCs w:val="20"/>
-        </w:rPr>
-      </w:pPr>
-      <w:r>
-        <w:rPr>
-          <w:rFonts w:ascii="Consolas" w:hAnsi="Consolas" w:cs="Consolas"/>
-          <w:color w:val="000000"/>
-          <w:sz w:val="20"/>
-          <w:szCs w:val="20"/>
-        </w:rPr>
-        <w:tab/>
-      </w:r>
-      <w:r>
-        <w:rPr>
-          <w:rFonts w:ascii="Consolas" w:hAnsi="Consolas" w:cs="Consolas"/>
-          <w:color w:val="000000"/>
-          <w:sz w:val="20"/>
-          <w:szCs w:val="20"/>
-        </w:rPr>
-        <w:tab/>
-      </w:r>
+      <w:proofErr w:type="spellEnd"/>
+      <w:r>
+        <w:rPr>
+          <w:rFonts w:ascii="Consolas" w:hAnsi="Consolas" w:cs="Consolas"/>
+          <w:color w:val="000000"/>
+          <w:sz w:val="20"/>
+          <w:szCs w:val="20"/>
+        </w:rPr>
+        <w:t>(</w:t>
+      </w:r>
+      <w:proofErr w:type="gramEnd"/>
+      <w:r>
+        <w:rPr>
+          <w:rFonts w:ascii="Consolas" w:hAnsi="Consolas" w:cs="Consolas"/>
+          <w:color w:val="000000"/>
+          <w:sz w:val="20"/>
+          <w:szCs w:val="20"/>
+        </w:rPr>
+        <w:t>);</w:t>
+      </w:r>
+    </w:p>
+    <w:p>
+      <w:pPr>
+        <w:autoSpaceDE w:val="0"/>
+        <w:autoSpaceDN w:val="0"/>
+        <w:adjustRightInd w:val="0"/>
+        <w:spacing w:after="0" w:line="240" w:lineRule="auto"/>
+        <w:rPr>
+          <w:rFonts w:ascii="Consolas" w:hAnsi="Consolas" w:cs="Consolas"/>
+          <w:sz w:val="20"/>
+          <w:szCs w:val="20"/>
+        </w:rPr>
+      </w:pPr>
+      <w:r>
+        <w:rPr>
+          <w:rFonts w:ascii="Consolas" w:hAnsi="Consolas" w:cs="Consolas"/>
+          <w:color w:val="000000"/>
+          <w:sz w:val="20"/>
+          <w:szCs w:val="20"/>
+        </w:rPr>
+        <w:tab/>
+      </w:r>
+      <w:r>
+        <w:rPr>
+          <w:rFonts w:ascii="Consolas" w:hAnsi="Consolas" w:cs="Consolas"/>
+          <w:color w:val="000000"/>
+          <w:sz w:val="20"/>
+          <w:szCs w:val="20"/>
+        </w:rPr>
+        <w:tab/>
+      </w:r>
+    </w:p>
+    <w:p>
+      <w:pPr>
+        <w:autoSpaceDE w:val="0"/>
+        <w:autoSpaceDN w:val="0"/>
+        <w:adjustRightInd w:val="0"/>
+        <w:spacing w:after="0" w:line="240" w:lineRule="auto"/>
+        <w:rPr>
+          <w:rFonts w:ascii="Consolas" w:hAnsi="Consolas" w:cs="Consolas"/>
+          <w:sz w:val="20"/>
+          <w:szCs w:val="20"/>
+        </w:rPr>
+      </w:pPr>
+      <w:r>
+        <w:rPr>
+          <w:rFonts w:ascii="Consolas" w:hAnsi="Consolas" w:cs="Consolas"/>
+          <w:color w:val="000000"/>
+          <w:sz w:val="20"/>
+          <w:szCs w:val="20"/>
+        </w:rPr>
+        <w:tab/>
+      </w:r>
+      <w:r>
+        <w:rPr>
+          <w:rFonts w:ascii="Consolas" w:hAnsi="Consolas" w:cs="Consolas"/>
+          <w:color w:val="000000"/>
+          <w:sz w:val="20"/>
+          <w:szCs w:val="20"/>
+        </w:rPr>
+        <w:tab/>
+      </w:r>
+      <w:proofErr w:type="spellStart"/>
       <w:r>
         <w:rPr>
           <w:rFonts w:ascii="Consolas" w:hAnsi="Consolas" w:cs="Consolas"/>
@@ -1928,6 +2373,7 @@
         </w:rPr>
         <w:t>int</w:t>
       </w:r>
+      <w:proofErr w:type="spellEnd"/>
       <w:r>
         <w:rPr>
           <w:rFonts w:ascii="Consolas" w:hAnsi="Consolas" w:cs="Consolas"/>
@@ -1937,6 +2383,7 @@
         </w:rPr>
         <w:t xml:space="preserve"> </w:t>
       </w:r>
+      <w:proofErr w:type="spellStart"/>
       <w:r>
         <w:rPr>
           <w:rFonts w:ascii="Consolas" w:hAnsi="Consolas" w:cs="Consolas"/>
@@ -1946,6 +2393,7 @@
         </w:rPr>
         <w:t>ResultadoReal</w:t>
       </w:r>
+      <w:proofErr w:type="spellEnd"/>
       <w:r>
         <w:rPr>
           <w:rFonts w:ascii="Consolas" w:hAnsi="Consolas" w:cs="Consolas"/>
@@ -1955,6 +2403,8 @@
         </w:rPr>
         <w:t xml:space="preserve"> = </w:t>
       </w:r>
+      <w:proofErr w:type="spellStart"/>
+      <w:proofErr w:type="gramStart"/>
       <w:r>
         <w:rPr>
           <w:rFonts w:ascii="Consolas" w:hAnsi="Consolas" w:cs="Consolas"/>
@@ -1983,6 +2433,8 @@
         </w:rPr>
         <w:t>calculaPena</w:t>
       </w:r>
+      <w:proofErr w:type="spellEnd"/>
+      <w:proofErr w:type="gramEnd"/>
       <w:r>
         <w:rPr>
           <w:rFonts w:ascii="Consolas" w:hAnsi="Consolas" w:cs="Consolas"/>
@@ -1992,6 +2444,7 @@
         </w:rPr>
         <w:t>(</w:t>
       </w:r>
+      <w:proofErr w:type="spellStart"/>
       <w:r>
         <w:rPr>
           <w:rFonts w:ascii="Consolas" w:hAnsi="Consolas" w:cs="Consolas"/>
@@ -2001,6 +2454,7 @@
         </w:rPr>
         <w:t>repostaSuspeitoA</w:t>
       </w:r>
+      <w:proofErr w:type="spellEnd"/>
       <w:r>
         <w:rPr>
           <w:rFonts w:ascii="Consolas" w:hAnsi="Consolas" w:cs="Consolas"/>
@@ -2010,6 +2464,7 @@
         </w:rPr>
         <w:t xml:space="preserve">, </w:t>
       </w:r>
+      <w:proofErr w:type="spellStart"/>
       <w:r>
         <w:rPr>
           <w:rFonts w:ascii="Consolas" w:hAnsi="Consolas" w:cs="Consolas"/>
@@ -2019,6 +2474,7 @@
         </w:rPr>
         <w:t>repostaSuspeitoB</w:t>
       </w:r>
+      <w:proofErr w:type="spellEnd"/>
       <w:r>
         <w:rPr>
           <w:rFonts w:ascii="Consolas" w:hAnsi="Consolas" w:cs="Consolas"/>
@@ -2102,6 +2558,15 @@
           <w:szCs w:val="20"/>
         </w:rPr>
         <w:tab/>
+      </w:r>
+      <w:proofErr w:type="spellStart"/>
+      <w:r>
+        <w:rPr>
+          <w:rFonts w:ascii="Consolas" w:hAnsi="Consolas" w:cs="Consolas"/>
+          <w:color w:val="000000"/>
+          <w:sz w:val="20"/>
+          <w:szCs w:val="20"/>
+        </w:rPr>
         <w:t>Assert.</w:t>
       </w:r>
       <w:r>
@@ -2115,6 +2580,7 @@
         </w:rPr>
         <w:t>assertEquals</w:t>
       </w:r>
+      <w:proofErr w:type="spellEnd"/>
       <w:r>
         <w:rPr>
           <w:rFonts w:ascii="Consolas" w:hAnsi="Consolas" w:cs="Consolas"/>
@@ -2124,6 +2590,7 @@
         </w:rPr>
         <w:t xml:space="preserve">(1, </w:t>
       </w:r>
+      <w:proofErr w:type="spellStart"/>
       <w:r>
         <w:rPr>
           <w:rFonts w:ascii="Consolas" w:hAnsi="Consolas" w:cs="Consolas"/>
@@ -2133,6 +2600,7 @@
         </w:rPr>
         <w:t>ResultadoReal</w:t>
       </w:r>
+      <w:proofErr w:type="spellEnd"/>
       <w:r>
         <w:rPr>
           <w:rFonts w:ascii="Consolas" w:hAnsi="Consolas" w:cs="Consolas"/>
@@ -2231,6 +2699,7 @@
         </w:rPr>
         <w:tab/>
       </w:r>
+      <w:proofErr w:type="spellStart"/>
       <w:r>
         <w:rPr>
           <w:rFonts w:ascii="Consolas" w:hAnsi="Consolas" w:cs="Consolas"/>
@@ -2242,47 +2711,99 @@
         </w:rPr>
         <w:t>void</w:t>
       </w:r>
-      <w:r>
-        <w:rPr>
-          <w:rFonts w:ascii="Consolas" w:hAnsi="Consolas" w:cs="Consolas"/>
-          <w:color w:val="000000"/>
-          <w:sz w:val="20"/>
-          <w:szCs w:val="20"/>
-        </w:rPr>
-        <w:t xml:space="preserve"> testCalculaPenaInocencia() {</w:t>
-      </w:r>
-    </w:p>
-    <w:p>
-      <w:pPr>
-        <w:autoSpaceDE w:val="0"/>
-        <w:autoSpaceDN w:val="0"/>
-        <w:adjustRightInd w:val="0"/>
-        <w:spacing w:after="0" w:line="240" w:lineRule="auto"/>
-        <w:rPr>
-          <w:rFonts w:ascii="Consolas" w:hAnsi="Consolas" w:cs="Consolas"/>
-          <w:sz w:val="20"/>
-          <w:szCs w:val="20"/>
-        </w:rPr>
-      </w:pPr>
-      <w:r>
-        <w:rPr>
-          <w:rFonts w:ascii="Consolas" w:hAnsi="Consolas" w:cs="Consolas"/>
-          <w:color w:val="000000"/>
-          <w:sz w:val="20"/>
-          <w:szCs w:val="20"/>
-        </w:rPr>
-        <w:tab/>
-      </w:r>
-      <w:r>
-        <w:rPr>
-          <w:rFonts w:ascii="Consolas" w:hAnsi="Consolas" w:cs="Consolas"/>
-          <w:color w:val="000000"/>
-          <w:sz w:val="20"/>
-          <w:szCs w:val="20"/>
-        </w:rPr>
-        <w:tab/>
-        <w:t xml:space="preserve">String </w:t>
-      </w:r>
+      <w:proofErr w:type="spellEnd"/>
+      <w:r>
+        <w:rPr>
+          <w:rFonts w:ascii="Consolas" w:hAnsi="Consolas" w:cs="Consolas"/>
+          <w:color w:val="000000"/>
+          <w:sz w:val="20"/>
+          <w:szCs w:val="20"/>
+        </w:rPr>
+        <w:t xml:space="preserve"> </w:t>
+      </w:r>
+      <w:proofErr w:type="spellStart"/>
+      <w:proofErr w:type="gramStart"/>
+      <w:r>
+        <w:rPr>
+          <w:rFonts w:ascii="Consolas" w:hAnsi="Consolas" w:cs="Consolas"/>
+          <w:color w:val="000000"/>
+          <w:sz w:val="20"/>
+          <w:szCs w:val="20"/>
+        </w:rPr>
+        <w:t>testCalculaPenaInocencia</w:t>
+      </w:r>
+      <w:proofErr w:type="spellEnd"/>
+      <w:r>
+        <w:rPr>
+          <w:rFonts w:ascii="Consolas" w:hAnsi="Consolas" w:cs="Consolas"/>
+          <w:color w:val="000000"/>
+          <w:sz w:val="20"/>
+          <w:szCs w:val="20"/>
+        </w:rPr>
+        <w:t>(</w:t>
+      </w:r>
+      <w:proofErr w:type="gramEnd"/>
+      <w:r>
+        <w:rPr>
+          <w:rFonts w:ascii="Consolas" w:hAnsi="Consolas" w:cs="Consolas"/>
+          <w:color w:val="000000"/>
+          <w:sz w:val="20"/>
+          <w:szCs w:val="20"/>
+        </w:rPr>
+        <w:t>) {</w:t>
+      </w:r>
+    </w:p>
+    <w:p>
+      <w:pPr>
+        <w:autoSpaceDE w:val="0"/>
+        <w:autoSpaceDN w:val="0"/>
+        <w:adjustRightInd w:val="0"/>
+        <w:spacing w:after="0" w:line="240" w:lineRule="auto"/>
+        <w:rPr>
+          <w:rFonts w:ascii="Consolas" w:hAnsi="Consolas" w:cs="Consolas"/>
+          <w:sz w:val="20"/>
+          <w:szCs w:val="20"/>
+        </w:rPr>
+      </w:pPr>
+      <w:r>
+        <w:rPr>
+          <w:rFonts w:ascii="Consolas" w:hAnsi="Consolas" w:cs="Consolas"/>
+          <w:color w:val="000000"/>
+          <w:sz w:val="20"/>
+          <w:szCs w:val="20"/>
+        </w:rPr>
+        <w:tab/>
+      </w:r>
+      <w:r>
+        <w:rPr>
+          <w:rFonts w:ascii="Consolas" w:hAnsi="Consolas" w:cs="Consolas"/>
+          <w:color w:val="000000"/>
+          <w:sz w:val="20"/>
+          <w:szCs w:val="20"/>
+        </w:rPr>
+        <w:tab/>
+      </w:r>
+      <w:proofErr w:type="spellStart"/>
+      <w:r>
+        <w:rPr>
+          <w:rFonts w:ascii="Consolas" w:hAnsi="Consolas" w:cs="Consolas"/>
+          <w:color w:val="000000"/>
+          <w:sz w:val="20"/>
+          <w:szCs w:val="20"/>
+        </w:rPr>
+        <w:t>String</w:t>
+      </w:r>
+      <w:proofErr w:type="spellEnd"/>
+      <w:r>
+        <w:rPr>
+          <w:rFonts w:ascii="Consolas" w:hAnsi="Consolas" w:cs="Consolas"/>
+          <w:color w:val="000000"/>
+          <w:sz w:val="20"/>
+          <w:szCs w:val="20"/>
+        </w:rPr>
+        <w:t xml:space="preserve"> </w:t>
+      </w:r>
+      <w:proofErr w:type="spellStart"/>
       <w:r>
         <w:rPr>
           <w:rFonts w:ascii="Consolas" w:hAnsi="Consolas" w:cs="Consolas"/>
@@ -2292,6 +2813,7 @@
         </w:rPr>
         <w:t>repostaSuspeitoA</w:t>
       </w:r>
+      <w:proofErr w:type="spellEnd"/>
       <w:r>
         <w:rPr>
           <w:rFonts w:ascii="Consolas" w:hAnsi="Consolas" w:cs="Consolas"/>
@@ -2349,8 +2871,28 @@
           <w:szCs w:val="20"/>
         </w:rPr>
         <w:tab/>
-        <w:t xml:space="preserve">String </w:t>
-      </w:r>
+      </w:r>
+      <w:proofErr w:type="spellStart"/>
+      <w:r>
+        <w:rPr>
+          <w:rFonts w:ascii="Consolas" w:hAnsi="Consolas" w:cs="Consolas"/>
+          <w:color w:val="000000"/>
+          <w:sz w:val="20"/>
+          <w:szCs w:val="20"/>
+        </w:rPr>
+        <w:t>String</w:t>
+      </w:r>
+      <w:proofErr w:type="spellEnd"/>
+      <w:r>
+        <w:rPr>
+          <w:rFonts w:ascii="Consolas" w:hAnsi="Consolas" w:cs="Consolas"/>
+          <w:color w:val="000000"/>
+          <w:sz w:val="20"/>
+          <w:szCs w:val="20"/>
+        </w:rPr>
+        <w:t xml:space="preserve"> </w:t>
+      </w:r>
+      <w:proofErr w:type="spellStart"/>
       <w:r>
         <w:rPr>
           <w:rFonts w:ascii="Consolas" w:hAnsi="Consolas" w:cs="Consolas"/>
@@ -2360,6 +2902,7 @@
         </w:rPr>
         <w:t>repostaSuspeitoB</w:t>
       </w:r>
+      <w:proofErr w:type="spellEnd"/>
       <w:r>
         <w:rPr>
           <w:rFonts w:ascii="Consolas" w:hAnsi="Consolas" w:cs="Consolas"/>
@@ -2436,6 +2979,7 @@
         </w:rPr>
         <w:tab/>
       </w:r>
+      <w:proofErr w:type="spellStart"/>
       <w:r>
         <w:rPr>
           <w:rFonts w:ascii="Consolas" w:hAnsi="Consolas" w:cs="Consolas"/>
@@ -2446,6 +2990,7 @@
         </w:rPr>
         <w:t>JulgamentoPrisioneiro</w:t>
       </w:r>
+      <w:proofErr w:type="spellEnd"/>
       <w:r>
         <w:rPr>
           <w:rFonts w:ascii="Consolas" w:hAnsi="Consolas" w:cs="Consolas"/>
@@ -2455,6 +3000,7 @@
         </w:rPr>
         <w:t xml:space="preserve"> </w:t>
       </w:r>
+      <w:proofErr w:type="spellStart"/>
       <w:r>
         <w:rPr>
           <w:rFonts w:ascii="Consolas" w:hAnsi="Consolas" w:cs="Consolas"/>
@@ -2464,6 +3010,7 @@
         </w:rPr>
         <w:t>dp</w:t>
       </w:r>
+      <w:proofErr w:type="spellEnd"/>
       <w:r>
         <w:rPr>
           <w:rFonts w:ascii="Consolas" w:hAnsi="Consolas" w:cs="Consolas"/>
@@ -2493,6 +3040,8 @@
         </w:rPr>
         <w:t xml:space="preserve"> </w:t>
       </w:r>
+      <w:proofErr w:type="spellStart"/>
+      <w:proofErr w:type="gramStart"/>
       <w:r>
         <w:rPr>
           <w:rFonts w:ascii="Consolas" w:hAnsi="Consolas" w:cs="Consolas"/>
@@ -2503,14 +3052,25 @@
         </w:rPr>
         <w:t>JulgamentoPrisioneiro</w:t>
       </w:r>
-      <w:r>
-        <w:rPr>
-          <w:rFonts w:ascii="Consolas" w:hAnsi="Consolas" w:cs="Consolas"/>
-          <w:color w:val="000000"/>
-          <w:sz w:val="20"/>
-          <w:szCs w:val="20"/>
-        </w:rPr>
-        <w:t>();</w:t>
+      <w:proofErr w:type="spellEnd"/>
+      <w:r>
+        <w:rPr>
+          <w:rFonts w:ascii="Consolas" w:hAnsi="Consolas" w:cs="Consolas"/>
+          <w:color w:val="000000"/>
+          <w:sz w:val="20"/>
+          <w:szCs w:val="20"/>
+        </w:rPr>
+        <w:t>(</w:t>
+      </w:r>
+      <w:proofErr w:type="gramEnd"/>
+      <w:r>
+        <w:rPr>
+          <w:rFonts w:ascii="Consolas" w:hAnsi="Consolas" w:cs="Consolas"/>
+          <w:color w:val="000000"/>
+          <w:sz w:val="20"/>
+          <w:szCs w:val="20"/>
+        </w:rPr>
+        <w:t>);</w:t>
       </w:r>
     </w:p>
     <w:p>
@@ -2575,6 +3135,7 @@
         </w:rPr>
         <w:tab/>
       </w:r>
+      <w:proofErr w:type="spellStart"/>
       <w:r>
         <w:rPr>
           <w:rFonts w:ascii="Consolas" w:hAnsi="Consolas" w:cs="Consolas"/>
@@ -2586,6 +3147,7 @@
         </w:rPr>
         <w:t>int</w:t>
       </w:r>
+      <w:proofErr w:type="spellEnd"/>
       <w:r>
         <w:rPr>
           <w:rFonts w:ascii="Consolas" w:hAnsi="Consolas" w:cs="Consolas"/>
@@ -2595,6 +3157,7 @@
         </w:rPr>
         <w:t xml:space="preserve"> </w:t>
       </w:r>
+      <w:proofErr w:type="spellStart"/>
       <w:r>
         <w:rPr>
           <w:rFonts w:ascii="Consolas" w:hAnsi="Consolas" w:cs="Consolas"/>
@@ -2604,6 +3167,7 @@
         </w:rPr>
         <w:t>ResultadoReal</w:t>
       </w:r>
+      <w:proofErr w:type="spellEnd"/>
       <w:r>
         <w:rPr>
           <w:rFonts w:ascii="Consolas" w:hAnsi="Consolas" w:cs="Consolas"/>
@@ -2613,6 +3177,8 @@
         </w:rPr>
         <w:t xml:space="preserve"> = </w:t>
       </w:r>
+      <w:proofErr w:type="spellStart"/>
+      <w:proofErr w:type="gramStart"/>
       <w:r>
         <w:rPr>
           <w:rFonts w:ascii="Consolas" w:hAnsi="Consolas" w:cs="Consolas"/>
@@ -2641,6 +3207,8 @@
         </w:rPr>
         <w:t>calculaPena</w:t>
       </w:r>
+      <w:proofErr w:type="spellEnd"/>
+      <w:proofErr w:type="gramEnd"/>
       <w:r>
         <w:rPr>
           <w:rFonts w:ascii="Consolas" w:hAnsi="Consolas" w:cs="Consolas"/>
@@ -2650,6 +3218,7 @@
         </w:rPr>
         <w:t>(</w:t>
       </w:r>
+      <w:proofErr w:type="spellStart"/>
       <w:r>
         <w:rPr>
           <w:rFonts w:ascii="Consolas" w:hAnsi="Consolas" w:cs="Consolas"/>
@@ -2659,6 +3228,7 @@
         </w:rPr>
         <w:t>repostaSuspeitoA</w:t>
       </w:r>
+      <w:proofErr w:type="spellEnd"/>
       <w:r>
         <w:rPr>
           <w:rFonts w:ascii="Consolas" w:hAnsi="Consolas" w:cs="Consolas"/>
@@ -2668,6 +3238,7 @@
         </w:rPr>
         <w:t xml:space="preserve">, </w:t>
       </w:r>
+      <w:proofErr w:type="spellStart"/>
       <w:r>
         <w:rPr>
           <w:rFonts w:ascii="Consolas" w:hAnsi="Consolas" w:cs="Consolas"/>
@@ -2677,6 +3248,7 @@
         </w:rPr>
         <w:t>repostaSuspeitoB</w:t>
       </w:r>
+      <w:proofErr w:type="spellEnd"/>
       <w:r>
         <w:rPr>
           <w:rFonts w:ascii="Consolas" w:hAnsi="Consolas" w:cs="Consolas"/>
@@ -2760,6 +3332,15 @@
           <w:szCs w:val="20"/>
         </w:rPr>
         <w:tab/>
+      </w:r>
+      <w:proofErr w:type="spellStart"/>
+      <w:r>
+        <w:rPr>
+          <w:rFonts w:ascii="Consolas" w:hAnsi="Consolas" w:cs="Consolas"/>
+          <w:color w:val="000000"/>
+          <w:sz w:val="20"/>
+          <w:szCs w:val="20"/>
+        </w:rPr>
         <w:t>Assert.</w:t>
       </w:r>
       <w:r>
@@ -2773,6 +3354,7 @@
         </w:rPr>
         <w:t>assertEquals</w:t>
       </w:r>
+      <w:proofErr w:type="spellEnd"/>
       <w:r>
         <w:rPr>
           <w:rFonts w:ascii="Consolas" w:hAnsi="Consolas" w:cs="Consolas"/>
@@ -2782,6 +3364,7 @@
         </w:rPr>
         <w:t xml:space="preserve">(0, </w:t>
       </w:r>
+      <w:proofErr w:type="spellStart"/>
       <w:r>
         <w:rPr>
           <w:rFonts w:ascii="Consolas" w:hAnsi="Consolas" w:cs="Consolas"/>
@@ -2791,6 +3374,7 @@
         </w:rPr>
         <w:t>ResultadoReal</w:t>
       </w:r>
+      <w:proofErr w:type="spellEnd"/>
       <w:r>
         <w:rPr>
           <w:rFonts w:ascii="Consolas" w:hAnsi="Consolas" w:cs="Consolas"/>
@@ -2874,7 +3458,34 @@
         <w:t xml:space="preserve">° </w:t>
       </w:r>
       <w:r>
-        <w:t>Tipo de  variáveis de entrada no método calculaPena da classe JulgamentoPrisioneiro incorretas</w:t>
+        <w:t xml:space="preserve">Erro: </w:t>
+      </w:r>
+      <w:r>
+        <w:t xml:space="preserve">Tipo </w:t>
+      </w:r>
+      <w:proofErr w:type="gramStart"/>
+      <w:r>
+        <w:t>de  variáveis</w:t>
+      </w:r>
+      <w:proofErr w:type="gramEnd"/>
+      <w:r>
+        <w:t xml:space="preserve"> de entrada no método </w:t>
+      </w:r>
+      <w:proofErr w:type="spellStart"/>
+      <w:r>
+        <w:t>calculaPena</w:t>
+      </w:r>
+      <w:proofErr w:type="spellEnd"/>
+      <w:r>
+        <w:t xml:space="preserve"> da classe </w:t>
+      </w:r>
+      <w:proofErr w:type="spellStart"/>
+      <w:r>
+        <w:t>JulgamentoPrisioneiro</w:t>
+      </w:r>
+      <w:proofErr w:type="spellEnd"/>
+      <w:r>
+        <w:t xml:space="preserve"> incorretas</w:t>
       </w:r>
     </w:p>
     <w:p>
@@ -2890,6 +3501,7 @@
       <w:r>
         <w:t xml:space="preserve">Correção: </w:t>
       </w:r>
+      <w:proofErr w:type="spellStart"/>
       <w:r>
         <w:rPr>
           <w:rFonts w:ascii="Consolas" w:hAnsi="Consolas" w:cs="Consolas"/>
@@ -2902,6 +3514,7 @@
         </w:rPr>
         <w:t>public</w:t>
       </w:r>
+      <w:proofErr w:type="spellEnd"/>
       <w:r>
         <w:rPr>
           <w:rFonts w:ascii="Consolas" w:hAnsi="Consolas" w:cs="Consolas"/>
@@ -2912,6 +3525,7 @@
         </w:rPr>
         <w:t xml:space="preserve"> </w:t>
       </w:r>
+      <w:proofErr w:type="spellStart"/>
       <w:r>
         <w:rPr>
           <w:rFonts w:ascii="Consolas" w:hAnsi="Consolas" w:cs="Consolas"/>
@@ -2924,6 +3538,7 @@
         </w:rPr>
         <w:t>int</w:t>
       </w:r>
+      <w:proofErr w:type="spellEnd"/>
       <w:r>
         <w:rPr>
           <w:rFonts w:ascii="Consolas" w:hAnsi="Consolas" w:cs="Consolas"/>
@@ -2932,8 +3547,55 @@
           <w:szCs w:val="20"/>
           <w:shd w:val="clear" w:color="auto" w:fill="E8F2FE"/>
         </w:rPr>
-        <w:t xml:space="preserve"> calculaPena(String </w:t>
-      </w:r>
+        <w:t xml:space="preserve"> </w:t>
+      </w:r>
+      <w:proofErr w:type="spellStart"/>
+      <w:proofErr w:type="gramStart"/>
+      <w:r>
+        <w:rPr>
+          <w:rFonts w:ascii="Consolas" w:hAnsi="Consolas" w:cs="Consolas"/>
+          <w:color w:val="000000"/>
+          <w:sz w:val="20"/>
+          <w:szCs w:val="20"/>
+          <w:shd w:val="clear" w:color="auto" w:fill="E8F2FE"/>
+        </w:rPr>
+        <w:t>calculaPena</w:t>
+      </w:r>
+      <w:proofErr w:type="spellEnd"/>
+      <w:r>
+        <w:rPr>
+          <w:rFonts w:ascii="Consolas" w:hAnsi="Consolas" w:cs="Consolas"/>
+          <w:color w:val="000000"/>
+          <w:sz w:val="20"/>
+          <w:szCs w:val="20"/>
+          <w:shd w:val="clear" w:color="auto" w:fill="E8F2FE"/>
+        </w:rPr>
+        <w:t>(</w:t>
+      </w:r>
+      <w:proofErr w:type="spellStart"/>
+      <w:proofErr w:type="gramEnd"/>
+      <w:r>
+        <w:rPr>
+          <w:rFonts w:ascii="Consolas" w:hAnsi="Consolas" w:cs="Consolas"/>
+          <w:color w:val="000000"/>
+          <w:sz w:val="20"/>
+          <w:szCs w:val="20"/>
+          <w:shd w:val="clear" w:color="auto" w:fill="E8F2FE"/>
+        </w:rPr>
+        <w:t>String</w:t>
+      </w:r>
+      <w:proofErr w:type="spellEnd"/>
+      <w:r>
+        <w:rPr>
+          <w:rFonts w:ascii="Consolas" w:hAnsi="Consolas" w:cs="Consolas"/>
+          <w:color w:val="000000"/>
+          <w:sz w:val="20"/>
+          <w:szCs w:val="20"/>
+          <w:shd w:val="clear" w:color="auto" w:fill="E8F2FE"/>
+        </w:rPr>
+        <w:t xml:space="preserve"> </w:t>
+      </w:r>
+      <w:proofErr w:type="spellStart"/>
       <w:r>
         <w:rPr>
           <w:rFonts w:ascii="Consolas" w:hAnsi="Consolas" w:cs="Consolas"/>
@@ -2944,6 +3606,7 @@
         </w:rPr>
         <w:t>respostaPrisioneiroA</w:t>
       </w:r>
+      <w:proofErr w:type="spellEnd"/>
       <w:r>
         <w:rPr>
           <w:rFonts w:ascii="Consolas" w:hAnsi="Consolas" w:cs="Consolas"/>
@@ -2952,8 +3615,31 @@
           <w:szCs w:val="20"/>
           <w:shd w:val="clear" w:color="auto" w:fill="E8F2FE"/>
         </w:rPr>
-        <w:t xml:space="preserve">, String </w:t>
-      </w:r>
+        <w:t xml:space="preserve">, </w:t>
+      </w:r>
+      <w:proofErr w:type="spellStart"/>
+      <w:r>
+        <w:rPr>
+          <w:rFonts w:ascii="Consolas" w:hAnsi="Consolas" w:cs="Consolas"/>
+          <w:color w:val="000000"/>
+          <w:sz w:val="20"/>
+          <w:szCs w:val="20"/>
+          <w:shd w:val="clear" w:color="auto" w:fill="E8F2FE"/>
+        </w:rPr>
+        <w:t>String</w:t>
+      </w:r>
+      <w:proofErr w:type="spellEnd"/>
+      <w:r>
+        <w:rPr>
+          <w:rFonts w:ascii="Consolas" w:hAnsi="Consolas" w:cs="Consolas"/>
+          <w:color w:val="000000"/>
+          <w:sz w:val="20"/>
+          <w:szCs w:val="20"/>
+          <w:shd w:val="clear" w:color="auto" w:fill="E8F2FE"/>
+        </w:rPr>
+        <w:t xml:space="preserve"> </w:t>
+      </w:r>
+      <w:proofErr w:type="spellStart"/>
       <w:r>
         <w:rPr>
           <w:rFonts w:ascii="Consolas" w:hAnsi="Consolas" w:cs="Consolas"/>
@@ -2964,6 +3650,7 @@
         </w:rPr>
         <w:t>respostaPrisioneiroB</w:t>
       </w:r>
+      <w:proofErr w:type="spellEnd"/>
       <w:r>
         <w:rPr>
           <w:rFonts w:ascii="Consolas" w:hAnsi="Consolas" w:cs="Consolas"/>
@@ -2988,6 +3675,12 @@
     <w:p>
       <w:r>
         <w:t>Alterado o tipo de entrada</w:t>
+      </w:r>
+    </w:p>
+    <w:p/>
+    <w:p>
+      <w:r>
+        <w:t xml:space="preserve">3° Erro: Classe Resposta não existe </w:t>
       </w:r>
     </w:p>
     <w:sectPr>

</xml_diff>

<commit_message>
Valor retornado da condenação mútua não está certo
</commit_message>
<xml_diff>
--- a/Testes/RelatórioNac1Governanca.docx
+++ b/Testes/RelatórioNac1Governanca.docx
@@ -3655,6 +3655,12 @@
         <w:t>Conforme previsto no algoritmo base da criação da classe do JUNIT, foram alterados os locais que utilizam a Classe Reposta e substituídos por “Culpado”</w:t>
       </w:r>
     </w:p>
+    <w:p>
+      <w:r>
+        <w:t>3°Erro: Verificado que o valor retornado da condenação mútua não está sendo o esperado</w:t>
+      </w:r>
+    </w:p>
+    <w:p/>
     <w:sectPr>
       <w:pgSz w:w="11906" w:h="16838"/>
       <w:pgMar w:top="1417" w:right="1701" w:bottom="1417" w:left="1701" w:header="708" w:footer="708" w:gutter="0"/>

</xml_diff>

<commit_message>
Correção do erro de valor de variável
Corrigido a váriavel PENA_CONDENACAO_MUTUA  e adicionalmente corrigido a numeração dos itens.
</commit_message>
<xml_diff>
--- a/Testes/RelatórioNac1Governanca.docx
+++ b/Testes/RelatórioNac1Governanca.docx
@@ -3657,10 +3657,114 @@
     </w:p>
     <w:p>
       <w:r>
-        <w:t>3°Erro: Verificado que o valor retornado da condenação mútua não está sendo o esperado</w:t>
-      </w:r>
-    </w:p>
-    <w:p/>
+        <w:t>4</w:t>
+      </w:r>
+      <w:r>
+        <w:t>°Erro: Verificado que o valor retornado da condenação mútua não está sendo o esperado</w:t>
+      </w:r>
+    </w:p>
+    <w:p>
+      <w:r>
+        <w:t>Correção:</w:t>
+      </w:r>
+    </w:p>
+    <w:p>
+      <w:pPr>
+        <w:rPr>
+          <w:rFonts w:ascii="Consolas" w:hAnsi="Consolas" w:cs="Consolas"/>
+          <w:color w:val="000000"/>
+          <w:sz w:val="20"/>
+          <w:szCs w:val="20"/>
+          <w:shd w:val="clear" w:color="auto" w:fill="E8F2FE"/>
+        </w:rPr>
+      </w:pPr>
+      <w:r>
+        <w:rPr>
+          <w:rFonts w:ascii="Consolas" w:hAnsi="Consolas" w:cs="Consolas"/>
+          <w:color w:val="000000"/>
+          <w:sz w:val="20"/>
+          <w:szCs w:val="20"/>
+          <w:shd w:val="clear" w:color="auto" w:fill="E8F2FE"/>
+        </w:rPr>
+        <w:t xml:space="preserve">   </w:t>
+      </w:r>
+      <w:r>
+        <w:rPr>
+          <w:rFonts w:ascii="Consolas" w:hAnsi="Consolas" w:cs="Consolas"/>
+          <w:b/>
+          <w:bCs/>
+          <w:color w:val="7F0055"/>
+          <w:sz w:val="20"/>
+          <w:szCs w:val="20"/>
+          <w:shd w:val="clear" w:color="auto" w:fill="E8F2FE"/>
+        </w:rPr>
+        <w:t>private</w:t>
+      </w:r>
+      <w:r>
+        <w:rPr>
+          <w:rFonts w:ascii="Consolas" w:hAnsi="Consolas" w:cs="Consolas"/>
+          <w:color w:val="000000"/>
+          <w:sz w:val="20"/>
+          <w:szCs w:val="20"/>
+          <w:shd w:val="clear" w:color="auto" w:fill="E8F2FE"/>
+        </w:rPr>
+        <w:t xml:space="preserve"> </w:t>
+      </w:r>
+      <w:r>
+        <w:rPr>
+          <w:rFonts w:ascii="Consolas" w:hAnsi="Consolas" w:cs="Consolas"/>
+          <w:b/>
+          <w:bCs/>
+          <w:color w:val="7F0055"/>
+          <w:sz w:val="20"/>
+          <w:szCs w:val="20"/>
+          <w:shd w:val="clear" w:color="auto" w:fill="E8F2FE"/>
+        </w:rPr>
+        <w:t>int</w:t>
+      </w:r>
+      <w:r>
+        <w:rPr>
+          <w:rFonts w:ascii="Consolas" w:hAnsi="Consolas" w:cs="Consolas"/>
+          <w:color w:val="000000"/>
+          <w:sz w:val="20"/>
+          <w:szCs w:val="20"/>
+          <w:shd w:val="clear" w:color="auto" w:fill="E8F2FE"/>
+        </w:rPr>
+        <w:t xml:space="preserve"> </w:t>
+      </w:r>
+      <w:r>
+        <w:rPr>
+          <w:rFonts w:ascii="Consolas" w:hAnsi="Consolas" w:cs="Consolas"/>
+          <w:color w:val="0000C0"/>
+          <w:sz w:val="20"/>
+          <w:szCs w:val="20"/>
+          <w:shd w:val="clear" w:color="auto" w:fill="E8F2FE"/>
+        </w:rPr>
+        <w:t>PENA_CONDENACAO_MUTUA</w:t>
+      </w:r>
+      <w:r>
+        <w:rPr>
+          <w:rFonts w:ascii="Consolas" w:hAnsi="Consolas" w:cs="Consolas"/>
+          <w:color w:val="000000"/>
+          <w:sz w:val="20"/>
+          <w:szCs w:val="20"/>
+          <w:shd w:val="clear" w:color="auto" w:fill="E8F2FE"/>
+        </w:rPr>
+        <w:t xml:space="preserve"> = 5;</w:t>
+      </w:r>
+    </w:p>
+    <w:p>
+      <w:r>
+        <w:rPr>
+          <w:rFonts w:ascii="Consolas" w:hAnsi="Consolas" w:cs="Consolas"/>
+          <w:color w:val="000000"/>
+          <w:sz w:val="20"/>
+          <w:szCs w:val="20"/>
+          <w:shd w:val="clear" w:color="auto" w:fill="E8F2FE"/>
+        </w:rPr>
+        <w:t xml:space="preserve">Corrigido o valor da variável acima de 15 para 5. </w:t>
+      </w:r>
+    </w:p>
     <w:sectPr>
       <w:pgSz w:w="11906" w:h="16838"/>
       <w:pgMar w:top="1417" w:right="1701" w:bottom="1417" w:left="1701" w:header="708" w:footer="708" w:gutter="0"/>

</xml_diff>

<commit_message>
Verificado que o valor retornado está errado
Verificado que o valor retornado de condenação de cúmplices está errado
</commit_message>
<xml_diff>
--- a/Testes/RelatórioNac1Governanca.docx
+++ b/Testes/RelatórioNac1Governanca.docx
@@ -3754,7 +3754,7 @@
       </w:r>
     </w:p>
     <w:p>
-      <w:r>
+      <w:pPr>
         <w:rPr>
           <w:rFonts w:ascii="Consolas" w:hAnsi="Consolas" w:cs="Consolas"/>
           <w:color w:val="000000"/>
@@ -3762,9 +3762,47 @@
           <w:szCs w:val="20"/>
           <w:shd w:val="clear" w:color="auto" w:fill="E8F2FE"/>
         </w:rPr>
+      </w:pPr>
+      <w:r>
+        <w:rPr>
+          <w:rFonts w:ascii="Consolas" w:hAnsi="Consolas" w:cs="Consolas"/>
+          <w:color w:val="000000"/>
+          <w:sz w:val="20"/>
+          <w:szCs w:val="20"/>
+          <w:shd w:val="clear" w:color="auto" w:fill="E8F2FE"/>
+        </w:rPr>
         <w:t xml:space="preserve">Corrigido o valor da variável acima de 15 para 5. </w:t>
       </w:r>
     </w:p>
+    <w:p>
+      <w:pPr>
+        <w:rPr>
+          <w:rFonts w:ascii="Consolas" w:hAnsi="Consolas" w:cs="Consolas"/>
+          <w:color w:val="000000"/>
+          <w:sz w:val="20"/>
+          <w:szCs w:val="20"/>
+          <w:shd w:val="clear" w:color="auto" w:fill="E8F2FE"/>
+        </w:rPr>
+      </w:pPr>
+    </w:p>
+    <w:p>
+      <w:r>
+        <w:t>5</w:t>
+      </w:r>
+      <w:r>
+        <w:t xml:space="preserve">°Erro: Verificado que o valor retornado da condenação </w:t>
+      </w:r>
+      <w:r>
+        <w:t xml:space="preserve">de cumplices não </w:t>
+      </w:r>
+      <w:r>
+        <w:t xml:space="preserve">não está </w:t>
+      </w:r>
+      <w:r>
+        <w:t>de acordo com o esperado</w:t>
+      </w:r>
+    </w:p>
+    <w:p/>
     <w:sectPr>
       <w:pgSz w:w="11906" w:h="16838"/>
       <w:pgMar w:top="1417" w:right="1701" w:bottom="1417" w:left="1701" w:header="708" w:footer="708" w:gutter="0"/>

</xml_diff>

<commit_message>
retorno de condenação individual por cumplices
</commit_message>
<xml_diff>
--- a/Testes/RelatórioNac1Governanca.docx
+++ b/Testes/RelatórioNac1Governanca.docx
@@ -3796,13 +3796,189 @@
         <w:t xml:space="preserve">de cumplices não </w:t>
       </w:r>
       <w:r>
-        <w:t xml:space="preserve">não está </w:t>
+        <w:t xml:space="preserve">está </w:t>
       </w:r>
       <w:r>
         <w:t>de acordo com o esperado</w:t>
       </w:r>
     </w:p>
-    <w:p/>
+    <w:p>
+      <w:r>
+        <w:t xml:space="preserve">Correção: </w:t>
+      </w:r>
+    </w:p>
+    <w:p>
+      <w:pPr>
+        <w:autoSpaceDE w:val="0"/>
+        <w:autoSpaceDN w:val="0"/>
+        <w:adjustRightInd w:val="0"/>
+        <w:spacing w:after="0" w:line="240" w:lineRule="auto"/>
+        <w:rPr>
+          <w:rFonts w:ascii="Consolas" w:hAnsi="Consolas" w:cs="Consolas"/>
+          <w:sz w:val="20"/>
+          <w:szCs w:val="20"/>
+        </w:rPr>
+      </w:pPr>
+      <w:r>
+        <w:rPr>
+          <w:rFonts w:ascii="Consolas" w:hAnsi="Consolas" w:cs="Consolas"/>
+          <w:b/>
+          <w:bCs/>
+          <w:color w:val="7F0055"/>
+          <w:sz w:val="20"/>
+          <w:szCs w:val="20"/>
+        </w:rPr>
+        <w:t>if</w:t>
+      </w:r>
+      <w:r>
+        <w:rPr>
+          <w:rFonts w:ascii="Consolas" w:hAnsi="Consolas" w:cs="Consolas"/>
+          <w:color w:val="000000"/>
+          <w:sz w:val="20"/>
+          <w:szCs w:val="20"/>
+        </w:rPr>
+        <w:t xml:space="preserve"> (</w:t>
+      </w:r>
+      <w:r>
+        <w:rPr>
+          <w:rFonts w:ascii="Consolas" w:hAnsi="Consolas" w:cs="Consolas"/>
+          <w:color w:val="6A3E3E"/>
+          <w:sz w:val="20"/>
+          <w:szCs w:val="20"/>
+        </w:rPr>
+        <w:t>respostaPrisioneiroB</w:t>
+      </w:r>
+      <w:r>
+        <w:rPr>
+          <w:rFonts w:ascii="Consolas" w:hAnsi="Consolas" w:cs="Consolas"/>
+          <w:color w:val="000000"/>
+          <w:sz w:val="20"/>
+          <w:szCs w:val="20"/>
+        </w:rPr>
+        <w:t xml:space="preserve"> == </w:t>
+      </w:r>
+      <w:r>
+        <w:rPr>
+          <w:rFonts w:ascii="Consolas" w:hAnsi="Consolas" w:cs="Consolas"/>
+          <w:color w:val="2A00FF"/>
+          <w:sz w:val="20"/>
+          <w:szCs w:val="20"/>
+        </w:rPr>
+        <w:t>"Culpado"</w:t>
+      </w:r>
+      <w:r>
+        <w:rPr>
+          <w:rFonts w:ascii="Consolas" w:hAnsi="Consolas" w:cs="Consolas"/>
+          <w:color w:val="000000"/>
+          <w:sz w:val="20"/>
+          <w:szCs w:val="20"/>
+        </w:rPr>
+        <w:t>) {</w:t>
+      </w:r>
+    </w:p>
+    <w:p>
+      <w:pPr>
+        <w:autoSpaceDE w:val="0"/>
+        <w:autoSpaceDN w:val="0"/>
+        <w:adjustRightInd w:val="0"/>
+        <w:spacing w:after="0" w:line="240" w:lineRule="auto"/>
+        <w:rPr>
+          <w:rFonts w:ascii="Consolas" w:hAnsi="Consolas" w:cs="Consolas"/>
+          <w:sz w:val="20"/>
+          <w:szCs w:val="20"/>
+        </w:rPr>
+      </w:pPr>
+      <w:r>
+        <w:rPr>
+          <w:rFonts w:ascii="Consolas" w:hAnsi="Consolas" w:cs="Consolas"/>
+          <w:color w:val="000000"/>
+          <w:sz w:val="20"/>
+          <w:szCs w:val="20"/>
+        </w:rPr>
+        <w:t xml:space="preserve">                    </w:t>
+      </w:r>
+      <w:r>
+        <w:rPr>
+          <w:rFonts w:ascii="Consolas" w:hAnsi="Consolas" w:cs="Consolas"/>
+          <w:b/>
+          <w:bCs/>
+          <w:color w:val="7F0055"/>
+          <w:sz w:val="20"/>
+          <w:szCs w:val="20"/>
+        </w:rPr>
+        <w:t>return</w:t>
+      </w:r>
+      <w:r>
+        <w:rPr>
+          <w:rFonts w:ascii="Consolas" w:hAnsi="Consolas" w:cs="Consolas"/>
+          <w:color w:val="000000"/>
+          <w:sz w:val="20"/>
+          <w:szCs w:val="20"/>
+        </w:rPr>
+        <w:t xml:space="preserve"> </w:t>
+      </w:r>
+      <w:r>
+        <w:rPr>
+          <w:rFonts w:ascii="Consolas" w:hAnsi="Consolas" w:cs="Consolas"/>
+          <w:color w:val="0000C0"/>
+          <w:sz w:val="20"/>
+          <w:szCs w:val="20"/>
+        </w:rPr>
+        <w:t>PENA_CONDENACAO_CUMPLICES</w:t>
+      </w:r>
+      <w:r>
+        <w:rPr>
+          <w:rFonts w:ascii="Consolas" w:hAnsi="Consolas" w:cs="Consolas"/>
+          <w:color w:val="000000"/>
+          <w:sz w:val="20"/>
+          <w:szCs w:val="20"/>
+        </w:rPr>
+        <w:t>;</w:t>
+      </w:r>
+    </w:p>
+    <w:p>
+      <w:pPr>
+        <w:autoSpaceDE w:val="0"/>
+        <w:autoSpaceDN w:val="0"/>
+        <w:adjustRightInd w:val="0"/>
+        <w:spacing w:after="0" w:line="240" w:lineRule="auto"/>
+        <w:rPr>
+          <w:rFonts w:ascii="Consolas" w:hAnsi="Consolas" w:cs="Consolas"/>
+          <w:sz w:val="20"/>
+          <w:szCs w:val="20"/>
+        </w:rPr>
+      </w:pPr>
+      <w:r>
+        <w:rPr>
+          <w:rFonts w:ascii="Consolas" w:hAnsi="Consolas" w:cs="Consolas"/>
+          <w:color w:val="000000"/>
+          <w:sz w:val="20"/>
+          <w:szCs w:val="20"/>
+        </w:rPr>
+        <w:t xml:space="preserve"> </w:t>
+      </w:r>
+      <w:r>
+        <w:rPr>
+          <w:rFonts w:ascii="Consolas" w:hAnsi="Consolas" w:cs="Consolas"/>
+          <w:color w:val="000000"/>
+          <w:sz w:val="20"/>
+          <w:szCs w:val="20"/>
+        </w:rPr>
+        <w:t>Substituido o retorno de condenação individual por condenção cumplices</w:t>
+      </w:r>
+    </w:p>
+    <w:p>
+      <w:r>
+        <w:rPr>
+          <w:rFonts w:ascii="Consolas" w:hAnsi="Consolas" w:cs="Consolas"/>
+          <w:color w:val="000000"/>
+          <w:sz w:val="20"/>
+          <w:szCs w:val="20"/>
+        </w:rPr>
+        <w:lastRenderedPageBreak/>
+        <w:t xml:space="preserve">                </w:t>
+      </w:r>
+    </w:p>
     <w:sectPr>
       <w:pgSz w:w="11906" w:h="16838"/>
       <w:pgMar w:top="1417" w:right="1701" w:bottom="1417" w:left="1701" w:header="708" w:footer="708" w:gutter="0"/>

</xml_diff>

<commit_message>
valor retornado da  inocencia não está de acordo
</commit_message>
<xml_diff>
--- a/Testes/RelatórioNac1Governanca.docx
+++ b/Testes/RelatórioNac1Governanca.docx
@@ -4,11 +4,26 @@
   <w:body>
     <w:p>
       <w:r>
-        <w:t>Nome: Anderson Yukio Mori</w:t>
+        <w:t xml:space="preserve">Nome: Anderson </w:t>
+      </w:r>
+      <w:proofErr w:type="spellStart"/>
+      <w:r>
+        <w:t>Yukio</w:t>
+      </w:r>
+      <w:proofErr w:type="spellEnd"/>
+      <w:r>
+        <w:t xml:space="preserve"> Mori</w:t>
       </w:r>
       <w:r>
         <w:br/>
-        <w:t>Rm: 80553</w:t>
+      </w:r>
+      <w:proofErr w:type="spellStart"/>
+      <w:r>
+        <w:t>Rm</w:t>
+      </w:r>
+      <w:proofErr w:type="spellEnd"/>
+      <w:r>
+        <w:t>: 80553</w:t>
       </w:r>
     </w:p>
     <w:p/>
@@ -29,6 +44,7 @@
           <w:szCs w:val="20"/>
         </w:rPr>
       </w:pPr>
+      <w:proofErr w:type="spellStart"/>
       <w:r>
         <w:rPr>
           <w:rFonts w:ascii="Consolas" w:hAnsi="Consolas" w:cs="Consolas"/>
@@ -40,6 +56,7 @@
         </w:rPr>
         <w:t>import</w:t>
       </w:r>
+      <w:proofErr w:type="spellEnd"/>
       <w:r>
         <w:rPr>
           <w:rFonts w:ascii="Consolas" w:hAnsi="Consolas" w:cs="Consolas"/>
@@ -49,6 +66,7 @@
         </w:rPr>
         <w:t xml:space="preserve"> </w:t>
       </w:r>
+      <w:proofErr w:type="spellStart"/>
       <w:r>
         <w:rPr>
           <w:rFonts w:ascii="Consolas" w:hAnsi="Consolas" w:cs="Consolas"/>
@@ -60,41 +78,65 @@
         </w:rPr>
         <w:t>static</w:t>
       </w:r>
-      <w:r>
-        <w:rPr>
-          <w:rFonts w:ascii="Consolas" w:hAnsi="Consolas" w:cs="Consolas"/>
-          <w:color w:val="000000"/>
-          <w:sz w:val="20"/>
-          <w:szCs w:val="20"/>
-        </w:rPr>
-        <w:t xml:space="preserve"> org.junit.jupiter.api.Assertions.*;</w:t>
-      </w:r>
-    </w:p>
-    <w:p>
-      <w:pPr>
-        <w:autoSpaceDE w:val="0"/>
-        <w:autoSpaceDN w:val="0"/>
-        <w:adjustRightInd w:val="0"/>
-        <w:spacing w:after="0" w:line="240" w:lineRule="auto"/>
-        <w:rPr>
-          <w:rFonts w:ascii="Consolas" w:hAnsi="Consolas" w:cs="Consolas"/>
-          <w:sz w:val="20"/>
-          <w:szCs w:val="20"/>
-        </w:rPr>
-      </w:pPr>
-    </w:p>
-    <w:p>
-      <w:pPr>
-        <w:autoSpaceDE w:val="0"/>
-        <w:autoSpaceDN w:val="0"/>
-        <w:adjustRightInd w:val="0"/>
-        <w:spacing w:after="0" w:line="240" w:lineRule="auto"/>
-        <w:rPr>
-          <w:rFonts w:ascii="Consolas" w:hAnsi="Consolas" w:cs="Consolas"/>
-          <w:sz w:val="20"/>
-          <w:szCs w:val="20"/>
-        </w:rPr>
-      </w:pPr>
+      <w:proofErr w:type="spellEnd"/>
+      <w:r>
+        <w:rPr>
+          <w:rFonts w:ascii="Consolas" w:hAnsi="Consolas" w:cs="Consolas"/>
+          <w:color w:val="000000"/>
+          <w:sz w:val="20"/>
+          <w:szCs w:val="20"/>
+        </w:rPr>
+        <w:t xml:space="preserve"> </w:t>
+      </w:r>
+      <w:proofErr w:type="spellStart"/>
+      <w:proofErr w:type="gramStart"/>
+      <w:r>
+        <w:rPr>
+          <w:rFonts w:ascii="Consolas" w:hAnsi="Consolas" w:cs="Consolas"/>
+          <w:color w:val="000000"/>
+          <w:sz w:val="20"/>
+          <w:szCs w:val="20"/>
+        </w:rPr>
+        <w:t>org.junit.jupiter.api.Assertions</w:t>
+      </w:r>
+      <w:proofErr w:type="spellEnd"/>
+      <w:proofErr w:type="gramEnd"/>
+      <w:r>
+        <w:rPr>
+          <w:rFonts w:ascii="Consolas" w:hAnsi="Consolas" w:cs="Consolas"/>
+          <w:color w:val="000000"/>
+          <w:sz w:val="20"/>
+          <w:szCs w:val="20"/>
+        </w:rPr>
+        <w:t>.*;</w:t>
+      </w:r>
+    </w:p>
+    <w:p>
+      <w:pPr>
+        <w:autoSpaceDE w:val="0"/>
+        <w:autoSpaceDN w:val="0"/>
+        <w:adjustRightInd w:val="0"/>
+        <w:spacing w:after="0" w:line="240" w:lineRule="auto"/>
+        <w:rPr>
+          <w:rFonts w:ascii="Consolas" w:hAnsi="Consolas" w:cs="Consolas"/>
+          <w:sz w:val="20"/>
+          <w:szCs w:val="20"/>
+        </w:rPr>
+      </w:pPr>
+    </w:p>
+    <w:p>
+      <w:pPr>
+        <w:autoSpaceDE w:val="0"/>
+        <w:autoSpaceDN w:val="0"/>
+        <w:adjustRightInd w:val="0"/>
+        <w:spacing w:after="0" w:line="240" w:lineRule="auto"/>
+        <w:rPr>
+          <w:rFonts w:ascii="Consolas" w:hAnsi="Consolas" w:cs="Consolas"/>
+          <w:sz w:val="20"/>
+          <w:szCs w:val="20"/>
+        </w:rPr>
+      </w:pPr>
+      <w:proofErr w:type="spellStart"/>
       <w:r>
         <w:rPr>
           <w:rFonts w:ascii="Consolas" w:hAnsi="Consolas" w:cs="Consolas"/>
@@ -106,28 +148,61 @@
         </w:rPr>
         <w:t>import</w:t>
       </w:r>
-      <w:r>
-        <w:rPr>
-          <w:rFonts w:ascii="Consolas" w:hAnsi="Consolas" w:cs="Consolas"/>
-          <w:color w:val="000000"/>
-          <w:sz w:val="20"/>
-          <w:szCs w:val="20"/>
-        </w:rPr>
-        <w:t xml:space="preserve"> org.junit.Assert;</w:t>
-      </w:r>
-    </w:p>
-    <w:p>
-      <w:pPr>
-        <w:autoSpaceDE w:val="0"/>
-        <w:autoSpaceDN w:val="0"/>
-        <w:adjustRightInd w:val="0"/>
-        <w:spacing w:after="0" w:line="240" w:lineRule="auto"/>
-        <w:rPr>
-          <w:rFonts w:ascii="Consolas" w:hAnsi="Consolas" w:cs="Consolas"/>
-          <w:sz w:val="20"/>
-          <w:szCs w:val="20"/>
-        </w:rPr>
-      </w:pPr>
+      <w:proofErr w:type="spellEnd"/>
+      <w:r>
+        <w:rPr>
+          <w:rFonts w:ascii="Consolas" w:hAnsi="Consolas" w:cs="Consolas"/>
+          <w:color w:val="000000"/>
+          <w:sz w:val="20"/>
+          <w:szCs w:val="20"/>
+        </w:rPr>
+        <w:t xml:space="preserve"> </w:t>
+      </w:r>
+      <w:proofErr w:type="spellStart"/>
+      <w:proofErr w:type="gramStart"/>
+      <w:r>
+        <w:rPr>
+          <w:rFonts w:ascii="Consolas" w:hAnsi="Consolas" w:cs="Consolas"/>
+          <w:color w:val="000000"/>
+          <w:sz w:val="20"/>
+          <w:szCs w:val="20"/>
+        </w:rPr>
+        <w:t>org.junit</w:t>
+      </w:r>
+      <w:proofErr w:type="gramEnd"/>
+      <w:r>
+        <w:rPr>
+          <w:rFonts w:ascii="Consolas" w:hAnsi="Consolas" w:cs="Consolas"/>
+          <w:color w:val="000000"/>
+          <w:sz w:val="20"/>
+          <w:szCs w:val="20"/>
+        </w:rPr>
+        <w:t>.Assert</w:t>
+      </w:r>
+      <w:proofErr w:type="spellEnd"/>
+      <w:r>
+        <w:rPr>
+          <w:rFonts w:ascii="Consolas" w:hAnsi="Consolas" w:cs="Consolas"/>
+          <w:color w:val="000000"/>
+          <w:sz w:val="20"/>
+          <w:szCs w:val="20"/>
+        </w:rPr>
+        <w:t>;</w:t>
+      </w:r>
+    </w:p>
+    <w:p>
+      <w:pPr>
+        <w:autoSpaceDE w:val="0"/>
+        <w:autoSpaceDN w:val="0"/>
+        <w:adjustRightInd w:val="0"/>
+        <w:spacing w:after="0" w:line="240" w:lineRule="auto"/>
+        <w:rPr>
+          <w:rFonts w:ascii="Consolas" w:hAnsi="Consolas" w:cs="Consolas"/>
+          <w:sz w:val="20"/>
+          <w:szCs w:val="20"/>
+        </w:rPr>
+      </w:pPr>
+      <w:proofErr w:type="spellStart"/>
       <w:r>
         <w:rPr>
           <w:rFonts w:ascii="Consolas" w:hAnsi="Consolas" w:cs="Consolas"/>
@@ -139,41 +214,65 @@
         </w:rPr>
         <w:t>import</w:t>
       </w:r>
-      <w:r>
-        <w:rPr>
-          <w:rFonts w:ascii="Consolas" w:hAnsi="Consolas" w:cs="Consolas"/>
-          <w:color w:val="000000"/>
-          <w:sz w:val="20"/>
-          <w:szCs w:val="20"/>
-        </w:rPr>
-        <w:t xml:space="preserve"> org.junit.jupiter.api.Test;</w:t>
-      </w:r>
-    </w:p>
-    <w:p>
-      <w:pPr>
-        <w:autoSpaceDE w:val="0"/>
-        <w:autoSpaceDN w:val="0"/>
-        <w:adjustRightInd w:val="0"/>
-        <w:spacing w:after="0" w:line="240" w:lineRule="auto"/>
-        <w:rPr>
-          <w:rFonts w:ascii="Consolas" w:hAnsi="Consolas" w:cs="Consolas"/>
-          <w:sz w:val="20"/>
-          <w:szCs w:val="20"/>
-        </w:rPr>
-      </w:pPr>
-    </w:p>
-    <w:p>
-      <w:pPr>
-        <w:autoSpaceDE w:val="0"/>
-        <w:autoSpaceDN w:val="0"/>
-        <w:adjustRightInd w:val="0"/>
-        <w:spacing w:after="0" w:line="240" w:lineRule="auto"/>
-        <w:rPr>
-          <w:rFonts w:ascii="Consolas" w:hAnsi="Consolas" w:cs="Consolas"/>
-          <w:sz w:val="20"/>
-          <w:szCs w:val="20"/>
-        </w:rPr>
-      </w:pPr>
+      <w:proofErr w:type="spellEnd"/>
+      <w:r>
+        <w:rPr>
+          <w:rFonts w:ascii="Consolas" w:hAnsi="Consolas" w:cs="Consolas"/>
+          <w:color w:val="000000"/>
+          <w:sz w:val="20"/>
+          <w:szCs w:val="20"/>
+        </w:rPr>
+        <w:t xml:space="preserve"> </w:t>
+      </w:r>
+      <w:proofErr w:type="spellStart"/>
+      <w:proofErr w:type="gramStart"/>
+      <w:r>
+        <w:rPr>
+          <w:rFonts w:ascii="Consolas" w:hAnsi="Consolas" w:cs="Consolas"/>
+          <w:color w:val="000000"/>
+          <w:sz w:val="20"/>
+          <w:szCs w:val="20"/>
+        </w:rPr>
+        <w:t>org.junit.jupiter.api.Test</w:t>
+      </w:r>
+      <w:proofErr w:type="spellEnd"/>
+      <w:proofErr w:type="gramEnd"/>
+      <w:r>
+        <w:rPr>
+          <w:rFonts w:ascii="Consolas" w:hAnsi="Consolas" w:cs="Consolas"/>
+          <w:color w:val="000000"/>
+          <w:sz w:val="20"/>
+          <w:szCs w:val="20"/>
+        </w:rPr>
+        <w:t>;</w:t>
+      </w:r>
+    </w:p>
+    <w:p>
+      <w:pPr>
+        <w:autoSpaceDE w:val="0"/>
+        <w:autoSpaceDN w:val="0"/>
+        <w:adjustRightInd w:val="0"/>
+        <w:spacing w:after="0" w:line="240" w:lineRule="auto"/>
+        <w:rPr>
+          <w:rFonts w:ascii="Consolas" w:hAnsi="Consolas" w:cs="Consolas"/>
+          <w:sz w:val="20"/>
+          <w:szCs w:val="20"/>
+        </w:rPr>
+      </w:pPr>
+    </w:p>
+    <w:p>
+      <w:pPr>
+        <w:autoSpaceDE w:val="0"/>
+        <w:autoSpaceDN w:val="0"/>
+        <w:adjustRightInd w:val="0"/>
+        <w:spacing w:after="0" w:line="240" w:lineRule="auto"/>
+        <w:rPr>
+          <w:rFonts w:ascii="Consolas" w:hAnsi="Consolas" w:cs="Consolas"/>
+          <w:sz w:val="20"/>
+          <w:szCs w:val="20"/>
+        </w:rPr>
+      </w:pPr>
+      <w:proofErr w:type="spellStart"/>
       <w:r>
         <w:rPr>
           <w:rFonts w:ascii="Consolas" w:hAnsi="Consolas" w:cs="Consolas"/>
@@ -185,14 +284,35 @@
         </w:rPr>
         <w:t>class</w:t>
       </w:r>
-      <w:r>
-        <w:rPr>
-          <w:rFonts w:ascii="Consolas" w:hAnsi="Consolas" w:cs="Consolas"/>
-          <w:color w:val="000000"/>
-          <w:sz w:val="20"/>
-          <w:szCs w:val="20"/>
-        </w:rPr>
-        <w:t xml:space="preserve"> JulgamentoPrisioneiroTest {</w:t>
+      <w:proofErr w:type="spellEnd"/>
+      <w:r>
+        <w:rPr>
+          <w:rFonts w:ascii="Consolas" w:hAnsi="Consolas" w:cs="Consolas"/>
+          <w:color w:val="000000"/>
+          <w:sz w:val="20"/>
+          <w:szCs w:val="20"/>
+        </w:rPr>
+        <w:t xml:space="preserve"> </w:t>
+      </w:r>
+      <w:proofErr w:type="spellStart"/>
+      <w:r>
+        <w:rPr>
+          <w:rFonts w:ascii="Consolas" w:hAnsi="Consolas" w:cs="Consolas"/>
+          <w:color w:val="000000"/>
+          <w:sz w:val="20"/>
+          <w:szCs w:val="20"/>
+        </w:rPr>
+        <w:t>JulgamentoPrisioneiroTest</w:t>
+      </w:r>
+      <w:proofErr w:type="spellEnd"/>
+      <w:r>
+        <w:rPr>
+          <w:rFonts w:ascii="Consolas" w:hAnsi="Consolas" w:cs="Consolas"/>
+          <w:color w:val="000000"/>
+          <w:sz w:val="20"/>
+          <w:szCs w:val="20"/>
+        </w:rPr>
+        <w:t xml:space="preserve"> {</w:t>
       </w:r>
     </w:p>
     <w:p>
@@ -260,6 +380,7 @@
         </w:rPr>
         <w:tab/>
       </w:r>
+      <w:proofErr w:type="spellStart"/>
       <w:r>
         <w:rPr>
           <w:rFonts w:ascii="Consolas" w:hAnsi="Consolas" w:cs="Consolas"/>
@@ -271,47 +392,99 @@
         </w:rPr>
         <w:t>void</w:t>
       </w:r>
-      <w:r>
-        <w:rPr>
-          <w:rFonts w:ascii="Consolas" w:hAnsi="Consolas" w:cs="Consolas"/>
-          <w:color w:val="000000"/>
-          <w:sz w:val="20"/>
-          <w:szCs w:val="20"/>
-        </w:rPr>
-        <w:t xml:space="preserve"> testCalculaPenaCondenacaoMutua() {</w:t>
-      </w:r>
-    </w:p>
-    <w:p>
-      <w:pPr>
-        <w:autoSpaceDE w:val="0"/>
-        <w:autoSpaceDN w:val="0"/>
-        <w:adjustRightInd w:val="0"/>
-        <w:spacing w:after="0" w:line="240" w:lineRule="auto"/>
-        <w:rPr>
-          <w:rFonts w:ascii="Consolas" w:hAnsi="Consolas" w:cs="Consolas"/>
-          <w:sz w:val="20"/>
-          <w:szCs w:val="20"/>
-        </w:rPr>
-      </w:pPr>
-      <w:r>
-        <w:rPr>
-          <w:rFonts w:ascii="Consolas" w:hAnsi="Consolas" w:cs="Consolas"/>
-          <w:color w:val="000000"/>
-          <w:sz w:val="20"/>
-          <w:szCs w:val="20"/>
-        </w:rPr>
-        <w:tab/>
-      </w:r>
-      <w:r>
-        <w:rPr>
-          <w:rFonts w:ascii="Consolas" w:hAnsi="Consolas" w:cs="Consolas"/>
-          <w:color w:val="000000"/>
-          <w:sz w:val="20"/>
-          <w:szCs w:val="20"/>
-        </w:rPr>
-        <w:tab/>
-        <w:t xml:space="preserve">String </w:t>
-      </w:r>
+      <w:proofErr w:type="spellEnd"/>
+      <w:r>
+        <w:rPr>
+          <w:rFonts w:ascii="Consolas" w:hAnsi="Consolas" w:cs="Consolas"/>
+          <w:color w:val="000000"/>
+          <w:sz w:val="20"/>
+          <w:szCs w:val="20"/>
+        </w:rPr>
+        <w:t xml:space="preserve"> </w:t>
+      </w:r>
+      <w:proofErr w:type="spellStart"/>
+      <w:proofErr w:type="gramStart"/>
+      <w:r>
+        <w:rPr>
+          <w:rFonts w:ascii="Consolas" w:hAnsi="Consolas" w:cs="Consolas"/>
+          <w:color w:val="000000"/>
+          <w:sz w:val="20"/>
+          <w:szCs w:val="20"/>
+        </w:rPr>
+        <w:t>testCalculaPenaCondenacaoMutua</w:t>
+      </w:r>
+      <w:proofErr w:type="spellEnd"/>
+      <w:r>
+        <w:rPr>
+          <w:rFonts w:ascii="Consolas" w:hAnsi="Consolas" w:cs="Consolas"/>
+          <w:color w:val="000000"/>
+          <w:sz w:val="20"/>
+          <w:szCs w:val="20"/>
+        </w:rPr>
+        <w:t>(</w:t>
+      </w:r>
+      <w:proofErr w:type="gramEnd"/>
+      <w:r>
+        <w:rPr>
+          <w:rFonts w:ascii="Consolas" w:hAnsi="Consolas" w:cs="Consolas"/>
+          <w:color w:val="000000"/>
+          <w:sz w:val="20"/>
+          <w:szCs w:val="20"/>
+        </w:rPr>
+        <w:t>) {</w:t>
+      </w:r>
+    </w:p>
+    <w:p>
+      <w:pPr>
+        <w:autoSpaceDE w:val="0"/>
+        <w:autoSpaceDN w:val="0"/>
+        <w:adjustRightInd w:val="0"/>
+        <w:spacing w:after="0" w:line="240" w:lineRule="auto"/>
+        <w:rPr>
+          <w:rFonts w:ascii="Consolas" w:hAnsi="Consolas" w:cs="Consolas"/>
+          <w:sz w:val="20"/>
+          <w:szCs w:val="20"/>
+        </w:rPr>
+      </w:pPr>
+      <w:r>
+        <w:rPr>
+          <w:rFonts w:ascii="Consolas" w:hAnsi="Consolas" w:cs="Consolas"/>
+          <w:color w:val="000000"/>
+          <w:sz w:val="20"/>
+          <w:szCs w:val="20"/>
+        </w:rPr>
+        <w:tab/>
+      </w:r>
+      <w:r>
+        <w:rPr>
+          <w:rFonts w:ascii="Consolas" w:hAnsi="Consolas" w:cs="Consolas"/>
+          <w:color w:val="000000"/>
+          <w:sz w:val="20"/>
+          <w:szCs w:val="20"/>
+        </w:rPr>
+        <w:tab/>
+      </w:r>
+      <w:proofErr w:type="spellStart"/>
+      <w:r>
+        <w:rPr>
+          <w:rFonts w:ascii="Consolas" w:hAnsi="Consolas" w:cs="Consolas"/>
+          <w:color w:val="000000"/>
+          <w:sz w:val="20"/>
+          <w:szCs w:val="20"/>
+        </w:rPr>
+        <w:t>String</w:t>
+      </w:r>
+      <w:proofErr w:type="spellEnd"/>
+      <w:r>
+        <w:rPr>
+          <w:rFonts w:ascii="Consolas" w:hAnsi="Consolas" w:cs="Consolas"/>
+          <w:color w:val="000000"/>
+          <w:sz w:val="20"/>
+          <w:szCs w:val="20"/>
+        </w:rPr>
+        <w:t xml:space="preserve"> </w:t>
+      </w:r>
+      <w:proofErr w:type="spellStart"/>
       <w:r>
         <w:rPr>
           <w:rFonts w:ascii="Consolas" w:hAnsi="Consolas" w:cs="Consolas"/>
@@ -321,6 +494,7 @@
         </w:rPr>
         <w:t>repostaSuspeitoA</w:t>
       </w:r>
+      <w:proofErr w:type="spellEnd"/>
       <w:r>
         <w:rPr>
           <w:rFonts w:ascii="Consolas" w:hAnsi="Consolas" w:cs="Consolas"/>
@@ -378,8 +552,28 @@
           <w:szCs w:val="20"/>
         </w:rPr>
         <w:tab/>
-        <w:t xml:space="preserve">String </w:t>
-      </w:r>
+      </w:r>
+      <w:proofErr w:type="spellStart"/>
+      <w:r>
+        <w:rPr>
+          <w:rFonts w:ascii="Consolas" w:hAnsi="Consolas" w:cs="Consolas"/>
+          <w:color w:val="000000"/>
+          <w:sz w:val="20"/>
+          <w:szCs w:val="20"/>
+        </w:rPr>
+        <w:t>String</w:t>
+      </w:r>
+      <w:proofErr w:type="spellEnd"/>
+      <w:r>
+        <w:rPr>
+          <w:rFonts w:ascii="Consolas" w:hAnsi="Consolas" w:cs="Consolas"/>
+          <w:color w:val="000000"/>
+          <w:sz w:val="20"/>
+          <w:szCs w:val="20"/>
+        </w:rPr>
+        <w:t xml:space="preserve"> </w:t>
+      </w:r>
+      <w:proofErr w:type="spellStart"/>
       <w:r>
         <w:rPr>
           <w:rFonts w:ascii="Consolas" w:hAnsi="Consolas" w:cs="Consolas"/>
@@ -389,6 +583,7 @@
         </w:rPr>
         <w:t>repostaSuspeitoB</w:t>
       </w:r>
+      <w:proofErr w:type="spellEnd"/>
       <w:r>
         <w:rPr>
           <w:rFonts w:ascii="Consolas" w:hAnsi="Consolas" w:cs="Consolas"/>
@@ -465,6 +660,7 @@
         </w:rPr>
         <w:tab/>
       </w:r>
+      <w:proofErr w:type="spellStart"/>
       <w:r>
         <w:rPr>
           <w:rFonts w:ascii="Consolas" w:hAnsi="Consolas" w:cs="Consolas"/>
@@ -475,6 +671,7 @@
         </w:rPr>
         <w:t>JulgamentoPrisioneiro</w:t>
       </w:r>
+      <w:proofErr w:type="spellEnd"/>
       <w:r>
         <w:rPr>
           <w:rFonts w:ascii="Consolas" w:hAnsi="Consolas" w:cs="Consolas"/>
@@ -484,6 +681,7 @@
         </w:rPr>
         <w:t xml:space="preserve"> </w:t>
       </w:r>
+      <w:proofErr w:type="spellStart"/>
       <w:r>
         <w:rPr>
           <w:rFonts w:ascii="Consolas" w:hAnsi="Consolas" w:cs="Consolas"/>
@@ -493,6 +691,7 @@
         </w:rPr>
         <w:t>dp</w:t>
       </w:r>
+      <w:proofErr w:type="spellEnd"/>
       <w:r>
         <w:rPr>
           <w:rFonts w:ascii="Consolas" w:hAnsi="Consolas" w:cs="Consolas"/>
@@ -522,6 +721,8 @@
         </w:rPr>
         <w:t xml:space="preserve"> </w:t>
       </w:r>
+      <w:proofErr w:type="spellStart"/>
+      <w:proofErr w:type="gramStart"/>
       <w:r>
         <w:rPr>
           <w:rFonts w:ascii="Consolas" w:hAnsi="Consolas" w:cs="Consolas"/>
@@ -532,77 +733,89 @@
         </w:rPr>
         <w:t>JulgamentoPrisioneiro</w:t>
       </w:r>
-      <w:r>
-        <w:rPr>
-          <w:rFonts w:ascii="Consolas" w:hAnsi="Consolas" w:cs="Consolas"/>
-          <w:color w:val="000000"/>
-          <w:sz w:val="20"/>
-          <w:szCs w:val="20"/>
-        </w:rPr>
-        <w:t>();</w:t>
-      </w:r>
-    </w:p>
-    <w:p>
-      <w:pPr>
-        <w:autoSpaceDE w:val="0"/>
-        <w:autoSpaceDN w:val="0"/>
-        <w:adjustRightInd w:val="0"/>
-        <w:spacing w:after="0" w:line="240" w:lineRule="auto"/>
-        <w:rPr>
-          <w:rFonts w:ascii="Consolas" w:hAnsi="Consolas" w:cs="Consolas"/>
-          <w:sz w:val="20"/>
-          <w:szCs w:val="20"/>
-        </w:rPr>
-      </w:pPr>
-      <w:r>
-        <w:rPr>
-          <w:rFonts w:ascii="Consolas" w:hAnsi="Consolas" w:cs="Consolas"/>
-          <w:color w:val="000000"/>
-          <w:sz w:val="20"/>
-          <w:szCs w:val="20"/>
-        </w:rPr>
-        <w:tab/>
-      </w:r>
-      <w:r>
-        <w:rPr>
-          <w:rFonts w:ascii="Consolas" w:hAnsi="Consolas" w:cs="Consolas"/>
-          <w:color w:val="000000"/>
-          <w:sz w:val="20"/>
-          <w:szCs w:val="20"/>
-        </w:rPr>
-        <w:tab/>
-      </w:r>
-    </w:p>
-    <w:p>
-      <w:pPr>
-        <w:autoSpaceDE w:val="0"/>
-        <w:autoSpaceDN w:val="0"/>
-        <w:adjustRightInd w:val="0"/>
-        <w:spacing w:after="0" w:line="240" w:lineRule="auto"/>
-        <w:rPr>
-          <w:rFonts w:ascii="Consolas" w:hAnsi="Consolas" w:cs="Consolas"/>
-          <w:sz w:val="20"/>
-          <w:szCs w:val="20"/>
-        </w:rPr>
-      </w:pPr>
-      <w:r>
-        <w:rPr>
-          <w:rFonts w:ascii="Consolas" w:hAnsi="Consolas" w:cs="Consolas"/>
-          <w:color w:val="000000"/>
-          <w:sz w:val="20"/>
-          <w:szCs w:val="20"/>
-        </w:rPr>
-        <w:tab/>
-      </w:r>
-      <w:r>
-        <w:rPr>
-          <w:rFonts w:ascii="Consolas" w:hAnsi="Consolas" w:cs="Consolas"/>
-          <w:color w:val="000000"/>
-          <w:sz w:val="20"/>
-          <w:szCs w:val="20"/>
-        </w:rPr>
-        <w:tab/>
-      </w:r>
+      <w:proofErr w:type="spellEnd"/>
+      <w:r>
+        <w:rPr>
+          <w:rFonts w:ascii="Consolas" w:hAnsi="Consolas" w:cs="Consolas"/>
+          <w:color w:val="000000"/>
+          <w:sz w:val="20"/>
+          <w:szCs w:val="20"/>
+        </w:rPr>
+        <w:t>(</w:t>
+      </w:r>
+      <w:proofErr w:type="gramEnd"/>
+      <w:r>
+        <w:rPr>
+          <w:rFonts w:ascii="Consolas" w:hAnsi="Consolas" w:cs="Consolas"/>
+          <w:color w:val="000000"/>
+          <w:sz w:val="20"/>
+          <w:szCs w:val="20"/>
+        </w:rPr>
+        <w:t>);</w:t>
+      </w:r>
+    </w:p>
+    <w:p>
+      <w:pPr>
+        <w:autoSpaceDE w:val="0"/>
+        <w:autoSpaceDN w:val="0"/>
+        <w:adjustRightInd w:val="0"/>
+        <w:spacing w:after="0" w:line="240" w:lineRule="auto"/>
+        <w:rPr>
+          <w:rFonts w:ascii="Consolas" w:hAnsi="Consolas" w:cs="Consolas"/>
+          <w:sz w:val="20"/>
+          <w:szCs w:val="20"/>
+        </w:rPr>
+      </w:pPr>
+      <w:r>
+        <w:rPr>
+          <w:rFonts w:ascii="Consolas" w:hAnsi="Consolas" w:cs="Consolas"/>
+          <w:color w:val="000000"/>
+          <w:sz w:val="20"/>
+          <w:szCs w:val="20"/>
+        </w:rPr>
+        <w:tab/>
+      </w:r>
+      <w:r>
+        <w:rPr>
+          <w:rFonts w:ascii="Consolas" w:hAnsi="Consolas" w:cs="Consolas"/>
+          <w:color w:val="000000"/>
+          <w:sz w:val="20"/>
+          <w:szCs w:val="20"/>
+        </w:rPr>
+        <w:tab/>
+      </w:r>
+    </w:p>
+    <w:p>
+      <w:pPr>
+        <w:autoSpaceDE w:val="0"/>
+        <w:autoSpaceDN w:val="0"/>
+        <w:adjustRightInd w:val="0"/>
+        <w:spacing w:after="0" w:line="240" w:lineRule="auto"/>
+        <w:rPr>
+          <w:rFonts w:ascii="Consolas" w:hAnsi="Consolas" w:cs="Consolas"/>
+          <w:sz w:val="20"/>
+          <w:szCs w:val="20"/>
+        </w:rPr>
+      </w:pPr>
+      <w:r>
+        <w:rPr>
+          <w:rFonts w:ascii="Consolas" w:hAnsi="Consolas" w:cs="Consolas"/>
+          <w:color w:val="000000"/>
+          <w:sz w:val="20"/>
+          <w:szCs w:val="20"/>
+        </w:rPr>
+        <w:tab/>
+      </w:r>
+      <w:r>
+        <w:rPr>
+          <w:rFonts w:ascii="Consolas" w:hAnsi="Consolas" w:cs="Consolas"/>
+          <w:color w:val="000000"/>
+          <w:sz w:val="20"/>
+          <w:szCs w:val="20"/>
+        </w:rPr>
+        <w:tab/>
+      </w:r>
+      <w:proofErr w:type="spellStart"/>
       <w:r>
         <w:rPr>
           <w:rFonts w:ascii="Consolas" w:hAnsi="Consolas" w:cs="Consolas"/>
@@ -614,6 +827,7 @@
         </w:rPr>
         <w:t>int</w:t>
       </w:r>
+      <w:proofErr w:type="spellEnd"/>
       <w:r>
         <w:rPr>
           <w:rFonts w:ascii="Consolas" w:hAnsi="Consolas" w:cs="Consolas"/>
@@ -623,6 +837,7 @@
         </w:rPr>
         <w:t xml:space="preserve"> </w:t>
       </w:r>
+      <w:proofErr w:type="spellStart"/>
       <w:r>
         <w:rPr>
           <w:rFonts w:ascii="Consolas" w:hAnsi="Consolas" w:cs="Consolas"/>
@@ -632,6 +847,7 @@
         </w:rPr>
         <w:t>ResultadoReal</w:t>
       </w:r>
+      <w:proofErr w:type="spellEnd"/>
       <w:r>
         <w:rPr>
           <w:rFonts w:ascii="Consolas" w:hAnsi="Consolas" w:cs="Consolas"/>
@@ -641,6 +857,8 @@
         </w:rPr>
         <w:t xml:space="preserve"> = </w:t>
       </w:r>
+      <w:proofErr w:type="spellStart"/>
+      <w:proofErr w:type="gramStart"/>
       <w:r>
         <w:rPr>
           <w:rFonts w:ascii="Consolas" w:hAnsi="Consolas" w:cs="Consolas"/>
@@ -669,6 +887,8 @@
         </w:rPr>
         <w:t>calculaPena</w:t>
       </w:r>
+      <w:proofErr w:type="spellEnd"/>
+      <w:proofErr w:type="gramEnd"/>
       <w:r>
         <w:rPr>
           <w:rFonts w:ascii="Consolas" w:hAnsi="Consolas" w:cs="Consolas"/>
@@ -678,6 +898,7 @@
         </w:rPr>
         <w:t>(</w:t>
       </w:r>
+      <w:proofErr w:type="spellStart"/>
       <w:r>
         <w:rPr>
           <w:rFonts w:ascii="Consolas" w:hAnsi="Consolas" w:cs="Consolas"/>
@@ -687,6 +908,7 @@
         </w:rPr>
         <w:t>repostaSuspeitoA</w:t>
       </w:r>
+      <w:proofErr w:type="spellEnd"/>
       <w:r>
         <w:rPr>
           <w:rFonts w:ascii="Consolas" w:hAnsi="Consolas" w:cs="Consolas"/>
@@ -696,6 +918,7 @@
         </w:rPr>
         <w:t xml:space="preserve">, </w:t>
       </w:r>
+      <w:proofErr w:type="spellStart"/>
       <w:r>
         <w:rPr>
           <w:rFonts w:ascii="Consolas" w:hAnsi="Consolas" w:cs="Consolas"/>
@@ -705,6 +928,7 @@
         </w:rPr>
         <w:t>repostaSuspeitoB</w:t>
       </w:r>
+      <w:proofErr w:type="spellEnd"/>
       <w:r>
         <w:rPr>
           <w:rFonts w:ascii="Consolas" w:hAnsi="Consolas" w:cs="Consolas"/>
@@ -788,6 +1012,15 @@
           <w:szCs w:val="20"/>
         </w:rPr>
         <w:tab/>
+      </w:r>
+      <w:proofErr w:type="spellStart"/>
+      <w:r>
+        <w:rPr>
+          <w:rFonts w:ascii="Consolas" w:hAnsi="Consolas" w:cs="Consolas"/>
+          <w:color w:val="000000"/>
+          <w:sz w:val="20"/>
+          <w:szCs w:val="20"/>
+        </w:rPr>
         <w:t>Assert.</w:t>
       </w:r>
       <w:r>
@@ -801,6 +1034,7 @@
         </w:rPr>
         <w:t>assertEquals</w:t>
       </w:r>
+      <w:proofErr w:type="spellEnd"/>
       <w:r>
         <w:rPr>
           <w:rFonts w:ascii="Consolas" w:hAnsi="Consolas" w:cs="Consolas"/>
@@ -810,6 +1044,7 @@
         </w:rPr>
         <w:t xml:space="preserve">(5, </w:t>
       </w:r>
+      <w:proofErr w:type="spellStart"/>
       <w:r>
         <w:rPr>
           <w:rFonts w:ascii="Consolas" w:hAnsi="Consolas" w:cs="Consolas"/>
@@ -819,6 +1054,7 @@
         </w:rPr>
         <w:t>ResultadoReal</w:t>
       </w:r>
+      <w:proofErr w:type="spellEnd"/>
       <w:r>
         <w:rPr>
           <w:rFonts w:ascii="Consolas" w:hAnsi="Consolas" w:cs="Consolas"/>
@@ -917,6 +1153,7 @@
         </w:rPr>
         <w:tab/>
       </w:r>
+      <w:proofErr w:type="spellStart"/>
       <w:r>
         <w:rPr>
           <w:rFonts w:ascii="Consolas" w:hAnsi="Consolas" w:cs="Consolas"/>
@@ -928,47 +1165,99 @@
         </w:rPr>
         <w:t>void</w:t>
       </w:r>
-      <w:r>
-        <w:rPr>
-          <w:rFonts w:ascii="Consolas" w:hAnsi="Consolas" w:cs="Consolas"/>
-          <w:color w:val="000000"/>
-          <w:sz w:val="20"/>
-          <w:szCs w:val="20"/>
-        </w:rPr>
-        <w:t xml:space="preserve"> testCalculaPenaCondenacaoIndividual() {</w:t>
-      </w:r>
-    </w:p>
-    <w:p>
-      <w:pPr>
-        <w:autoSpaceDE w:val="0"/>
-        <w:autoSpaceDN w:val="0"/>
-        <w:adjustRightInd w:val="0"/>
-        <w:spacing w:after="0" w:line="240" w:lineRule="auto"/>
-        <w:rPr>
-          <w:rFonts w:ascii="Consolas" w:hAnsi="Consolas" w:cs="Consolas"/>
-          <w:sz w:val="20"/>
-          <w:szCs w:val="20"/>
-        </w:rPr>
-      </w:pPr>
-      <w:r>
-        <w:rPr>
-          <w:rFonts w:ascii="Consolas" w:hAnsi="Consolas" w:cs="Consolas"/>
-          <w:color w:val="000000"/>
-          <w:sz w:val="20"/>
-          <w:szCs w:val="20"/>
-        </w:rPr>
-        <w:tab/>
-      </w:r>
-      <w:r>
-        <w:rPr>
-          <w:rFonts w:ascii="Consolas" w:hAnsi="Consolas" w:cs="Consolas"/>
-          <w:color w:val="000000"/>
-          <w:sz w:val="20"/>
-          <w:szCs w:val="20"/>
-        </w:rPr>
-        <w:tab/>
-        <w:t xml:space="preserve">String </w:t>
-      </w:r>
+      <w:proofErr w:type="spellEnd"/>
+      <w:r>
+        <w:rPr>
+          <w:rFonts w:ascii="Consolas" w:hAnsi="Consolas" w:cs="Consolas"/>
+          <w:color w:val="000000"/>
+          <w:sz w:val="20"/>
+          <w:szCs w:val="20"/>
+        </w:rPr>
+        <w:t xml:space="preserve"> </w:t>
+      </w:r>
+      <w:proofErr w:type="spellStart"/>
+      <w:proofErr w:type="gramStart"/>
+      <w:r>
+        <w:rPr>
+          <w:rFonts w:ascii="Consolas" w:hAnsi="Consolas" w:cs="Consolas"/>
+          <w:color w:val="000000"/>
+          <w:sz w:val="20"/>
+          <w:szCs w:val="20"/>
+        </w:rPr>
+        <w:t>testCalculaPenaCondenacaoIndividual</w:t>
+      </w:r>
+      <w:proofErr w:type="spellEnd"/>
+      <w:r>
+        <w:rPr>
+          <w:rFonts w:ascii="Consolas" w:hAnsi="Consolas" w:cs="Consolas"/>
+          <w:color w:val="000000"/>
+          <w:sz w:val="20"/>
+          <w:szCs w:val="20"/>
+        </w:rPr>
+        <w:t>(</w:t>
+      </w:r>
+      <w:proofErr w:type="gramEnd"/>
+      <w:r>
+        <w:rPr>
+          <w:rFonts w:ascii="Consolas" w:hAnsi="Consolas" w:cs="Consolas"/>
+          <w:color w:val="000000"/>
+          <w:sz w:val="20"/>
+          <w:szCs w:val="20"/>
+        </w:rPr>
+        <w:t>) {</w:t>
+      </w:r>
+    </w:p>
+    <w:p>
+      <w:pPr>
+        <w:autoSpaceDE w:val="0"/>
+        <w:autoSpaceDN w:val="0"/>
+        <w:adjustRightInd w:val="0"/>
+        <w:spacing w:after="0" w:line="240" w:lineRule="auto"/>
+        <w:rPr>
+          <w:rFonts w:ascii="Consolas" w:hAnsi="Consolas" w:cs="Consolas"/>
+          <w:sz w:val="20"/>
+          <w:szCs w:val="20"/>
+        </w:rPr>
+      </w:pPr>
+      <w:r>
+        <w:rPr>
+          <w:rFonts w:ascii="Consolas" w:hAnsi="Consolas" w:cs="Consolas"/>
+          <w:color w:val="000000"/>
+          <w:sz w:val="20"/>
+          <w:szCs w:val="20"/>
+        </w:rPr>
+        <w:tab/>
+      </w:r>
+      <w:r>
+        <w:rPr>
+          <w:rFonts w:ascii="Consolas" w:hAnsi="Consolas" w:cs="Consolas"/>
+          <w:color w:val="000000"/>
+          <w:sz w:val="20"/>
+          <w:szCs w:val="20"/>
+        </w:rPr>
+        <w:tab/>
+      </w:r>
+      <w:proofErr w:type="spellStart"/>
+      <w:r>
+        <w:rPr>
+          <w:rFonts w:ascii="Consolas" w:hAnsi="Consolas" w:cs="Consolas"/>
+          <w:color w:val="000000"/>
+          <w:sz w:val="20"/>
+          <w:szCs w:val="20"/>
+        </w:rPr>
+        <w:t>String</w:t>
+      </w:r>
+      <w:proofErr w:type="spellEnd"/>
+      <w:r>
+        <w:rPr>
+          <w:rFonts w:ascii="Consolas" w:hAnsi="Consolas" w:cs="Consolas"/>
+          <w:color w:val="000000"/>
+          <w:sz w:val="20"/>
+          <w:szCs w:val="20"/>
+        </w:rPr>
+        <w:t xml:space="preserve"> </w:t>
+      </w:r>
+      <w:proofErr w:type="spellStart"/>
       <w:r>
         <w:rPr>
           <w:rFonts w:ascii="Consolas" w:hAnsi="Consolas" w:cs="Consolas"/>
@@ -978,6 +1267,7 @@
         </w:rPr>
         <w:t>repostaSuspeitoA</w:t>
       </w:r>
+      <w:proofErr w:type="spellEnd"/>
       <w:r>
         <w:rPr>
           <w:rFonts w:ascii="Consolas" w:hAnsi="Consolas" w:cs="Consolas"/>
@@ -1035,8 +1325,28 @@
           <w:szCs w:val="20"/>
         </w:rPr>
         <w:tab/>
-        <w:t xml:space="preserve">String </w:t>
-      </w:r>
+      </w:r>
+      <w:proofErr w:type="spellStart"/>
+      <w:r>
+        <w:rPr>
+          <w:rFonts w:ascii="Consolas" w:hAnsi="Consolas" w:cs="Consolas"/>
+          <w:color w:val="000000"/>
+          <w:sz w:val="20"/>
+          <w:szCs w:val="20"/>
+        </w:rPr>
+        <w:t>String</w:t>
+      </w:r>
+      <w:proofErr w:type="spellEnd"/>
+      <w:r>
+        <w:rPr>
+          <w:rFonts w:ascii="Consolas" w:hAnsi="Consolas" w:cs="Consolas"/>
+          <w:color w:val="000000"/>
+          <w:sz w:val="20"/>
+          <w:szCs w:val="20"/>
+        </w:rPr>
+        <w:t xml:space="preserve"> </w:t>
+      </w:r>
+      <w:proofErr w:type="spellStart"/>
       <w:r>
         <w:rPr>
           <w:rFonts w:ascii="Consolas" w:hAnsi="Consolas" w:cs="Consolas"/>
@@ -1046,6 +1356,7 @@
         </w:rPr>
         <w:t>repostaSuspeitoB</w:t>
       </w:r>
+      <w:proofErr w:type="spellEnd"/>
       <w:r>
         <w:rPr>
           <w:rFonts w:ascii="Consolas" w:hAnsi="Consolas" w:cs="Consolas"/>
@@ -1122,6 +1433,7 @@
         </w:rPr>
         <w:tab/>
       </w:r>
+      <w:proofErr w:type="spellStart"/>
       <w:r>
         <w:rPr>
           <w:rFonts w:ascii="Consolas" w:hAnsi="Consolas" w:cs="Consolas"/>
@@ -1132,6 +1444,7 @@
         </w:rPr>
         <w:t>JulgamentoPrisioneiro</w:t>
       </w:r>
+      <w:proofErr w:type="spellEnd"/>
       <w:r>
         <w:rPr>
           <w:rFonts w:ascii="Consolas" w:hAnsi="Consolas" w:cs="Consolas"/>
@@ -1141,6 +1454,7 @@
         </w:rPr>
         <w:t xml:space="preserve"> </w:t>
       </w:r>
+      <w:proofErr w:type="spellStart"/>
       <w:r>
         <w:rPr>
           <w:rFonts w:ascii="Consolas" w:hAnsi="Consolas" w:cs="Consolas"/>
@@ -1150,6 +1464,7 @@
         </w:rPr>
         <w:t>dp</w:t>
       </w:r>
+      <w:proofErr w:type="spellEnd"/>
       <w:r>
         <w:rPr>
           <w:rFonts w:ascii="Consolas" w:hAnsi="Consolas" w:cs="Consolas"/>
@@ -1179,6 +1494,8 @@
         </w:rPr>
         <w:t xml:space="preserve"> </w:t>
       </w:r>
+      <w:proofErr w:type="spellStart"/>
+      <w:proofErr w:type="gramStart"/>
       <w:r>
         <w:rPr>
           <w:rFonts w:ascii="Consolas" w:hAnsi="Consolas" w:cs="Consolas"/>
@@ -1189,77 +1506,89 @@
         </w:rPr>
         <w:t>JulgamentoPrisioneiro</w:t>
       </w:r>
-      <w:r>
-        <w:rPr>
-          <w:rFonts w:ascii="Consolas" w:hAnsi="Consolas" w:cs="Consolas"/>
-          <w:color w:val="000000"/>
-          <w:sz w:val="20"/>
-          <w:szCs w:val="20"/>
-        </w:rPr>
-        <w:t>();</w:t>
-      </w:r>
-    </w:p>
-    <w:p>
-      <w:pPr>
-        <w:autoSpaceDE w:val="0"/>
-        <w:autoSpaceDN w:val="0"/>
-        <w:adjustRightInd w:val="0"/>
-        <w:spacing w:after="0" w:line="240" w:lineRule="auto"/>
-        <w:rPr>
-          <w:rFonts w:ascii="Consolas" w:hAnsi="Consolas" w:cs="Consolas"/>
-          <w:sz w:val="20"/>
-          <w:szCs w:val="20"/>
-        </w:rPr>
-      </w:pPr>
-      <w:r>
-        <w:rPr>
-          <w:rFonts w:ascii="Consolas" w:hAnsi="Consolas" w:cs="Consolas"/>
-          <w:color w:val="000000"/>
-          <w:sz w:val="20"/>
-          <w:szCs w:val="20"/>
-        </w:rPr>
-        <w:tab/>
-      </w:r>
-      <w:r>
-        <w:rPr>
-          <w:rFonts w:ascii="Consolas" w:hAnsi="Consolas" w:cs="Consolas"/>
-          <w:color w:val="000000"/>
-          <w:sz w:val="20"/>
-          <w:szCs w:val="20"/>
-        </w:rPr>
-        <w:tab/>
-      </w:r>
-    </w:p>
-    <w:p>
-      <w:pPr>
-        <w:autoSpaceDE w:val="0"/>
-        <w:autoSpaceDN w:val="0"/>
-        <w:adjustRightInd w:val="0"/>
-        <w:spacing w:after="0" w:line="240" w:lineRule="auto"/>
-        <w:rPr>
-          <w:rFonts w:ascii="Consolas" w:hAnsi="Consolas" w:cs="Consolas"/>
-          <w:sz w:val="20"/>
-          <w:szCs w:val="20"/>
-        </w:rPr>
-      </w:pPr>
-      <w:r>
-        <w:rPr>
-          <w:rFonts w:ascii="Consolas" w:hAnsi="Consolas" w:cs="Consolas"/>
-          <w:color w:val="000000"/>
-          <w:sz w:val="20"/>
-          <w:szCs w:val="20"/>
-        </w:rPr>
-        <w:tab/>
-      </w:r>
-      <w:r>
-        <w:rPr>
-          <w:rFonts w:ascii="Consolas" w:hAnsi="Consolas" w:cs="Consolas"/>
-          <w:color w:val="000000"/>
-          <w:sz w:val="20"/>
-          <w:szCs w:val="20"/>
-        </w:rPr>
-        <w:tab/>
-      </w:r>
+      <w:proofErr w:type="spellEnd"/>
+      <w:r>
+        <w:rPr>
+          <w:rFonts w:ascii="Consolas" w:hAnsi="Consolas" w:cs="Consolas"/>
+          <w:color w:val="000000"/>
+          <w:sz w:val="20"/>
+          <w:szCs w:val="20"/>
+        </w:rPr>
+        <w:t>(</w:t>
+      </w:r>
+      <w:proofErr w:type="gramEnd"/>
+      <w:r>
+        <w:rPr>
+          <w:rFonts w:ascii="Consolas" w:hAnsi="Consolas" w:cs="Consolas"/>
+          <w:color w:val="000000"/>
+          <w:sz w:val="20"/>
+          <w:szCs w:val="20"/>
+        </w:rPr>
+        <w:t>);</w:t>
+      </w:r>
+    </w:p>
+    <w:p>
+      <w:pPr>
+        <w:autoSpaceDE w:val="0"/>
+        <w:autoSpaceDN w:val="0"/>
+        <w:adjustRightInd w:val="0"/>
+        <w:spacing w:after="0" w:line="240" w:lineRule="auto"/>
+        <w:rPr>
+          <w:rFonts w:ascii="Consolas" w:hAnsi="Consolas" w:cs="Consolas"/>
+          <w:sz w:val="20"/>
+          <w:szCs w:val="20"/>
+        </w:rPr>
+      </w:pPr>
+      <w:r>
+        <w:rPr>
+          <w:rFonts w:ascii="Consolas" w:hAnsi="Consolas" w:cs="Consolas"/>
+          <w:color w:val="000000"/>
+          <w:sz w:val="20"/>
+          <w:szCs w:val="20"/>
+        </w:rPr>
+        <w:tab/>
+      </w:r>
+      <w:r>
+        <w:rPr>
+          <w:rFonts w:ascii="Consolas" w:hAnsi="Consolas" w:cs="Consolas"/>
+          <w:color w:val="000000"/>
+          <w:sz w:val="20"/>
+          <w:szCs w:val="20"/>
+        </w:rPr>
+        <w:tab/>
+      </w:r>
+    </w:p>
+    <w:p>
+      <w:pPr>
+        <w:autoSpaceDE w:val="0"/>
+        <w:autoSpaceDN w:val="0"/>
+        <w:adjustRightInd w:val="0"/>
+        <w:spacing w:after="0" w:line="240" w:lineRule="auto"/>
+        <w:rPr>
+          <w:rFonts w:ascii="Consolas" w:hAnsi="Consolas" w:cs="Consolas"/>
+          <w:sz w:val="20"/>
+          <w:szCs w:val="20"/>
+        </w:rPr>
+      </w:pPr>
+      <w:r>
+        <w:rPr>
+          <w:rFonts w:ascii="Consolas" w:hAnsi="Consolas" w:cs="Consolas"/>
+          <w:color w:val="000000"/>
+          <w:sz w:val="20"/>
+          <w:szCs w:val="20"/>
+        </w:rPr>
+        <w:tab/>
+      </w:r>
+      <w:r>
+        <w:rPr>
+          <w:rFonts w:ascii="Consolas" w:hAnsi="Consolas" w:cs="Consolas"/>
+          <w:color w:val="000000"/>
+          <w:sz w:val="20"/>
+          <w:szCs w:val="20"/>
+        </w:rPr>
+        <w:tab/>
+      </w:r>
+      <w:proofErr w:type="spellStart"/>
       <w:r>
         <w:rPr>
           <w:rFonts w:ascii="Consolas" w:hAnsi="Consolas" w:cs="Consolas"/>
@@ -1271,6 +1600,7 @@
         </w:rPr>
         <w:t>int</w:t>
       </w:r>
+      <w:proofErr w:type="spellEnd"/>
       <w:r>
         <w:rPr>
           <w:rFonts w:ascii="Consolas" w:hAnsi="Consolas" w:cs="Consolas"/>
@@ -1280,6 +1610,7 @@
         </w:rPr>
         <w:t xml:space="preserve"> </w:t>
       </w:r>
+      <w:proofErr w:type="spellStart"/>
       <w:r>
         <w:rPr>
           <w:rFonts w:ascii="Consolas" w:hAnsi="Consolas" w:cs="Consolas"/>
@@ -1289,6 +1620,7 @@
         </w:rPr>
         <w:t>ResultadoReal</w:t>
       </w:r>
+      <w:proofErr w:type="spellEnd"/>
       <w:r>
         <w:rPr>
           <w:rFonts w:ascii="Consolas" w:hAnsi="Consolas" w:cs="Consolas"/>
@@ -1298,6 +1630,8 @@
         </w:rPr>
         <w:t xml:space="preserve"> = </w:t>
       </w:r>
+      <w:proofErr w:type="spellStart"/>
+      <w:proofErr w:type="gramStart"/>
       <w:r>
         <w:rPr>
           <w:rFonts w:ascii="Consolas" w:hAnsi="Consolas" w:cs="Consolas"/>
@@ -1326,6 +1660,8 @@
         </w:rPr>
         <w:t>calculaPena</w:t>
       </w:r>
+      <w:proofErr w:type="spellEnd"/>
+      <w:proofErr w:type="gramEnd"/>
       <w:r>
         <w:rPr>
           <w:rFonts w:ascii="Consolas" w:hAnsi="Consolas" w:cs="Consolas"/>
@@ -1335,6 +1671,7 @@
         </w:rPr>
         <w:t>(</w:t>
       </w:r>
+      <w:proofErr w:type="spellStart"/>
       <w:r>
         <w:rPr>
           <w:rFonts w:ascii="Consolas" w:hAnsi="Consolas" w:cs="Consolas"/>
@@ -1344,6 +1681,7 @@
         </w:rPr>
         <w:t>repostaSuspeitoA</w:t>
       </w:r>
+      <w:proofErr w:type="spellEnd"/>
       <w:r>
         <w:rPr>
           <w:rFonts w:ascii="Consolas" w:hAnsi="Consolas" w:cs="Consolas"/>
@@ -1353,6 +1691,7 @@
         </w:rPr>
         <w:t xml:space="preserve">, </w:t>
       </w:r>
+      <w:proofErr w:type="spellStart"/>
       <w:r>
         <w:rPr>
           <w:rFonts w:ascii="Consolas" w:hAnsi="Consolas" w:cs="Consolas"/>
@@ -1362,6 +1701,7 @@
         </w:rPr>
         <w:t>repostaSuspeitoB</w:t>
       </w:r>
+      <w:proofErr w:type="spellEnd"/>
       <w:r>
         <w:rPr>
           <w:rFonts w:ascii="Consolas" w:hAnsi="Consolas" w:cs="Consolas"/>
@@ -1445,6 +1785,15 @@
           <w:szCs w:val="20"/>
         </w:rPr>
         <w:tab/>
+      </w:r>
+      <w:proofErr w:type="spellStart"/>
+      <w:r>
+        <w:rPr>
+          <w:rFonts w:ascii="Consolas" w:hAnsi="Consolas" w:cs="Consolas"/>
+          <w:color w:val="000000"/>
+          <w:sz w:val="20"/>
+          <w:szCs w:val="20"/>
+        </w:rPr>
         <w:t>Assert.</w:t>
       </w:r>
       <w:r>
@@ -1458,6 +1807,7 @@
         </w:rPr>
         <w:t>assertEquals</w:t>
       </w:r>
+      <w:proofErr w:type="spellEnd"/>
       <w:r>
         <w:rPr>
           <w:rFonts w:ascii="Consolas" w:hAnsi="Consolas" w:cs="Consolas"/>
@@ -1467,6 +1817,7 @@
         </w:rPr>
         <w:t xml:space="preserve">(10, </w:t>
       </w:r>
+      <w:proofErr w:type="spellStart"/>
       <w:r>
         <w:rPr>
           <w:rFonts w:ascii="Consolas" w:hAnsi="Consolas" w:cs="Consolas"/>
@@ -1476,6 +1827,7 @@
         </w:rPr>
         <w:t>ResultadoReal</w:t>
       </w:r>
+      <w:proofErr w:type="spellEnd"/>
       <w:r>
         <w:rPr>
           <w:rFonts w:ascii="Consolas" w:hAnsi="Consolas" w:cs="Consolas"/>
@@ -1574,6 +1926,7 @@
         </w:rPr>
         <w:tab/>
       </w:r>
+      <w:proofErr w:type="spellStart"/>
       <w:r>
         <w:rPr>
           <w:rFonts w:ascii="Consolas" w:hAnsi="Consolas" w:cs="Consolas"/>
@@ -1585,47 +1938,99 @@
         </w:rPr>
         <w:t>void</w:t>
       </w:r>
-      <w:r>
-        <w:rPr>
-          <w:rFonts w:ascii="Consolas" w:hAnsi="Consolas" w:cs="Consolas"/>
-          <w:color w:val="000000"/>
-          <w:sz w:val="20"/>
-          <w:szCs w:val="20"/>
-        </w:rPr>
-        <w:t xml:space="preserve"> testCalculaPenaCondenacaoCumplices() {</w:t>
-      </w:r>
-    </w:p>
-    <w:p>
-      <w:pPr>
-        <w:autoSpaceDE w:val="0"/>
-        <w:autoSpaceDN w:val="0"/>
-        <w:adjustRightInd w:val="0"/>
-        <w:spacing w:after="0" w:line="240" w:lineRule="auto"/>
-        <w:rPr>
-          <w:rFonts w:ascii="Consolas" w:hAnsi="Consolas" w:cs="Consolas"/>
-          <w:sz w:val="20"/>
-          <w:szCs w:val="20"/>
-        </w:rPr>
-      </w:pPr>
-      <w:r>
-        <w:rPr>
-          <w:rFonts w:ascii="Consolas" w:hAnsi="Consolas" w:cs="Consolas"/>
-          <w:color w:val="000000"/>
-          <w:sz w:val="20"/>
-          <w:szCs w:val="20"/>
-        </w:rPr>
-        <w:tab/>
-      </w:r>
-      <w:r>
-        <w:rPr>
-          <w:rFonts w:ascii="Consolas" w:hAnsi="Consolas" w:cs="Consolas"/>
-          <w:color w:val="000000"/>
-          <w:sz w:val="20"/>
-          <w:szCs w:val="20"/>
-        </w:rPr>
-        <w:tab/>
-        <w:t xml:space="preserve">String </w:t>
-      </w:r>
+      <w:proofErr w:type="spellEnd"/>
+      <w:r>
+        <w:rPr>
+          <w:rFonts w:ascii="Consolas" w:hAnsi="Consolas" w:cs="Consolas"/>
+          <w:color w:val="000000"/>
+          <w:sz w:val="20"/>
+          <w:szCs w:val="20"/>
+        </w:rPr>
+        <w:t xml:space="preserve"> </w:t>
+      </w:r>
+      <w:proofErr w:type="spellStart"/>
+      <w:proofErr w:type="gramStart"/>
+      <w:r>
+        <w:rPr>
+          <w:rFonts w:ascii="Consolas" w:hAnsi="Consolas" w:cs="Consolas"/>
+          <w:color w:val="000000"/>
+          <w:sz w:val="20"/>
+          <w:szCs w:val="20"/>
+        </w:rPr>
+        <w:t>testCalculaPenaCondenacaoCumplices</w:t>
+      </w:r>
+      <w:proofErr w:type="spellEnd"/>
+      <w:r>
+        <w:rPr>
+          <w:rFonts w:ascii="Consolas" w:hAnsi="Consolas" w:cs="Consolas"/>
+          <w:color w:val="000000"/>
+          <w:sz w:val="20"/>
+          <w:szCs w:val="20"/>
+        </w:rPr>
+        <w:t>(</w:t>
+      </w:r>
+      <w:proofErr w:type="gramEnd"/>
+      <w:r>
+        <w:rPr>
+          <w:rFonts w:ascii="Consolas" w:hAnsi="Consolas" w:cs="Consolas"/>
+          <w:color w:val="000000"/>
+          <w:sz w:val="20"/>
+          <w:szCs w:val="20"/>
+        </w:rPr>
+        <w:t>) {</w:t>
+      </w:r>
+    </w:p>
+    <w:p>
+      <w:pPr>
+        <w:autoSpaceDE w:val="0"/>
+        <w:autoSpaceDN w:val="0"/>
+        <w:adjustRightInd w:val="0"/>
+        <w:spacing w:after="0" w:line="240" w:lineRule="auto"/>
+        <w:rPr>
+          <w:rFonts w:ascii="Consolas" w:hAnsi="Consolas" w:cs="Consolas"/>
+          <w:sz w:val="20"/>
+          <w:szCs w:val="20"/>
+        </w:rPr>
+      </w:pPr>
+      <w:r>
+        <w:rPr>
+          <w:rFonts w:ascii="Consolas" w:hAnsi="Consolas" w:cs="Consolas"/>
+          <w:color w:val="000000"/>
+          <w:sz w:val="20"/>
+          <w:szCs w:val="20"/>
+        </w:rPr>
+        <w:tab/>
+      </w:r>
+      <w:r>
+        <w:rPr>
+          <w:rFonts w:ascii="Consolas" w:hAnsi="Consolas" w:cs="Consolas"/>
+          <w:color w:val="000000"/>
+          <w:sz w:val="20"/>
+          <w:szCs w:val="20"/>
+        </w:rPr>
+        <w:tab/>
+      </w:r>
+      <w:proofErr w:type="spellStart"/>
+      <w:r>
+        <w:rPr>
+          <w:rFonts w:ascii="Consolas" w:hAnsi="Consolas" w:cs="Consolas"/>
+          <w:color w:val="000000"/>
+          <w:sz w:val="20"/>
+          <w:szCs w:val="20"/>
+        </w:rPr>
+        <w:t>String</w:t>
+      </w:r>
+      <w:proofErr w:type="spellEnd"/>
+      <w:r>
+        <w:rPr>
+          <w:rFonts w:ascii="Consolas" w:hAnsi="Consolas" w:cs="Consolas"/>
+          <w:color w:val="000000"/>
+          <w:sz w:val="20"/>
+          <w:szCs w:val="20"/>
+        </w:rPr>
+        <w:t xml:space="preserve"> </w:t>
+      </w:r>
+      <w:proofErr w:type="spellStart"/>
       <w:r>
         <w:rPr>
           <w:rFonts w:ascii="Consolas" w:hAnsi="Consolas" w:cs="Consolas"/>
@@ -1635,6 +2040,7 @@
         </w:rPr>
         <w:t>repostaSuspeitoA</w:t>
       </w:r>
+      <w:proofErr w:type="spellEnd"/>
       <w:r>
         <w:rPr>
           <w:rFonts w:ascii="Consolas" w:hAnsi="Consolas" w:cs="Consolas"/>
@@ -1692,8 +2098,28 @@
           <w:szCs w:val="20"/>
         </w:rPr>
         <w:tab/>
-        <w:t xml:space="preserve">String </w:t>
-      </w:r>
+      </w:r>
+      <w:proofErr w:type="spellStart"/>
+      <w:r>
+        <w:rPr>
+          <w:rFonts w:ascii="Consolas" w:hAnsi="Consolas" w:cs="Consolas"/>
+          <w:color w:val="000000"/>
+          <w:sz w:val="20"/>
+          <w:szCs w:val="20"/>
+        </w:rPr>
+        <w:t>String</w:t>
+      </w:r>
+      <w:proofErr w:type="spellEnd"/>
+      <w:r>
+        <w:rPr>
+          <w:rFonts w:ascii="Consolas" w:hAnsi="Consolas" w:cs="Consolas"/>
+          <w:color w:val="000000"/>
+          <w:sz w:val="20"/>
+          <w:szCs w:val="20"/>
+        </w:rPr>
+        <w:t xml:space="preserve"> </w:t>
+      </w:r>
+      <w:proofErr w:type="spellStart"/>
       <w:r>
         <w:rPr>
           <w:rFonts w:ascii="Consolas" w:hAnsi="Consolas" w:cs="Consolas"/>
@@ -1703,6 +2129,7 @@
         </w:rPr>
         <w:t>repostaSuspeitoB</w:t>
       </w:r>
+      <w:proofErr w:type="spellEnd"/>
       <w:r>
         <w:rPr>
           <w:rFonts w:ascii="Consolas" w:hAnsi="Consolas" w:cs="Consolas"/>
@@ -1779,6 +2206,7 @@
         </w:rPr>
         <w:tab/>
       </w:r>
+      <w:proofErr w:type="spellStart"/>
       <w:r>
         <w:rPr>
           <w:rFonts w:ascii="Consolas" w:hAnsi="Consolas" w:cs="Consolas"/>
@@ -1789,6 +2217,7 @@
         </w:rPr>
         <w:t>JulgamentoPrisioneiro</w:t>
       </w:r>
+      <w:proofErr w:type="spellEnd"/>
       <w:r>
         <w:rPr>
           <w:rFonts w:ascii="Consolas" w:hAnsi="Consolas" w:cs="Consolas"/>
@@ -1798,6 +2227,7 @@
         </w:rPr>
         <w:t xml:space="preserve"> </w:t>
       </w:r>
+      <w:proofErr w:type="spellStart"/>
       <w:r>
         <w:rPr>
           <w:rFonts w:ascii="Consolas" w:hAnsi="Consolas" w:cs="Consolas"/>
@@ -1807,6 +2237,7 @@
         </w:rPr>
         <w:t>dp</w:t>
       </w:r>
+      <w:proofErr w:type="spellEnd"/>
       <w:r>
         <w:rPr>
           <w:rFonts w:ascii="Consolas" w:hAnsi="Consolas" w:cs="Consolas"/>
@@ -1836,6 +2267,8 @@
         </w:rPr>
         <w:t xml:space="preserve"> </w:t>
       </w:r>
+      <w:proofErr w:type="spellStart"/>
+      <w:proofErr w:type="gramStart"/>
       <w:r>
         <w:rPr>
           <w:rFonts w:ascii="Consolas" w:hAnsi="Consolas" w:cs="Consolas"/>
@@ -1846,77 +2279,89 @@
         </w:rPr>
         <w:t>JulgamentoPrisioneiro</w:t>
       </w:r>
-      <w:r>
-        <w:rPr>
-          <w:rFonts w:ascii="Consolas" w:hAnsi="Consolas" w:cs="Consolas"/>
-          <w:color w:val="000000"/>
-          <w:sz w:val="20"/>
-          <w:szCs w:val="20"/>
-        </w:rPr>
-        <w:t>();</w:t>
-      </w:r>
-    </w:p>
-    <w:p>
-      <w:pPr>
-        <w:autoSpaceDE w:val="0"/>
-        <w:autoSpaceDN w:val="0"/>
-        <w:adjustRightInd w:val="0"/>
-        <w:spacing w:after="0" w:line="240" w:lineRule="auto"/>
-        <w:rPr>
-          <w:rFonts w:ascii="Consolas" w:hAnsi="Consolas" w:cs="Consolas"/>
-          <w:sz w:val="20"/>
-          <w:szCs w:val="20"/>
-        </w:rPr>
-      </w:pPr>
-      <w:r>
-        <w:rPr>
-          <w:rFonts w:ascii="Consolas" w:hAnsi="Consolas" w:cs="Consolas"/>
-          <w:color w:val="000000"/>
-          <w:sz w:val="20"/>
-          <w:szCs w:val="20"/>
-        </w:rPr>
-        <w:tab/>
-      </w:r>
-      <w:r>
-        <w:rPr>
-          <w:rFonts w:ascii="Consolas" w:hAnsi="Consolas" w:cs="Consolas"/>
-          <w:color w:val="000000"/>
-          <w:sz w:val="20"/>
-          <w:szCs w:val="20"/>
-        </w:rPr>
-        <w:tab/>
-      </w:r>
-    </w:p>
-    <w:p>
-      <w:pPr>
-        <w:autoSpaceDE w:val="0"/>
-        <w:autoSpaceDN w:val="0"/>
-        <w:adjustRightInd w:val="0"/>
-        <w:spacing w:after="0" w:line="240" w:lineRule="auto"/>
-        <w:rPr>
-          <w:rFonts w:ascii="Consolas" w:hAnsi="Consolas" w:cs="Consolas"/>
-          <w:sz w:val="20"/>
-          <w:szCs w:val="20"/>
-        </w:rPr>
-      </w:pPr>
-      <w:r>
-        <w:rPr>
-          <w:rFonts w:ascii="Consolas" w:hAnsi="Consolas" w:cs="Consolas"/>
-          <w:color w:val="000000"/>
-          <w:sz w:val="20"/>
-          <w:szCs w:val="20"/>
-        </w:rPr>
-        <w:tab/>
-      </w:r>
-      <w:r>
-        <w:rPr>
-          <w:rFonts w:ascii="Consolas" w:hAnsi="Consolas" w:cs="Consolas"/>
-          <w:color w:val="000000"/>
-          <w:sz w:val="20"/>
-          <w:szCs w:val="20"/>
-        </w:rPr>
-        <w:tab/>
-      </w:r>
+      <w:proofErr w:type="spellEnd"/>
+      <w:r>
+        <w:rPr>
+          <w:rFonts w:ascii="Consolas" w:hAnsi="Consolas" w:cs="Consolas"/>
+          <w:color w:val="000000"/>
+          <w:sz w:val="20"/>
+          <w:szCs w:val="20"/>
+        </w:rPr>
+        <w:t>(</w:t>
+      </w:r>
+      <w:proofErr w:type="gramEnd"/>
+      <w:r>
+        <w:rPr>
+          <w:rFonts w:ascii="Consolas" w:hAnsi="Consolas" w:cs="Consolas"/>
+          <w:color w:val="000000"/>
+          <w:sz w:val="20"/>
+          <w:szCs w:val="20"/>
+        </w:rPr>
+        <w:t>);</w:t>
+      </w:r>
+    </w:p>
+    <w:p>
+      <w:pPr>
+        <w:autoSpaceDE w:val="0"/>
+        <w:autoSpaceDN w:val="0"/>
+        <w:adjustRightInd w:val="0"/>
+        <w:spacing w:after="0" w:line="240" w:lineRule="auto"/>
+        <w:rPr>
+          <w:rFonts w:ascii="Consolas" w:hAnsi="Consolas" w:cs="Consolas"/>
+          <w:sz w:val="20"/>
+          <w:szCs w:val="20"/>
+        </w:rPr>
+      </w:pPr>
+      <w:r>
+        <w:rPr>
+          <w:rFonts w:ascii="Consolas" w:hAnsi="Consolas" w:cs="Consolas"/>
+          <w:color w:val="000000"/>
+          <w:sz w:val="20"/>
+          <w:szCs w:val="20"/>
+        </w:rPr>
+        <w:tab/>
+      </w:r>
+      <w:r>
+        <w:rPr>
+          <w:rFonts w:ascii="Consolas" w:hAnsi="Consolas" w:cs="Consolas"/>
+          <w:color w:val="000000"/>
+          <w:sz w:val="20"/>
+          <w:szCs w:val="20"/>
+        </w:rPr>
+        <w:tab/>
+      </w:r>
+    </w:p>
+    <w:p>
+      <w:pPr>
+        <w:autoSpaceDE w:val="0"/>
+        <w:autoSpaceDN w:val="0"/>
+        <w:adjustRightInd w:val="0"/>
+        <w:spacing w:after="0" w:line="240" w:lineRule="auto"/>
+        <w:rPr>
+          <w:rFonts w:ascii="Consolas" w:hAnsi="Consolas" w:cs="Consolas"/>
+          <w:sz w:val="20"/>
+          <w:szCs w:val="20"/>
+        </w:rPr>
+      </w:pPr>
+      <w:r>
+        <w:rPr>
+          <w:rFonts w:ascii="Consolas" w:hAnsi="Consolas" w:cs="Consolas"/>
+          <w:color w:val="000000"/>
+          <w:sz w:val="20"/>
+          <w:szCs w:val="20"/>
+        </w:rPr>
+        <w:tab/>
+      </w:r>
+      <w:r>
+        <w:rPr>
+          <w:rFonts w:ascii="Consolas" w:hAnsi="Consolas" w:cs="Consolas"/>
+          <w:color w:val="000000"/>
+          <w:sz w:val="20"/>
+          <w:szCs w:val="20"/>
+        </w:rPr>
+        <w:tab/>
+      </w:r>
+      <w:proofErr w:type="spellStart"/>
       <w:r>
         <w:rPr>
           <w:rFonts w:ascii="Consolas" w:hAnsi="Consolas" w:cs="Consolas"/>
@@ -1928,6 +2373,7 @@
         </w:rPr>
         <w:t>int</w:t>
       </w:r>
+      <w:proofErr w:type="spellEnd"/>
       <w:r>
         <w:rPr>
           <w:rFonts w:ascii="Consolas" w:hAnsi="Consolas" w:cs="Consolas"/>
@@ -1937,6 +2383,7 @@
         </w:rPr>
         <w:t xml:space="preserve"> </w:t>
       </w:r>
+      <w:proofErr w:type="spellStart"/>
       <w:r>
         <w:rPr>
           <w:rFonts w:ascii="Consolas" w:hAnsi="Consolas" w:cs="Consolas"/>
@@ -1946,6 +2393,7 @@
         </w:rPr>
         <w:t>ResultadoReal</w:t>
       </w:r>
+      <w:proofErr w:type="spellEnd"/>
       <w:r>
         <w:rPr>
           <w:rFonts w:ascii="Consolas" w:hAnsi="Consolas" w:cs="Consolas"/>
@@ -1955,6 +2403,8 @@
         </w:rPr>
         <w:t xml:space="preserve"> = </w:t>
       </w:r>
+      <w:proofErr w:type="spellStart"/>
+      <w:proofErr w:type="gramStart"/>
       <w:r>
         <w:rPr>
           <w:rFonts w:ascii="Consolas" w:hAnsi="Consolas" w:cs="Consolas"/>
@@ -1983,6 +2433,8 @@
         </w:rPr>
         <w:t>calculaPena</w:t>
       </w:r>
+      <w:proofErr w:type="spellEnd"/>
+      <w:proofErr w:type="gramEnd"/>
       <w:r>
         <w:rPr>
           <w:rFonts w:ascii="Consolas" w:hAnsi="Consolas" w:cs="Consolas"/>
@@ -1992,6 +2444,7 @@
         </w:rPr>
         <w:t>(</w:t>
       </w:r>
+      <w:proofErr w:type="spellStart"/>
       <w:r>
         <w:rPr>
           <w:rFonts w:ascii="Consolas" w:hAnsi="Consolas" w:cs="Consolas"/>
@@ -2001,6 +2454,7 @@
         </w:rPr>
         <w:t>repostaSuspeitoA</w:t>
       </w:r>
+      <w:proofErr w:type="spellEnd"/>
       <w:r>
         <w:rPr>
           <w:rFonts w:ascii="Consolas" w:hAnsi="Consolas" w:cs="Consolas"/>
@@ -2010,6 +2464,7 @@
         </w:rPr>
         <w:t xml:space="preserve">, </w:t>
       </w:r>
+      <w:proofErr w:type="spellStart"/>
       <w:r>
         <w:rPr>
           <w:rFonts w:ascii="Consolas" w:hAnsi="Consolas" w:cs="Consolas"/>
@@ -2019,6 +2474,7 @@
         </w:rPr>
         <w:t>repostaSuspeitoB</w:t>
       </w:r>
+      <w:proofErr w:type="spellEnd"/>
       <w:r>
         <w:rPr>
           <w:rFonts w:ascii="Consolas" w:hAnsi="Consolas" w:cs="Consolas"/>
@@ -2102,6 +2558,15 @@
           <w:szCs w:val="20"/>
         </w:rPr>
         <w:tab/>
+      </w:r>
+      <w:proofErr w:type="spellStart"/>
+      <w:r>
+        <w:rPr>
+          <w:rFonts w:ascii="Consolas" w:hAnsi="Consolas" w:cs="Consolas"/>
+          <w:color w:val="000000"/>
+          <w:sz w:val="20"/>
+          <w:szCs w:val="20"/>
+        </w:rPr>
         <w:t>Assert.</w:t>
       </w:r>
       <w:r>
@@ -2115,6 +2580,7 @@
         </w:rPr>
         <w:t>assertEquals</w:t>
       </w:r>
+      <w:proofErr w:type="spellEnd"/>
       <w:r>
         <w:rPr>
           <w:rFonts w:ascii="Consolas" w:hAnsi="Consolas" w:cs="Consolas"/>
@@ -2124,6 +2590,7 @@
         </w:rPr>
         <w:t xml:space="preserve">(1, </w:t>
       </w:r>
+      <w:proofErr w:type="spellStart"/>
       <w:r>
         <w:rPr>
           <w:rFonts w:ascii="Consolas" w:hAnsi="Consolas" w:cs="Consolas"/>
@@ -2133,6 +2600,7 @@
         </w:rPr>
         <w:t>ResultadoReal</w:t>
       </w:r>
+      <w:proofErr w:type="spellEnd"/>
       <w:r>
         <w:rPr>
           <w:rFonts w:ascii="Consolas" w:hAnsi="Consolas" w:cs="Consolas"/>
@@ -2231,6 +2699,7 @@
         </w:rPr>
         <w:tab/>
       </w:r>
+      <w:proofErr w:type="spellStart"/>
       <w:r>
         <w:rPr>
           <w:rFonts w:ascii="Consolas" w:hAnsi="Consolas" w:cs="Consolas"/>
@@ -2242,47 +2711,99 @@
         </w:rPr>
         <w:t>void</w:t>
       </w:r>
-      <w:r>
-        <w:rPr>
-          <w:rFonts w:ascii="Consolas" w:hAnsi="Consolas" w:cs="Consolas"/>
-          <w:color w:val="000000"/>
-          <w:sz w:val="20"/>
-          <w:szCs w:val="20"/>
-        </w:rPr>
-        <w:t xml:space="preserve"> testCalculaPenaInocencia() {</w:t>
-      </w:r>
-    </w:p>
-    <w:p>
-      <w:pPr>
-        <w:autoSpaceDE w:val="0"/>
-        <w:autoSpaceDN w:val="0"/>
-        <w:adjustRightInd w:val="0"/>
-        <w:spacing w:after="0" w:line="240" w:lineRule="auto"/>
-        <w:rPr>
-          <w:rFonts w:ascii="Consolas" w:hAnsi="Consolas" w:cs="Consolas"/>
-          <w:sz w:val="20"/>
-          <w:szCs w:val="20"/>
-        </w:rPr>
-      </w:pPr>
-      <w:r>
-        <w:rPr>
-          <w:rFonts w:ascii="Consolas" w:hAnsi="Consolas" w:cs="Consolas"/>
-          <w:color w:val="000000"/>
-          <w:sz w:val="20"/>
-          <w:szCs w:val="20"/>
-        </w:rPr>
-        <w:tab/>
-      </w:r>
-      <w:r>
-        <w:rPr>
-          <w:rFonts w:ascii="Consolas" w:hAnsi="Consolas" w:cs="Consolas"/>
-          <w:color w:val="000000"/>
-          <w:sz w:val="20"/>
-          <w:szCs w:val="20"/>
-        </w:rPr>
-        <w:tab/>
-        <w:t xml:space="preserve">String </w:t>
-      </w:r>
+      <w:proofErr w:type="spellEnd"/>
+      <w:r>
+        <w:rPr>
+          <w:rFonts w:ascii="Consolas" w:hAnsi="Consolas" w:cs="Consolas"/>
+          <w:color w:val="000000"/>
+          <w:sz w:val="20"/>
+          <w:szCs w:val="20"/>
+        </w:rPr>
+        <w:t xml:space="preserve"> </w:t>
+      </w:r>
+      <w:proofErr w:type="spellStart"/>
+      <w:proofErr w:type="gramStart"/>
+      <w:r>
+        <w:rPr>
+          <w:rFonts w:ascii="Consolas" w:hAnsi="Consolas" w:cs="Consolas"/>
+          <w:color w:val="000000"/>
+          <w:sz w:val="20"/>
+          <w:szCs w:val="20"/>
+        </w:rPr>
+        <w:t>testCalculaPenaInocencia</w:t>
+      </w:r>
+      <w:proofErr w:type="spellEnd"/>
+      <w:r>
+        <w:rPr>
+          <w:rFonts w:ascii="Consolas" w:hAnsi="Consolas" w:cs="Consolas"/>
+          <w:color w:val="000000"/>
+          <w:sz w:val="20"/>
+          <w:szCs w:val="20"/>
+        </w:rPr>
+        <w:t>(</w:t>
+      </w:r>
+      <w:proofErr w:type="gramEnd"/>
+      <w:r>
+        <w:rPr>
+          <w:rFonts w:ascii="Consolas" w:hAnsi="Consolas" w:cs="Consolas"/>
+          <w:color w:val="000000"/>
+          <w:sz w:val="20"/>
+          <w:szCs w:val="20"/>
+        </w:rPr>
+        <w:t>) {</w:t>
+      </w:r>
+    </w:p>
+    <w:p>
+      <w:pPr>
+        <w:autoSpaceDE w:val="0"/>
+        <w:autoSpaceDN w:val="0"/>
+        <w:adjustRightInd w:val="0"/>
+        <w:spacing w:after="0" w:line="240" w:lineRule="auto"/>
+        <w:rPr>
+          <w:rFonts w:ascii="Consolas" w:hAnsi="Consolas" w:cs="Consolas"/>
+          <w:sz w:val="20"/>
+          <w:szCs w:val="20"/>
+        </w:rPr>
+      </w:pPr>
+      <w:r>
+        <w:rPr>
+          <w:rFonts w:ascii="Consolas" w:hAnsi="Consolas" w:cs="Consolas"/>
+          <w:color w:val="000000"/>
+          <w:sz w:val="20"/>
+          <w:szCs w:val="20"/>
+        </w:rPr>
+        <w:tab/>
+      </w:r>
+      <w:r>
+        <w:rPr>
+          <w:rFonts w:ascii="Consolas" w:hAnsi="Consolas" w:cs="Consolas"/>
+          <w:color w:val="000000"/>
+          <w:sz w:val="20"/>
+          <w:szCs w:val="20"/>
+        </w:rPr>
+        <w:tab/>
+      </w:r>
+      <w:proofErr w:type="spellStart"/>
+      <w:r>
+        <w:rPr>
+          <w:rFonts w:ascii="Consolas" w:hAnsi="Consolas" w:cs="Consolas"/>
+          <w:color w:val="000000"/>
+          <w:sz w:val="20"/>
+          <w:szCs w:val="20"/>
+        </w:rPr>
+        <w:t>String</w:t>
+      </w:r>
+      <w:proofErr w:type="spellEnd"/>
+      <w:r>
+        <w:rPr>
+          <w:rFonts w:ascii="Consolas" w:hAnsi="Consolas" w:cs="Consolas"/>
+          <w:color w:val="000000"/>
+          <w:sz w:val="20"/>
+          <w:szCs w:val="20"/>
+        </w:rPr>
+        <w:t xml:space="preserve"> </w:t>
+      </w:r>
+      <w:proofErr w:type="spellStart"/>
       <w:r>
         <w:rPr>
           <w:rFonts w:ascii="Consolas" w:hAnsi="Consolas" w:cs="Consolas"/>
@@ -2292,6 +2813,7 @@
         </w:rPr>
         <w:t>repostaSuspeitoA</w:t>
       </w:r>
+      <w:proofErr w:type="spellEnd"/>
       <w:r>
         <w:rPr>
           <w:rFonts w:ascii="Consolas" w:hAnsi="Consolas" w:cs="Consolas"/>
@@ -2349,8 +2871,28 @@
           <w:szCs w:val="20"/>
         </w:rPr>
         <w:tab/>
-        <w:t xml:space="preserve">String </w:t>
-      </w:r>
+      </w:r>
+      <w:proofErr w:type="spellStart"/>
+      <w:r>
+        <w:rPr>
+          <w:rFonts w:ascii="Consolas" w:hAnsi="Consolas" w:cs="Consolas"/>
+          <w:color w:val="000000"/>
+          <w:sz w:val="20"/>
+          <w:szCs w:val="20"/>
+        </w:rPr>
+        <w:t>String</w:t>
+      </w:r>
+      <w:proofErr w:type="spellEnd"/>
+      <w:r>
+        <w:rPr>
+          <w:rFonts w:ascii="Consolas" w:hAnsi="Consolas" w:cs="Consolas"/>
+          <w:color w:val="000000"/>
+          <w:sz w:val="20"/>
+          <w:szCs w:val="20"/>
+        </w:rPr>
+        <w:t xml:space="preserve"> </w:t>
+      </w:r>
+      <w:proofErr w:type="spellStart"/>
       <w:r>
         <w:rPr>
           <w:rFonts w:ascii="Consolas" w:hAnsi="Consolas" w:cs="Consolas"/>
@@ -2360,6 +2902,7 @@
         </w:rPr>
         <w:t>repostaSuspeitoB</w:t>
       </w:r>
+      <w:proofErr w:type="spellEnd"/>
       <w:r>
         <w:rPr>
           <w:rFonts w:ascii="Consolas" w:hAnsi="Consolas" w:cs="Consolas"/>
@@ -2436,6 +2979,7 @@
         </w:rPr>
         <w:tab/>
       </w:r>
+      <w:proofErr w:type="spellStart"/>
       <w:r>
         <w:rPr>
           <w:rFonts w:ascii="Consolas" w:hAnsi="Consolas" w:cs="Consolas"/>
@@ -2446,6 +2990,7 @@
         </w:rPr>
         <w:t>JulgamentoPrisioneiro</w:t>
       </w:r>
+      <w:proofErr w:type="spellEnd"/>
       <w:r>
         <w:rPr>
           <w:rFonts w:ascii="Consolas" w:hAnsi="Consolas" w:cs="Consolas"/>
@@ -2455,6 +3000,7 @@
         </w:rPr>
         <w:t xml:space="preserve"> </w:t>
       </w:r>
+      <w:proofErr w:type="spellStart"/>
       <w:r>
         <w:rPr>
           <w:rFonts w:ascii="Consolas" w:hAnsi="Consolas" w:cs="Consolas"/>
@@ -2464,6 +3010,7 @@
         </w:rPr>
         <w:t>dp</w:t>
       </w:r>
+      <w:proofErr w:type="spellEnd"/>
       <w:r>
         <w:rPr>
           <w:rFonts w:ascii="Consolas" w:hAnsi="Consolas" w:cs="Consolas"/>
@@ -2493,6 +3040,8 @@
         </w:rPr>
         <w:t xml:space="preserve"> </w:t>
       </w:r>
+      <w:proofErr w:type="spellStart"/>
+      <w:proofErr w:type="gramStart"/>
       <w:r>
         <w:rPr>
           <w:rFonts w:ascii="Consolas" w:hAnsi="Consolas" w:cs="Consolas"/>
@@ -2503,14 +3052,25 @@
         </w:rPr>
         <w:t>JulgamentoPrisioneiro</w:t>
       </w:r>
-      <w:r>
-        <w:rPr>
-          <w:rFonts w:ascii="Consolas" w:hAnsi="Consolas" w:cs="Consolas"/>
-          <w:color w:val="000000"/>
-          <w:sz w:val="20"/>
-          <w:szCs w:val="20"/>
-        </w:rPr>
-        <w:t>();</w:t>
+      <w:proofErr w:type="spellEnd"/>
+      <w:r>
+        <w:rPr>
+          <w:rFonts w:ascii="Consolas" w:hAnsi="Consolas" w:cs="Consolas"/>
+          <w:color w:val="000000"/>
+          <w:sz w:val="20"/>
+          <w:szCs w:val="20"/>
+        </w:rPr>
+        <w:t>(</w:t>
+      </w:r>
+      <w:proofErr w:type="gramEnd"/>
+      <w:r>
+        <w:rPr>
+          <w:rFonts w:ascii="Consolas" w:hAnsi="Consolas" w:cs="Consolas"/>
+          <w:color w:val="000000"/>
+          <w:sz w:val="20"/>
+          <w:szCs w:val="20"/>
+        </w:rPr>
+        <w:t>);</w:t>
       </w:r>
     </w:p>
     <w:p>
@@ -2575,6 +3135,7 @@
         </w:rPr>
         <w:tab/>
       </w:r>
+      <w:proofErr w:type="spellStart"/>
       <w:r>
         <w:rPr>
           <w:rFonts w:ascii="Consolas" w:hAnsi="Consolas" w:cs="Consolas"/>
@@ -2586,6 +3147,7 @@
         </w:rPr>
         <w:t>int</w:t>
       </w:r>
+      <w:proofErr w:type="spellEnd"/>
       <w:r>
         <w:rPr>
           <w:rFonts w:ascii="Consolas" w:hAnsi="Consolas" w:cs="Consolas"/>
@@ -2595,6 +3157,7 @@
         </w:rPr>
         <w:t xml:space="preserve"> </w:t>
       </w:r>
+      <w:proofErr w:type="spellStart"/>
       <w:r>
         <w:rPr>
           <w:rFonts w:ascii="Consolas" w:hAnsi="Consolas" w:cs="Consolas"/>
@@ -2604,6 +3167,7 @@
         </w:rPr>
         <w:t>ResultadoReal</w:t>
       </w:r>
+      <w:proofErr w:type="spellEnd"/>
       <w:r>
         <w:rPr>
           <w:rFonts w:ascii="Consolas" w:hAnsi="Consolas" w:cs="Consolas"/>
@@ -2613,6 +3177,8 @@
         </w:rPr>
         <w:t xml:space="preserve"> = </w:t>
       </w:r>
+      <w:proofErr w:type="spellStart"/>
+      <w:proofErr w:type="gramStart"/>
       <w:r>
         <w:rPr>
           <w:rFonts w:ascii="Consolas" w:hAnsi="Consolas" w:cs="Consolas"/>
@@ -2641,6 +3207,8 @@
         </w:rPr>
         <w:t>calculaPena</w:t>
       </w:r>
+      <w:proofErr w:type="spellEnd"/>
+      <w:proofErr w:type="gramEnd"/>
       <w:r>
         <w:rPr>
           <w:rFonts w:ascii="Consolas" w:hAnsi="Consolas" w:cs="Consolas"/>
@@ -2650,6 +3218,7 @@
         </w:rPr>
         <w:t>(</w:t>
       </w:r>
+      <w:proofErr w:type="spellStart"/>
       <w:r>
         <w:rPr>
           <w:rFonts w:ascii="Consolas" w:hAnsi="Consolas" w:cs="Consolas"/>
@@ -2659,6 +3228,7 @@
         </w:rPr>
         <w:t>repostaSuspeitoA</w:t>
       </w:r>
+      <w:proofErr w:type="spellEnd"/>
       <w:r>
         <w:rPr>
           <w:rFonts w:ascii="Consolas" w:hAnsi="Consolas" w:cs="Consolas"/>
@@ -2668,6 +3238,7 @@
         </w:rPr>
         <w:t xml:space="preserve">, </w:t>
       </w:r>
+      <w:proofErr w:type="spellStart"/>
       <w:r>
         <w:rPr>
           <w:rFonts w:ascii="Consolas" w:hAnsi="Consolas" w:cs="Consolas"/>
@@ -2677,6 +3248,7 @@
         </w:rPr>
         <w:t>repostaSuspeitoB</w:t>
       </w:r>
+      <w:proofErr w:type="spellEnd"/>
       <w:r>
         <w:rPr>
           <w:rFonts w:ascii="Consolas" w:hAnsi="Consolas" w:cs="Consolas"/>
@@ -2760,6 +3332,15 @@
           <w:szCs w:val="20"/>
         </w:rPr>
         <w:tab/>
+      </w:r>
+      <w:proofErr w:type="spellStart"/>
+      <w:r>
+        <w:rPr>
+          <w:rFonts w:ascii="Consolas" w:hAnsi="Consolas" w:cs="Consolas"/>
+          <w:color w:val="000000"/>
+          <w:sz w:val="20"/>
+          <w:szCs w:val="20"/>
+        </w:rPr>
         <w:t>Assert.</w:t>
       </w:r>
       <w:r>
@@ -2773,6 +3354,7 @@
         </w:rPr>
         <w:t>assertEquals</w:t>
       </w:r>
+      <w:proofErr w:type="spellEnd"/>
       <w:r>
         <w:rPr>
           <w:rFonts w:ascii="Consolas" w:hAnsi="Consolas" w:cs="Consolas"/>
@@ -2782,6 +3364,7 @@
         </w:rPr>
         <w:t xml:space="preserve">(0, </w:t>
       </w:r>
+      <w:proofErr w:type="spellStart"/>
       <w:r>
         <w:rPr>
           <w:rFonts w:ascii="Consolas" w:hAnsi="Consolas" w:cs="Consolas"/>
@@ -2791,6 +3374,7 @@
         </w:rPr>
         <w:t>ResultadoReal</w:t>
       </w:r>
+      <w:proofErr w:type="spellEnd"/>
       <w:r>
         <w:rPr>
           <w:rFonts w:ascii="Consolas" w:hAnsi="Consolas" w:cs="Consolas"/>
@@ -2877,7 +3461,31 @@
         <w:t xml:space="preserve">Erro: </w:t>
       </w:r>
       <w:r>
-        <w:t>Tipo de  variáveis de entrada no método calculaPena da classe JulgamentoPrisioneiro incorretas</w:t>
+        <w:t xml:space="preserve">Tipo </w:t>
+      </w:r>
+      <w:proofErr w:type="gramStart"/>
+      <w:r>
+        <w:t>de  variáveis</w:t>
+      </w:r>
+      <w:proofErr w:type="gramEnd"/>
+      <w:r>
+        <w:t xml:space="preserve"> de entrada no método </w:t>
+      </w:r>
+      <w:proofErr w:type="spellStart"/>
+      <w:r>
+        <w:t>calculaPena</w:t>
+      </w:r>
+      <w:proofErr w:type="spellEnd"/>
+      <w:r>
+        <w:t xml:space="preserve"> da classe </w:t>
+      </w:r>
+      <w:proofErr w:type="spellStart"/>
+      <w:r>
+        <w:t>JulgamentoPrisioneiro</w:t>
+      </w:r>
+      <w:proofErr w:type="spellEnd"/>
+      <w:r>
+        <w:t xml:space="preserve"> incorretas</w:t>
       </w:r>
     </w:p>
     <w:p>
@@ -2893,6 +3501,7 @@
       <w:r>
         <w:t xml:space="preserve">Correção: </w:t>
       </w:r>
+      <w:proofErr w:type="spellStart"/>
       <w:r>
         <w:rPr>
           <w:rFonts w:ascii="Consolas" w:hAnsi="Consolas" w:cs="Consolas"/>
@@ -2905,6 +3514,7 @@
         </w:rPr>
         <w:t>public</w:t>
       </w:r>
+      <w:proofErr w:type="spellEnd"/>
       <w:r>
         <w:rPr>
           <w:rFonts w:ascii="Consolas" w:hAnsi="Consolas" w:cs="Consolas"/>
@@ -2915,6 +3525,7 @@
         </w:rPr>
         <w:t xml:space="preserve"> </w:t>
       </w:r>
+      <w:proofErr w:type="spellStart"/>
       <w:r>
         <w:rPr>
           <w:rFonts w:ascii="Consolas" w:hAnsi="Consolas" w:cs="Consolas"/>
@@ -2927,6 +3538,7 @@
         </w:rPr>
         <w:t>int</w:t>
       </w:r>
+      <w:proofErr w:type="spellEnd"/>
       <w:r>
         <w:rPr>
           <w:rFonts w:ascii="Consolas" w:hAnsi="Consolas" w:cs="Consolas"/>
@@ -2935,8 +3547,55 @@
           <w:szCs w:val="20"/>
           <w:shd w:val="clear" w:color="auto" w:fill="E8F2FE"/>
         </w:rPr>
-        <w:t xml:space="preserve"> calculaPena(String </w:t>
-      </w:r>
+        <w:t xml:space="preserve"> </w:t>
+      </w:r>
+      <w:proofErr w:type="spellStart"/>
+      <w:proofErr w:type="gramStart"/>
+      <w:r>
+        <w:rPr>
+          <w:rFonts w:ascii="Consolas" w:hAnsi="Consolas" w:cs="Consolas"/>
+          <w:color w:val="000000"/>
+          <w:sz w:val="20"/>
+          <w:szCs w:val="20"/>
+          <w:shd w:val="clear" w:color="auto" w:fill="E8F2FE"/>
+        </w:rPr>
+        <w:t>calculaPena</w:t>
+      </w:r>
+      <w:proofErr w:type="spellEnd"/>
+      <w:r>
+        <w:rPr>
+          <w:rFonts w:ascii="Consolas" w:hAnsi="Consolas" w:cs="Consolas"/>
+          <w:color w:val="000000"/>
+          <w:sz w:val="20"/>
+          <w:szCs w:val="20"/>
+          <w:shd w:val="clear" w:color="auto" w:fill="E8F2FE"/>
+        </w:rPr>
+        <w:t>(</w:t>
+      </w:r>
+      <w:proofErr w:type="spellStart"/>
+      <w:proofErr w:type="gramEnd"/>
+      <w:r>
+        <w:rPr>
+          <w:rFonts w:ascii="Consolas" w:hAnsi="Consolas" w:cs="Consolas"/>
+          <w:color w:val="000000"/>
+          <w:sz w:val="20"/>
+          <w:szCs w:val="20"/>
+          <w:shd w:val="clear" w:color="auto" w:fill="E8F2FE"/>
+        </w:rPr>
+        <w:t>String</w:t>
+      </w:r>
+      <w:proofErr w:type="spellEnd"/>
+      <w:r>
+        <w:rPr>
+          <w:rFonts w:ascii="Consolas" w:hAnsi="Consolas" w:cs="Consolas"/>
+          <w:color w:val="000000"/>
+          <w:sz w:val="20"/>
+          <w:szCs w:val="20"/>
+          <w:shd w:val="clear" w:color="auto" w:fill="E8F2FE"/>
+        </w:rPr>
+        <w:t xml:space="preserve"> </w:t>
+      </w:r>
+      <w:proofErr w:type="spellStart"/>
       <w:r>
         <w:rPr>
           <w:rFonts w:ascii="Consolas" w:hAnsi="Consolas" w:cs="Consolas"/>
@@ -2947,6 +3606,7 @@
         </w:rPr>
         <w:t>respostaPrisioneiroA</w:t>
       </w:r>
+      <w:proofErr w:type="spellEnd"/>
       <w:r>
         <w:rPr>
           <w:rFonts w:ascii="Consolas" w:hAnsi="Consolas" w:cs="Consolas"/>
@@ -2955,8 +3615,31 @@
           <w:szCs w:val="20"/>
           <w:shd w:val="clear" w:color="auto" w:fill="E8F2FE"/>
         </w:rPr>
-        <w:t xml:space="preserve">, String </w:t>
-      </w:r>
+        <w:t xml:space="preserve">, </w:t>
+      </w:r>
+      <w:proofErr w:type="spellStart"/>
+      <w:r>
+        <w:rPr>
+          <w:rFonts w:ascii="Consolas" w:hAnsi="Consolas" w:cs="Consolas"/>
+          <w:color w:val="000000"/>
+          <w:sz w:val="20"/>
+          <w:szCs w:val="20"/>
+          <w:shd w:val="clear" w:color="auto" w:fill="E8F2FE"/>
+        </w:rPr>
+        <w:t>String</w:t>
+      </w:r>
+      <w:proofErr w:type="spellEnd"/>
+      <w:r>
+        <w:rPr>
+          <w:rFonts w:ascii="Consolas" w:hAnsi="Consolas" w:cs="Consolas"/>
+          <w:color w:val="000000"/>
+          <w:sz w:val="20"/>
+          <w:szCs w:val="20"/>
+          <w:shd w:val="clear" w:color="auto" w:fill="E8F2FE"/>
+        </w:rPr>
+        <w:t xml:space="preserve"> </w:t>
+      </w:r>
+      <w:proofErr w:type="spellStart"/>
       <w:r>
         <w:rPr>
           <w:rFonts w:ascii="Consolas" w:hAnsi="Consolas" w:cs="Consolas"/>
@@ -2967,6 +3650,7 @@
         </w:rPr>
         <w:t>respostaPrisioneiroB</w:t>
       </w:r>
+      <w:proofErr w:type="spellEnd"/>
       <w:r>
         <w:rPr>
           <w:rFonts w:ascii="Consolas" w:hAnsi="Consolas" w:cs="Consolas"/>
@@ -3016,6 +3700,7 @@
           <w:szCs w:val="20"/>
         </w:rPr>
       </w:pPr>
+      <w:proofErr w:type="spellStart"/>
       <w:r>
         <w:rPr>
           <w:rFonts w:ascii="Consolas" w:hAnsi="Consolas" w:cs="Consolas"/>
@@ -3027,6 +3712,7 @@
         </w:rPr>
         <w:t>if</w:t>
       </w:r>
+      <w:proofErr w:type="spellEnd"/>
       <w:r>
         <w:rPr>
           <w:rFonts w:ascii="Consolas" w:hAnsi="Consolas" w:cs="Consolas"/>
@@ -3036,6 +3722,7 @@
         </w:rPr>
         <w:t xml:space="preserve"> (</w:t>
       </w:r>
+      <w:proofErr w:type="spellStart"/>
       <w:r>
         <w:rPr>
           <w:rFonts w:ascii="Consolas" w:hAnsi="Consolas" w:cs="Consolas"/>
@@ -3045,6 +3732,7 @@
         </w:rPr>
         <w:t>respostaPrisioneiroA</w:t>
       </w:r>
+      <w:proofErr w:type="spellEnd"/>
       <w:r>
         <w:rPr>
           <w:rFonts w:ascii="Consolas" w:hAnsi="Consolas" w:cs="Consolas"/>
@@ -3094,6 +3782,7 @@
         </w:rPr>
         <w:t xml:space="preserve">          </w:t>
       </w:r>
+      <w:proofErr w:type="spellStart"/>
       <w:r>
         <w:rPr>
           <w:rFonts w:ascii="Consolas" w:hAnsi="Consolas" w:cs="Consolas"/>
@@ -3105,6 +3794,7 @@
         </w:rPr>
         <w:t>if</w:t>
       </w:r>
+      <w:proofErr w:type="spellEnd"/>
       <w:r>
         <w:rPr>
           <w:rFonts w:ascii="Consolas" w:hAnsi="Consolas" w:cs="Consolas"/>
@@ -3114,6 +3804,7 @@
         </w:rPr>
         <w:t xml:space="preserve"> (</w:t>
       </w:r>
+      <w:proofErr w:type="spellStart"/>
       <w:r>
         <w:rPr>
           <w:rFonts w:ascii="Consolas" w:hAnsi="Consolas" w:cs="Consolas"/>
@@ -3123,6 +3814,7 @@
         </w:rPr>
         <w:t>respostaPrisioneiroB</w:t>
       </w:r>
+      <w:proofErr w:type="spellEnd"/>
       <w:r>
         <w:rPr>
           <w:rFonts w:ascii="Consolas" w:hAnsi="Consolas" w:cs="Consolas"/>
@@ -3172,6 +3864,7 @@
         </w:rPr>
         <w:t xml:space="preserve">            </w:t>
       </w:r>
+      <w:proofErr w:type="spellStart"/>
       <w:r>
         <w:rPr>
           <w:rFonts w:ascii="Consolas" w:hAnsi="Consolas" w:cs="Consolas"/>
@@ -3183,6 +3876,7 @@
         </w:rPr>
         <w:t>return</w:t>
       </w:r>
+      <w:proofErr w:type="spellEnd"/>
       <w:r>
         <w:rPr>
           <w:rFonts w:ascii="Consolas" w:hAnsi="Consolas" w:cs="Consolas"/>
@@ -3199,8 +3893,19 @@
           <w:sz w:val="20"/>
           <w:szCs w:val="20"/>
         </w:rPr>
-        <w:t>PENA_CONDENACAO_MUTUA</w:t>
-      </w:r>
+        <w:t>PENA_CONDENACAO_</w:t>
+      </w:r>
+      <w:proofErr w:type="gramStart"/>
+      <w:r>
+        <w:rPr>
+          <w:rFonts w:ascii="Consolas" w:hAnsi="Consolas" w:cs="Consolas"/>
+          <w:color w:val="0000C0"/>
+          <w:sz w:val="20"/>
+          <w:szCs w:val="20"/>
+        </w:rPr>
+        <w:t>MUTUA</w:t>
+      </w:r>
+      <w:proofErr w:type="gramEnd"/>
       <w:r>
         <w:rPr>
           <w:rFonts w:ascii="Consolas" w:hAnsi="Consolas" w:cs="Consolas"/>
@@ -3232,6 +3937,7 @@
         </w:rPr>
         <w:t xml:space="preserve">          } </w:t>
       </w:r>
+      <w:proofErr w:type="spellStart"/>
       <w:r>
         <w:rPr>
           <w:rFonts w:ascii="Consolas" w:hAnsi="Consolas" w:cs="Consolas"/>
@@ -3243,6 +3949,7 @@
         </w:rPr>
         <w:t>else</w:t>
       </w:r>
+      <w:proofErr w:type="spellEnd"/>
       <w:r>
         <w:rPr>
           <w:rFonts w:ascii="Consolas" w:hAnsi="Consolas" w:cs="Consolas"/>
@@ -3274,6 +3981,7 @@
         </w:rPr>
         <w:t xml:space="preserve">                 </w:t>
       </w:r>
+      <w:proofErr w:type="spellStart"/>
       <w:r>
         <w:rPr>
           <w:rFonts w:ascii="Consolas" w:hAnsi="Consolas" w:cs="Consolas"/>
@@ -3285,6 +3993,7 @@
         </w:rPr>
         <w:t>return</w:t>
       </w:r>
+      <w:proofErr w:type="spellEnd"/>
       <w:r>
         <w:rPr>
           <w:rFonts w:ascii="Consolas" w:hAnsi="Consolas" w:cs="Consolas"/>
@@ -3356,6 +4065,7 @@
         </w:rPr>
         <w:t xml:space="preserve">       } </w:t>
       </w:r>
+      <w:proofErr w:type="spellStart"/>
       <w:r>
         <w:rPr>
           <w:rFonts w:ascii="Consolas" w:hAnsi="Consolas" w:cs="Consolas"/>
@@ -3367,6 +4077,7 @@
         </w:rPr>
         <w:t>else</w:t>
       </w:r>
+      <w:proofErr w:type="spellEnd"/>
       <w:r>
         <w:rPr>
           <w:rFonts w:ascii="Consolas" w:hAnsi="Consolas" w:cs="Consolas"/>
@@ -3398,6 +4109,7 @@
         </w:rPr>
         <w:t xml:space="preserve">                </w:t>
       </w:r>
+      <w:proofErr w:type="spellStart"/>
       <w:r>
         <w:rPr>
           <w:rFonts w:ascii="Consolas" w:hAnsi="Consolas" w:cs="Consolas"/>
@@ -3409,6 +4121,7 @@
         </w:rPr>
         <w:t>if</w:t>
       </w:r>
+      <w:proofErr w:type="spellEnd"/>
       <w:r>
         <w:rPr>
           <w:rFonts w:ascii="Consolas" w:hAnsi="Consolas" w:cs="Consolas"/>
@@ -3418,6 +4131,7 @@
         </w:rPr>
         <w:t xml:space="preserve"> (</w:t>
       </w:r>
+      <w:proofErr w:type="spellStart"/>
       <w:r>
         <w:rPr>
           <w:rFonts w:ascii="Consolas" w:hAnsi="Consolas" w:cs="Consolas"/>
@@ -3427,6 +4141,7 @@
         </w:rPr>
         <w:t>respostaPrisioneiroB</w:t>
       </w:r>
+      <w:proofErr w:type="spellEnd"/>
       <w:r>
         <w:rPr>
           <w:rFonts w:ascii="Consolas" w:hAnsi="Consolas" w:cs="Consolas"/>
@@ -3476,6 +4191,7 @@
         </w:rPr>
         <w:t xml:space="preserve">                    </w:t>
       </w:r>
+      <w:proofErr w:type="spellStart"/>
       <w:r>
         <w:rPr>
           <w:rFonts w:ascii="Consolas" w:hAnsi="Consolas" w:cs="Consolas"/>
@@ -3487,6 +4203,7 @@
         </w:rPr>
         <w:t>return</w:t>
       </w:r>
+      <w:proofErr w:type="spellEnd"/>
       <w:r>
         <w:rPr>
           <w:rFonts w:ascii="Consolas" w:hAnsi="Consolas" w:cs="Consolas"/>
@@ -3536,6 +4253,7 @@
         </w:rPr>
         <w:t xml:space="preserve">                } </w:t>
       </w:r>
+      <w:proofErr w:type="spellStart"/>
       <w:r>
         <w:rPr>
           <w:rFonts w:ascii="Consolas" w:hAnsi="Consolas" w:cs="Consolas"/>
@@ -3547,6 +4265,7 @@
         </w:rPr>
         <w:t>else</w:t>
       </w:r>
+      <w:proofErr w:type="spellEnd"/>
       <w:r>
         <w:rPr>
           <w:rFonts w:ascii="Consolas" w:hAnsi="Consolas" w:cs="Consolas"/>
@@ -3578,6 +4297,7 @@
         </w:rPr>
         <w:t xml:space="preserve">                         </w:t>
       </w:r>
+      <w:proofErr w:type="spellStart"/>
       <w:r>
         <w:rPr>
           <w:rFonts w:ascii="Consolas" w:hAnsi="Consolas" w:cs="Consolas"/>
@@ -3589,6 +4309,7 @@
         </w:rPr>
         <w:t>return</w:t>
       </w:r>
+      <w:proofErr w:type="spellEnd"/>
       <w:r>
         <w:rPr>
           <w:rFonts w:ascii="Consolas" w:hAnsi="Consolas" w:cs="Consolas"/>
@@ -3688,6 +4409,7 @@
         </w:rPr>
         <w:t xml:space="preserve">   </w:t>
       </w:r>
+      <w:proofErr w:type="spellStart"/>
       <w:r>
         <w:rPr>
           <w:rFonts w:ascii="Consolas" w:hAnsi="Consolas" w:cs="Consolas"/>
@@ -3700,6 +4422,7 @@
         </w:rPr>
         <w:t>private</w:t>
       </w:r>
+      <w:proofErr w:type="spellEnd"/>
       <w:r>
         <w:rPr>
           <w:rFonts w:ascii="Consolas" w:hAnsi="Consolas" w:cs="Consolas"/>
@@ -3710,6 +4433,7 @@
         </w:rPr>
         <w:t xml:space="preserve"> </w:t>
       </w:r>
+      <w:proofErr w:type="spellStart"/>
       <w:r>
         <w:rPr>
           <w:rFonts w:ascii="Consolas" w:hAnsi="Consolas" w:cs="Consolas"/>
@@ -3722,6 +4446,7 @@
         </w:rPr>
         <w:t>int</w:t>
       </w:r>
+      <w:proofErr w:type="spellEnd"/>
       <w:r>
         <w:rPr>
           <w:rFonts w:ascii="Consolas" w:hAnsi="Consolas" w:cs="Consolas"/>
@@ -3740,16 +4465,28 @@
           <w:szCs w:val="20"/>
           <w:shd w:val="clear" w:color="auto" w:fill="E8F2FE"/>
         </w:rPr>
-        <w:t>PENA_CONDENACAO_MUTUA</w:t>
-      </w:r>
-      <w:r>
-        <w:rPr>
-          <w:rFonts w:ascii="Consolas" w:hAnsi="Consolas" w:cs="Consolas"/>
-          <w:color w:val="000000"/>
+        <w:t>PENA_CONDENACAO_</w:t>
+      </w:r>
+      <w:proofErr w:type="gramStart"/>
+      <w:r>
+        <w:rPr>
+          <w:rFonts w:ascii="Consolas" w:hAnsi="Consolas" w:cs="Consolas"/>
+          <w:color w:val="0000C0"/>
           <w:sz w:val="20"/>
           <w:szCs w:val="20"/>
           <w:shd w:val="clear" w:color="auto" w:fill="E8F2FE"/>
         </w:rPr>
+        <w:t>MUTUA</w:t>
+      </w:r>
+      <w:proofErr w:type="gramEnd"/>
+      <w:r>
+        <w:rPr>
+          <w:rFonts w:ascii="Consolas" w:hAnsi="Consolas" w:cs="Consolas"/>
+          <w:color w:val="000000"/>
+          <w:sz w:val="20"/>
+          <w:szCs w:val="20"/>
+          <w:shd w:val="clear" w:color="auto" w:fill="E8F2FE"/>
+        </w:rPr>
         <w:t xml:space="preserve"> = 5;</w:t>
       </w:r>
     </w:p>
@@ -3819,6 +4556,7 @@
           <w:szCs w:val="20"/>
         </w:rPr>
       </w:pPr>
+      <w:proofErr w:type="spellStart"/>
       <w:r>
         <w:rPr>
           <w:rFonts w:ascii="Consolas" w:hAnsi="Consolas" w:cs="Consolas"/>
@@ -3830,6 +4568,7 @@
         </w:rPr>
         <w:t>if</w:t>
       </w:r>
+      <w:proofErr w:type="spellEnd"/>
       <w:r>
         <w:rPr>
           <w:rFonts w:ascii="Consolas" w:hAnsi="Consolas" w:cs="Consolas"/>
@@ -3839,6 +4578,7 @@
         </w:rPr>
         <w:t xml:space="preserve"> (</w:t>
       </w:r>
+      <w:proofErr w:type="spellStart"/>
       <w:r>
         <w:rPr>
           <w:rFonts w:ascii="Consolas" w:hAnsi="Consolas" w:cs="Consolas"/>
@@ -3848,6 +4588,7 @@
         </w:rPr>
         <w:t>respostaPrisioneiroB</w:t>
       </w:r>
+      <w:proofErr w:type="spellEnd"/>
       <w:r>
         <w:rPr>
           <w:rFonts w:ascii="Consolas" w:hAnsi="Consolas" w:cs="Consolas"/>
@@ -3897,6 +4638,7 @@
         </w:rPr>
         <w:t xml:space="preserve">                    </w:t>
       </w:r>
+      <w:proofErr w:type="spellStart"/>
       <w:r>
         <w:rPr>
           <w:rFonts w:ascii="Consolas" w:hAnsi="Consolas" w:cs="Consolas"/>
@@ -3908,6 +4650,7 @@
         </w:rPr>
         <w:t>return</w:t>
       </w:r>
+      <w:proofErr w:type="spellEnd"/>
       <w:r>
         <w:rPr>
           <w:rFonts w:ascii="Consolas" w:hAnsi="Consolas" w:cs="Consolas"/>
@@ -3957,25 +4700,72 @@
         </w:rPr>
         <w:t xml:space="preserve"> </w:t>
       </w:r>
-      <w:r>
-        <w:rPr>
-          <w:rFonts w:ascii="Consolas" w:hAnsi="Consolas" w:cs="Consolas"/>
-          <w:color w:val="000000"/>
-          <w:sz w:val="20"/>
-          <w:szCs w:val="20"/>
-        </w:rPr>
-        <w:t>Substituido o retorno de condenação individual por condenção cumplices</w:t>
-      </w:r>
-    </w:p>
-    <w:p>
-      <w:r>
-        <w:rPr>
-          <w:rFonts w:ascii="Consolas" w:hAnsi="Consolas" w:cs="Consolas"/>
-          <w:color w:val="000000"/>
-          <w:sz w:val="20"/>
-          <w:szCs w:val="20"/>
-        </w:rPr>
+      <w:proofErr w:type="spellStart"/>
+      <w:r>
+        <w:rPr>
+          <w:rFonts w:ascii="Consolas" w:hAnsi="Consolas" w:cs="Consolas"/>
+          <w:color w:val="000000"/>
+          <w:sz w:val="20"/>
+          <w:szCs w:val="20"/>
+        </w:rPr>
+        <w:t>Substituido</w:t>
+      </w:r>
+      <w:proofErr w:type="spellEnd"/>
+      <w:r>
+        <w:rPr>
+          <w:rFonts w:ascii="Consolas" w:hAnsi="Consolas" w:cs="Consolas"/>
+          <w:color w:val="000000"/>
+          <w:sz w:val="20"/>
+          <w:szCs w:val="20"/>
+        </w:rPr>
+        <w:t xml:space="preserve"> o retorno de condenação individual por </w:t>
+      </w:r>
+      <w:proofErr w:type="spellStart"/>
+      <w:r>
+        <w:rPr>
+          <w:rFonts w:ascii="Consolas" w:hAnsi="Consolas" w:cs="Consolas"/>
+          <w:color w:val="000000"/>
+          <w:sz w:val="20"/>
+          <w:szCs w:val="20"/>
+        </w:rPr>
+        <w:t>condenção</w:t>
+      </w:r>
+      <w:proofErr w:type="spellEnd"/>
+      <w:r>
+        <w:rPr>
+          <w:rFonts w:ascii="Consolas" w:hAnsi="Consolas" w:cs="Consolas"/>
+          <w:color w:val="000000"/>
+          <w:sz w:val="20"/>
+          <w:szCs w:val="20"/>
+        </w:rPr>
+        <w:t xml:space="preserve"> cumplices</w:t>
+      </w:r>
+    </w:p>
+    <w:p>
+      <w:r>
         <w:lastRenderedPageBreak/>
+        <w:t>6</w:t>
+      </w:r>
+      <w:r>
+        <w:t xml:space="preserve">°Erro: Verificado que o valor retornado da condenação de </w:t>
+      </w:r>
+      <w:proofErr w:type="spellStart"/>
+      <w:r>
+        <w:t>inocencia</w:t>
+      </w:r>
+      <w:proofErr w:type="spellEnd"/>
+      <w:r>
+        <w:t xml:space="preserve"> não está de acordo com o esperado</w:t>
+      </w:r>
+    </w:p>
+    <w:p>
+      <w:r>
+        <w:rPr>
+          <w:rFonts w:ascii="Consolas" w:hAnsi="Consolas" w:cs="Consolas"/>
+          <w:color w:val="000000"/>
+          <w:sz w:val="20"/>
+          <w:szCs w:val="20"/>
+        </w:rPr>
         <w:t xml:space="preserve">                </w:t>
       </w:r>
     </w:p>

</xml_diff>

<commit_message>
Correção do retorno da inocência
</commit_message>
<xml_diff>
--- a/Testes/RelatórioNac1Governanca.docx
+++ b/Testes/RelatórioNac1Governanca.docx
@@ -89,7 +89,6 @@
         <w:t xml:space="preserve"> </w:t>
       </w:r>
       <w:proofErr w:type="spellStart"/>
-      <w:proofErr w:type="gramStart"/>
       <w:r>
         <w:rPr>
           <w:rFonts w:ascii="Consolas" w:hAnsi="Consolas" w:cs="Consolas"/>
@@ -100,7 +99,6 @@
         <w:t>org.junit.jupiter.api.Assertions</w:t>
       </w:r>
       <w:proofErr w:type="spellEnd"/>
-      <w:proofErr w:type="gramEnd"/>
       <w:r>
         <w:rPr>
           <w:rFonts w:ascii="Consolas" w:hAnsi="Consolas" w:cs="Consolas"/>
@@ -159,25 +157,14 @@
         <w:t xml:space="preserve"> </w:t>
       </w:r>
       <w:proofErr w:type="spellStart"/>
-      <w:proofErr w:type="gramStart"/>
-      <w:r>
-        <w:rPr>
-          <w:rFonts w:ascii="Consolas" w:hAnsi="Consolas" w:cs="Consolas"/>
-          <w:color w:val="000000"/>
-          <w:sz w:val="20"/>
-          <w:szCs w:val="20"/>
-        </w:rPr>
-        <w:t>org.junit</w:t>
-      </w:r>
-      <w:proofErr w:type="gramEnd"/>
-      <w:r>
-        <w:rPr>
-          <w:rFonts w:ascii="Consolas" w:hAnsi="Consolas" w:cs="Consolas"/>
-          <w:color w:val="000000"/>
-          <w:sz w:val="20"/>
-          <w:szCs w:val="20"/>
-        </w:rPr>
-        <w:t>.Assert</w:t>
+      <w:r>
+        <w:rPr>
+          <w:rFonts w:ascii="Consolas" w:hAnsi="Consolas" w:cs="Consolas"/>
+          <w:color w:val="000000"/>
+          <w:sz w:val="20"/>
+          <w:szCs w:val="20"/>
+        </w:rPr>
+        <w:t>org.junit.Assert</w:t>
       </w:r>
       <w:proofErr w:type="spellEnd"/>
       <w:r>
@@ -225,7 +212,6 @@
         <w:t xml:space="preserve"> </w:t>
       </w:r>
       <w:proofErr w:type="spellStart"/>
-      <w:proofErr w:type="gramStart"/>
       <w:r>
         <w:rPr>
           <w:rFonts w:ascii="Consolas" w:hAnsi="Consolas" w:cs="Consolas"/>
@@ -236,7 +222,6 @@
         <w:t>org.junit.jupiter.api.Test</w:t>
       </w:r>
       <w:proofErr w:type="spellEnd"/>
-      <w:proofErr w:type="gramEnd"/>
       <w:r>
         <w:rPr>
           <w:rFonts w:ascii="Consolas" w:hAnsi="Consolas" w:cs="Consolas"/>
@@ -403,7 +388,6 @@
         <w:t xml:space="preserve"> </w:t>
       </w:r>
       <w:proofErr w:type="spellStart"/>
-      <w:proofErr w:type="gramStart"/>
       <w:r>
         <w:rPr>
           <w:rFonts w:ascii="Consolas" w:hAnsi="Consolas" w:cs="Consolas"/>
@@ -421,17 +405,7 @@
           <w:sz w:val="20"/>
           <w:szCs w:val="20"/>
         </w:rPr>
-        <w:t>(</w:t>
-      </w:r>
-      <w:proofErr w:type="gramEnd"/>
-      <w:r>
-        <w:rPr>
-          <w:rFonts w:ascii="Consolas" w:hAnsi="Consolas" w:cs="Consolas"/>
-          <w:color w:val="000000"/>
-          <w:sz w:val="20"/>
-          <w:szCs w:val="20"/>
-        </w:rPr>
-        <w:t>) {</w:t>
+        <w:t>() {</w:t>
       </w:r>
     </w:p>
     <w:p>
@@ -722,7 +696,6 @@
         <w:t xml:space="preserve"> </w:t>
       </w:r>
       <w:proofErr w:type="spellStart"/>
-      <w:proofErr w:type="gramStart"/>
       <w:r>
         <w:rPr>
           <w:rFonts w:ascii="Consolas" w:hAnsi="Consolas" w:cs="Consolas"/>
@@ -741,17 +714,7 @@
           <w:sz w:val="20"/>
           <w:szCs w:val="20"/>
         </w:rPr>
-        <w:t>(</w:t>
-      </w:r>
-      <w:proofErr w:type="gramEnd"/>
-      <w:r>
-        <w:rPr>
-          <w:rFonts w:ascii="Consolas" w:hAnsi="Consolas" w:cs="Consolas"/>
-          <w:color w:val="000000"/>
-          <w:sz w:val="20"/>
-          <w:szCs w:val="20"/>
-        </w:rPr>
-        <w:t>);</w:t>
+        <w:t>();</w:t>
       </w:r>
     </w:p>
     <w:p>
@@ -858,7 +821,6 @@
         <w:t xml:space="preserve"> = </w:t>
       </w:r>
       <w:proofErr w:type="spellStart"/>
-      <w:proofErr w:type="gramStart"/>
       <w:r>
         <w:rPr>
           <w:rFonts w:ascii="Consolas" w:hAnsi="Consolas" w:cs="Consolas"/>
@@ -888,7 +850,6 @@
         <w:t>calculaPena</w:t>
       </w:r>
       <w:proofErr w:type="spellEnd"/>
-      <w:proofErr w:type="gramEnd"/>
       <w:r>
         <w:rPr>
           <w:rFonts w:ascii="Consolas" w:hAnsi="Consolas" w:cs="Consolas"/>
@@ -1176,7 +1137,6 @@
         <w:t xml:space="preserve"> </w:t>
       </w:r>
       <w:proofErr w:type="spellStart"/>
-      <w:proofErr w:type="gramStart"/>
       <w:r>
         <w:rPr>
           <w:rFonts w:ascii="Consolas" w:hAnsi="Consolas" w:cs="Consolas"/>
@@ -1194,17 +1154,7 @@
           <w:sz w:val="20"/>
           <w:szCs w:val="20"/>
         </w:rPr>
-        <w:t>(</w:t>
-      </w:r>
-      <w:proofErr w:type="gramEnd"/>
-      <w:r>
-        <w:rPr>
-          <w:rFonts w:ascii="Consolas" w:hAnsi="Consolas" w:cs="Consolas"/>
-          <w:color w:val="000000"/>
-          <w:sz w:val="20"/>
-          <w:szCs w:val="20"/>
-        </w:rPr>
-        <w:t>) {</w:t>
+        <w:t>() {</w:t>
       </w:r>
     </w:p>
     <w:p>
@@ -1495,7 +1445,6 @@
         <w:t xml:space="preserve"> </w:t>
       </w:r>
       <w:proofErr w:type="spellStart"/>
-      <w:proofErr w:type="gramStart"/>
       <w:r>
         <w:rPr>
           <w:rFonts w:ascii="Consolas" w:hAnsi="Consolas" w:cs="Consolas"/>
@@ -1514,17 +1463,7 @@
           <w:sz w:val="20"/>
           <w:szCs w:val="20"/>
         </w:rPr>
-        <w:t>(</w:t>
-      </w:r>
-      <w:proofErr w:type="gramEnd"/>
-      <w:r>
-        <w:rPr>
-          <w:rFonts w:ascii="Consolas" w:hAnsi="Consolas" w:cs="Consolas"/>
-          <w:color w:val="000000"/>
-          <w:sz w:val="20"/>
-          <w:szCs w:val="20"/>
-        </w:rPr>
-        <w:t>);</w:t>
+        <w:t>();</w:t>
       </w:r>
     </w:p>
     <w:p>
@@ -1631,7 +1570,6 @@
         <w:t xml:space="preserve"> = </w:t>
       </w:r>
       <w:proofErr w:type="spellStart"/>
-      <w:proofErr w:type="gramStart"/>
       <w:r>
         <w:rPr>
           <w:rFonts w:ascii="Consolas" w:hAnsi="Consolas" w:cs="Consolas"/>
@@ -1661,7 +1599,6 @@
         <w:t>calculaPena</w:t>
       </w:r>
       <w:proofErr w:type="spellEnd"/>
-      <w:proofErr w:type="gramEnd"/>
       <w:r>
         <w:rPr>
           <w:rFonts w:ascii="Consolas" w:hAnsi="Consolas" w:cs="Consolas"/>
@@ -1949,7 +1886,6 @@
         <w:t xml:space="preserve"> </w:t>
       </w:r>
       <w:proofErr w:type="spellStart"/>
-      <w:proofErr w:type="gramStart"/>
       <w:r>
         <w:rPr>
           <w:rFonts w:ascii="Consolas" w:hAnsi="Consolas" w:cs="Consolas"/>
@@ -1967,17 +1903,7 @@
           <w:sz w:val="20"/>
           <w:szCs w:val="20"/>
         </w:rPr>
-        <w:t>(</w:t>
-      </w:r>
-      <w:proofErr w:type="gramEnd"/>
-      <w:r>
-        <w:rPr>
-          <w:rFonts w:ascii="Consolas" w:hAnsi="Consolas" w:cs="Consolas"/>
-          <w:color w:val="000000"/>
-          <w:sz w:val="20"/>
-          <w:szCs w:val="20"/>
-        </w:rPr>
-        <w:t>) {</w:t>
+        <w:t>() {</w:t>
       </w:r>
     </w:p>
     <w:p>
@@ -2268,7 +2194,6 @@
         <w:t xml:space="preserve"> </w:t>
       </w:r>
       <w:proofErr w:type="spellStart"/>
-      <w:proofErr w:type="gramStart"/>
       <w:r>
         <w:rPr>
           <w:rFonts w:ascii="Consolas" w:hAnsi="Consolas" w:cs="Consolas"/>
@@ -2287,17 +2212,7 @@
           <w:sz w:val="20"/>
           <w:szCs w:val="20"/>
         </w:rPr>
-        <w:t>(</w:t>
-      </w:r>
-      <w:proofErr w:type="gramEnd"/>
-      <w:r>
-        <w:rPr>
-          <w:rFonts w:ascii="Consolas" w:hAnsi="Consolas" w:cs="Consolas"/>
-          <w:color w:val="000000"/>
-          <w:sz w:val="20"/>
-          <w:szCs w:val="20"/>
-        </w:rPr>
-        <w:t>);</w:t>
+        <w:t>();</w:t>
       </w:r>
     </w:p>
     <w:p>
@@ -2404,7 +2319,6 @@
         <w:t xml:space="preserve"> = </w:t>
       </w:r>
       <w:proofErr w:type="spellStart"/>
-      <w:proofErr w:type="gramStart"/>
       <w:r>
         <w:rPr>
           <w:rFonts w:ascii="Consolas" w:hAnsi="Consolas" w:cs="Consolas"/>
@@ -2434,7 +2348,6 @@
         <w:t>calculaPena</w:t>
       </w:r>
       <w:proofErr w:type="spellEnd"/>
-      <w:proofErr w:type="gramEnd"/>
       <w:r>
         <w:rPr>
           <w:rFonts w:ascii="Consolas" w:hAnsi="Consolas" w:cs="Consolas"/>
@@ -2722,7 +2635,6 @@
         <w:t xml:space="preserve"> </w:t>
       </w:r>
       <w:proofErr w:type="spellStart"/>
-      <w:proofErr w:type="gramStart"/>
       <w:r>
         <w:rPr>
           <w:rFonts w:ascii="Consolas" w:hAnsi="Consolas" w:cs="Consolas"/>
@@ -2740,17 +2652,7 @@
           <w:sz w:val="20"/>
           <w:szCs w:val="20"/>
         </w:rPr>
-        <w:t>(</w:t>
-      </w:r>
-      <w:proofErr w:type="gramEnd"/>
-      <w:r>
-        <w:rPr>
-          <w:rFonts w:ascii="Consolas" w:hAnsi="Consolas" w:cs="Consolas"/>
-          <w:color w:val="000000"/>
-          <w:sz w:val="20"/>
-          <w:szCs w:val="20"/>
-        </w:rPr>
-        <w:t>) {</w:t>
+        <w:t>() {</w:t>
       </w:r>
     </w:p>
     <w:p>
@@ -3041,7 +2943,6 @@
         <w:t xml:space="preserve"> </w:t>
       </w:r>
       <w:proofErr w:type="spellStart"/>
-      <w:proofErr w:type="gramStart"/>
       <w:r>
         <w:rPr>
           <w:rFonts w:ascii="Consolas" w:hAnsi="Consolas" w:cs="Consolas"/>
@@ -3060,17 +2961,7 @@
           <w:sz w:val="20"/>
           <w:szCs w:val="20"/>
         </w:rPr>
-        <w:t>(</w:t>
-      </w:r>
-      <w:proofErr w:type="gramEnd"/>
-      <w:r>
-        <w:rPr>
-          <w:rFonts w:ascii="Consolas" w:hAnsi="Consolas" w:cs="Consolas"/>
-          <w:color w:val="000000"/>
-          <w:sz w:val="20"/>
-          <w:szCs w:val="20"/>
-        </w:rPr>
-        <w:t>);</w:t>
+        <w:t>();</w:t>
       </w:r>
     </w:p>
     <w:p>
@@ -3178,7 +3069,6 @@
         <w:t xml:space="preserve"> = </w:t>
       </w:r>
       <w:proofErr w:type="spellStart"/>
-      <w:proofErr w:type="gramStart"/>
       <w:r>
         <w:rPr>
           <w:rFonts w:ascii="Consolas" w:hAnsi="Consolas" w:cs="Consolas"/>
@@ -3208,7 +3098,6 @@
         <w:t>calculaPena</w:t>
       </w:r>
       <w:proofErr w:type="spellEnd"/>
-      <w:proofErr w:type="gramEnd"/>
       <w:r>
         <w:rPr>
           <w:rFonts w:ascii="Consolas" w:hAnsi="Consolas" w:cs="Consolas"/>
@@ -3461,15 +3350,7 @@
         <w:t xml:space="preserve">Erro: </w:t>
       </w:r>
       <w:r>
-        <w:t xml:space="preserve">Tipo </w:t>
-      </w:r>
-      <w:proofErr w:type="gramStart"/>
-      <w:r>
-        <w:t>de  variáveis</w:t>
-      </w:r>
-      <w:proofErr w:type="gramEnd"/>
-      <w:r>
-        <w:t xml:space="preserve"> de entrada no método </w:t>
+        <w:t xml:space="preserve">Tipo de  variáveis de entrada no método </w:t>
       </w:r>
       <w:proofErr w:type="spellStart"/>
       <w:r>
@@ -3550,7 +3431,6 @@
         <w:t xml:space="preserve"> </w:t>
       </w:r>
       <w:proofErr w:type="spellStart"/>
-      <w:proofErr w:type="gramStart"/>
       <w:r>
         <w:rPr>
           <w:rFonts w:ascii="Consolas" w:hAnsi="Consolas" w:cs="Consolas"/>
@@ -3573,7 +3453,6 @@
         <w:t>(</w:t>
       </w:r>
       <w:proofErr w:type="spellStart"/>
-      <w:proofErr w:type="gramEnd"/>
       <w:r>
         <w:rPr>
           <w:rFonts w:ascii="Consolas" w:hAnsi="Consolas" w:cs="Consolas"/>
@@ -3893,19 +3772,8 @@
           <w:sz w:val="20"/>
           <w:szCs w:val="20"/>
         </w:rPr>
-        <w:t>PENA_CONDENACAO_</w:t>
-      </w:r>
-      <w:proofErr w:type="gramStart"/>
-      <w:r>
-        <w:rPr>
-          <w:rFonts w:ascii="Consolas" w:hAnsi="Consolas" w:cs="Consolas"/>
-          <w:color w:val="0000C0"/>
-          <w:sz w:val="20"/>
-          <w:szCs w:val="20"/>
-        </w:rPr>
-        <w:t>MUTUA</w:t>
-      </w:r>
-      <w:proofErr w:type="gramEnd"/>
+        <w:t>PENA_CONDENACAO_MUTUA</w:t>
+      </w:r>
       <w:r>
         <w:rPr>
           <w:rFonts w:ascii="Consolas" w:hAnsi="Consolas" w:cs="Consolas"/>
@@ -4465,20 +4333,8 @@
           <w:szCs w:val="20"/>
           <w:shd w:val="clear" w:color="auto" w:fill="E8F2FE"/>
         </w:rPr>
-        <w:t>PENA_CONDENACAO_</w:t>
-      </w:r>
-      <w:proofErr w:type="gramStart"/>
-      <w:r>
-        <w:rPr>
-          <w:rFonts w:ascii="Consolas" w:hAnsi="Consolas" w:cs="Consolas"/>
-          <w:color w:val="0000C0"/>
-          <w:sz w:val="20"/>
-          <w:szCs w:val="20"/>
-          <w:shd w:val="clear" w:color="auto" w:fill="E8F2FE"/>
-        </w:rPr>
-        <w:t>MUTUA</w:t>
-      </w:r>
-      <w:proofErr w:type="gramEnd"/>
+        <w:t>PENA_CONDENACAO_MUTUA</w:t>
+      </w:r>
       <w:r>
         <w:rPr>
           <w:rFonts w:ascii="Consolas" w:hAnsi="Consolas" w:cs="Consolas"/>
@@ -4759,14 +4615,263 @@
       </w:r>
     </w:p>
     <w:p>
-      <w:r>
-        <w:rPr>
-          <w:rFonts w:ascii="Consolas" w:hAnsi="Consolas" w:cs="Consolas"/>
-          <w:color w:val="000000"/>
-          <w:sz w:val="20"/>
-          <w:szCs w:val="20"/>
-        </w:rPr>
-        <w:t xml:space="preserve">                </w:t>
+      <w:pPr>
+        <w:autoSpaceDE w:val="0"/>
+        <w:autoSpaceDN w:val="0"/>
+        <w:adjustRightInd w:val="0"/>
+        <w:spacing w:after="0" w:line="240" w:lineRule="auto"/>
+        <w:rPr>
+          <w:rFonts w:ascii="Consolas" w:hAnsi="Consolas" w:cs="Consolas"/>
+          <w:sz w:val="20"/>
+          <w:szCs w:val="20"/>
+        </w:rPr>
+      </w:pPr>
+      <w:r>
+        <w:t xml:space="preserve">Correção: </w:t>
+      </w:r>
+      <w:proofErr w:type="spellStart"/>
+      <w:r>
+        <w:rPr>
+          <w:rFonts w:ascii="Consolas" w:hAnsi="Consolas" w:cs="Consolas"/>
+          <w:b/>
+          <w:bCs/>
+          <w:color w:val="7F0055"/>
+          <w:sz w:val="20"/>
+          <w:szCs w:val="20"/>
+        </w:rPr>
+        <w:t>else</w:t>
+      </w:r>
+      <w:proofErr w:type="spellEnd"/>
+      <w:r>
+        <w:rPr>
+          <w:rFonts w:ascii="Consolas" w:hAnsi="Consolas" w:cs="Consolas"/>
+          <w:color w:val="000000"/>
+          <w:sz w:val="20"/>
+          <w:szCs w:val="20"/>
+        </w:rPr>
+        <w:t xml:space="preserve"> {</w:t>
+      </w:r>
+    </w:p>
+    <w:p>
+      <w:pPr>
+        <w:autoSpaceDE w:val="0"/>
+        <w:autoSpaceDN w:val="0"/>
+        <w:adjustRightInd w:val="0"/>
+        <w:spacing w:after="0" w:line="240" w:lineRule="auto"/>
+        <w:rPr>
+          <w:rFonts w:ascii="Consolas" w:hAnsi="Consolas" w:cs="Consolas"/>
+          <w:sz w:val="20"/>
+          <w:szCs w:val="20"/>
+        </w:rPr>
+      </w:pPr>
+      <w:r>
+        <w:rPr>
+          <w:rFonts w:ascii="Consolas" w:hAnsi="Consolas" w:cs="Consolas"/>
+          <w:color w:val="000000"/>
+          <w:sz w:val="20"/>
+          <w:szCs w:val="20"/>
+        </w:rPr>
+        <w:t xml:space="preserve">     </w:t>
+      </w:r>
+    </w:p>
+    <w:p>
+      <w:pPr>
+        <w:autoSpaceDE w:val="0"/>
+        <w:autoSpaceDN w:val="0"/>
+        <w:adjustRightInd w:val="0"/>
+        <w:spacing w:after="0" w:line="240" w:lineRule="auto"/>
+        <w:rPr>
+          <w:rFonts w:ascii="Consolas" w:hAnsi="Consolas" w:cs="Consolas"/>
+          <w:color w:val="000000"/>
+          <w:sz w:val="20"/>
+          <w:szCs w:val="20"/>
+          <w:shd w:val="clear" w:color="auto" w:fill="D4D4D4"/>
+        </w:rPr>
+      </w:pPr>
+      <w:r>
+        <w:rPr>
+          <w:rFonts w:ascii="Consolas" w:hAnsi="Consolas" w:cs="Consolas"/>
+          <w:color w:val="000000"/>
+          <w:sz w:val="20"/>
+          <w:szCs w:val="20"/>
+        </w:rPr>
+        <w:t xml:space="preserve">    </w:t>
+      </w:r>
+      <w:proofErr w:type="spellStart"/>
+      <w:r>
+        <w:rPr>
+          <w:rFonts w:ascii="Consolas" w:hAnsi="Consolas" w:cs="Consolas"/>
+          <w:b/>
+          <w:bCs/>
+          <w:color w:val="7F0055"/>
+          <w:sz w:val="20"/>
+          <w:szCs w:val="20"/>
+          <w:shd w:val="clear" w:color="auto" w:fill="D4D4D4"/>
+        </w:rPr>
+        <w:t>return</w:t>
+      </w:r>
+      <w:proofErr w:type="spellEnd"/>
+      <w:r>
+        <w:rPr>
+          <w:rFonts w:ascii="Consolas" w:hAnsi="Consolas" w:cs="Consolas"/>
+          <w:color w:val="000000"/>
+          <w:sz w:val="20"/>
+          <w:szCs w:val="20"/>
+          <w:shd w:val="clear" w:color="auto" w:fill="D4D4D4"/>
+        </w:rPr>
+        <w:t xml:space="preserve"> </w:t>
+      </w:r>
+      <w:r>
+        <w:rPr>
+          <w:rFonts w:ascii="Consolas" w:hAnsi="Consolas" w:cs="Consolas"/>
+          <w:color w:val="0000C0"/>
+          <w:sz w:val="20"/>
+          <w:szCs w:val="20"/>
+          <w:shd w:val="clear" w:color="auto" w:fill="D4D4D4"/>
+        </w:rPr>
+        <w:t>PENA_INOCENCIA</w:t>
+      </w:r>
+      <w:r>
+        <w:rPr>
+          <w:rFonts w:ascii="Consolas" w:hAnsi="Consolas" w:cs="Consolas"/>
+          <w:color w:val="000000"/>
+          <w:sz w:val="20"/>
+          <w:szCs w:val="20"/>
+          <w:shd w:val="clear" w:color="auto" w:fill="D4D4D4"/>
+        </w:rPr>
+        <w:t>;</w:t>
+      </w:r>
+    </w:p>
+    <w:p>
+      <w:pPr>
+        <w:autoSpaceDE w:val="0"/>
+        <w:autoSpaceDN w:val="0"/>
+        <w:adjustRightInd w:val="0"/>
+        <w:spacing w:after="0" w:line="240" w:lineRule="auto"/>
+        <w:rPr>
+          <w:rFonts w:ascii="Consolas" w:hAnsi="Consolas" w:cs="Consolas"/>
+          <w:sz w:val="20"/>
+          <w:szCs w:val="20"/>
+        </w:rPr>
+      </w:pPr>
+      <w:r>
+        <w:rPr>
+          <w:rFonts w:ascii="Consolas" w:hAnsi="Consolas" w:cs="Consolas"/>
+          <w:color w:val="000000"/>
+          <w:sz w:val="20"/>
+          <w:szCs w:val="20"/>
+          <w:shd w:val="clear" w:color="auto" w:fill="D4D4D4"/>
+        </w:rPr>
+        <w:t>e</w:t>
+      </w:r>
+    </w:p>
+    <w:p>
+      <w:r>
+        <w:rPr>
+          <w:rFonts w:ascii="Consolas" w:hAnsi="Consolas" w:cs="Consolas"/>
+          <w:color w:val="000000"/>
+          <w:sz w:val="20"/>
+          <w:szCs w:val="20"/>
+        </w:rPr>
+        <w:t xml:space="preserve">   </w:t>
+      </w:r>
+      <w:r>
+        <w:rPr>
+          <w:rFonts w:ascii="Consolas" w:hAnsi="Consolas" w:cs="Consolas"/>
+          <w:color w:val="000000"/>
+          <w:sz w:val="20"/>
+          <w:szCs w:val="20"/>
+          <w:shd w:val="clear" w:color="auto" w:fill="E8F2FE"/>
+        </w:rPr>
+        <w:t xml:space="preserve"> </w:t>
+      </w:r>
+      <w:proofErr w:type="spellStart"/>
+      <w:r>
+        <w:rPr>
+          <w:rFonts w:ascii="Consolas" w:hAnsi="Consolas" w:cs="Consolas"/>
+          <w:b/>
+          <w:bCs/>
+          <w:color w:val="7F0055"/>
+          <w:sz w:val="20"/>
+          <w:szCs w:val="20"/>
+          <w:shd w:val="clear" w:color="auto" w:fill="E8F2FE"/>
+        </w:rPr>
+        <w:t>private</w:t>
+      </w:r>
+      <w:proofErr w:type="spellEnd"/>
+      <w:r>
+        <w:rPr>
+          <w:rFonts w:ascii="Consolas" w:hAnsi="Consolas" w:cs="Consolas"/>
+          <w:color w:val="000000"/>
+          <w:sz w:val="20"/>
+          <w:szCs w:val="20"/>
+          <w:shd w:val="clear" w:color="auto" w:fill="E8F2FE"/>
+        </w:rPr>
+        <w:t xml:space="preserve"> </w:t>
+      </w:r>
+      <w:proofErr w:type="spellStart"/>
+      <w:r>
+        <w:rPr>
+          <w:rFonts w:ascii="Consolas" w:hAnsi="Consolas" w:cs="Consolas"/>
+          <w:b/>
+          <w:bCs/>
+          <w:color w:val="7F0055"/>
+          <w:sz w:val="20"/>
+          <w:szCs w:val="20"/>
+          <w:shd w:val="clear" w:color="auto" w:fill="E8F2FE"/>
+        </w:rPr>
+        <w:t>int</w:t>
+      </w:r>
+      <w:proofErr w:type="spellEnd"/>
+      <w:r>
+        <w:rPr>
+          <w:rFonts w:ascii="Consolas" w:hAnsi="Consolas" w:cs="Consolas"/>
+          <w:color w:val="000000"/>
+          <w:sz w:val="20"/>
+          <w:szCs w:val="20"/>
+          <w:shd w:val="clear" w:color="auto" w:fill="E8F2FE"/>
+        </w:rPr>
+        <w:t xml:space="preserve"> </w:t>
+      </w:r>
+      <w:r>
+        <w:rPr>
+          <w:rFonts w:ascii="Consolas" w:hAnsi="Consolas" w:cs="Consolas"/>
+          <w:color w:val="0000C0"/>
+          <w:sz w:val="20"/>
+          <w:szCs w:val="20"/>
+          <w:shd w:val="clear" w:color="auto" w:fill="E8F2FE"/>
+        </w:rPr>
+        <w:t>PENA_INOCENCIA</w:t>
+      </w:r>
+      <w:r>
+        <w:rPr>
+          <w:rFonts w:ascii="Consolas" w:hAnsi="Consolas" w:cs="Consolas"/>
+          <w:color w:val="000000"/>
+          <w:sz w:val="20"/>
+          <w:szCs w:val="20"/>
+          <w:shd w:val="clear" w:color="auto" w:fill="E8F2FE"/>
+        </w:rPr>
+        <w:t xml:space="preserve"> = 0;</w:t>
+      </w:r>
+      <w:r>
+        <w:rPr>
+          <w:rFonts w:ascii="Consolas" w:hAnsi="Consolas" w:cs="Consolas"/>
+          <w:color w:val="000000"/>
+          <w:sz w:val="20"/>
+          <w:szCs w:val="20"/>
+        </w:rPr>
+        <w:t xml:space="preserve">                    </w:t>
+      </w:r>
+    </w:p>
+    <w:p>
+      <w:r>
+        <w:rPr>
+          <w:rFonts w:ascii="Consolas" w:hAnsi="Consolas" w:cs="Consolas"/>
+          <w:color w:val="000000"/>
+          <w:sz w:val="20"/>
+          <w:szCs w:val="20"/>
+        </w:rPr>
+        <w:t>Corrigido o retorno e o valor da pena de inocência da classe</w:t>
       </w:r>
     </w:p>
     <w:sectPr>

</xml_diff>